<commit_message>
Update of engineers work
</commit_message>
<xml_diff>
--- a/docs/download/Inžinierske-dielo-CYRAN.docx
+++ b/docs/download/Inžinierske-dielo-CYRAN.docx
@@ -465,7 +465,7 @@
         </w:rPr>
         <w:fldChar w:fldCharType="separate"/>
       </w:r>
-      <w:hyperlink w:anchor="_Toc57147005" w:history="1">
+      <w:hyperlink w:anchor="_Toc57155379" w:history="1">
         <w:r>
           <w:rPr>
             <w:rStyle w:val="Hypertextovprepojenie"/>
@@ -513,7 +513,7 @@
             <w:noProof/>
             <w:webHidden/>
           </w:rPr>
-          <w:instrText xml:space="preserve"> PAGEREF _Toc57147005 \h </w:instrText>
+          <w:instrText xml:space="preserve"> PAGEREF _Toc57155379 \h </w:instrText>
         </w:r>
         <w:r>
           <w:rPr>
@@ -559,7 +559,7 @@
           <w:lang w:val="sk-SK"/>
         </w:rPr>
       </w:pPr>
-      <w:hyperlink w:anchor="_Toc57147006" w:history="1">
+      <w:hyperlink w:anchor="_Toc57155380" w:history="1">
         <w:r>
           <w:rPr>
             <w:rStyle w:val="Hypertextovprepojenie"/>
@@ -603,7 +603,7 @@
             <w:noProof/>
             <w:webHidden/>
           </w:rPr>
-          <w:instrText xml:space="preserve"> PAGEREF _Toc57147006 \h </w:instrText>
+          <w:instrText xml:space="preserve"> PAGEREF _Toc57155380 \h </w:instrText>
         </w:r>
         <w:r>
           <w:rPr>
@@ -649,7 +649,7 @@
           <w:lang w:val="sk-SK"/>
         </w:rPr>
       </w:pPr>
-      <w:hyperlink w:anchor="_Toc57147007" w:history="1">
+      <w:hyperlink w:anchor="_Toc57155381" w:history="1">
         <w:r>
           <w:rPr>
             <w:rStyle w:val="Hypertextovprepojenie"/>
@@ -693,7 +693,7 @@
             <w:noProof/>
             <w:webHidden/>
           </w:rPr>
-          <w:instrText xml:space="preserve"> PAGEREF _Toc57147007 \h </w:instrText>
+          <w:instrText xml:space="preserve"> PAGEREF _Toc57155381 \h </w:instrText>
         </w:r>
         <w:r>
           <w:rPr>
@@ -713,7 +713,7 @@
             <w:noProof/>
             <w:webHidden/>
           </w:rPr>
-          <w:t>3</w:t>
+          <w:t>2</w:t>
         </w:r>
         <w:r>
           <w:rPr>
@@ -739,7 +739,7 @@
           <w:lang w:val="sk-SK"/>
         </w:rPr>
       </w:pPr>
-      <w:hyperlink w:anchor="_Toc57147008" w:history="1">
+      <w:hyperlink w:anchor="_Toc57155382" w:history="1">
         <w:r>
           <w:rPr>
             <w:rStyle w:val="Hypertextovprepojenie"/>
@@ -785,7 +785,7 @@
             <w:noProof/>
             <w:webHidden/>
           </w:rPr>
-          <w:instrText xml:space="preserve"> PAGEREF _Toc57147008 \h </w:instrText>
+          <w:instrText xml:space="preserve"> PAGEREF _Toc57155382 \h </w:instrText>
         </w:r>
         <w:r>
           <w:rPr>
@@ -831,7 +831,7 @@
           <w:lang w:val="sk-SK"/>
         </w:rPr>
       </w:pPr>
-      <w:hyperlink w:anchor="_Toc57147009" w:history="1">
+      <w:hyperlink w:anchor="_Toc57155383" w:history="1">
         <w:r>
           <w:rPr>
             <w:rStyle w:val="Hypertextovprepojenie"/>
@@ -879,7 +879,7 @@
             <w:noProof/>
             <w:webHidden/>
           </w:rPr>
-          <w:instrText xml:space="preserve"> PAGEREF _Toc57147009 \h </w:instrText>
+          <w:instrText xml:space="preserve"> PAGEREF _Toc57155383 \h </w:instrText>
         </w:r>
         <w:r>
           <w:rPr>
@@ -925,7 +925,7 @@
           <w:lang w:val="sk-SK"/>
         </w:rPr>
       </w:pPr>
-      <w:hyperlink w:anchor="_Toc57147010" w:history="1">
+      <w:hyperlink w:anchor="_Toc57155384" w:history="1">
         <w:r>
           <w:rPr>
             <w:rStyle w:val="Hypertextovprepojenie"/>
@@ -969,7 +969,7 @@
             <w:noProof/>
             <w:webHidden/>
           </w:rPr>
-          <w:instrText xml:space="preserve"> PAGEREF _Toc57147010 \h </w:instrText>
+          <w:instrText xml:space="preserve"> PAGEREF _Toc57155384 \h </w:instrText>
         </w:r>
         <w:r>
           <w:rPr>
@@ -1015,7 +1015,7 @@
           <w:lang w:val="sk-SK"/>
         </w:rPr>
       </w:pPr>
-      <w:hyperlink w:anchor="_Toc57147011" w:history="1">
+      <w:hyperlink w:anchor="_Toc57155385" w:history="1">
         <w:r>
           <w:rPr>
             <w:rStyle w:val="Hypertextovprepojenie"/>
@@ -1059,7 +1059,7 @@
             <w:noProof/>
             <w:webHidden/>
           </w:rPr>
-          <w:instrText xml:space="preserve"> PAGEREF _Toc57147011 \h </w:instrText>
+          <w:instrText xml:space="preserve"> PAGEREF _Toc57155385 \h </w:instrText>
         </w:r>
         <w:r>
           <w:rPr>
@@ -1105,7 +1105,7 @@
           <w:lang w:val="sk-SK"/>
         </w:rPr>
       </w:pPr>
-      <w:hyperlink w:anchor="_Toc57147012" w:history="1">
+      <w:hyperlink w:anchor="_Toc57155386" w:history="1">
         <w:r>
           <w:rPr>
             <w:rStyle w:val="Hypertextovprepojenie"/>
@@ -1149,7 +1149,7 @@
             <w:noProof/>
             <w:webHidden/>
           </w:rPr>
-          <w:instrText xml:space="preserve"> PAGEREF _Toc57147012 \h </w:instrText>
+          <w:instrText xml:space="preserve"> PAGEREF _Toc57155386 \h </w:instrText>
         </w:r>
         <w:r>
           <w:rPr>
@@ -1195,7 +1195,7 @@
           <w:lang w:val="sk-SK"/>
         </w:rPr>
       </w:pPr>
-      <w:hyperlink w:anchor="_Toc57147013" w:history="1">
+      <w:hyperlink w:anchor="_Toc57155387" w:history="1">
         <w:r>
           <w:rPr>
             <w:rStyle w:val="Hypertextovprepojenie"/>
@@ -1239,7 +1239,7 @@
             <w:noProof/>
             <w:webHidden/>
           </w:rPr>
-          <w:instrText xml:space="preserve"> PAGEREF _Toc57147013 \h </w:instrText>
+          <w:instrText xml:space="preserve"> PAGEREF _Toc57155387 \h </w:instrText>
         </w:r>
         <w:r>
           <w:rPr>
@@ -1285,7 +1285,7 @@
           <w:lang w:val="sk-SK"/>
         </w:rPr>
       </w:pPr>
-      <w:hyperlink w:anchor="_Toc57147014" w:history="1">
+      <w:hyperlink w:anchor="_Toc57155388" w:history="1">
         <w:r>
           <w:rPr>
             <w:rStyle w:val="Hypertextovprepojenie"/>
@@ -1329,7 +1329,7 @@
             <w:noProof/>
             <w:webHidden/>
           </w:rPr>
-          <w:instrText xml:space="preserve"> PAGEREF _Toc57147014 \h </w:instrText>
+          <w:instrText xml:space="preserve"> PAGEREF _Toc57155388 \h </w:instrText>
         </w:r>
         <w:r>
           <w:rPr>
@@ -1349,7 +1349,7 @@
             <w:noProof/>
             <w:webHidden/>
           </w:rPr>
-          <w:t>7</w:t>
+          <w:t>6</w:t>
         </w:r>
         <w:r>
           <w:rPr>
@@ -1375,7 +1375,7 @@
           <w:lang w:val="sk-SK"/>
         </w:rPr>
       </w:pPr>
-      <w:hyperlink w:anchor="_Toc57147015" w:history="1">
+      <w:hyperlink w:anchor="_Toc57155389" w:history="1">
         <w:r>
           <w:rPr>
             <w:rStyle w:val="Hypertextovprepojenie"/>
@@ -1423,7 +1423,7 @@
             <w:noProof/>
             <w:webHidden/>
           </w:rPr>
-          <w:instrText xml:space="preserve"> PAGEREF _Toc57147015 \h </w:instrText>
+          <w:instrText xml:space="preserve"> PAGEREF _Toc57155389 \h </w:instrText>
         </w:r>
         <w:r>
           <w:rPr>
@@ -1469,7 +1469,7 @@
           <w:lang w:val="sk-SK"/>
         </w:rPr>
       </w:pPr>
-      <w:hyperlink w:anchor="_Toc57147016" w:history="1">
+      <w:hyperlink w:anchor="_Toc57155390" w:history="1">
         <w:r>
           <w:rPr>
             <w:rStyle w:val="Hypertextovprepojenie"/>
@@ -1513,7 +1513,7 @@
             <w:noProof/>
             <w:webHidden/>
           </w:rPr>
-          <w:instrText xml:space="preserve"> PAGEREF _Toc57147016 \h </w:instrText>
+          <w:instrText xml:space="preserve"> PAGEREF _Toc57155390 \h </w:instrText>
         </w:r>
         <w:r>
           <w:rPr>
@@ -1533,7 +1533,7 @@
             <w:noProof/>
             <w:webHidden/>
           </w:rPr>
-          <w:t>8</w:t>
+          <w:t>7</w:t>
         </w:r>
         <w:r>
           <w:rPr>
@@ -1558,7 +1558,7 @@
           <w:lang w:val="sk-SK"/>
         </w:rPr>
       </w:pPr>
-      <w:hyperlink w:anchor="_Toc57147017" w:history="1">
+      <w:hyperlink w:anchor="_Toc57155391" w:history="1">
         <w:r>
           <w:rPr>
             <w:rStyle w:val="Hypertextovprepojenie"/>
@@ -1585,7 +1585,7 @@
             <w:noProof/>
             <w:webHidden/>
           </w:rPr>
-          <w:instrText xml:space="preserve"> PAGEREF _Toc57147017 \h </w:instrText>
+          <w:instrText xml:space="preserve"> PAGEREF _Toc57155391 \h </w:instrText>
         </w:r>
         <w:r>
           <w:rPr>
@@ -1630,7 +1630,7 @@
           <w:lang w:val="sk-SK"/>
         </w:rPr>
       </w:pPr>
-      <w:hyperlink w:anchor="_Toc57147018" w:history="1">
+      <w:hyperlink w:anchor="_Toc57155392" w:history="1">
         <w:r>
           <w:rPr>
             <w:rStyle w:val="Hypertextovprepojenie"/>
@@ -1657,7 +1657,7 @@
             <w:noProof/>
             <w:webHidden/>
           </w:rPr>
-          <w:instrText xml:space="preserve"> PAGEREF _Toc57147018 \h </w:instrText>
+          <w:instrText xml:space="preserve"> PAGEREF _Toc57155392 \h </w:instrText>
         </w:r>
         <w:r>
           <w:rPr>
@@ -1677,7 +1677,7 @@
             <w:noProof/>
             <w:webHidden/>
           </w:rPr>
-          <w:t>9</w:t>
+          <w:t>8</w:t>
         </w:r>
         <w:r>
           <w:rPr>
@@ -1702,7 +1702,7 @@
           <w:lang w:val="sk-SK"/>
         </w:rPr>
       </w:pPr>
-      <w:hyperlink w:anchor="_Toc57147019" w:history="1">
+      <w:hyperlink w:anchor="_Toc57155393" w:history="1">
         <w:r>
           <w:rPr>
             <w:rStyle w:val="Hypertextovprepojenie"/>
@@ -1729,7 +1729,7 @@
             <w:noProof/>
             <w:webHidden/>
           </w:rPr>
-          <w:instrText xml:space="preserve"> PAGEREF _Toc57147019 \h </w:instrText>
+          <w:instrText xml:space="preserve"> PAGEREF _Toc57155393 \h </w:instrText>
         </w:r>
         <w:r>
           <w:rPr>
@@ -1749,7 +1749,7 @@
             <w:noProof/>
             <w:webHidden/>
           </w:rPr>
-          <w:t>12</w:t>
+          <w:t>11</w:t>
         </w:r>
         <w:r>
           <w:rPr>
@@ -1775,7 +1775,7 @@
           <w:lang w:val="sk-SK"/>
         </w:rPr>
       </w:pPr>
-      <w:hyperlink w:anchor="_Toc57147020" w:history="1">
+      <w:hyperlink w:anchor="_Toc57155394" w:history="1">
         <w:r>
           <w:rPr>
             <w:rStyle w:val="Hypertextovprepojenie"/>
@@ -1819,7 +1819,7 @@
             <w:noProof/>
             <w:webHidden/>
           </w:rPr>
-          <w:instrText xml:space="preserve"> PAGEREF _Toc57147020 \h </w:instrText>
+          <w:instrText xml:space="preserve"> PAGEREF _Toc57155394 \h </w:instrText>
         </w:r>
         <w:r>
           <w:rPr>
@@ -1839,7 +1839,7 @@
             <w:noProof/>
             <w:webHidden/>
           </w:rPr>
-          <w:t>13</w:t>
+          <w:t>12</w:t>
         </w:r>
         <w:r>
           <w:rPr>
@@ -1864,7 +1864,7 @@
           <w:lang w:val="sk-SK"/>
         </w:rPr>
       </w:pPr>
-      <w:hyperlink w:anchor="_Toc57147021" w:history="1">
+      <w:hyperlink w:anchor="_Toc57155395" w:history="1">
         <w:r>
           <w:rPr>
             <w:rStyle w:val="Hypertextovprepojenie"/>
@@ -1891,7 +1891,7 @@
             <w:noProof/>
             <w:webHidden/>
           </w:rPr>
-          <w:instrText xml:space="preserve"> PAGEREF _Toc57147021 \h </w:instrText>
+          <w:instrText xml:space="preserve"> PAGEREF _Toc57155395 \h </w:instrText>
         </w:r>
         <w:r>
           <w:rPr>
@@ -1911,7 +1911,7 @@
             <w:noProof/>
             <w:webHidden/>
           </w:rPr>
-          <w:t>13</w:t>
+          <w:t>12</w:t>
         </w:r>
         <w:r>
           <w:rPr>
@@ -1936,7 +1936,7 @@
           <w:lang w:val="sk-SK"/>
         </w:rPr>
       </w:pPr>
-      <w:hyperlink w:anchor="_Toc57147022" w:history="1">
+      <w:hyperlink w:anchor="_Toc57155396" w:history="1">
         <w:r>
           <w:rPr>
             <w:rStyle w:val="Hypertextovprepojenie"/>
@@ -1963,7 +1963,7 @@
             <w:noProof/>
             <w:webHidden/>
           </w:rPr>
-          <w:instrText xml:space="preserve"> PAGEREF _Toc57147022 \h </w:instrText>
+          <w:instrText xml:space="preserve"> PAGEREF _Toc57155396 \h </w:instrText>
         </w:r>
         <w:r>
           <w:rPr>
@@ -1983,7 +1983,7 @@
             <w:noProof/>
             <w:webHidden/>
           </w:rPr>
-          <w:t>13</w:t>
+          <w:t>12</w:t>
         </w:r>
         <w:r>
           <w:rPr>
@@ -2008,7 +2008,7 @@
           <w:lang w:val="sk-SK"/>
         </w:rPr>
       </w:pPr>
-      <w:hyperlink w:anchor="_Toc57147023" w:history="1">
+      <w:hyperlink w:anchor="_Toc57155397" w:history="1">
         <w:r>
           <w:rPr>
             <w:rStyle w:val="Hypertextovprepojenie"/>
@@ -2035,7 +2035,7 @@
             <w:noProof/>
             <w:webHidden/>
           </w:rPr>
-          <w:instrText xml:space="preserve"> PAGEREF _Toc57147023 \h </w:instrText>
+          <w:instrText xml:space="preserve"> PAGEREF _Toc57155397 \h </w:instrText>
         </w:r>
         <w:r>
           <w:rPr>
@@ -2055,7 +2055,7 @@
             <w:noProof/>
             <w:webHidden/>
           </w:rPr>
-          <w:t>14</w:t>
+          <w:t>13</w:t>
         </w:r>
         <w:r>
           <w:rPr>
@@ -2080,7 +2080,7 @@
           <w:lang w:val="sk-SK"/>
         </w:rPr>
       </w:pPr>
-      <w:hyperlink w:anchor="_Toc57147024" w:history="1">
+      <w:hyperlink w:anchor="_Toc57155398" w:history="1">
         <w:r>
           <w:rPr>
             <w:rStyle w:val="Hypertextovprepojenie"/>
@@ -2107,7 +2107,7 @@
             <w:noProof/>
             <w:webHidden/>
           </w:rPr>
-          <w:instrText xml:space="preserve"> PAGEREF _Toc57147024 \h </w:instrText>
+          <w:instrText xml:space="preserve"> PAGEREF _Toc57155398 \h </w:instrText>
         </w:r>
         <w:r>
           <w:rPr>
@@ -2152,7 +2152,7 @@
           <w:lang w:val="sk-SK"/>
         </w:rPr>
       </w:pPr>
-      <w:hyperlink w:anchor="_Toc57147025" w:history="1">
+      <w:hyperlink w:anchor="_Toc57155399" w:history="1">
         <w:r>
           <w:rPr>
             <w:rStyle w:val="Hypertextovprepojenie"/>
@@ -2179,7 +2179,7 @@
             <w:noProof/>
             <w:webHidden/>
           </w:rPr>
-          <w:instrText xml:space="preserve"> PAGEREF _Toc57147025 \h </w:instrText>
+          <w:instrText xml:space="preserve"> PAGEREF _Toc57155399 \h </w:instrText>
         </w:r>
         <w:r>
           <w:rPr>
@@ -2224,7 +2224,7 @@
           <w:lang w:val="sk-SK"/>
         </w:rPr>
       </w:pPr>
-      <w:hyperlink w:anchor="_Toc57147026" w:history="1">
+      <w:hyperlink w:anchor="_Toc57155400" w:history="1">
         <w:r>
           <w:rPr>
             <w:rStyle w:val="Hypertextovprepojenie"/>
@@ -2251,7 +2251,7 @@
             <w:noProof/>
             <w:webHidden/>
           </w:rPr>
-          <w:instrText xml:space="preserve"> PAGEREF _Toc57147026 \h </w:instrText>
+          <w:instrText xml:space="preserve"> PAGEREF _Toc57155400 \h </w:instrText>
         </w:r>
         <w:r>
           <w:rPr>
@@ -2296,7 +2296,7 @@
           <w:lang w:val="sk-SK"/>
         </w:rPr>
       </w:pPr>
-      <w:hyperlink w:anchor="_Toc57147027" w:history="1">
+      <w:hyperlink w:anchor="_Toc57155401" w:history="1">
         <w:r>
           <w:rPr>
             <w:rStyle w:val="Hypertextovprepojenie"/>
@@ -2323,7 +2323,7 @@
             <w:noProof/>
             <w:webHidden/>
           </w:rPr>
-          <w:instrText xml:space="preserve"> PAGEREF _Toc57147027 \h </w:instrText>
+          <w:instrText xml:space="preserve"> PAGEREF _Toc57155401 \h </w:instrText>
         </w:r>
         <w:r>
           <w:rPr>
@@ -2343,7 +2343,7 @@
             <w:noProof/>
             <w:webHidden/>
           </w:rPr>
-          <w:t>17</w:t>
+          <w:t>18</w:t>
         </w:r>
         <w:r>
           <w:rPr>
@@ -2368,7 +2368,7 @@
           <w:lang w:val="sk-SK"/>
         </w:rPr>
       </w:pPr>
-      <w:hyperlink w:anchor="_Toc57147028" w:history="1">
+      <w:hyperlink w:anchor="_Toc57155402" w:history="1">
         <w:r>
           <w:rPr>
             <w:rStyle w:val="Hypertextovprepojenie"/>
@@ -2395,7 +2395,7 @@
             <w:noProof/>
             <w:webHidden/>
           </w:rPr>
-          <w:instrText xml:space="preserve"> PAGEREF _Toc57147028 \h </w:instrText>
+          <w:instrText xml:space="preserve"> PAGEREF _Toc57155402 \h </w:instrText>
         </w:r>
         <w:r>
           <w:rPr>
@@ -2415,7 +2415,7 @@
             <w:noProof/>
             <w:webHidden/>
           </w:rPr>
-          <w:t>18</w:t>
+          <w:t>19</w:t>
         </w:r>
         <w:r>
           <w:rPr>
@@ -2440,7 +2440,7 @@
           <w:lang w:val="sk-SK"/>
         </w:rPr>
       </w:pPr>
-      <w:hyperlink w:anchor="_Toc57147029" w:history="1">
+      <w:hyperlink w:anchor="_Toc57155403" w:history="1">
         <w:r>
           <w:rPr>
             <w:rStyle w:val="Hypertextovprepojenie"/>
@@ -2468,7 +2468,7 @@
             <w:noProof/>
             <w:webHidden/>
           </w:rPr>
-          <w:instrText xml:space="preserve"> PAGEREF _Toc57147029 \h </w:instrText>
+          <w:instrText xml:space="preserve"> PAGEREF _Toc57155403 \h </w:instrText>
         </w:r>
         <w:r>
           <w:rPr>
@@ -2488,7 +2488,7 @@
             <w:noProof/>
             <w:webHidden/>
           </w:rPr>
-          <w:t>19</w:t>
+          <w:t>20</w:t>
         </w:r>
         <w:r>
           <w:rPr>
@@ -2514,7 +2514,7 @@
           <w:lang w:val="sk-SK"/>
         </w:rPr>
       </w:pPr>
-      <w:hyperlink w:anchor="_Toc57147030" w:history="1">
+      <w:hyperlink w:anchor="_Toc57155404" w:history="1">
         <w:r>
           <w:rPr>
             <w:rStyle w:val="Hypertextovprepojenie"/>
@@ -2566,7 +2566,7 @@
             <w:noProof/>
             <w:webHidden/>
           </w:rPr>
-          <w:instrText xml:space="preserve"> PAGEREF _Toc57147030 \h </w:instrText>
+          <w:instrText xml:space="preserve"> PAGEREF _Toc57155404 \h </w:instrText>
         </w:r>
         <w:r>
           <w:rPr>
@@ -2586,7 +2586,7 @@
             <w:noProof/>
             <w:webHidden/>
           </w:rPr>
-          <w:t>20</w:t>
+          <w:t>21</w:t>
         </w:r>
         <w:r>
           <w:rPr>
@@ -2611,7 +2611,7 @@
           <w:lang w:val="sk-SK"/>
         </w:rPr>
       </w:pPr>
-      <w:hyperlink w:anchor="_Toc57147031" w:history="1">
+      <w:hyperlink w:anchor="_Toc57155405" w:history="1">
         <w:r>
           <w:rPr>
             <w:rStyle w:val="Hypertextovprepojenie"/>
@@ -2638,7 +2638,7 @@
             <w:noProof/>
             <w:webHidden/>
           </w:rPr>
-          <w:instrText xml:space="preserve"> PAGEREF _Toc57147031 \h </w:instrText>
+          <w:instrText xml:space="preserve"> PAGEREF _Toc57155405 \h </w:instrText>
         </w:r>
         <w:r>
           <w:rPr>
@@ -2658,7 +2658,7 @@
             <w:noProof/>
             <w:webHidden/>
           </w:rPr>
-          <w:t>21</w:t>
+          <w:t>22</w:t>
         </w:r>
         <w:r>
           <w:rPr>
@@ -2683,7 +2683,7 @@
           <w:lang w:val="sk-SK"/>
         </w:rPr>
       </w:pPr>
-      <w:hyperlink w:anchor="_Toc57147032" w:history="1">
+      <w:hyperlink w:anchor="_Toc57155406" w:history="1">
         <w:r>
           <w:rPr>
             <w:rStyle w:val="Hypertextovprepojenie"/>
@@ -2710,7 +2710,7 @@
             <w:noProof/>
             <w:webHidden/>
           </w:rPr>
-          <w:instrText xml:space="preserve"> PAGEREF _Toc57147032 \h </w:instrText>
+          <w:instrText xml:space="preserve"> PAGEREF _Toc57155406 \h </w:instrText>
         </w:r>
         <w:r>
           <w:rPr>
@@ -2730,7 +2730,7 @@
             <w:noProof/>
             <w:webHidden/>
           </w:rPr>
-          <w:t>21</w:t>
+          <w:t>22</w:t>
         </w:r>
         <w:r>
           <w:rPr>
@@ -2755,7 +2755,7 @@
           <w:lang w:val="sk-SK"/>
         </w:rPr>
       </w:pPr>
-      <w:hyperlink w:anchor="_Toc57147033" w:history="1">
+      <w:hyperlink w:anchor="_Toc57155407" w:history="1">
         <w:r>
           <w:rPr>
             <w:rStyle w:val="Hypertextovprepojenie"/>
@@ -2782,7 +2782,7 @@
             <w:noProof/>
             <w:webHidden/>
           </w:rPr>
-          <w:instrText xml:space="preserve"> PAGEREF _Toc57147033 \h </w:instrText>
+          <w:instrText xml:space="preserve"> PAGEREF _Toc57155407 \h </w:instrText>
         </w:r>
         <w:r>
           <w:rPr>
@@ -2802,7 +2802,7 @@
             <w:noProof/>
             <w:webHidden/>
           </w:rPr>
-          <w:t>21</w:t>
+          <w:t>22</w:t>
         </w:r>
         <w:r>
           <w:rPr>
@@ -2852,7 +2852,7 @@
           <w:numId w:val="16"/>
         </w:numPr>
       </w:pPr>
-      <w:bookmarkStart w:id="1" w:name="_Toc57147005"/>
+      <w:bookmarkStart w:id="1" w:name="_Toc57155379"/>
       <w:r>
         <w:lastRenderedPageBreak/>
         <w:t>Požiadavky</w:t>
@@ -3002,7 +3002,7 @@
       <w:pPr>
         <w:pStyle w:val="cyran2"/>
       </w:pPr>
-      <w:bookmarkStart w:id="2" w:name="_Toc57147006"/>
+      <w:bookmarkStart w:id="2" w:name="_Toc57155380"/>
       <w:r>
         <w:t>Scenáre</w:t>
       </w:r>
@@ -3254,7 +3254,7 @@
       <w:pPr>
         <w:pStyle w:val="cyran2"/>
       </w:pPr>
-      <w:bookmarkStart w:id="3" w:name="_Toc57147007"/>
+      <w:bookmarkStart w:id="3" w:name="_Toc57155381"/>
       <w:r>
         <w:t>Nasadenie</w:t>
       </w:r>
@@ -3367,7 +3367,7 @@
           <w:rFonts w:eastAsia="Calibri"/>
         </w:rPr>
       </w:pPr>
-      <w:bookmarkStart w:id="4" w:name="_Toc57147008"/>
+      <w:bookmarkStart w:id="4" w:name="_Toc57155382"/>
       <w:proofErr w:type="spellStart"/>
       <w:r>
         <w:rPr>
@@ -3664,7 +3664,7 @@
       <w:pPr>
         <w:pStyle w:val="cyran1"/>
       </w:pPr>
-      <w:bookmarkStart w:id="5" w:name="_Toc57147009"/>
+      <w:bookmarkStart w:id="5" w:name="_Toc57155383"/>
       <w:r>
         <w:lastRenderedPageBreak/>
         <w:t>Big Picture</w:t>
@@ -3685,7 +3685,7 @@
       <w:pPr>
         <w:pStyle w:val="cyran2"/>
       </w:pPr>
-      <w:bookmarkStart w:id="6" w:name="_Toc57147010"/>
+      <w:bookmarkStart w:id="6" w:name="_Toc57155384"/>
       <w:r>
         <w:t>Úvod</w:t>
       </w:r>
@@ -3813,7 +3813,7 @@
       <w:pPr>
         <w:pStyle w:val="cyran2"/>
       </w:pPr>
-      <w:bookmarkStart w:id="7" w:name="_Toc57147011"/>
+      <w:bookmarkStart w:id="7" w:name="_Toc57155385"/>
       <w:r>
         <w:t>Ciele</w:t>
       </w:r>
@@ -4307,7 +4307,7 @@
       <w:pPr>
         <w:pStyle w:val="cyran2"/>
       </w:pPr>
-      <w:bookmarkStart w:id="8" w:name="_Toc57147012"/>
+      <w:bookmarkStart w:id="8" w:name="_Toc57155386"/>
       <w:r>
         <w:t>Ohraničenia</w:t>
       </w:r>
@@ -4348,7 +4348,7 @@
       <w:pPr>
         <w:pStyle w:val="cyran2"/>
       </w:pPr>
-      <w:bookmarkStart w:id="9" w:name="_Toc57147013"/>
+      <w:bookmarkStart w:id="9" w:name="_Toc57155387"/>
       <w:r>
         <w:t>Globálne ciele na zimný semester</w:t>
       </w:r>
@@ -4792,7 +4792,7 @@
         <w:pStyle w:val="cyran2"/>
       </w:pPr>
       <w:bookmarkStart w:id="10" w:name="_Hlk57146542"/>
-      <w:bookmarkStart w:id="11" w:name="_Toc57147014"/>
+      <w:bookmarkStart w:id="11" w:name="_Toc57155388"/>
       <w:r>
         <w:t>Celkový pohľad na systém</w:t>
       </w:r>
@@ -5112,7 +5112,7 @@
       <w:pPr>
         <w:pStyle w:val="cyran1"/>
       </w:pPr>
-      <w:bookmarkStart w:id="12" w:name="_Toc57147015"/>
+      <w:bookmarkStart w:id="12" w:name="_Toc57155389"/>
       <w:r>
         <w:lastRenderedPageBreak/>
         <w:t>Technická dokumentácia</w:t>
@@ -5243,7 +5243,7 @@
       <w:pPr>
         <w:pStyle w:val="cyran2"/>
       </w:pPr>
-      <w:bookmarkStart w:id="13" w:name="_Toc57147016"/>
+      <w:bookmarkStart w:id="13" w:name="_Toc57155390"/>
       <w:proofErr w:type="spellStart"/>
       <w:r>
         <w:t>Whois</w:t>
@@ -5547,7 +5547,7 @@
       <w:pPr>
         <w:pStyle w:val="cyran3"/>
       </w:pPr>
-      <w:bookmarkStart w:id="14" w:name="_Toc57147017"/>
+      <w:bookmarkStart w:id="14" w:name="_Toc57155391"/>
       <w:r>
         <w:lastRenderedPageBreak/>
         <w:t>Vyhľadanie domény</w:t>
@@ -5711,7 +5711,7 @@
       <w:pPr>
         <w:pStyle w:val="cyran3"/>
       </w:pPr>
-      <w:bookmarkStart w:id="15" w:name="_Toc57147018"/>
+      <w:bookmarkStart w:id="15" w:name="_Toc57155392"/>
       <w:r>
         <w:t>Informácie o vyhľadanej doméne</w:t>
       </w:r>
@@ -6562,7 +6562,7 @@
       <w:pPr>
         <w:pStyle w:val="cyran3"/>
       </w:pPr>
-      <w:bookmarkStart w:id="16" w:name="_Toc57147019"/>
+      <w:bookmarkStart w:id="16" w:name="_Toc57155393"/>
       <w:r>
         <w:t>Zhodnotenie k </w:t>
       </w:r>
@@ -6679,7 +6679,7 @@
       <w:pPr>
         <w:pStyle w:val="cyran2"/>
       </w:pPr>
-      <w:bookmarkStart w:id="17" w:name="_Toc57147020"/>
+      <w:bookmarkStart w:id="17" w:name="_Toc57155394"/>
       <w:r>
         <w:lastRenderedPageBreak/>
         <w:t>Cieľová stránka e-</w:t>
@@ -6972,7 +6972,7 @@
       <w:pPr>
         <w:pStyle w:val="cyran3"/>
       </w:pPr>
-      <w:bookmarkStart w:id="18" w:name="_Toc57147021"/>
+      <w:bookmarkStart w:id="18" w:name="_Toc57155395"/>
       <w:r>
         <w:t>Používateľské rozhranie a dizajn stránky</w:t>
       </w:r>
@@ -7039,7 +7039,7 @@
       <w:pPr>
         <w:pStyle w:val="cyran3"/>
       </w:pPr>
-      <w:bookmarkStart w:id="19" w:name="_Toc57147022"/>
+      <w:bookmarkStart w:id="19" w:name="_Toc57155396"/>
       <w:r>
         <w:t>Domovská stránka</w:t>
       </w:r>
@@ -7094,10 +7094,10 @@
         </w:rPr>
         <w:lastRenderedPageBreak/>
         <w:drawing>
-          <wp:inline distT="0" distB="0" distL="0" distR="0" wp14:anchorId="00A373CC" wp14:editId="0FC41C30">
-            <wp:extent cx="3697683" cy="3291840"/>
-            <wp:effectExtent l="0" t="0" r="0" b="3810"/>
-            <wp:docPr id="17" name="Obrázok 17"/>
+          <wp:inline distT="0" distB="0" distL="0" distR="0" wp14:anchorId="38D74DAB" wp14:editId="6318AE70">
+            <wp:extent cx="5730240" cy="2758440"/>
+            <wp:effectExtent l="0" t="0" r="3810" b="3810"/>
+            <wp:docPr id="21" name="Obrázok 21"/>
             <wp:cNvGraphicFramePr>
               <a:graphicFrameLocks xmlns:a="http://schemas.openxmlformats.org/drawingml/2006/main" noChangeAspect="1"/>
             </wp:cNvGraphicFramePr>
@@ -7111,7 +7111,7 @@
                     </pic:cNvPicPr>
                   </pic:nvPicPr>
                   <pic:blipFill>
-                    <a:blip r:embed="rId19">
+                    <a:blip r:embed="rId19" cstate="print">
                       <a:extLst>
                         <a:ext uri="{28A0092B-C50C-407E-A947-70E740481C1C}">
                           <a14:useLocalDpi xmlns:a14="http://schemas.microsoft.com/office/drawing/2010/main" val="0"/>
@@ -7126,7 +7126,7 @@
                   <pic:spPr bwMode="auto">
                     <a:xfrm>
                       <a:off x="0" y="0"/>
-                      <a:ext cx="3712993" cy="3305470"/>
+                      <a:ext cx="5730240" cy="2758440"/>
                     </a:xfrm>
                     <a:prstGeom prst="rect">
                       <a:avLst/>
@@ -7146,30 +7146,76 @@
     <w:p>
       <w:pPr>
         <w:pStyle w:val="Popis"/>
-      </w:pPr>
-      <w:r>
+        <w:rPr>
+          <w:rFonts w:ascii="Times New Roman" w:hAnsi="Times New Roman" w:cs="Times New Roman"/>
+          <w:sz w:val="24"/>
+          <w:szCs w:val="24"/>
+        </w:rPr>
+      </w:pPr>
+      <w:r>
+        <w:rPr>
+          <w:rFonts w:ascii="Times New Roman" w:hAnsi="Times New Roman" w:cs="Times New Roman"/>
+          <w:sz w:val="24"/>
+          <w:szCs w:val="24"/>
+        </w:rPr>
         <w:t xml:space="preserve">Obrázok </w:t>
       </w:r>
       <w:r>
+        <w:rPr>
+          <w:rFonts w:ascii="Times New Roman" w:hAnsi="Times New Roman" w:cs="Times New Roman"/>
+          <w:sz w:val="24"/>
+          <w:szCs w:val="24"/>
+        </w:rPr>
         <w:fldChar w:fldCharType="begin"/>
       </w:r>
       <w:r>
+        <w:rPr>
+          <w:rFonts w:ascii="Times New Roman" w:hAnsi="Times New Roman" w:cs="Times New Roman"/>
+          <w:sz w:val="24"/>
+          <w:szCs w:val="24"/>
+        </w:rPr>
         <w:instrText xml:space="preserve"> SEQ Obrázok \* ARABIC </w:instrText>
       </w:r>
       <w:r>
+        <w:rPr>
+          <w:rFonts w:ascii="Times New Roman" w:hAnsi="Times New Roman" w:cs="Times New Roman"/>
+          <w:sz w:val="24"/>
+          <w:szCs w:val="24"/>
+        </w:rPr>
         <w:fldChar w:fldCharType="separate"/>
       </w:r>
       <w:r>
         <w:rPr>
+          <w:rFonts w:ascii="Times New Roman" w:hAnsi="Times New Roman" w:cs="Times New Roman"/>
           <w:noProof/>
+          <w:sz w:val="24"/>
+          <w:szCs w:val="24"/>
         </w:rPr>
         <w:t>10</w:t>
       </w:r>
       <w:r>
+        <w:rPr>
+          <w:rFonts w:ascii="Times New Roman" w:hAnsi="Times New Roman" w:cs="Times New Roman"/>
+          <w:sz w:val="24"/>
+          <w:szCs w:val="24"/>
+        </w:rPr>
         <w:fldChar w:fldCharType="end"/>
       </w:r>
       <w:r>
-        <w:t xml:space="preserve"> Zobrazenie domovskej stránke</w:t>
+        <w:rPr>
+          <w:rFonts w:ascii="Times New Roman" w:hAnsi="Times New Roman" w:cs="Times New Roman"/>
+          <w:sz w:val="24"/>
+          <w:szCs w:val="24"/>
+        </w:rPr>
+        <w:t xml:space="preserve"> Zobrazenie domovskej stránk</w:t>
+      </w:r>
+      <w:r>
+        <w:rPr>
+          <w:rFonts w:ascii="Times New Roman" w:hAnsi="Times New Roman" w:cs="Times New Roman"/>
+          <w:sz w:val="24"/>
+          <w:szCs w:val="24"/>
+        </w:rPr>
+        <w:t>y</w:t>
       </w:r>
     </w:p>
     <w:p>
@@ -7190,7 +7236,7 @@
       <w:pPr>
         <w:pStyle w:val="cyran3"/>
       </w:pPr>
-      <w:bookmarkStart w:id="20" w:name="_Toc57147023"/>
+      <w:bookmarkStart w:id="20" w:name="_Toc57155397"/>
       <w:r>
         <w:t>Prihlásenie a registrácia</w:t>
       </w:r>
@@ -7229,20 +7275,16 @@
     <w:p>
       <w:pPr>
         <w:keepNext/>
-        <w:rPr>
-          <w:lang w:val="sk-SK"/>
-        </w:rPr>
       </w:pPr>
       <w:r>
         <w:rPr>
           <w:noProof/>
-          <w:lang w:val="sk-SK"/>
         </w:rPr>
         <w:drawing>
-          <wp:inline distT="0" distB="0" distL="0" distR="0" wp14:anchorId="199E0D69" wp14:editId="2AC597DF">
-            <wp:extent cx="2705100" cy="1897380"/>
-            <wp:effectExtent l="0" t="0" r="0" b="7620"/>
-            <wp:docPr id="16" name="Obrázok 16"/>
+          <wp:inline distT="0" distB="0" distL="0" distR="0" wp14:anchorId="15257ED9" wp14:editId="1BE0CE90">
+            <wp:extent cx="5730240" cy="3764280"/>
+            <wp:effectExtent l="0" t="0" r="3810" b="7620"/>
+            <wp:docPr id="29" name="Obrázok 29"/>
             <wp:cNvGraphicFramePr>
               <a:graphicFrameLocks xmlns:a="http://schemas.openxmlformats.org/drawingml/2006/main" noChangeAspect="1"/>
             </wp:cNvGraphicFramePr>
@@ -7250,13 +7292,13 @@
               <a:graphicData uri="http://schemas.openxmlformats.org/drawingml/2006/picture">
                 <pic:pic xmlns:pic="http://schemas.openxmlformats.org/drawingml/2006/picture">
                   <pic:nvPicPr>
-                    <pic:cNvPr id="0" name="Picture 2"/>
+                    <pic:cNvPr id="0" name="Picture 9"/>
                     <pic:cNvPicPr>
                       <a:picLocks noChangeAspect="1" noChangeArrowheads="1"/>
                     </pic:cNvPicPr>
                   </pic:nvPicPr>
                   <pic:blipFill>
-                    <a:blip r:embed="rId20" cstate="print">
+                    <a:blip r:embed="rId20">
                       <a:extLst>
                         <a:ext uri="{28A0092B-C50C-407E-A947-70E740481C1C}">
                           <a14:useLocalDpi xmlns:a14="http://schemas.microsoft.com/office/drawing/2010/main" val="0"/>
@@ -7271,7 +7313,7 @@
                   <pic:spPr bwMode="auto">
                     <a:xfrm>
                       <a:off x="0" y="0"/>
-                      <a:ext cx="2705100" cy="1897380"/>
+                      <a:ext cx="5730240" cy="3764280"/>
                     </a:xfrm>
                     <a:prstGeom prst="rect">
                       <a:avLst/>
@@ -7287,22 +7329,94 @@
           </wp:inline>
         </w:drawing>
       </w:r>
-      <w:r>
-        <w:rPr>
-          <w:lang w:val="sk-SK"/>
-        </w:rPr>
-        <w:t xml:space="preserve">       </w:t>
-      </w:r>
-      <w:r>
-        <w:rPr>
+    </w:p>
+    <w:p>
+      <w:pPr>
+        <w:pStyle w:val="Popis"/>
+        <w:rPr>
+          <w:rFonts w:ascii="Times New Roman" w:hAnsi="Times New Roman" w:cs="Times New Roman"/>
+          <w:sz w:val="24"/>
+          <w:szCs w:val="24"/>
+          <w:lang w:val="en-US"/>
+        </w:rPr>
+      </w:pPr>
+      <w:r>
+        <w:rPr>
+          <w:rFonts w:ascii="Times New Roman" w:hAnsi="Times New Roman" w:cs="Times New Roman"/>
+          <w:sz w:val="24"/>
+          <w:szCs w:val="24"/>
+        </w:rPr>
+        <w:t xml:space="preserve">Obrázok </w:t>
+      </w:r>
+      <w:r>
+        <w:rPr>
+          <w:rFonts w:ascii="Times New Roman" w:hAnsi="Times New Roman" w:cs="Times New Roman"/>
+          <w:sz w:val="24"/>
+          <w:szCs w:val="24"/>
+        </w:rPr>
+        <w:fldChar w:fldCharType="begin"/>
+      </w:r>
+      <w:r>
+        <w:rPr>
+          <w:rFonts w:ascii="Times New Roman" w:hAnsi="Times New Roman" w:cs="Times New Roman"/>
+          <w:sz w:val="24"/>
+          <w:szCs w:val="24"/>
+        </w:rPr>
+        <w:instrText xml:space="preserve"> SEQ Obrázok \* ARABIC </w:instrText>
+      </w:r>
+      <w:r>
+        <w:rPr>
+          <w:rFonts w:ascii="Times New Roman" w:hAnsi="Times New Roman" w:cs="Times New Roman"/>
+          <w:sz w:val="24"/>
+          <w:szCs w:val="24"/>
+        </w:rPr>
+        <w:fldChar w:fldCharType="separate"/>
+      </w:r>
+      <w:r>
+        <w:rPr>
+          <w:rFonts w:ascii="Times New Roman" w:hAnsi="Times New Roman" w:cs="Times New Roman"/>
           <w:noProof/>
-          <w:lang w:val="sk-SK"/>
-        </w:rPr>
+          <w:sz w:val="24"/>
+          <w:szCs w:val="24"/>
+        </w:rPr>
+        <w:t>11</w:t>
+      </w:r>
+      <w:r>
+        <w:rPr>
+          <w:rFonts w:ascii="Times New Roman" w:hAnsi="Times New Roman" w:cs="Times New Roman"/>
+          <w:sz w:val="24"/>
+          <w:szCs w:val="24"/>
+        </w:rPr>
+        <w:fldChar w:fldCharType="end"/>
+      </w:r>
+      <w:r>
+        <w:rPr>
+          <w:rFonts w:ascii="Times New Roman" w:hAnsi="Times New Roman" w:cs="Times New Roman"/>
+          <w:sz w:val="24"/>
+          <w:szCs w:val="24"/>
+        </w:rPr>
+        <w:t>: Formulár na prihlásenie</w:t>
+      </w:r>
+    </w:p>
+    <w:p>
+      <w:pPr>
+        <w:keepNext/>
+        <w:jc w:val="center"/>
+        <w:rPr>
+          <w:lang w:val="sk-SK"/>
+        </w:rPr>
+      </w:pPr>
+      <w:r>
+        <w:rPr>
+          <w:noProof/>
+          <w:lang w:val="sk-SK"/>
+        </w:rPr>
+        <w:lastRenderedPageBreak/>
         <w:drawing>
-          <wp:inline distT="0" distB="0" distL="0" distR="0" wp14:anchorId="5F7546BE" wp14:editId="2301DF18">
-            <wp:extent cx="2461260" cy="1958340"/>
+          <wp:inline distT="0" distB="0" distL="0" distR="0" wp14:anchorId="7525592F" wp14:editId="6E75F69F">
+            <wp:extent cx="4215818" cy="3139440"/>
             <wp:effectExtent l="0" t="0" r="0" b="3810"/>
-            <wp:docPr id="15" name="Obrázok 15"/>
+            <wp:docPr id="23" name="Obrázok 23"/>
             <wp:cNvGraphicFramePr>
               <a:graphicFrameLocks xmlns:a="http://schemas.openxmlformats.org/drawingml/2006/main" noChangeAspect="1"/>
             </wp:cNvGraphicFramePr>
@@ -7331,7 +7445,7 @@
                   <pic:spPr bwMode="auto">
                     <a:xfrm>
                       <a:off x="0" y="0"/>
-                      <a:ext cx="2461260" cy="1958340"/>
+                      <a:ext cx="4238909" cy="3156636"/>
                     </a:xfrm>
                     <a:prstGeom prst="rect">
                       <a:avLst/>
@@ -7353,57 +7467,71 @@
         <w:pStyle w:val="Popis"/>
         <w:ind w:firstLine="720"/>
         <w:jc w:val="left"/>
-      </w:pPr>
-      <w:r>
-        <w:t xml:space="preserve">Obrázok </w:t>
-      </w:r>
-      <w:r>
-        <w:fldChar w:fldCharType="begin"/>
-      </w:r>
-      <w:r>
-        <w:instrText xml:space="preserve"> SEQ Obrázok \* ARABIC </w:instrText>
-      </w:r>
-      <w:r>
-        <w:fldChar w:fldCharType="separate"/>
-      </w:r>
-      <w:r>
-        <w:rPr>
-          <w:noProof/>
-        </w:rPr>
-        <w:t>11</w:t>
-      </w:r>
-      <w:r>
-        <w:fldChar w:fldCharType="end"/>
-      </w:r>
-      <w:r>
-        <w:t xml:space="preserve">: Formulár na prihlásenie </w:t>
-      </w:r>
+        <w:rPr>
+          <w:rFonts w:ascii="Times New Roman" w:hAnsi="Times New Roman" w:cs="Times New Roman"/>
+          <w:sz w:val="24"/>
+          <w:szCs w:val="24"/>
+        </w:rPr>
+      </w:pPr>
       <w:r>
         <w:tab/>
       </w:r>
       <w:r>
+        <w:rPr>
+          <w:rFonts w:ascii="Times New Roman" w:hAnsi="Times New Roman" w:cs="Times New Roman"/>
+          <w:sz w:val="24"/>
+          <w:szCs w:val="24"/>
+        </w:rPr>
         <w:tab/>
         <w:t xml:space="preserve">Obrázok </w:t>
       </w:r>
       <w:r>
+        <w:rPr>
+          <w:rFonts w:ascii="Times New Roman" w:hAnsi="Times New Roman" w:cs="Times New Roman"/>
+          <w:sz w:val="24"/>
+          <w:szCs w:val="24"/>
+        </w:rPr>
         <w:fldChar w:fldCharType="begin"/>
       </w:r>
       <w:r>
+        <w:rPr>
+          <w:rFonts w:ascii="Times New Roman" w:hAnsi="Times New Roman" w:cs="Times New Roman"/>
+          <w:sz w:val="24"/>
+          <w:szCs w:val="24"/>
+        </w:rPr>
         <w:instrText xml:space="preserve"> SEQ Obrázok \* ARABIC </w:instrText>
       </w:r>
       <w:r>
+        <w:rPr>
+          <w:rFonts w:ascii="Times New Roman" w:hAnsi="Times New Roman" w:cs="Times New Roman"/>
+          <w:sz w:val="24"/>
+          <w:szCs w:val="24"/>
+        </w:rPr>
         <w:fldChar w:fldCharType="separate"/>
       </w:r>
       <w:r>
         <w:rPr>
+          <w:rFonts w:ascii="Times New Roman" w:hAnsi="Times New Roman" w:cs="Times New Roman"/>
           <w:noProof/>
+          <w:sz w:val="24"/>
+          <w:szCs w:val="24"/>
         </w:rPr>
         <w:t>12</w:t>
       </w:r>
       <w:r>
+        <w:rPr>
+          <w:rFonts w:ascii="Times New Roman" w:hAnsi="Times New Roman" w:cs="Times New Roman"/>
+          <w:sz w:val="24"/>
+          <w:szCs w:val="24"/>
+        </w:rPr>
         <w:fldChar w:fldCharType="end"/>
       </w:r>
       <w:r>
+        <w:rPr>
+          <w:rFonts w:ascii="Times New Roman" w:hAnsi="Times New Roman" w:cs="Times New Roman"/>
+          <w:sz w:val="24"/>
+          <w:szCs w:val="24"/>
+        </w:rPr>
         <w:t xml:space="preserve"> Formulár na registráciu</w:t>
       </w:r>
     </w:p>
@@ -7418,7 +7546,7 @@
       <w:pPr>
         <w:pStyle w:val="cyran3"/>
       </w:pPr>
-      <w:bookmarkStart w:id="21" w:name="_Toc57147024"/>
+      <w:bookmarkStart w:id="21" w:name="_Toc57155398"/>
       <w:r>
         <w:t>Nákupný košík</w:t>
       </w:r>
@@ -7470,12 +7598,11 @@
           <w:noProof/>
           <w:lang w:val="sk-SK"/>
         </w:rPr>
-        <w:lastRenderedPageBreak/>
         <w:drawing>
-          <wp:inline distT="0" distB="0" distL="0" distR="0" wp14:anchorId="3127C4F3" wp14:editId="2F786015">
-            <wp:extent cx="3739958" cy="2583180"/>
-            <wp:effectExtent l="0" t="0" r="0" b="7620"/>
-            <wp:docPr id="14" name="Obrázok 14"/>
+          <wp:inline distT="0" distB="0" distL="0" distR="0" wp14:anchorId="73B9A45A" wp14:editId="13350CEA">
+            <wp:extent cx="4913113" cy="3619500"/>
+            <wp:effectExtent l="0" t="0" r="1905" b="0"/>
+            <wp:docPr id="24" name="Obrázok 24"/>
             <wp:cNvGraphicFramePr>
               <a:graphicFrameLocks xmlns:a="http://schemas.openxmlformats.org/drawingml/2006/main" noChangeAspect="1"/>
             </wp:cNvGraphicFramePr>
@@ -7489,7 +7616,7 @@
                     </pic:cNvPicPr>
                   </pic:nvPicPr>
                   <pic:blipFill>
-                    <a:blip r:embed="rId22">
+                    <a:blip r:embed="rId22" cstate="print">
                       <a:extLst>
                         <a:ext uri="{28A0092B-C50C-407E-A947-70E740481C1C}">
                           <a14:useLocalDpi xmlns:a14="http://schemas.microsoft.com/office/drawing/2010/main" val="0"/>
@@ -7504,7 +7631,7 @@
                   <pic:spPr bwMode="auto">
                     <a:xfrm>
                       <a:off x="0" y="0"/>
-                      <a:ext cx="3758412" cy="2595926"/>
+                      <a:ext cx="4927554" cy="3630139"/>
                     </a:xfrm>
                     <a:prstGeom prst="rect">
                       <a:avLst/>
@@ -7524,50 +7651,77 @@
     <w:p>
       <w:pPr>
         <w:pStyle w:val="Popis"/>
-      </w:pPr>
-      <w:r>
+        <w:rPr>
+          <w:rFonts w:ascii="Times New Roman" w:hAnsi="Times New Roman" w:cs="Times New Roman"/>
+          <w:sz w:val="24"/>
+          <w:szCs w:val="24"/>
+        </w:rPr>
+      </w:pPr>
+      <w:r>
+        <w:rPr>
+          <w:rFonts w:ascii="Times New Roman" w:hAnsi="Times New Roman" w:cs="Times New Roman"/>
+          <w:sz w:val="24"/>
+          <w:szCs w:val="24"/>
+        </w:rPr>
         <w:t xml:space="preserve">Obrázok </w:t>
       </w:r>
       <w:r>
+        <w:rPr>
+          <w:rFonts w:ascii="Times New Roman" w:hAnsi="Times New Roman" w:cs="Times New Roman"/>
+          <w:sz w:val="24"/>
+          <w:szCs w:val="24"/>
+        </w:rPr>
         <w:fldChar w:fldCharType="begin"/>
       </w:r>
       <w:r>
+        <w:rPr>
+          <w:rFonts w:ascii="Times New Roman" w:hAnsi="Times New Roman" w:cs="Times New Roman"/>
+          <w:sz w:val="24"/>
+          <w:szCs w:val="24"/>
+        </w:rPr>
         <w:instrText xml:space="preserve"> SEQ Obrázok \* ARABIC </w:instrText>
       </w:r>
       <w:r>
+        <w:rPr>
+          <w:rFonts w:ascii="Times New Roman" w:hAnsi="Times New Roman" w:cs="Times New Roman"/>
+          <w:sz w:val="24"/>
+          <w:szCs w:val="24"/>
+        </w:rPr>
         <w:fldChar w:fldCharType="separate"/>
       </w:r>
       <w:r>
         <w:rPr>
+          <w:rFonts w:ascii="Times New Roman" w:hAnsi="Times New Roman" w:cs="Times New Roman"/>
           <w:noProof/>
+          <w:sz w:val="24"/>
+          <w:szCs w:val="24"/>
         </w:rPr>
         <w:t>13</w:t>
       </w:r>
       <w:r>
+        <w:rPr>
+          <w:rFonts w:ascii="Times New Roman" w:hAnsi="Times New Roman" w:cs="Times New Roman"/>
+          <w:sz w:val="24"/>
+          <w:szCs w:val="24"/>
+        </w:rPr>
         <w:fldChar w:fldCharType="end"/>
       </w:r>
       <w:r>
+        <w:rPr>
+          <w:rFonts w:ascii="Times New Roman" w:hAnsi="Times New Roman" w:cs="Times New Roman"/>
+          <w:sz w:val="24"/>
+          <w:szCs w:val="24"/>
+        </w:rPr>
         <w:t xml:space="preserve"> Zobrazenie nákupného košíka</w:t>
       </w:r>
     </w:p>
     <w:p>
       <w:pPr>
-        <w:rPr>
-          <w:lang w:val="sk-SK"/>
-        </w:rPr>
-      </w:pPr>
-    </w:p>
-    <w:p>
-      <w:pPr>
-        <w:pStyle w:val="Nadpissecond"/>
-      </w:pPr>
-    </w:p>
-    <w:p>
-      <w:pPr>
         <w:pStyle w:val="cyran3"/>
       </w:pPr>
-      <w:bookmarkStart w:id="22" w:name="_Toc57147025"/>
-      <w:r>
+      <w:bookmarkStart w:id="22" w:name="_Toc57155399"/>
+      <w:r>
+        <w:lastRenderedPageBreak/>
         <w:t>Informácie o doručení</w:t>
       </w:r>
       <w:bookmarkStart w:id="23" w:name="_Hlk56334945"/>
@@ -7639,10 +7793,10 @@
           <w:lang w:val="sk-SK"/>
         </w:rPr>
         <w:drawing>
-          <wp:inline distT="0" distB="0" distL="0" distR="0" wp14:anchorId="5DBB58DF" wp14:editId="18E89D46">
-            <wp:extent cx="4975860" cy="4203924"/>
-            <wp:effectExtent l="0" t="0" r="0" b="6350"/>
-            <wp:docPr id="13" name="Obrázok 13"/>
+          <wp:inline distT="0" distB="0" distL="0" distR="0" wp14:anchorId="425A6E25" wp14:editId="4FFE5044">
+            <wp:extent cx="5730240" cy="4960620"/>
+            <wp:effectExtent l="0" t="0" r="3810" b="0"/>
+            <wp:docPr id="25" name="Obrázok 25"/>
             <wp:cNvGraphicFramePr>
               <a:graphicFrameLocks xmlns:a="http://schemas.openxmlformats.org/drawingml/2006/main" noChangeAspect="1"/>
             </wp:cNvGraphicFramePr>
@@ -7671,7 +7825,7 @@
                   <pic:spPr bwMode="auto">
                     <a:xfrm>
                       <a:off x="0" y="0"/>
-                      <a:ext cx="4988734" cy="4214801"/>
+                      <a:ext cx="5730240" cy="4960620"/>
                     </a:xfrm>
                     <a:prstGeom prst="rect">
                       <a:avLst/>
@@ -7691,37 +7845,152 @@
     <w:p>
       <w:pPr>
         <w:pStyle w:val="Popis"/>
-      </w:pPr>
-      <w:r>
+        <w:rPr>
+          <w:rFonts w:ascii="Times New Roman" w:hAnsi="Times New Roman" w:cs="Times New Roman"/>
+          <w:sz w:val="24"/>
+          <w:szCs w:val="24"/>
+        </w:rPr>
+      </w:pPr>
+      <w:r>
+        <w:rPr>
+          <w:rFonts w:ascii="Times New Roman" w:hAnsi="Times New Roman" w:cs="Times New Roman"/>
+          <w:sz w:val="24"/>
+          <w:szCs w:val="24"/>
+        </w:rPr>
         <w:t xml:space="preserve">Obrázok </w:t>
       </w:r>
       <w:r>
+        <w:rPr>
+          <w:rFonts w:ascii="Times New Roman" w:hAnsi="Times New Roman" w:cs="Times New Roman"/>
+          <w:sz w:val="24"/>
+          <w:szCs w:val="24"/>
+        </w:rPr>
         <w:fldChar w:fldCharType="begin"/>
       </w:r>
       <w:r>
+        <w:rPr>
+          <w:rFonts w:ascii="Times New Roman" w:hAnsi="Times New Roman" w:cs="Times New Roman"/>
+          <w:sz w:val="24"/>
+          <w:szCs w:val="24"/>
+        </w:rPr>
         <w:instrText xml:space="preserve"> SEQ Obrázok \* ARABIC </w:instrText>
       </w:r>
       <w:r>
+        <w:rPr>
+          <w:rFonts w:ascii="Times New Roman" w:hAnsi="Times New Roman" w:cs="Times New Roman"/>
+          <w:sz w:val="24"/>
+          <w:szCs w:val="24"/>
+        </w:rPr>
         <w:fldChar w:fldCharType="separate"/>
       </w:r>
       <w:r>
         <w:rPr>
+          <w:rFonts w:ascii="Times New Roman" w:hAnsi="Times New Roman" w:cs="Times New Roman"/>
           <w:noProof/>
+          <w:sz w:val="24"/>
+          <w:szCs w:val="24"/>
         </w:rPr>
         <w:t>14</w:t>
       </w:r>
       <w:r>
+        <w:rPr>
+          <w:rFonts w:ascii="Times New Roman" w:hAnsi="Times New Roman" w:cs="Times New Roman"/>
+          <w:sz w:val="24"/>
+          <w:szCs w:val="24"/>
+        </w:rPr>
         <w:fldChar w:fldCharType="end"/>
       </w:r>
       <w:r>
+        <w:rPr>
+          <w:rFonts w:ascii="Times New Roman" w:hAnsi="Times New Roman" w:cs="Times New Roman"/>
+          <w:sz w:val="24"/>
+          <w:szCs w:val="24"/>
+        </w:rPr>
         <w:t>: Formulár na zadanie informácií o príjemcovi objednávky</w:t>
       </w:r>
     </w:p>
     <w:p>
       <w:pPr>
+        <w:rPr>
+          <w:lang w:val="sk-SK"/>
+        </w:rPr>
+      </w:pPr>
+    </w:p>
+    <w:p>
+      <w:pPr>
+        <w:rPr>
+          <w:lang w:val="sk-SK"/>
+        </w:rPr>
+      </w:pPr>
+    </w:p>
+    <w:p>
+      <w:pPr>
+        <w:rPr>
+          <w:lang w:val="sk-SK"/>
+        </w:rPr>
+      </w:pPr>
+    </w:p>
+    <w:p>
+      <w:pPr>
+        <w:rPr>
+          <w:lang w:val="sk-SK"/>
+        </w:rPr>
+      </w:pPr>
+    </w:p>
+    <w:p>
+      <w:pPr>
+        <w:rPr>
+          <w:lang w:val="sk-SK"/>
+        </w:rPr>
+      </w:pPr>
+    </w:p>
+    <w:p>
+      <w:pPr>
+        <w:rPr>
+          <w:lang w:val="sk-SK"/>
+        </w:rPr>
+      </w:pPr>
+    </w:p>
+    <w:p>
+      <w:pPr>
+        <w:rPr>
+          <w:lang w:val="sk-SK"/>
+        </w:rPr>
+      </w:pPr>
+    </w:p>
+    <w:p>
+      <w:pPr>
+        <w:rPr>
+          <w:lang w:val="sk-SK"/>
+        </w:rPr>
+      </w:pPr>
+    </w:p>
+    <w:p>
+      <w:pPr>
+        <w:rPr>
+          <w:lang w:val="sk-SK"/>
+        </w:rPr>
+      </w:pPr>
+    </w:p>
+    <w:p>
+      <w:pPr>
+        <w:rPr>
+          <w:lang w:val="sk-SK"/>
+        </w:rPr>
+      </w:pPr>
+    </w:p>
+    <w:p>
+      <w:pPr>
+        <w:rPr>
+          <w:lang w:val="sk-SK"/>
+        </w:rPr>
+      </w:pPr>
+    </w:p>
+    <w:p>
+      <w:pPr>
         <w:pStyle w:val="cyran3"/>
       </w:pPr>
-      <w:bookmarkStart w:id="24" w:name="_Toc57147026"/>
+      <w:bookmarkStart w:id="24" w:name="_Toc57155400"/>
       <w:r>
         <w:lastRenderedPageBreak/>
         <w:t>Informácie o platbe</w:t>
@@ -7786,10 +8055,10 @@
           <w:lang w:val="sk-SK"/>
         </w:rPr>
         <w:drawing>
-          <wp:inline distT="0" distB="0" distL="0" distR="0" wp14:anchorId="774D3E7F" wp14:editId="6ED285A8">
-            <wp:extent cx="5547360" cy="4261706"/>
-            <wp:effectExtent l="0" t="0" r="0" b="5715"/>
-            <wp:docPr id="12" name="Obrázok 12"/>
+          <wp:inline distT="0" distB="0" distL="0" distR="0" wp14:anchorId="12FC9426" wp14:editId="1DD2A019">
+            <wp:extent cx="5730240" cy="2552700"/>
+            <wp:effectExtent l="0" t="0" r="3810" b="0"/>
+            <wp:docPr id="26" name="Obrázok 26"/>
             <wp:cNvGraphicFramePr>
               <a:graphicFrameLocks xmlns:a="http://schemas.openxmlformats.org/drawingml/2006/main" noChangeAspect="1"/>
             </wp:cNvGraphicFramePr>
@@ -7803,7 +8072,7 @@
                     </pic:cNvPicPr>
                   </pic:nvPicPr>
                   <pic:blipFill>
-                    <a:blip r:embed="rId24">
+                    <a:blip r:embed="rId24" cstate="print">
                       <a:extLst>
                         <a:ext uri="{28A0092B-C50C-407E-A947-70E740481C1C}">
                           <a14:useLocalDpi xmlns:a14="http://schemas.microsoft.com/office/drawing/2010/main" val="0"/>
@@ -7818,7 +8087,7 @@
                   <pic:spPr bwMode="auto">
                     <a:xfrm>
                       <a:off x="0" y="0"/>
-                      <a:ext cx="5566022" cy="4276043"/>
+                      <a:ext cx="5730240" cy="2552700"/>
                     </a:xfrm>
                     <a:prstGeom prst="rect">
                       <a:avLst/>
@@ -7838,29 +8107,67 @@
     <w:p>
       <w:pPr>
         <w:pStyle w:val="Popis"/>
-      </w:pPr>
-      <w:r>
+        <w:rPr>
+          <w:rFonts w:ascii="Times New Roman" w:hAnsi="Times New Roman" w:cs="Times New Roman"/>
+          <w:sz w:val="24"/>
+          <w:szCs w:val="24"/>
+        </w:rPr>
+      </w:pPr>
+      <w:r>
+        <w:rPr>
+          <w:rFonts w:ascii="Times New Roman" w:hAnsi="Times New Roman" w:cs="Times New Roman"/>
+          <w:sz w:val="24"/>
+          <w:szCs w:val="24"/>
+        </w:rPr>
         <w:t xml:space="preserve">Obrázok </w:t>
       </w:r>
       <w:r>
+        <w:rPr>
+          <w:rFonts w:ascii="Times New Roman" w:hAnsi="Times New Roman" w:cs="Times New Roman"/>
+          <w:sz w:val="24"/>
+          <w:szCs w:val="24"/>
+        </w:rPr>
         <w:fldChar w:fldCharType="begin"/>
       </w:r>
       <w:r>
+        <w:rPr>
+          <w:rFonts w:ascii="Times New Roman" w:hAnsi="Times New Roman" w:cs="Times New Roman"/>
+          <w:sz w:val="24"/>
+          <w:szCs w:val="24"/>
+        </w:rPr>
         <w:instrText xml:space="preserve"> SEQ Obrázok \* ARABIC </w:instrText>
       </w:r>
       <w:r>
+        <w:rPr>
+          <w:rFonts w:ascii="Times New Roman" w:hAnsi="Times New Roman" w:cs="Times New Roman"/>
+          <w:sz w:val="24"/>
+          <w:szCs w:val="24"/>
+        </w:rPr>
         <w:fldChar w:fldCharType="separate"/>
       </w:r>
       <w:r>
         <w:rPr>
+          <w:rFonts w:ascii="Times New Roman" w:hAnsi="Times New Roman" w:cs="Times New Roman"/>
           <w:noProof/>
+          <w:sz w:val="24"/>
+          <w:szCs w:val="24"/>
         </w:rPr>
         <w:t>15</w:t>
       </w:r>
       <w:r>
+        <w:rPr>
+          <w:rFonts w:ascii="Times New Roman" w:hAnsi="Times New Roman" w:cs="Times New Roman"/>
+          <w:sz w:val="24"/>
+          <w:szCs w:val="24"/>
+        </w:rPr>
         <w:fldChar w:fldCharType="end"/>
       </w:r>
       <w:r>
+        <w:rPr>
+          <w:rFonts w:ascii="Times New Roman" w:hAnsi="Times New Roman" w:cs="Times New Roman"/>
+          <w:sz w:val="24"/>
+          <w:szCs w:val="24"/>
+        </w:rPr>
         <w:t xml:space="preserve"> Formulár na zadanie informácií o platbe</w:t>
       </w:r>
     </w:p>
@@ -7887,6 +8194,324 @@
     </w:p>
     <w:p>
       <w:pPr>
+        <w:keepNext/>
+      </w:pPr>
+      <w:r>
+        <w:rPr>
+          <w:noProof/>
+          <w:lang w:val="sk-SK"/>
+        </w:rPr>
+        <w:drawing>
+          <wp:inline distT="0" distB="0" distL="0" distR="0" wp14:anchorId="38B93124" wp14:editId="525D8940">
+            <wp:extent cx="5715000" cy="2590800"/>
+            <wp:effectExtent l="0" t="0" r="0" b="0"/>
+            <wp:docPr id="27" name="Obrázok 27"/>
+            <wp:cNvGraphicFramePr>
+              <a:graphicFrameLocks xmlns:a="http://schemas.openxmlformats.org/drawingml/2006/main" noChangeAspect="1"/>
+            </wp:cNvGraphicFramePr>
+            <a:graphic xmlns:a="http://schemas.openxmlformats.org/drawingml/2006/main">
+              <a:graphicData uri="http://schemas.openxmlformats.org/drawingml/2006/picture">
+                <pic:pic xmlns:pic="http://schemas.openxmlformats.org/drawingml/2006/picture">
+                  <pic:nvPicPr>
+                    <pic:cNvPr id="0" name="Picture 7"/>
+                    <pic:cNvPicPr>
+                      <a:picLocks noChangeAspect="1" noChangeArrowheads="1"/>
+                    </pic:cNvPicPr>
+                  </pic:nvPicPr>
+                  <pic:blipFill>
+                    <a:blip r:embed="rId25" cstate="print">
+                      <a:extLst>
+                        <a:ext uri="{28A0092B-C50C-407E-A947-70E740481C1C}">
+                          <a14:useLocalDpi xmlns:a14="http://schemas.microsoft.com/office/drawing/2010/main" val="0"/>
+                        </a:ext>
+                      </a:extLst>
+                    </a:blip>
+                    <a:srcRect/>
+                    <a:stretch>
+                      <a:fillRect/>
+                    </a:stretch>
+                  </pic:blipFill>
+                  <pic:spPr bwMode="auto">
+                    <a:xfrm>
+                      <a:off x="0" y="0"/>
+                      <a:ext cx="5715000" cy="2590800"/>
+                    </a:xfrm>
+                    <a:prstGeom prst="rect">
+                      <a:avLst/>
+                    </a:prstGeom>
+                    <a:noFill/>
+                    <a:ln>
+                      <a:noFill/>
+                    </a:ln>
+                  </pic:spPr>
+                </pic:pic>
+              </a:graphicData>
+            </a:graphic>
+          </wp:inline>
+        </w:drawing>
+      </w:r>
+    </w:p>
+    <w:p>
+      <w:pPr>
+        <w:pStyle w:val="Popis"/>
+        <w:rPr>
+          <w:rFonts w:ascii="Times New Roman" w:hAnsi="Times New Roman" w:cs="Times New Roman"/>
+          <w:sz w:val="24"/>
+          <w:szCs w:val="24"/>
+        </w:rPr>
+      </w:pPr>
+      <w:r>
+        <w:rPr>
+          <w:rFonts w:ascii="Times New Roman" w:hAnsi="Times New Roman" w:cs="Times New Roman"/>
+          <w:sz w:val="24"/>
+          <w:szCs w:val="24"/>
+        </w:rPr>
+        <w:t xml:space="preserve">Obrázok </w:t>
+      </w:r>
+      <w:r>
+        <w:rPr>
+          <w:rFonts w:ascii="Times New Roman" w:hAnsi="Times New Roman" w:cs="Times New Roman"/>
+          <w:sz w:val="24"/>
+          <w:szCs w:val="24"/>
+        </w:rPr>
+        <w:fldChar w:fldCharType="begin"/>
+      </w:r>
+      <w:r>
+        <w:rPr>
+          <w:rFonts w:ascii="Times New Roman" w:hAnsi="Times New Roman" w:cs="Times New Roman"/>
+          <w:sz w:val="24"/>
+          <w:szCs w:val="24"/>
+        </w:rPr>
+        <w:instrText xml:space="preserve"> SEQ Obrázok \* ARABIC </w:instrText>
+      </w:r>
+      <w:r>
+        <w:rPr>
+          <w:rFonts w:ascii="Times New Roman" w:hAnsi="Times New Roman" w:cs="Times New Roman"/>
+          <w:sz w:val="24"/>
+          <w:szCs w:val="24"/>
+        </w:rPr>
+        <w:fldChar w:fldCharType="separate"/>
+      </w:r>
+      <w:r>
+        <w:rPr>
+          <w:rFonts w:ascii="Times New Roman" w:hAnsi="Times New Roman" w:cs="Times New Roman"/>
+          <w:noProof/>
+          <w:sz w:val="24"/>
+          <w:szCs w:val="24"/>
+        </w:rPr>
+        <w:t>16</w:t>
+      </w:r>
+      <w:r>
+        <w:rPr>
+          <w:rFonts w:ascii="Times New Roman" w:hAnsi="Times New Roman" w:cs="Times New Roman"/>
+          <w:sz w:val="24"/>
+          <w:szCs w:val="24"/>
+        </w:rPr>
+        <w:fldChar w:fldCharType="end"/>
+      </w:r>
+      <w:r>
+        <w:rPr>
+          <w:rFonts w:ascii="Times New Roman" w:hAnsi="Times New Roman" w:cs="Times New Roman"/>
+          <w:sz w:val="24"/>
+          <w:szCs w:val="24"/>
+        </w:rPr>
+        <w:t>: Možnosť podporiť e-</w:t>
+      </w:r>
+      <w:proofErr w:type="spellStart"/>
+      <w:r>
+        <w:rPr>
+          <w:rFonts w:ascii="Times New Roman" w:hAnsi="Times New Roman" w:cs="Times New Roman"/>
+          <w:sz w:val="24"/>
+          <w:szCs w:val="24"/>
+        </w:rPr>
+        <w:t>shop</w:t>
+      </w:r>
+      <w:proofErr w:type="spellEnd"/>
+    </w:p>
+    <w:p>
+      <w:pPr>
+        <w:rPr>
+          <w:lang w:val="sk-SK"/>
+        </w:rPr>
+      </w:pPr>
+    </w:p>
+    <w:p>
+      <w:pPr>
+        <w:rPr>
+          <w:lang w:val="sk-SK"/>
+        </w:rPr>
+      </w:pPr>
+    </w:p>
+    <w:p>
+      <w:pPr>
+        <w:rPr>
+          <w:lang w:val="sk-SK"/>
+        </w:rPr>
+      </w:pPr>
+    </w:p>
+    <w:p>
+      <w:pPr>
+        <w:rPr>
+          <w:lang w:val="sk-SK"/>
+        </w:rPr>
+      </w:pPr>
+    </w:p>
+    <w:p>
+      <w:pPr>
+        <w:keepNext/>
+      </w:pPr>
+      <w:r>
+        <w:rPr>
+          <w:noProof/>
+          <w:lang w:val="sk-SK"/>
+        </w:rPr>
+        <w:drawing>
+          <wp:inline distT="0" distB="0" distL="0" distR="0" wp14:anchorId="62B22D76" wp14:editId="31CE88F5">
+            <wp:extent cx="5730240" cy="5433060"/>
+            <wp:effectExtent l="0" t="0" r="3810" b="0"/>
+            <wp:docPr id="30" name="Obrázok 30"/>
+            <wp:cNvGraphicFramePr>
+              <a:graphicFrameLocks xmlns:a="http://schemas.openxmlformats.org/drawingml/2006/main" noChangeAspect="1"/>
+            </wp:cNvGraphicFramePr>
+            <a:graphic xmlns:a="http://schemas.openxmlformats.org/drawingml/2006/main">
+              <a:graphicData uri="http://schemas.openxmlformats.org/drawingml/2006/picture">
+                <pic:pic xmlns:pic="http://schemas.openxmlformats.org/drawingml/2006/picture">
+                  <pic:nvPicPr>
+                    <pic:cNvPr id="0" name="Picture 10"/>
+                    <pic:cNvPicPr>
+                      <a:picLocks noChangeAspect="1" noChangeArrowheads="1"/>
+                    </pic:cNvPicPr>
+                  </pic:nvPicPr>
+                  <pic:blipFill>
+                    <a:blip r:embed="rId26">
+                      <a:extLst>
+                        <a:ext uri="{28A0092B-C50C-407E-A947-70E740481C1C}">
+                          <a14:useLocalDpi xmlns:a14="http://schemas.microsoft.com/office/drawing/2010/main" val="0"/>
+                        </a:ext>
+                      </a:extLst>
+                    </a:blip>
+                    <a:srcRect/>
+                    <a:stretch>
+                      <a:fillRect/>
+                    </a:stretch>
+                  </pic:blipFill>
+                  <pic:spPr bwMode="auto">
+                    <a:xfrm>
+                      <a:off x="0" y="0"/>
+                      <a:ext cx="5730240" cy="5433060"/>
+                    </a:xfrm>
+                    <a:prstGeom prst="rect">
+                      <a:avLst/>
+                    </a:prstGeom>
+                    <a:noFill/>
+                    <a:ln>
+                      <a:noFill/>
+                    </a:ln>
+                  </pic:spPr>
+                </pic:pic>
+              </a:graphicData>
+            </a:graphic>
+          </wp:inline>
+        </w:drawing>
+      </w:r>
+    </w:p>
+    <w:p>
+      <w:pPr>
+        <w:pStyle w:val="Popis"/>
+        <w:rPr>
+          <w:rFonts w:ascii="Times New Roman" w:hAnsi="Times New Roman" w:cs="Times New Roman"/>
+          <w:sz w:val="24"/>
+          <w:szCs w:val="24"/>
+        </w:rPr>
+      </w:pPr>
+      <w:r>
+        <w:rPr>
+          <w:rFonts w:ascii="Times New Roman" w:hAnsi="Times New Roman" w:cs="Times New Roman"/>
+          <w:sz w:val="24"/>
+          <w:szCs w:val="24"/>
+        </w:rPr>
+        <w:t xml:space="preserve">Obrázok </w:t>
+      </w:r>
+      <w:r>
+        <w:rPr>
+          <w:rFonts w:ascii="Times New Roman" w:hAnsi="Times New Roman" w:cs="Times New Roman"/>
+          <w:sz w:val="24"/>
+          <w:szCs w:val="24"/>
+        </w:rPr>
+        <w:fldChar w:fldCharType="begin"/>
+      </w:r>
+      <w:r>
+        <w:rPr>
+          <w:rFonts w:ascii="Times New Roman" w:hAnsi="Times New Roman" w:cs="Times New Roman"/>
+          <w:sz w:val="24"/>
+          <w:szCs w:val="24"/>
+        </w:rPr>
+        <w:instrText xml:space="preserve"> SEQ Obrázok \* ARABIC </w:instrText>
+      </w:r>
+      <w:r>
+        <w:rPr>
+          <w:rFonts w:ascii="Times New Roman" w:hAnsi="Times New Roman" w:cs="Times New Roman"/>
+          <w:sz w:val="24"/>
+          <w:szCs w:val="24"/>
+        </w:rPr>
+        <w:fldChar w:fldCharType="separate"/>
+      </w:r>
+      <w:r>
+        <w:rPr>
+          <w:rFonts w:ascii="Times New Roman" w:hAnsi="Times New Roman" w:cs="Times New Roman"/>
+          <w:noProof/>
+          <w:sz w:val="24"/>
+          <w:szCs w:val="24"/>
+        </w:rPr>
+        <w:t>17</w:t>
+      </w:r>
+      <w:r>
+        <w:rPr>
+          <w:rFonts w:ascii="Times New Roman" w:hAnsi="Times New Roman" w:cs="Times New Roman"/>
+          <w:sz w:val="24"/>
+          <w:szCs w:val="24"/>
+        </w:rPr>
+        <w:fldChar w:fldCharType="end"/>
+      </w:r>
+      <w:r>
+        <w:rPr>
+          <w:rFonts w:ascii="Times New Roman" w:hAnsi="Times New Roman" w:cs="Times New Roman"/>
+          <w:sz w:val="24"/>
+          <w:szCs w:val="24"/>
+        </w:rPr>
+        <w:t>: Možnosť stiahnuť zakúpený tovar</w:t>
+      </w:r>
+    </w:p>
+    <w:p>
+      <w:pPr>
+        <w:rPr>
+          <w:lang w:val="sk-SK"/>
+        </w:rPr>
+      </w:pPr>
+    </w:p>
+    <w:p>
+      <w:pPr>
+        <w:rPr>
+          <w:lang w:val="sk-SK"/>
+        </w:rPr>
+      </w:pPr>
+    </w:p>
+    <w:p>
+      <w:pPr>
+        <w:rPr>
+          <w:lang w:val="sk-SK"/>
+        </w:rPr>
+      </w:pPr>
+    </w:p>
+    <w:p>
+      <w:pPr>
+        <w:rPr>
+          <w:lang w:val="sk-SK"/>
+        </w:rPr>
+      </w:pPr>
+    </w:p>
+    <w:p>
+      <w:pPr>
         <w:rPr>
           <w:lang w:val="sk-SK"/>
         </w:rPr>
@@ -7938,7 +8563,7 @@
       <w:pPr>
         <w:pStyle w:val="cyran3"/>
       </w:pPr>
-      <w:bookmarkStart w:id="25" w:name="_Toc57147027"/>
+      <w:bookmarkStart w:id="25" w:name="_Toc57155401"/>
       <w:r>
         <w:lastRenderedPageBreak/>
         <w:t>Server a riadiaca časť systému</w:t>
@@ -8092,7 +8717,7 @@
                     <pic:cNvPicPr/>
                   </pic:nvPicPr>
                   <pic:blipFill>
-                    <a:blip r:embed="rId25">
+                    <a:blip r:embed="rId27">
                       <a:extLst>
                         <a:ext uri="{28A0092B-C50C-407E-A947-70E740481C1C}">
                           <a14:useLocalDpi xmlns:a14="http://schemas.microsoft.com/office/drawing/2010/main" val="0"/>
@@ -8144,7 +8769,7 @@
         <w:rPr>
           <w:noProof/>
         </w:rPr>
-        <w:t>16</w:t>
+        <w:t>18</w:t>
       </w:r>
       <w:r>
         <w:fldChar w:fldCharType="end"/>
@@ -8209,7 +8834,7 @@
                     </pic:cNvPicPr>
                   </pic:nvPicPr>
                   <pic:blipFill>
-                    <a:blip r:embed="rId26">
+                    <a:blip r:embed="rId28">
                       <a:extLst>
                         <a:ext uri="{28A0092B-C50C-407E-A947-70E740481C1C}">
                           <a14:useLocalDpi xmlns:a14="http://schemas.microsoft.com/office/drawing/2010/main" val="0"/>
@@ -8261,7 +8886,7 @@
         <w:rPr>
           <w:noProof/>
         </w:rPr>
-        <w:t>17</w:t>
+        <w:t>19</w:t>
       </w:r>
       <w:r>
         <w:fldChar w:fldCharType="end"/>
@@ -8315,7 +8940,7 @@
                     </pic:cNvPicPr>
                   </pic:nvPicPr>
                   <pic:blipFill>
-                    <a:blip r:embed="rId27">
+                    <a:blip r:embed="rId29">
                       <a:extLst>
                         <a:ext uri="{28A0092B-C50C-407E-A947-70E740481C1C}">
                           <a14:useLocalDpi xmlns:a14="http://schemas.microsoft.com/office/drawing/2010/main" val="0"/>
@@ -8367,7 +8992,7 @@
         <w:rPr>
           <w:noProof/>
         </w:rPr>
-        <w:t>18</w:t>
+        <w:t>20</w:t>
       </w:r>
       <w:r>
         <w:fldChar w:fldCharType="end"/>
@@ -8455,7 +9080,7 @@
       <w:pPr>
         <w:pStyle w:val="cyran3"/>
       </w:pPr>
-      <w:bookmarkStart w:id="26" w:name="_Toc57147028"/>
+      <w:bookmarkStart w:id="26" w:name="_Toc57155402"/>
       <w:r>
         <w:t>Databáza</w:t>
       </w:r>
@@ -8582,7 +9207,7 @@
           <w:lang w:val="sk-SK"/>
         </w:rPr>
       </w:pPr>
-      <w:bookmarkStart w:id="27" w:name="_Toc57147029"/>
+      <w:bookmarkStart w:id="27" w:name="_Toc57155403"/>
       <w:r>
         <w:rPr>
           <w:lang w:val="sk-SK"/>
@@ -10667,7 +11292,7 @@
       <w:pPr>
         <w:pStyle w:val="cyran2"/>
       </w:pPr>
-      <w:bookmarkStart w:id="28" w:name="_Toc57147030"/>
+      <w:bookmarkStart w:id="28" w:name="_Toc57155404"/>
       <w:proofErr w:type="spellStart"/>
       <w:r>
         <w:t>Scen</w:t>
@@ -10834,7 +11459,7 @@
         <w:pStyle w:val="cyran3"/>
       </w:pPr>
       <w:bookmarkStart w:id="29" w:name="_Toc57116202"/>
-      <w:bookmarkStart w:id="30" w:name="_Toc57147031"/>
+      <w:bookmarkStart w:id="30" w:name="_Toc57155405"/>
       <w:r>
         <w:lastRenderedPageBreak/>
         <w:t>Prelamovanie slabých hesiel – slovníkový útok</w:t>
@@ -10879,7 +11504,7 @@
         <w:pStyle w:val="cyran3"/>
       </w:pPr>
       <w:bookmarkStart w:id="31" w:name="_Toc57116203"/>
-      <w:bookmarkStart w:id="32" w:name="_Toc57147032"/>
+      <w:bookmarkStart w:id="32" w:name="_Toc57155406"/>
       <w:r>
         <w:t>Ukradnutie produktu odoslaním falošnej informácie</w:t>
       </w:r>
@@ -10962,7 +11587,7 @@
         <w:pStyle w:val="cyran3"/>
       </w:pPr>
       <w:bookmarkStart w:id="33" w:name="_Toc57116204"/>
-      <w:bookmarkStart w:id="34" w:name="_Toc57147033"/>
+      <w:bookmarkStart w:id="34" w:name="_Toc57155407"/>
       <w:r>
         <w:t>Ukradnutie produktu prístupom do priečinka</w:t>
       </w:r>
@@ -11016,7 +11641,7 @@
       </w:pPr>
     </w:p>
     <w:sectPr>
-      <w:footerReference w:type="default" r:id="rId28"/>
+      <w:footerReference w:type="default" r:id="rId30"/>
       <w:pgSz w:w="11909" w:h="16834"/>
       <w:pgMar w:top="1440" w:right="1440" w:bottom="1440" w:left="1440" w:header="720" w:footer="720" w:gutter="0"/>
       <w:pgNumType w:start="0"/>
@@ -11063,7 +11688,6 @@
         <w:docPartUnique/>
       </w:docPartObj>
     </w:sdtPr>
-    <w:sdtEndPr/>
     <w:sdtContent>
       <w:p>
         <w:pPr>

</xml_diff>

<commit_message>
Preparation for new semester added
</commit_message>
<xml_diff>
--- a/docs/download/Inžinierske-dielo-CYRAN.docx
+++ b/docs/download/Inžinierske-dielo-CYRAN.docx
@@ -548,7 +548,7 @@
         </w:rPr>
         <w:fldChar w:fldCharType="separate"/>
       </w:r>
-      <w:hyperlink w:anchor="_Toc59210451" w:history="1">
+      <w:hyperlink w:anchor="_Toc65445476" w:history="1">
         <w:r>
           <w:rPr>
             <w:rStyle w:val="Hypertextovprepojenie"/>
@@ -596,7 +596,7 @@
             <w:noProof/>
             <w:webHidden/>
           </w:rPr>
-          <w:instrText xml:space="preserve"> PAGEREF _Toc59210451 \h </w:instrText>
+          <w:instrText xml:space="preserve"> PAGEREF _Toc65445476 \h </w:instrText>
         </w:r>
         <w:r>
           <w:rPr>
@@ -642,7 +642,7 @@
           <w:lang w:val="sk-SK"/>
         </w:rPr>
       </w:pPr>
-      <w:hyperlink w:anchor="_Toc59210452" w:history="1">
+      <w:hyperlink w:anchor="_Toc65445477" w:history="1">
         <w:r>
           <w:rPr>
             <w:rStyle w:val="Hypertextovprepojenie"/>
@@ -686,7 +686,7 @@
             <w:noProof/>
             <w:webHidden/>
           </w:rPr>
-          <w:instrText xml:space="preserve"> PAGEREF _Toc59210452 \h </w:instrText>
+          <w:instrText xml:space="preserve"> PAGEREF _Toc65445477 \h </w:instrText>
         </w:r>
         <w:r>
           <w:rPr>
@@ -732,7 +732,7 @@
           <w:lang w:val="sk-SK"/>
         </w:rPr>
       </w:pPr>
-      <w:hyperlink w:anchor="_Toc59210453" w:history="1">
+      <w:hyperlink w:anchor="_Toc65445478" w:history="1">
         <w:r>
           <w:rPr>
             <w:rStyle w:val="Hypertextovprepojenie"/>
@@ -776,7 +776,7 @@
             <w:noProof/>
             <w:webHidden/>
           </w:rPr>
-          <w:instrText xml:space="preserve"> PAGEREF _Toc59210453 \h </w:instrText>
+          <w:instrText xml:space="preserve"> PAGEREF _Toc65445478 \h </w:instrText>
         </w:r>
         <w:r>
           <w:rPr>
@@ -822,7 +822,7 @@
           <w:lang w:val="sk-SK"/>
         </w:rPr>
       </w:pPr>
-      <w:hyperlink w:anchor="_Toc59210454" w:history="1">
+      <w:hyperlink w:anchor="_Toc65445479" w:history="1">
         <w:r>
           <w:rPr>
             <w:rStyle w:val="Hypertextovprepojenie"/>
@@ -868,7 +868,7 @@
             <w:noProof/>
             <w:webHidden/>
           </w:rPr>
-          <w:instrText xml:space="preserve"> PAGEREF _Toc59210454 \h </w:instrText>
+          <w:instrText xml:space="preserve"> PAGEREF _Toc65445479 \h </w:instrText>
         </w:r>
         <w:r>
           <w:rPr>
@@ -914,7 +914,7 @@
           <w:lang w:val="sk-SK"/>
         </w:rPr>
       </w:pPr>
-      <w:hyperlink w:anchor="_Toc59210455" w:history="1">
+      <w:hyperlink w:anchor="_Toc65445480" w:history="1">
         <w:r>
           <w:rPr>
             <w:rStyle w:val="Hypertextovprepojenie"/>
@@ -962,7 +962,7 @@
             <w:noProof/>
             <w:webHidden/>
           </w:rPr>
-          <w:instrText xml:space="preserve"> PAGEREF _Toc59210455 \h </w:instrText>
+          <w:instrText xml:space="preserve"> PAGEREF _Toc65445480 \h </w:instrText>
         </w:r>
         <w:r>
           <w:rPr>
@@ -1008,7 +1008,7 @@
           <w:lang w:val="sk-SK"/>
         </w:rPr>
       </w:pPr>
-      <w:hyperlink w:anchor="_Toc59210456" w:history="1">
+      <w:hyperlink w:anchor="_Toc65445481" w:history="1">
         <w:r>
           <w:rPr>
             <w:rStyle w:val="Hypertextovprepojenie"/>
@@ -1052,7 +1052,7 @@
             <w:noProof/>
             <w:webHidden/>
           </w:rPr>
-          <w:instrText xml:space="preserve"> PAGEREF _Toc59210456 \h </w:instrText>
+          <w:instrText xml:space="preserve"> PAGEREF _Toc65445481 \h </w:instrText>
         </w:r>
         <w:r>
           <w:rPr>
@@ -1098,7 +1098,7 @@
           <w:lang w:val="sk-SK"/>
         </w:rPr>
       </w:pPr>
-      <w:hyperlink w:anchor="_Toc59210457" w:history="1">
+      <w:hyperlink w:anchor="_Toc65445482" w:history="1">
         <w:r>
           <w:rPr>
             <w:rStyle w:val="Hypertextovprepojenie"/>
@@ -1142,7 +1142,7 @@
             <w:noProof/>
             <w:webHidden/>
           </w:rPr>
-          <w:instrText xml:space="preserve"> PAGEREF _Toc59210457 \h </w:instrText>
+          <w:instrText xml:space="preserve"> PAGEREF _Toc65445482 \h </w:instrText>
         </w:r>
         <w:r>
           <w:rPr>
@@ -1188,7 +1188,7 @@
           <w:lang w:val="sk-SK"/>
         </w:rPr>
       </w:pPr>
-      <w:hyperlink w:anchor="_Toc59210458" w:history="1">
+      <w:hyperlink w:anchor="_Toc65445483" w:history="1">
         <w:r>
           <w:rPr>
             <w:rStyle w:val="Hypertextovprepojenie"/>
@@ -1232,7 +1232,7 @@
             <w:noProof/>
             <w:webHidden/>
           </w:rPr>
-          <w:instrText xml:space="preserve"> PAGEREF _Toc59210458 \h </w:instrText>
+          <w:instrText xml:space="preserve"> PAGEREF _Toc65445483 \h </w:instrText>
         </w:r>
         <w:r>
           <w:rPr>
@@ -1278,7 +1278,7 @@
           <w:lang w:val="sk-SK"/>
         </w:rPr>
       </w:pPr>
-      <w:hyperlink w:anchor="_Toc59210459" w:history="1">
+      <w:hyperlink w:anchor="_Toc65445484" w:history="1">
         <w:r>
           <w:rPr>
             <w:rStyle w:val="Hypertextovprepojenie"/>
@@ -1322,7 +1322,7 @@
             <w:noProof/>
             <w:webHidden/>
           </w:rPr>
-          <w:instrText xml:space="preserve"> PAGEREF _Toc59210459 \h </w:instrText>
+          <w:instrText xml:space="preserve"> PAGEREF _Toc65445484 \h </w:instrText>
         </w:r>
         <w:r>
           <w:rPr>
@@ -1368,7 +1368,7 @@
           <w:lang w:val="sk-SK"/>
         </w:rPr>
       </w:pPr>
-      <w:hyperlink w:anchor="_Toc59210460" w:history="1">
+      <w:hyperlink w:anchor="_Toc65445485" w:history="1">
         <w:r>
           <w:rPr>
             <w:rStyle w:val="Hypertextovprepojenie"/>
@@ -1391,6 +1391,96 @@
             <w:rStyle w:val="Hypertextovprepojenie"/>
             <w:noProof/>
           </w:rPr>
+          <w:t>Globálne ciele na letný semester</w:t>
+        </w:r>
+        <w:r>
+          <w:rPr>
+            <w:noProof/>
+            <w:webHidden/>
+          </w:rPr>
+          <w:tab/>
+        </w:r>
+        <w:r>
+          <w:rPr>
+            <w:noProof/>
+            <w:webHidden/>
+          </w:rPr>
+          <w:fldChar w:fldCharType="begin"/>
+        </w:r>
+        <w:r>
+          <w:rPr>
+            <w:noProof/>
+            <w:webHidden/>
+          </w:rPr>
+          <w:instrText xml:space="preserve"> PAGEREF _Toc65445485 \h </w:instrText>
+        </w:r>
+        <w:r>
+          <w:rPr>
+            <w:noProof/>
+            <w:webHidden/>
+          </w:rPr>
+        </w:r>
+        <w:r>
+          <w:rPr>
+            <w:noProof/>
+            <w:webHidden/>
+          </w:rPr>
+          <w:fldChar w:fldCharType="separate"/>
+        </w:r>
+        <w:r>
+          <w:rPr>
+            <w:noProof/>
+            <w:webHidden/>
+          </w:rPr>
+          <w:t>6</w:t>
+        </w:r>
+        <w:r>
+          <w:rPr>
+            <w:noProof/>
+            <w:webHidden/>
+          </w:rPr>
+          <w:fldChar w:fldCharType="end"/>
+        </w:r>
+      </w:hyperlink>
+    </w:p>
+    <w:p>
+      <w:pPr>
+        <w:pStyle w:val="Obsah2"/>
+        <w:tabs>
+          <w:tab w:val="left" w:pos="880"/>
+          <w:tab w:val="right" w:leader="underscore" w:pos="9019"/>
+        </w:tabs>
+        <w:rPr>
+          <w:rFonts w:eastAsiaTheme="minorEastAsia" w:cstheme="minorBidi"/>
+          <w:b w:val="0"/>
+          <w:bCs w:val="0"/>
+          <w:noProof/>
+          <w:lang w:val="sk-SK"/>
+        </w:rPr>
+      </w:pPr>
+      <w:hyperlink w:anchor="_Toc65445486" w:history="1">
+        <w:r>
+          <w:rPr>
+            <w:rStyle w:val="Hypertextovprepojenie"/>
+            <w:noProof/>
+          </w:rPr>
+          <w:t>2.6</w:t>
+        </w:r>
+        <w:r>
+          <w:rPr>
+            <w:rFonts w:eastAsiaTheme="minorEastAsia" w:cstheme="minorBidi"/>
+            <w:b w:val="0"/>
+            <w:bCs w:val="0"/>
+            <w:noProof/>
+            <w:lang w:val="sk-SK"/>
+          </w:rPr>
+          <w:tab/>
+        </w:r>
+        <w:r>
+          <w:rPr>
+            <w:rStyle w:val="Hypertextovprepojenie"/>
+            <w:noProof/>
+          </w:rPr>
           <w:t>Celkový pohľad na systém</w:t>
         </w:r>
         <w:r>
@@ -1412,7 +1502,7 @@
             <w:noProof/>
             <w:webHidden/>
           </w:rPr>
-          <w:instrText xml:space="preserve"> PAGEREF _Toc59210460 \h </w:instrText>
+          <w:instrText xml:space="preserve"> PAGEREF _Toc65445486 \h </w:instrText>
         </w:r>
         <w:r>
           <w:rPr>
@@ -1432,7 +1522,7 @@
             <w:noProof/>
             <w:webHidden/>
           </w:rPr>
-          <w:t>6</w:t>
+          <w:t>7</w:t>
         </w:r>
         <w:r>
           <w:rPr>
@@ -1458,7 +1548,7 @@
           <w:lang w:val="sk-SK"/>
         </w:rPr>
       </w:pPr>
-      <w:hyperlink w:anchor="_Toc59210461" w:history="1">
+      <w:hyperlink w:anchor="_Toc65445487" w:history="1">
         <w:r>
           <w:rPr>
             <w:rStyle w:val="Hypertextovprepojenie"/>
@@ -1508,7 +1598,7 @@
             <w:noProof/>
             <w:webHidden/>
           </w:rPr>
-          <w:instrText xml:space="preserve"> PAGEREF _Toc59210461 \h </w:instrText>
+          <w:instrText xml:space="preserve"> PAGEREF _Toc65445487 \h </w:instrText>
         </w:r>
         <w:r>
           <w:rPr>
@@ -1528,7 +1618,7 @@
             <w:noProof/>
             <w:webHidden/>
           </w:rPr>
-          <w:t>7</w:t>
+          <w:t>8</w:t>
         </w:r>
         <w:r>
           <w:rPr>
@@ -1554,7 +1644,7 @@
           <w:lang w:val="sk-SK"/>
         </w:rPr>
       </w:pPr>
-      <w:hyperlink w:anchor="_Toc59210462" w:history="1">
+      <w:hyperlink w:anchor="_Toc65445488" w:history="1">
         <w:r>
           <w:rPr>
             <w:rStyle w:val="Hypertextovprepojenie"/>
@@ -1600,7 +1690,7 @@
             <w:noProof/>
             <w:webHidden/>
           </w:rPr>
-          <w:instrText xml:space="preserve"> PAGEREF _Toc59210462 \h </w:instrText>
+          <w:instrText xml:space="preserve"> PAGEREF _Toc65445488 \h </w:instrText>
         </w:r>
         <w:r>
           <w:rPr>
@@ -1620,7 +1710,7 @@
             <w:noProof/>
             <w:webHidden/>
           </w:rPr>
-          <w:t>7</w:t>
+          <w:t>8</w:t>
         </w:r>
         <w:r>
           <w:rPr>
@@ -1645,7 +1735,7 @@
           <w:lang w:val="sk-SK"/>
         </w:rPr>
       </w:pPr>
-      <w:hyperlink w:anchor="_Toc59210463" w:history="1">
+      <w:hyperlink w:anchor="_Toc65445489" w:history="1">
         <w:r>
           <w:rPr>
             <w:rStyle w:val="Hypertextovprepojenie"/>
@@ -1673,7 +1763,7 @@
             <w:noProof/>
             <w:webHidden/>
           </w:rPr>
-          <w:instrText xml:space="preserve"> PAGEREF _Toc59210463 \h </w:instrText>
+          <w:instrText xml:space="preserve"> PAGEREF _Toc65445489 \h </w:instrText>
         </w:r>
         <w:r>
           <w:rPr>
@@ -1693,7 +1783,7 @@
             <w:noProof/>
             <w:webHidden/>
           </w:rPr>
-          <w:t>8</w:t>
+          <w:t>9</w:t>
         </w:r>
         <w:r>
           <w:rPr>
@@ -1718,7 +1808,7 @@
           <w:lang w:val="sk-SK"/>
         </w:rPr>
       </w:pPr>
-      <w:hyperlink w:anchor="_Toc59210464" w:history="1">
+      <w:hyperlink w:anchor="_Toc65445490" w:history="1">
         <w:r>
           <w:rPr>
             <w:rStyle w:val="Hypertextovprepojenie"/>
@@ -1746,7 +1836,7 @@
             <w:noProof/>
             <w:webHidden/>
           </w:rPr>
-          <w:instrText xml:space="preserve"> PAGEREF _Toc59210464 \h </w:instrText>
+          <w:instrText xml:space="preserve"> PAGEREF _Toc65445490 \h </w:instrText>
         </w:r>
         <w:r>
           <w:rPr>
@@ -1766,7 +1856,7 @@
             <w:noProof/>
             <w:webHidden/>
           </w:rPr>
-          <w:t>8</w:t>
+          <w:t>9</w:t>
         </w:r>
         <w:r>
           <w:rPr>
@@ -1791,7 +1881,7 @@
           <w:lang w:val="sk-SK"/>
         </w:rPr>
       </w:pPr>
-      <w:hyperlink w:anchor="_Toc59210465" w:history="1">
+      <w:hyperlink w:anchor="_Toc65445491" w:history="1">
         <w:r>
           <w:rPr>
             <w:rStyle w:val="Hypertextovprepojenie"/>
@@ -1819,7 +1909,7 @@
             <w:noProof/>
             <w:webHidden/>
           </w:rPr>
-          <w:instrText xml:space="preserve"> PAGEREF _Toc59210465 \h </w:instrText>
+          <w:instrText xml:space="preserve"> PAGEREF _Toc65445491 \h </w:instrText>
         </w:r>
         <w:r>
           <w:rPr>
@@ -1839,7 +1929,7 @@
             <w:noProof/>
             <w:webHidden/>
           </w:rPr>
-          <w:t>11</w:t>
+          <w:t>12</w:t>
         </w:r>
         <w:r>
           <w:rPr>
@@ -1865,7 +1955,7 @@
           <w:lang w:val="sk-SK"/>
         </w:rPr>
       </w:pPr>
-      <w:hyperlink w:anchor="_Toc59210466" w:history="1">
+      <w:hyperlink w:anchor="_Toc65445492" w:history="1">
         <w:r>
           <w:rPr>
             <w:rStyle w:val="Hypertextovprepojenie"/>
@@ -1911,7 +2001,7 @@
             <w:noProof/>
             <w:webHidden/>
           </w:rPr>
-          <w:instrText xml:space="preserve"> PAGEREF _Toc59210466 \h </w:instrText>
+          <w:instrText xml:space="preserve"> PAGEREF _Toc65445492 \h </w:instrText>
         </w:r>
         <w:r>
           <w:rPr>
@@ -1931,7 +2021,7 @@
             <w:noProof/>
             <w:webHidden/>
           </w:rPr>
-          <w:t>12</w:t>
+          <w:t>13</w:t>
         </w:r>
         <w:r>
           <w:rPr>
@@ -1956,7 +2046,7 @@
           <w:lang w:val="sk-SK"/>
         </w:rPr>
       </w:pPr>
-      <w:hyperlink w:anchor="_Toc59210467" w:history="1">
+      <w:hyperlink w:anchor="_Toc65445493" w:history="1">
         <w:r>
           <w:rPr>
             <w:rStyle w:val="Hypertextovprepojenie"/>
@@ -1984,7 +2074,7 @@
             <w:noProof/>
             <w:webHidden/>
           </w:rPr>
-          <w:instrText xml:space="preserve"> PAGEREF _Toc59210467 \h </w:instrText>
+          <w:instrText xml:space="preserve"> PAGEREF _Toc65445493 \h </w:instrText>
         </w:r>
         <w:r>
           <w:rPr>
@@ -2004,7 +2094,7 @@
             <w:noProof/>
             <w:webHidden/>
           </w:rPr>
-          <w:t>12</w:t>
+          <w:t>13</w:t>
         </w:r>
         <w:r>
           <w:rPr>
@@ -2029,7 +2119,7 @@
           <w:lang w:val="sk-SK"/>
         </w:rPr>
       </w:pPr>
-      <w:hyperlink w:anchor="_Toc59210468" w:history="1">
+      <w:hyperlink w:anchor="_Toc65445494" w:history="1">
         <w:r>
           <w:rPr>
             <w:rStyle w:val="Hypertextovprepojenie"/>
@@ -2057,7 +2147,7 @@
             <w:noProof/>
             <w:webHidden/>
           </w:rPr>
-          <w:instrText xml:space="preserve"> PAGEREF _Toc59210468 \h </w:instrText>
+          <w:instrText xml:space="preserve"> PAGEREF _Toc65445494 \h </w:instrText>
         </w:r>
         <w:r>
           <w:rPr>
@@ -2077,7 +2167,7 @@
             <w:noProof/>
             <w:webHidden/>
           </w:rPr>
-          <w:t>12</w:t>
+          <w:t>13</w:t>
         </w:r>
         <w:r>
           <w:rPr>
@@ -2102,7 +2192,7 @@
           <w:lang w:val="sk-SK"/>
         </w:rPr>
       </w:pPr>
-      <w:hyperlink w:anchor="_Toc59210469" w:history="1">
+      <w:hyperlink w:anchor="_Toc65445495" w:history="1">
         <w:r>
           <w:rPr>
             <w:rStyle w:val="Hypertextovprepojenie"/>
@@ -2130,7 +2220,7 @@
             <w:noProof/>
             <w:webHidden/>
           </w:rPr>
-          <w:instrText xml:space="preserve"> PAGEREF _Toc59210469 \h </w:instrText>
+          <w:instrText xml:space="preserve"> PAGEREF _Toc65445495 \h </w:instrText>
         </w:r>
         <w:r>
           <w:rPr>
@@ -2150,7 +2240,7 @@
             <w:noProof/>
             <w:webHidden/>
           </w:rPr>
-          <w:t>13</w:t>
+          <w:t>14</w:t>
         </w:r>
         <w:r>
           <w:rPr>
@@ -2175,7 +2265,7 @@
           <w:lang w:val="sk-SK"/>
         </w:rPr>
       </w:pPr>
-      <w:hyperlink w:anchor="_Toc59210470" w:history="1">
+      <w:hyperlink w:anchor="_Toc65445496" w:history="1">
         <w:r>
           <w:rPr>
             <w:rStyle w:val="Hypertextovprepojenie"/>
@@ -2203,7 +2293,7 @@
             <w:noProof/>
             <w:webHidden/>
           </w:rPr>
-          <w:instrText xml:space="preserve"> PAGEREF _Toc59210470 \h </w:instrText>
+          <w:instrText xml:space="preserve"> PAGEREF _Toc65445496 \h </w:instrText>
         </w:r>
         <w:r>
           <w:rPr>
@@ -2223,7 +2313,7 @@
             <w:noProof/>
             <w:webHidden/>
           </w:rPr>
-          <w:t>14</w:t>
+          <w:t>15</w:t>
         </w:r>
         <w:r>
           <w:rPr>
@@ -2248,7 +2338,7 @@
           <w:lang w:val="sk-SK"/>
         </w:rPr>
       </w:pPr>
-      <w:hyperlink w:anchor="_Toc59210471" w:history="1">
+      <w:hyperlink w:anchor="_Toc65445497" w:history="1">
         <w:r>
           <w:rPr>
             <w:rStyle w:val="Hypertextovprepojenie"/>
@@ -2276,7 +2366,7 @@
             <w:noProof/>
             <w:webHidden/>
           </w:rPr>
-          <w:instrText xml:space="preserve"> PAGEREF _Toc59210471 \h </w:instrText>
+          <w:instrText xml:space="preserve"> PAGEREF _Toc65445497 \h </w:instrText>
         </w:r>
         <w:r>
           <w:rPr>
@@ -2296,7 +2386,7 @@
             <w:noProof/>
             <w:webHidden/>
           </w:rPr>
-          <w:t>15</w:t>
+          <w:t>16</w:t>
         </w:r>
         <w:r>
           <w:rPr>
@@ -2321,7 +2411,7 @@
           <w:lang w:val="sk-SK"/>
         </w:rPr>
       </w:pPr>
-      <w:hyperlink w:anchor="_Toc59210472" w:history="1">
+      <w:hyperlink w:anchor="_Toc65445498" w:history="1">
         <w:r>
           <w:rPr>
             <w:rStyle w:val="Hypertextovprepojenie"/>
@@ -2349,7 +2439,7 @@
             <w:noProof/>
             <w:webHidden/>
           </w:rPr>
-          <w:instrText xml:space="preserve"> PAGEREF _Toc59210472 \h </w:instrText>
+          <w:instrText xml:space="preserve"> PAGEREF _Toc65445498 \h </w:instrText>
         </w:r>
         <w:r>
           <w:rPr>
@@ -2369,7 +2459,7 @@
             <w:noProof/>
             <w:webHidden/>
           </w:rPr>
-          <w:t>16</w:t>
+          <w:t>17</w:t>
         </w:r>
         <w:r>
           <w:rPr>
@@ -2394,7 +2484,7 @@
           <w:lang w:val="sk-SK"/>
         </w:rPr>
       </w:pPr>
-      <w:hyperlink w:anchor="_Toc59210473" w:history="1">
+      <w:hyperlink w:anchor="_Toc65445499" w:history="1">
         <w:r>
           <w:rPr>
             <w:rStyle w:val="Hypertextovprepojenie"/>
@@ -2422,7 +2512,7 @@
             <w:noProof/>
             <w:webHidden/>
           </w:rPr>
-          <w:instrText xml:space="preserve"> PAGEREF _Toc59210473 \h </w:instrText>
+          <w:instrText xml:space="preserve"> PAGEREF _Toc65445499 \h </w:instrText>
         </w:r>
         <w:r>
           <w:rPr>
@@ -2442,7 +2532,7 @@
             <w:noProof/>
             <w:webHidden/>
           </w:rPr>
-          <w:t>20</w:t>
+          <w:t>21</w:t>
         </w:r>
         <w:r>
           <w:rPr>
@@ -2467,7 +2557,7 @@
           <w:lang w:val="sk-SK"/>
         </w:rPr>
       </w:pPr>
-      <w:hyperlink w:anchor="_Toc59210474" w:history="1">
+      <w:hyperlink w:anchor="_Toc65445500" w:history="1">
         <w:r>
           <w:rPr>
             <w:rStyle w:val="Hypertextovprepojenie"/>
@@ -2495,7 +2585,7 @@
             <w:noProof/>
             <w:webHidden/>
           </w:rPr>
-          <w:instrText xml:space="preserve"> PAGEREF _Toc59210474 \h </w:instrText>
+          <w:instrText xml:space="preserve"> PAGEREF _Toc65445500 \h </w:instrText>
         </w:r>
         <w:r>
           <w:rPr>
@@ -2515,7 +2605,7 @@
             <w:noProof/>
             <w:webHidden/>
           </w:rPr>
-          <w:t>21</w:t>
+          <w:t>22</w:t>
         </w:r>
         <w:r>
           <w:rPr>
@@ -2540,7 +2630,7 @@
           <w:lang w:val="sk-SK"/>
         </w:rPr>
       </w:pPr>
-      <w:hyperlink w:anchor="_Toc59210475" w:history="1">
+      <w:hyperlink w:anchor="_Toc65445501" w:history="1">
         <w:r>
           <w:rPr>
             <w:rStyle w:val="Hypertextovprepojenie"/>
@@ -2568,7 +2658,7 @@
             <w:noProof/>
             <w:webHidden/>
           </w:rPr>
-          <w:instrText xml:space="preserve"> PAGEREF _Toc59210475 \h </w:instrText>
+          <w:instrText xml:space="preserve"> PAGEREF _Toc65445501 \h </w:instrText>
         </w:r>
         <w:r>
           <w:rPr>
@@ -2588,7 +2678,7 @@
             <w:noProof/>
             <w:webHidden/>
           </w:rPr>
-          <w:t>22</w:t>
+          <w:t>23</w:t>
         </w:r>
         <w:r>
           <w:rPr>
@@ -2613,7 +2703,7 @@
           <w:lang w:val="sk-SK"/>
         </w:rPr>
       </w:pPr>
-      <w:hyperlink w:anchor="_Toc59210476" w:history="1">
+      <w:hyperlink w:anchor="_Toc65445502" w:history="1">
         <w:r>
           <w:rPr>
             <w:rStyle w:val="Hypertextovprepojenie"/>
@@ -2641,7 +2731,7 @@
             <w:noProof/>
             <w:webHidden/>
           </w:rPr>
-          <w:instrText xml:space="preserve"> PAGEREF _Toc59210476 \h </w:instrText>
+          <w:instrText xml:space="preserve"> PAGEREF _Toc65445502 \h </w:instrText>
         </w:r>
         <w:r>
           <w:rPr>
@@ -2661,7 +2751,7 @@
             <w:noProof/>
             <w:webHidden/>
           </w:rPr>
-          <w:t>23</w:t>
+          <w:t>24</w:t>
         </w:r>
         <w:r>
           <w:rPr>
@@ -2687,7 +2777,7 @@
           <w:lang w:val="sk-SK"/>
         </w:rPr>
       </w:pPr>
-      <w:hyperlink w:anchor="_Toc59210477" w:history="1">
+      <w:hyperlink w:anchor="_Toc65445503" w:history="1">
         <w:r>
           <w:rPr>
             <w:rStyle w:val="Hypertextovprepojenie"/>
@@ -2733,7 +2823,7 @@
             <w:noProof/>
             <w:webHidden/>
           </w:rPr>
-          <w:instrText xml:space="preserve"> PAGEREF _Toc59210477 \h </w:instrText>
+          <w:instrText xml:space="preserve"> PAGEREF _Toc65445503 \h </w:instrText>
         </w:r>
         <w:r>
           <w:rPr>
@@ -2753,7 +2843,7 @@
             <w:noProof/>
             <w:webHidden/>
           </w:rPr>
-          <w:t>25</w:t>
+          <w:t>26</w:t>
         </w:r>
         <w:r>
           <w:rPr>
@@ -2778,7 +2868,7 @@
           <w:lang w:val="sk-SK"/>
         </w:rPr>
       </w:pPr>
-      <w:hyperlink w:anchor="_Toc59210478" w:history="1">
+      <w:hyperlink w:anchor="_Toc65445504" w:history="1">
         <w:r>
           <w:rPr>
             <w:rStyle w:val="Hypertextovprepojenie"/>
@@ -2806,7 +2896,7 @@
             <w:noProof/>
             <w:webHidden/>
           </w:rPr>
-          <w:instrText xml:space="preserve"> PAGEREF _Toc59210478 \h </w:instrText>
+          <w:instrText xml:space="preserve"> PAGEREF _Toc65445504 \h </w:instrText>
         </w:r>
         <w:r>
           <w:rPr>
@@ -2826,7 +2916,7 @@
             <w:noProof/>
             <w:webHidden/>
           </w:rPr>
-          <w:t>25</w:t>
+          <w:t>26</w:t>
         </w:r>
         <w:r>
           <w:rPr>
@@ -2851,7 +2941,7 @@
           <w:lang w:val="sk-SK"/>
         </w:rPr>
       </w:pPr>
-      <w:hyperlink w:anchor="_Toc59210479" w:history="1">
+      <w:hyperlink w:anchor="_Toc65445505" w:history="1">
         <w:r>
           <w:rPr>
             <w:rStyle w:val="Hypertextovprepojenie"/>
@@ -2879,7 +2969,7 @@
             <w:noProof/>
             <w:webHidden/>
           </w:rPr>
-          <w:instrText xml:space="preserve"> PAGEREF _Toc59210479 \h </w:instrText>
+          <w:instrText xml:space="preserve"> PAGEREF _Toc65445505 \h </w:instrText>
         </w:r>
         <w:r>
           <w:rPr>
@@ -2899,7 +2989,7 @@
             <w:noProof/>
             <w:webHidden/>
           </w:rPr>
-          <w:t>25</w:t>
+          <w:t>26</w:t>
         </w:r>
         <w:r>
           <w:rPr>
@@ -2924,7 +3014,7 @@
           <w:lang w:val="sk-SK"/>
         </w:rPr>
       </w:pPr>
-      <w:hyperlink w:anchor="_Toc59210480" w:history="1">
+      <w:hyperlink w:anchor="_Toc65445506" w:history="1">
         <w:r>
           <w:rPr>
             <w:rStyle w:val="Hypertextovprepojenie"/>
@@ -2952,7 +3042,7 @@
             <w:noProof/>
             <w:webHidden/>
           </w:rPr>
-          <w:instrText xml:space="preserve"> PAGEREF _Toc59210480 \h </w:instrText>
+          <w:instrText xml:space="preserve"> PAGEREF _Toc65445506 \h </w:instrText>
         </w:r>
         <w:r>
           <w:rPr>
@@ -2972,7 +3062,7 @@
             <w:noProof/>
             <w:webHidden/>
           </w:rPr>
-          <w:t>25</w:t>
+          <w:t>26</w:t>
         </w:r>
         <w:r>
           <w:rPr>
@@ -2997,7 +3087,7 @@
           <w:lang w:val="sk-SK"/>
         </w:rPr>
       </w:pPr>
-      <w:hyperlink w:anchor="_Toc59210481" w:history="1">
+      <w:hyperlink w:anchor="_Toc65445507" w:history="1">
         <w:r>
           <w:rPr>
             <w:rStyle w:val="Hypertextovprepojenie"/>
@@ -3025,7 +3115,7 @@
             <w:noProof/>
             <w:webHidden/>
           </w:rPr>
-          <w:instrText xml:space="preserve"> PAGEREF _Toc59210481 \h </w:instrText>
+          <w:instrText xml:space="preserve"> PAGEREF _Toc65445507 \h </w:instrText>
         </w:r>
         <w:r>
           <w:rPr>
@@ -3045,7 +3135,7 @@
             <w:noProof/>
             <w:webHidden/>
           </w:rPr>
-          <w:t>25</w:t>
+          <w:t>26</w:t>
         </w:r>
         <w:r>
           <w:rPr>
@@ -3101,7 +3191,7 @@
         </w:numPr>
       </w:pPr>
       <w:bookmarkStart w:id="1" w:name="_Toc57155379"/>
-      <w:bookmarkStart w:id="2" w:name="_Toc59210451"/>
+      <w:bookmarkStart w:id="2" w:name="_Toc65445476"/>
       <w:r>
         <w:lastRenderedPageBreak/>
         <w:t>Požiadavky</w:t>
@@ -3253,7 +3343,7 @@
         <w:pStyle w:val="cyran2"/>
       </w:pPr>
       <w:bookmarkStart w:id="3" w:name="_Toc57155380"/>
-      <w:bookmarkStart w:id="4" w:name="_Toc59210452"/>
+      <w:bookmarkStart w:id="4" w:name="_Toc65445477"/>
       <w:r>
         <w:t>Scenáre</w:t>
       </w:r>
@@ -3507,7 +3597,7 @@
         <w:pStyle w:val="cyran2"/>
       </w:pPr>
       <w:bookmarkStart w:id="5" w:name="_Toc57155381"/>
-      <w:bookmarkStart w:id="6" w:name="_Toc59210453"/>
+      <w:bookmarkStart w:id="6" w:name="_Toc65445478"/>
       <w:r>
         <w:t>Nasadenie</w:t>
       </w:r>
@@ -3622,7 +3712,7 @@
         </w:rPr>
       </w:pPr>
       <w:bookmarkStart w:id="7" w:name="_Toc57155382"/>
-      <w:bookmarkStart w:id="8" w:name="_Toc59210454"/>
+      <w:bookmarkStart w:id="8" w:name="_Toc65445479"/>
       <w:proofErr w:type="spellStart"/>
       <w:r>
         <w:rPr>
@@ -3921,7 +4011,7 @@
         <w:pStyle w:val="cyran1"/>
       </w:pPr>
       <w:bookmarkStart w:id="9" w:name="_Toc57155383"/>
-      <w:bookmarkStart w:id="10" w:name="_Toc59210455"/>
+      <w:bookmarkStart w:id="10" w:name="_Toc65445480"/>
       <w:r>
         <w:lastRenderedPageBreak/>
         <w:t>Big Picture</w:t>
@@ -3944,7 +4034,7 @@
         <w:pStyle w:val="cyran2"/>
       </w:pPr>
       <w:bookmarkStart w:id="11" w:name="_Toc57155384"/>
-      <w:bookmarkStart w:id="12" w:name="_Toc59210456"/>
+      <w:bookmarkStart w:id="12" w:name="_Toc65445481"/>
       <w:r>
         <w:t>Úvod</w:t>
       </w:r>
@@ -4074,7 +4164,7 @@
         <w:pStyle w:val="cyran2"/>
       </w:pPr>
       <w:bookmarkStart w:id="13" w:name="_Toc57155385"/>
-      <w:bookmarkStart w:id="14" w:name="_Toc59210457"/>
+      <w:bookmarkStart w:id="14" w:name="_Toc65445482"/>
       <w:r>
         <w:t>Ciele</w:t>
       </w:r>
@@ -4570,7 +4660,7 @@
         <w:pStyle w:val="cyran2"/>
       </w:pPr>
       <w:bookmarkStart w:id="15" w:name="_Toc57155386"/>
-      <w:bookmarkStart w:id="16" w:name="_Toc59210458"/>
+      <w:bookmarkStart w:id="16" w:name="_Toc65445483"/>
       <w:r>
         <w:t>Ohraničenia</w:t>
       </w:r>
@@ -4613,12 +4703,49 @@
         <w:pStyle w:val="cyran2"/>
       </w:pPr>
       <w:bookmarkStart w:id="17" w:name="_Toc57155387"/>
-      <w:bookmarkStart w:id="18" w:name="_Toc59210459"/>
+      <w:bookmarkStart w:id="18" w:name="_Toc65445484"/>
       <w:r>
         <w:t>Globálne ciele na zimný semester</w:t>
       </w:r>
       <w:bookmarkEnd w:id="17"/>
       <w:bookmarkEnd w:id="18"/>
+    </w:p>
+    <w:p>
+      <w:pPr>
+        <w:spacing w:before="240" w:after="240" w:line="360" w:lineRule="auto"/>
+        <w:ind w:firstLine="576"/>
+        <w:rPr>
+          <w:rFonts w:ascii="Times New Roman" w:eastAsia="Times New Roman" w:hAnsi="Times New Roman" w:cs="Times New Roman"/>
+          <w:sz w:val="24"/>
+          <w:szCs w:val="24"/>
+        </w:rPr>
+      </w:pPr>
+      <w:r>
+        <w:rPr>
+          <w:rFonts w:ascii="Times New Roman" w:eastAsia="Times New Roman" w:hAnsi="Times New Roman" w:cs="Times New Roman"/>
+          <w:sz w:val="24"/>
+          <w:szCs w:val="24"/>
+        </w:rPr>
+        <w:t xml:space="preserve">Pre nedostupnosť KYPO platformy sme realizovali webovú aplikáciu ako samostatný celok fungujúci aj mimo platformy KYPO. Po získaní prístupu k platforme aplikáciu hodláme nasadiť na jeden z uzlov do </w:t>
+      </w:r>
+      <w:proofErr w:type="spellStart"/>
+      <w:r>
+        <w:rPr>
+          <w:rFonts w:ascii="Times New Roman" w:eastAsia="Times New Roman" w:hAnsi="Times New Roman" w:cs="Times New Roman"/>
+          <w:sz w:val="24"/>
+          <w:szCs w:val="24"/>
+        </w:rPr>
+        <w:t>OpenStacku</w:t>
+      </w:r>
+      <w:proofErr w:type="spellEnd"/>
+      <w:r>
+        <w:rPr>
+          <w:rFonts w:ascii="Times New Roman" w:eastAsia="Times New Roman" w:hAnsi="Times New Roman" w:cs="Times New Roman"/>
+          <w:sz w:val="24"/>
+          <w:szCs w:val="24"/>
+        </w:rPr>
+        <w:t>.</w:t>
+      </w:r>
     </w:p>
     <w:p>
       <w:pPr>
@@ -4824,6 +4951,7 @@
           <w:sz w:val="24"/>
           <w:szCs w:val="24"/>
         </w:rPr>
+        <w:lastRenderedPageBreak/>
         <w:t>Akcie používateľa by sa mali zaznamenávať pre identifikáciu rôznych návykov</w:t>
       </w:r>
     </w:p>
@@ -4893,7 +5021,6 @@
           <w:sz w:val="24"/>
           <w:szCs w:val="24"/>
         </w:rPr>
-        <w:lastRenderedPageBreak/>
         <w:t>Automatizácia procesov vyhodnocovania priebehu hry</w:t>
       </w:r>
     </w:p>
@@ -5045,6 +5172,538 @@
     </w:p>
     <w:p>
       <w:pPr>
+        <w:pStyle w:val="cyran2"/>
+      </w:pPr>
+      <w:bookmarkStart w:id="19" w:name="_Toc65445485"/>
+      <w:r>
+        <w:t xml:space="preserve">Globálne ciele na </w:t>
+      </w:r>
+      <w:r>
+        <w:t>letný</w:t>
+      </w:r>
+      <w:r>
+        <w:t xml:space="preserve"> semester</w:t>
+      </w:r>
+      <w:bookmarkEnd w:id="19"/>
+    </w:p>
+    <w:p>
+      <w:pPr>
+        <w:spacing w:before="240" w:after="240" w:line="360" w:lineRule="auto"/>
+        <w:rPr>
+          <w:rFonts w:ascii="Times New Roman" w:eastAsia="Times New Roman" w:hAnsi="Times New Roman" w:cs="Times New Roman"/>
+          <w:sz w:val="24"/>
+          <w:szCs w:val="24"/>
+        </w:rPr>
+      </w:pPr>
+      <w:r>
+        <w:rPr>
+          <w:rFonts w:ascii="Times New Roman" w:eastAsia="Times New Roman" w:hAnsi="Times New Roman" w:cs="Times New Roman"/>
+          <w:sz w:val="24"/>
+          <w:szCs w:val="24"/>
+        </w:rPr>
+        <w:t xml:space="preserve">Globálne ciele na </w:t>
+      </w:r>
+      <w:r>
+        <w:rPr>
+          <w:rFonts w:ascii="Times New Roman" w:eastAsia="Times New Roman" w:hAnsi="Times New Roman" w:cs="Times New Roman"/>
+          <w:sz w:val="24"/>
+          <w:szCs w:val="24"/>
+        </w:rPr>
+        <w:t>letný</w:t>
+      </w:r>
+      <w:r>
+        <w:rPr>
+          <w:rFonts w:ascii="Times New Roman" w:eastAsia="Times New Roman" w:hAnsi="Times New Roman" w:cs="Times New Roman"/>
+          <w:sz w:val="24"/>
+          <w:szCs w:val="24"/>
+        </w:rPr>
+        <w:t xml:space="preserve"> semester sú</w:t>
+      </w:r>
+    </w:p>
+    <w:p>
+      <w:pPr>
+        <w:numPr>
+          <w:ilvl w:val="0"/>
+          <w:numId w:val="1"/>
+        </w:numPr>
+        <w:spacing w:before="240" w:line="360" w:lineRule="auto"/>
+        <w:jc w:val="both"/>
+        <w:rPr>
+          <w:rFonts w:ascii="Times New Roman" w:eastAsia="Times New Roman" w:hAnsi="Times New Roman" w:cs="Times New Roman"/>
+          <w:sz w:val="24"/>
+          <w:szCs w:val="24"/>
+        </w:rPr>
+      </w:pPr>
+      <w:r>
+        <w:rPr>
+          <w:rFonts w:ascii="Times New Roman" w:eastAsia="Times New Roman" w:hAnsi="Times New Roman" w:cs="Times New Roman"/>
+          <w:sz w:val="24"/>
+          <w:szCs w:val="24"/>
+        </w:rPr>
+        <w:t>Použitie platformy KYPO pri realizácii aplikácie ako aktualizovaného prostredia</w:t>
+      </w:r>
+    </w:p>
+    <w:p>
+      <w:pPr>
+        <w:numPr>
+          <w:ilvl w:val="0"/>
+          <w:numId w:val="1"/>
+        </w:numPr>
+        <w:spacing w:before="240" w:line="360" w:lineRule="auto"/>
+        <w:jc w:val="both"/>
+        <w:rPr>
+          <w:rFonts w:ascii="Times New Roman" w:eastAsia="Times New Roman" w:hAnsi="Times New Roman" w:cs="Times New Roman"/>
+          <w:sz w:val="24"/>
+          <w:szCs w:val="24"/>
+        </w:rPr>
+      </w:pPr>
+      <w:proofErr w:type="spellStart"/>
+      <w:r>
+        <w:rPr>
+          <w:rFonts w:ascii="Times New Roman" w:eastAsia="Times New Roman" w:hAnsi="Times New Roman" w:cs="Times New Roman"/>
+          <w:sz w:val="24"/>
+          <w:szCs w:val="24"/>
+        </w:rPr>
+        <w:t>Kontajneriz</w:t>
+      </w:r>
+      <w:r>
+        <w:rPr>
+          <w:rFonts w:ascii="Times New Roman" w:eastAsia="Times New Roman" w:hAnsi="Times New Roman" w:cs="Times New Roman"/>
+          <w:sz w:val="24"/>
+          <w:szCs w:val="24"/>
+          <w:lang w:val="sk-SK"/>
+        </w:rPr>
+        <w:t>ácia</w:t>
+      </w:r>
+      <w:proofErr w:type="spellEnd"/>
+      <w:r>
+        <w:rPr>
+          <w:rFonts w:ascii="Times New Roman" w:eastAsia="Times New Roman" w:hAnsi="Times New Roman" w:cs="Times New Roman"/>
+          <w:sz w:val="24"/>
+          <w:szCs w:val="24"/>
+          <w:lang w:val="sk-SK"/>
+        </w:rPr>
+        <w:t xml:space="preserve"> a nasadenie vytvorených aplikácií v minulom semestri</w:t>
+      </w:r>
+    </w:p>
+    <w:p>
+      <w:pPr>
+        <w:numPr>
+          <w:ilvl w:val="0"/>
+          <w:numId w:val="1"/>
+        </w:numPr>
+        <w:spacing w:before="240" w:line="360" w:lineRule="auto"/>
+        <w:jc w:val="both"/>
+        <w:rPr>
+          <w:rFonts w:ascii="Times New Roman" w:eastAsia="Times New Roman" w:hAnsi="Times New Roman" w:cs="Times New Roman"/>
+          <w:sz w:val="24"/>
+          <w:szCs w:val="24"/>
+        </w:rPr>
+      </w:pPr>
+      <w:r>
+        <w:rPr>
+          <w:rFonts w:ascii="Times New Roman" w:eastAsia="Times New Roman" w:hAnsi="Times New Roman" w:cs="Times New Roman"/>
+          <w:sz w:val="24"/>
+          <w:szCs w:val="24"/>
+        </w:rPr>
+        <w:t xml:space="preserve">Zlepšenie vytvorenej webovej aplikácie </w:t>
+      </w:r>
+    </w:p>
+    <w:p>
+      <w:pPr>
+        <w:numPr>
+          <w:ilvl w:val="1"/>
+          <w:numId w:val="1"/>
+        </w:numPr>
+        <w:spacing w:before="240" w:line="360" w:lineRule="auto"/>
+        <w:jc w:val="both"/>
+        <w:rPr>
+          <w:rFonts w:ascii="Times New Roman" w:eastAsia="Times New Roman" w:hAnsi="Times New Roman" w:cs="Times New Roman"/>
+          <w:sz w:val="24"/>
+          <w:szCs w:val="24"/>
+        </w:rPr>
+      </w:pPr>
+      <w:r>
+        <w:rPr>
+          <w:rFonts w:ascii="Times New Roman" w:eastAsia="Times New Roman" w:hAnsi="Times New Roman" w:cs="Times New Roman"/>
+          <w:sz w:val="24"/>
+          <w:szCs w:val="24"/>
+        </w:rPr>
+        <w:t>Vylepšenie dizajnu, hrateľnosti, realizácie konfigurovateľných chýb v aplikácii</w:t>
+      </w:r>
+    </w:p>
+    <w:p>
+      <w:pPr>
+        <w:numPr>
+          <w:ilvl w:val="0"/>
+          <w:numId w:val="1"/>
+        </w:numPr>
+        <w:spacing w:line="360" w:lineRule="auto"/>
+        <w:jc w:val="both"/>
+        <w:rPr>
+          <w:rFonts w:ascii="Times New Roman" w:eastAsia="Times New Roman" w:hAnsi="Times New Roman" w:cs="Times New Roman"/>
+          <w:sz w:val="24"/>
+          <w:szCs w:val="24"/>
+        </w:rPr>
+      </w:pPr>
+      <w:r>
+        <w:rPr>
+          <w:rFonts w:ascii="Times New Roman" w:eastAsia="Times New Roman" w:hAnsi="Times New Roman" w:cs="Times New Roman"/>
+          <w:sz w:val="24"/>
+          <w:szCs w:val="24"/>
+        </w:rPr>
+        <w:t>Návrh scenárov zameraných na špeciálne situácie akými sú chyby v systéme alebo oboznámenie sa z rôznymi nástrojmi</w:t>
+      </w:r>
+    </w:p>
+    <w:p>
+      <w:pPr>
+        <w:numPr>
+          <w:ilvl w:val="1"/>
+          <w:numId w:val="1"/>
+        </w:numPr>
+        <w:spacing w:line="360" w:lineRule="auto"/>
+        <w:jc w:val="both"/>
+        <w:rPr>
+          <w:rFonts w:ascii="Times New Roman" w:eastAsia="Times New Roman" w:hAnsi="Times New Roman" w:cs="Times New Roman"/>
+          <w:sz w:val="24"/>
+          <w:szCs w:val="24"/>
+        </w:rPr>
+      </w:pPr>
+      <w:r>
+        <w:rPr>
+          <w:rFonts w:ascii="Times New Roman" w:eastAsia="Times New Roman" w:hAnsi="Times New Roman" w:cs="Times New Roman"/>
+          <w:sz w:val="24"/>
+          <w:szCs w:val="24"/>
+        </w:rPr>
+        <w:t xml:space="preserve">Tieto scenáre budú mať </w:t>
+      </w:r>
+      <w:proofErr w:type="spellStart"/>
+      <w:r>
+        <w:rPr>
+          <w:rFonts w:ascii="Times New Roman" w:eastAsia="Times New Roman" w:hAnsi="Times New Roman" w:cs="Times New Roman"/>
+          <w:sz w:val="24"/>
+          <w:szCs w:val="24"/>
+        </w:rPr>
+        <w:t>edukatívny</w:t>
+      </w:r>
+      <w:proofErr w:type="spellEnd"/>
+      <w:r>
+        <w:rPr>
+          <w:rFonts w:ascii="Times New Roman" w:eastAsia="Times New Roman" w:hAnsi="Times New Roman" w:cs="Times New Roman"/>
+          <w:sz w:val="24"/>
+          <w:szCs w:val="24"/>
+        </w:rPr>
+        <w:t xml:space="preserve"> charakter</w:t>
+      </w:r>
+    </w:p>
+    <w:p>
+      <w:pPr>
+        <w:numPr>
+          <w:ilvl w:val="1"/>
+          <w:numId w:val="1"/>
+        </w:numPr>
+        <w:spacing w:line="360" w:lineRule="auto"/>
+        <w:jc w:val="both"/>
+        <w:rPr>
+          <w:rFonts w:ascii="Times New Roman" w:eastAsia="Times New Roman" w:hAnsi="Times New Roman" w:cs="Times New Roman"/>
+          <w:sz w:val="24"/>
+          <w:szCs w:val="24"/>
+        </w:rPr>
+      </w:pPr>
+      <w:proofErr w:type="spellStart"/>
+      <w:r>
+        <w:rPr>
+          <w:rFonts w:ascii="Times New Roman" w:eastAsia="Times New Roman" w:hAnsi="Times New Roman" w:cs="Times New Roman"/>
+          <w:sz w:val="24"/>
+          <w:szCs w:val="24"/>
+        </w:rPr>
+        <w:t>Nápovedy</w:t>
+      </w:r>
+      <w:proofErr w:type="spellEnd"/>
+      <w:r>
+        <w:rPr>
+          <w:rFonts w:ascii="Times New Roman" w:eastAsia="Times New Roman" w:hAnsi="Times New Roman" w:cs="Times New Roman"/>
+          <w:sz w:val="24"/>
+          <w:szCs w:val="24"/>
+        </w:rPr>
+        <w:t xml:space="preserve"> by mali slúžiť pre ponorenie používateľa do problému</w:t>
+      </w:r>
+    </w:p>
+    <w:p>
+      <w:pPr>
+        <w:numPr>
+          <w:ilvl w:val="1"/>
+          <w:numId w:val="1"/>
+        </w:numPr>
+        <w:spacing w:line="360" w:lineRule="auto"/>
+        <w:jc w:val="both"/>
+        <w:rPr>
+          <w:rFonts w:ascii="Times New Roman" w:eastAsia="Times New Roman" w:hAnsi="Times New Roman" w:cs="Times New Roman"/>
+          <w:sz w:val="24"/>
+          <w:szCs w:val="24"/>
+        </w:rPr>
+      </w:pPr>
+      <w:r>
+        <w:rPr>
+          <w:rFonts w:ascii="Times New Roman" w:eastAsia="Times New Roman" w:hAnsi="Times New Roman" w:cs="Times New Roman"/>
+          <w:sz w:val="24"/>
+          <w:szCs w:val="24"/>
+        </w:rPr>
+        <w:t>Herný systém by mal identifikovať schopnosti a úroveň hráča pre lepší herný zážitok a poučenie z hry</w:t>
+      </w:r>
+    </w:p>
+    <w:p>
+      <w:pPr>
+        <w:numPr>
+          <w:ilvl w:val="1"/>
+          <w:numId w:val="1"/>
+        </w:numPr>
+        <w:spacing w:line="360" w:lineRule="auto"/>
+        <w:jc w:val="both"/>
+        <w:rPr>
+          <w:rFonts w:ascii="Times New Roman" w:eastAsia="Times New Roman" w:hAnsi="Times New Roman" w:cs="Times New Roman"/>
+          <w:sz w:val="24"/>
+          <w:szCs w:val="24"/>
+        </w:rPr>
+      </w:pPr>
+      <w:r>
+        <w:rPr>
+          <w:rFonts w:ascii="Times New Roman" w:eastAsia="Times New Roman" w:hAnsi="Times New Roman" w:cs="Times New Roman"/>
+          <w:sz w:val="24"/>
+          <w:szCs w:val="24"/>
+        </w:rPr>
+        <w:t>Akcie používateľa by sa mali zaznamenávať pre identifikáciu rôznych návykov</w:t>
+      </w:r>
+    </w:p>
+    <w:p>
+      <w:pPr>
+        <w:numPr>
+          <w:ilvl w:val="1"/>
+          <w:numId w:val="1"/>
+        </w:numPr>
+        <w:spacing w:line="360" w:lineRule="auto"/>
+        <w:jc w:val="both"/>
+        <w:rPr>
+          <w:rFonts w:ascii="Times New Roman" w:eastAsia="Times New Roman" w:hAnsi="Times New Roman" w:cs="Times New Roman"/>
+          <w:sz w:val="24"/>
+          <w:szCs w:val="24"/>
+        </w:rPr>
+      </w:pPr>
+      <w:r>
+        <w:rPr>
+          <w:rFonts w:ascii="Times New Roman" w:eastAsia="Times New Roman" w:hAnsi="Times New Roman" w:cs="Times New Roman"/>
+          <w:sz w:val="24"/>
+          <w:szCs w:val="24"/>
+        </w:rPr>
+        <w:t>Overenie na základe dotazníkov a rozhovorov by malo slúžiť na hľadanie vhodného scenáru pre konkrétnu problematiku</w:t>
+      </w:r>
+    </w:p>
+    <w:p>
+      <w:pPr>
+        <w:numPr>
+          <w:ilvl w:val="1"/>
+          <w:numId w:val="1"/>
+        </w:numPr>
+        <w:spacing w:line="360" w:lineRule="auto"/>
+        <w:jc w:val="both"/>
+        <w:rPr>
+          <w:rFonts w:ascii="Times New Roman" w:eastAsia="Times New Roman" w:hAnsi="Times New Roman" w:cs="Times New Roman"/>
+          <w:sz w:val="24"/>
+          <w:szCs w:val="24"/>
+        </w:rPr>
+      </w:pPr>
+      <w:r>
+        <w:rPr>
+          <w:rFonts w:ascii="Times New Roman" w:eastAsia="Times New Roman" w:hAnsi="Times New Roman" w:cs="Times New Roman"/>
+          <w:sz w:val="24"/>
+          <w:szCs w:val="24"/>
+        </w:rPr>
+        <w:t>Analýza novo nájdených zraniteľností</w:t>
+      </w:r>
+    </w:p>
+    <w:p>
+      <w:pPr>
+        <w:numPr>
+          <w:ilvl w:val="1"/>
+          <w:numId w:val="1"/>
+        </w:numPr>
+        <w:spacing w:line="360" w:lineRule="auto"/>
+        <w:jc w:val="both"/>
+        <w:rPr>
+          <w:rFonts w:ascii="Times New Roman" w:eastAsia="Times New Roman" w:hAnsi="Times New Roman" w:cs="Times New Roman"/>
+          <w:sz w:val="24"/>
+          <w:szCs w:val="24"/>
+        </w:rPr>
+      </w:pPr>
+      <w:r>
+        <w:rPr>
+          <w:rFonts w:ascii="Times New Roman" w:eastAsia="Times New Roman" w:hAnsi="Times New Roman" w:cs="Times New Roman"/>
+          <w:sz w:val="24"/>
+          <w:szCs w:val="24"/>
+        </w:rPr>
+        <w:lastRenderedPageBreak/>
+        <w:t>Automatizácia procesov vyhodnocovania priebehu hry</w:t>
+      </w:r>
+    </w:p>
+    <w:p>
+      <w:pPr>
+        <w:numPr>
+          <w:ilvl w:val="2"/>
+          <w:numId w:val="1"/>
+        </w:numPr>
+        <w:spacing w:line="360" w:lineRule="auto"/>
+        <w:jc w:val="both"/>
+        <w:rPr>
+          <w:rFonts w:ascii="Times New Roman" w:eastAsia="Times New Roman" w:hAnsi="Times New Roman" w:cs="Times New Roman"/>
+          <w:sz w:val="24"/>
+          <w:szCs w:val="24"/>
+        </w:rPr>
+      </w:pPr>
+      <w:r>
+        <w:rPr>
+          <w:rFonts w:ascii="Times New Roman" w:eastAsia="Times New Roman" w:hAnsi="Times New Roman" w:cs="Times New Roman"/>
+          <w:sz w:val="24"/>
+          <w:szCs w:val="24"/>
+        </w:rPr>
+        <w:t>Rozhodnutie ktoré schváli koordinátor</w:t>
+      </w:r>
+    </w:p>
+    <w:p>
+      <w:pPr>
+        <w:numPr>
+          <w:ilvl w:val="2"/>
+          <w:numId w:val="1"/>
+        </w:numPr>
+        <w:spacing w:line="360" w:lineRule="auto"/>
+        <w:jc w:val="both"/>
+        <w:rPr>
+          <w:rFonts w:ascii="Times New Roman" w:eastAsia="Times New Roman" w:hAnsi="Times New Roman" w:cs="Times New Roman"/>
+          <w:sz w:val="24"/>
+          <w:szCs w:val="24"/>
+        </w:rPr>
+      </w:pPr>
+      <w:r>
+        <w:rPr>
+          <w:rFonts w:ascii="Times New Roman" w:eastAsia="Times New Roman" w:hAnsi="Times New Roman" w:cs="Times New Roman"/>
+          <w:sz w:val="24"/>
+          <w:szCs w:val="24"/>
+        </w:rPr>
+        <w:t>Automatické rozhodovanie</w:t>
+      </w:r>
+    </w:p>
+    <w:p>
+      <w:pPr>
+        <w:numPr>
+          <w:ilvl w:val="0"/>
+          <w:numId w:val="1"/>
+        </w:numPr>
+        <w:spacing w:line="360" w:lineRule="auto"/>
+        <w:jc w:val="both"/>
+        <w:rPr>
+          <w:rFonts w:ascii="Times New Roman" w:eastAsia="Times New Roman" w:hAnsi="Times New Roman" w:cs="Times New Roman"/>
+          <w:sz w:val="24"/>
+          <w:szCs w:val="24"/>
+        </w:rPr>
+      </w:pPr>
+      <w:r>
+        <w:rPr>
+          <w:rFonts w:ascii="Times New Roman" w:eastAsia="Times New Roman" w:hAnsi="Times New Roman" w:cs="Times New Roman"/>
+          <w:sz w:val="24"/>
+          <w:szCs w:val="24"/>
+        </w:rPr>
+        <w:t xml:space="preserve">Tvorba </w:t>
+      </w:r>
+      <w:proofErr w:type="spellStart"/>
+      <w:r>
+        <w:rPr>
+          <w:rFonts w:ascii="Times New Roman" w:eastAsia="Times New Roman" w:hAnsi="Times New Roman" w:cs="Times New Roman"/>
+          <w:sz w:val="24"/>
+          <w:szCs w:val="24"/>
+        </w:rPr>
+        <w:t>docker</w:t>
+      </w:r>
+      <w:proofErr w:type="spellEnd"/>
+      <w:r>
+        <w:rPr>
+          <w:rFonts w:ascii="Times New Roman" w:eastAsia="Times New Roman" w:hAnsi="Times New Roman" w:cs="Times New Roman"/>
+          <w:sz w:val="24"/>
+          <w:szCs w:val="24"/>
+        </w:rPr>
+        <w:t xml:space="preserve"> image-</w:t>
+      </w:r>
+      <w:proofErr w:type="spellStart"/>
+      <w:r>
+        <w:rPr>
+          <w:rFonts w:ascii="Times New Roman" w:eastAsia="Times New Roman" w:hAnsi="Times New Roman" w:cs="Times New Roman"/>
+          <w:sz w:val="24"/>
+          <w:szCs w:val="24"/>
+        </w:rPr>
+        <w:t>ov</w:t>
+      </w:r>
+      <w:proofErr w:type="spellEnd"/>
+      <w:r>
+        <w:rPr>
+          <w:rFonts w:ascii="Times New Roman" w:eastAsia="Times New Roman" w:hAnsi="Times New Roman" w:cs="Times New Roman"/>
+          <w:sz w:val="24"/>
+          <w:szCs w:val="24"/>
+        </w:rPr>
+        <w:t xml:space="preserve"> pre jednoduché nasadenie aplikácie </w:t>
+      </w:r>
+    </w:p>
+    <w:p>
+      <w:pPr>
+        <w:numPr>
+          <w:ilvl w:val="0"/>
+          <w:numId w:val="1"/>
+        </w:numPr>
+        <w:spacing w:after="240" w:line="360" w:lineRule="auto"/>
+        <w:jc w:val="both"/>
+        <w:rPr>
+          <w:rFonts w:ascii="Times New Roman" w:eastAsia="Times New Roman" w:hAnsi="Times New Roman" w:cs="Times New Roman"/>
+          <w:sz w:val="24"/>
+          <w:szCs w:val="24"/>
+        </w:rPr>
+      </w:pPr>
+      <w:r>
+        <w:rPr>
+          <w:rFonts w:ascii="Times New Roman" w:eastAsia="Times New Roman" w:hAnsi="Times New Roman" w:cs="Times New Roman"/>
+          <w:sz w:val="24"/>
+          <w:szCs w:val="24"/>
+        </w:rPr>
+        <w:t xml:space="preserve">Dôraz pri návrhu a implementácii na objektové prístupy, architektúru s podpory </w:t>
+      </w:r>
+      <w:proofErr w:type="spellStart"/>
+      <w:r>
+        <w:rPr>
+          <w:rFonts w:ascii="Times New Roman" w:eastAsia="Times New Roman" w:hAnsi="Times New Roman" w:cs="Times New Roman"/>
+          <w:sz w:val="24"/>
+          <w:szCs w:val="24"/>
+        </w:rPr>
+        <w:t>interoperability</w:t>
+      </w:r>
+      <w:proofErr w:type="spellEnd"/>
+      <w:r>
+        <w:rPr>
+          <w:rFonts w:ascii="Times New Roman" w:eastAsia="Times New Roman" w:hAnsi="Times New Roman" w:cs="Times New Roman"/>
+          <w:sz w:val="24"/>
+          <w:szCs w:val="24"/>
+        </w:rPr>
+        <w:t xml:space="preserve"> a rozšíriteľnosti riešenia</w:t>
+      </w:r>
+    </w:p>
+    <w:p>
+      <w:pPr>
+        <w:spacing w:after="240" w:line="360" w:lineRule="auto"/>
+        <w:jc w:val="both"/>
+        <w:rPr>
+          <w:rFonts w:ascii="Times New Roman" w:eastAsia="Times New Roman" w:hAnsi="Times New Roman" w:cs="Times New Roman"/>
+          <w:sz w:val="24"/>
+          <w:szCs w:val="24"/>
+        </w:rPr>
+      </w:pPr>
+    </w:p>
+    <w:p>
+      <w:pPr>
         <w:spacing w:before="240" w:after="240"/>
         <w:rPr>
           <w:rFonts w:ascii="Times New Roman" w:eastAsia="Times New Roman" w:hAnsi="Times New Roman" w:cs="Times New Roman"/>
@@ -5057,21 +5716,21 @@
       <w:pPr>
         <w:pStyle w:val="cyran2"/>
       </w:pPr>
-      <w:bookmarkStart w:id="19" w:name="_Toc57155388"/>
-      <w:bookmarkStart w:id="20" w:name="_Hlk57146542"/>
-      <w:bookmarkStart w:id="21" w:name="_Toc59210460"/>
+      <w:bookmarkStart w:id="20" w:name="_Toc57155388"/>
+      <w:bookmarkStart w:id="21" w:name="_Hlk57146542"/>
+      <w:bookmarkStart w:id="22" w:name="_Toc65445486"/>
       <w:r>
         <w:t>Celkový pohľad na systém</w:t>
       </w:r>
-      <w:bookmarkEnd w:id="19"/>
+      <w:bookmarkEnd w:id="20"/>
+      <w:bookmarkEnd w:id="22"/>
+      <w:r>
+        <w:t xml:space="preserve"> </w:t>
+      </w:r>
+      <w:r>
+        <w:tab/>
+      </w:r>
       <w:bookmarkEnd w:id="21"/>
-      <w:r>
-        <w:t xml:space="preserve"> </w:t>
-      </w:r>
-      <w:r>
-        <w:tab/>
-      </w:r>
-      <w:bookmarkEnd w:id="20"/>
       <w:r>
         <w:tab/>
       </w:r>
@@ -5374,7 +6033,7 @@
           <w:lang w:val="sk-SK"/>
         </w:rPr>
       </w:pPr>
-      <w:bookmarkStart w:id="22" w:name="_Toc59210461"/>
+      <w:bookmarkStart w:id="23" w:name="_Toc65445487"/>
       <w:r>
         <w:rPr>
           <w:lang w:val="sk-SK"/>
@@ -5382,7 +6041,7 @@
         <w:lastRenderedPageBreak/>
         <w:t>Technická dokumentácia</w:t>
       </w:r>
-      <w:bookmarkEnd w:id="22"/>
+      <w:bookmarkEnd w:id="23"/>
     </w:p>
     <w:p>
       <w:pPr>
@@ -5522,7 +6181,7 @@
           <w:lang w:val="sk-SK"/>
         </w:rPr>
       </w:pPr>
-      <w:bookmarkStart w:id="23" w:name="_Toc59210462"/>
+      <w:bookmarkStart w:id="24" w:name="_Toc65445488"/>
       <w:proofErr w:type="spellStart"/>
       <w:r>
         <w:rPr>
@@ -5537,7 +6196,7 @@
         </w:rPr>
         <w:t xml:space="preserve"> aplikácia pre vyhľadanie domény</w:t>
       </w:r>
-      <w:bookmarkEnd w:id="23"/>
+      <w:bookmarkEnd w:id="24"/>
     </w:p>
     <w:p>
       <w:pPr>
@@ -5849,7 +6508,7 @@
           <w:lang w:val="sk-SK"/>
         </w:rPr>
       </w:pPr>
-      <w:bookmarkStart w:id="24" w:name="_Toc59210463"/>
+      <w:bookmarkStart w:id="25" w:name="_Toc65445489"/>
       <w:r>
         <w:rPr>
           <w:lang w:val="sk-SK"/>
@@ -5857,7 +6516,7 @@
         <w:lastRenderedPageBreak/>
         <w:t>Vyhľadanie domény</w:t>
       </w:r>
-      <w:bookmarkEnd w:id="24"/>
+      <w:bookmarkEnd w:id="25"/>
     </w:p>
     <w:p>
       <w:pPr>
@@ -6036,14 +6695,14 @@
           <w:lang w:val="sk-SK"/>
         </w:rPr>
       </w:pPr>
-      <w:bookmarkStart w:id="25" w:name="_Toc59210464"/>
+      <w:bookmarkStart w:id="26" w:name="_Toc65445490"/>
       <w:r>
         <w:rPr>
           <w:lang w:val="sk-SK"/>
         </w:rPr>
         <w:t>Informácie o vyhľadanej doméne</w:t>
       </w:r>
-      <w:bookmarkEnd w:id="25"/>
+      <w:bookmarkEnd w:id="26"/>
     </w:p>
     <w:p>
       <w:pPr>
@@ -6953,7 +7612,7 @@
           <w:lang w:val="sk-SK"/>
         </w:rPr>
       </w:pPr>
-      <w:bookmarkStart w:id="26" w:name="_Toc59210465"/>
+      <w:bookmarkStart w:id="27" w:name="_Toc65445491"/>
       <w:r>
         <w:rPr>
           <w:lang w:val="sk-SK"/>
@@ -6974,7 +7633,7 @@
         </w:rPr>
         <w:t xml:space="preserve"> aplikácii</w:t>
       </w:r>
-      <w:bookmarkEnd w:id="26"/>
+      <w:bookmarkEnd w:id="27"/>
     </w:p>
     <w:p>
       <w:pPr>
@@ -7091,7 +7750,7 @@
           <w:lang w:val="sk-SK"/>
         </w:rPr>
       </w:pPr>
-      <w:bookmarkStart w:id="27" w:name="_Toc59210466"/>
+      <w:bookmarkStart w:id="28" w:name="_Toc65445492"/>
       <w:r>
         <w:rPr>
           <w:lang w:val="sk-SK"/>
@@ -7106,7 +7765,7 @@
         </w:rPr>
         <w:t>shopu</w:t>
       </w:r>
-      <w:bookmarkEnd w:id="27"/>
+      <w:bookmarkEnd w:id="28"/>
       <w:proofErr w:type="spellEnd"/>
       <w:r>
         <w:rPr>
@@ -7396,14 +8055,14 @@
           <w:lang w:val="sk-SK"/>
         </w:rPr>
       </w:pPr>
-      <w:bookmarkStart w:id="28" w:name="_Toc59210467"/>
+      <w:bookmarkStart w:id="29" w:name="_Toc65445493"/>
       <w:r>
         <w:rPr>
           <w:lang w:val="sk-SK"/>
         </w:rPr>
         <w:t>Používateľské rozhranie a dizajn stránky</w:t>
       </w:r>
-      <w:bookmarkEnd w:id="28"/>
+      <w:bookmarkEnd w:id="29"/>
     </w:p>
     <w:p>
       <w:pPr>
@@ -7478,14 +8137,14 @@
           <w:lang w:val="sk-SK"/>
         </w:rPr>
       </w:pPr>
-      <w:bookmarkStart w:id="29" w:name="_Toc59210468"/>
+      <w:bookmarkStart w:id="30" w:name="_Toc65445494"/>
       <w:r>
         <w:rPr>
           <w:lang w:val="sk-SK"/>
         </w:rPr>
         <w:t>Domovská stránka</w:t>
       </w:r>
-      <w:bookmarkEnd w:id="29"/>
+      <w:bookmarkEnd w:id="30"/>
     </w:p>
     <w:p>
       <w:pPr>
@@ -7681,14 +8340,14 @@
           <w:lang w:val="sk-SK"/>
         </w:rPr>
       </w:pPr>
-      <w:bookmarkStart w:id="30" w:name="_Toc59210469"/>
+      <w:bookmarkStart w:id="31" w:name="_Toc65445495"/>
       <w:r>
         <w:rPr>
           <w:lang w:val="sk-SK"/>
         </w:rPr>
         <w:t>Prihlásenie a registrácia</w:t>
       </w:r>
-      <w:bookmarkEnd w:id="30"/>
+      <w:bookmarkEnd w:id="31"/>
     </w:p>
     <w:p>
       <w:pPr>
@@ -8000,14 +8659,14 @@
           <w:lang w:val="sk-SK"/>
         </w:rPr>
       </w:pPr>
-      <w:bookmarkStart w:id="31" w:name="_Toc59210470"/>
+      <w:bookmarkStart w:id="32" w:name="_Toc65445496"/>
       <w:r>
         <w:rPr>
           <w:lang w:val="sk-SK"/>
         </w:rPr>
         <w:t>Nákupný košík</w:t>
       </w:r>
-      <w:bookmarkEnd w:id="31"/>
+      <w:bookmarkEnd w:id="32"/>
     </w:p>
     <w:p>
       <w:pPr>
@@ -8179,7 +8838,7 @@
           <w:lang w:val="sk-SK"/>
         </w:rPr>
       </w:pPr>
-      <w:bookmarkStart w:id="32" w:name="_Toc59210471"/>
+      <w:bookmarkStart w:id="33" w:name="_Toc65445497"/>
       <w:r>
         <w:rPr>
           <w:lang w:val="sk-SK"/>
@@ -8187,8 +8846,8 @@
         <w:lastRenderedPageBreak/>
         <w:t>Informácie o doručení</w:t>
       </w:r>
-      <w:bookmarkStart w:id="33" w:name="_Hlk56334945"/>
-      <w:bookmarkEnd w:id="32"/>
+      <w:bookmarkStart w:id="34" w:name="_Hlk56334945"/>
+      <w:bookmarkEnd w:id="33"/>
     </w:p>
     <w:p>
       <w:pPr>
@@ -8209,7 +8868,7 @@
         </w:rPr>
         <w:t>Do formuláru na Obrázku 5 používateľ vloží informácií o príjemcovi objednávky</w:t>
       </w:r>
-      <w:bookmarkEnd w:id="33"/>
+      <w:bookmarkEnd w:id="34"/>
       <w:r>
         <w:rPr>
           <w:rFonts w:ascii="Times New Roman" w:hAnsi="Times New Roman" w:cs="Times New Roman"/>
@@ -8456,7 +9115,7 @@
           <w:lang w:val="sk-SK"/>
         </w:rPr>
       </w:pPr>
-      <w:bookmarkStart w:id="34" w:name="_Toc59210472"/>
+      <w:bookmarkStart w:id="35" w:name="_Toc65445498"/>
       <w:r>
         <w:rPr>
           <w:lang w:val="sk-SK"/>
@@ -8464,7 +9123,7 @@
         <w:lastRenderedPageBreak/>
         <w:t>Informácie o platbe</w:t>
       </w:r>
-      <w:bookmarkEnd w:id="34"/>
+      <w:bookmarkEnd w:id="35"/>
     </w:p>
     <w:p>
       <w:pPr>
@@ -9894,8 +10553,8 @@
           <w:lang w:val="sk-SK"/>
         </w:rPr>
       </w:pPr>
-      <w:bookmarkStart w:id="35" w:name="_Toc59206626"/>
-      <w:bookmarkStart w:id="36" w:name="_Toc59210473"/>
+      <w:bookmarkStart w:id="36" w:name="_Toc59206626"/>
+      <w:bookmarkStart w:id="37" w:name="_Toc65445499"/>
       <w:r>
         <w:rPr>
           <w:lang w:val="sk-SK"/>
@@ -9903,8 +10562,8 @@
         <w:lastRenderedPageBreak/>
         <w:t>Správa rolí používateľov</w:t>
       </w:r>
-      <w:bookmarkEnd w:id="35"/>
       <w:bookmarkEnd w:id="36"/>
+      <w:bookmarkEnd w:id="37"/>
     </w:p>
     <w:p>
       <w:pPr>
@@ -10199,7 +10858,7 @@
           <w:lang w:val="sk-SK"/>
         </w:rPr>
       </w:pPr>
-      <w:bookmarkStart w:id="37" w:name="_Toc59210474"/>
+      <w:bookmarkStart w:id="38" w:name="_Toc65445500"/>
       <w:r>
         <w:rPr>
           <w:lang w:val="sk-SK"/>
@@ -10207,7 +10866,7 @@
         <w:lastRenderedPageBreak/>
         <w:t>Server a riadiaca časť systému</w:t>
       </w:r>
-      <w:bookmarkEnd w:id="37"/>
+      <w:bookmarkEnd w:id="38"/>
     </w:p>
     <w:p>
       <w:pPr>
@@ -10725,14 +11384,14 @@
           <w:lang w:val="sk-SK"/>
         </w:rPr>
       </w:pPr>
-      <w:bookmarkStart w:id="38" w:name="_Toc59210475"/>
+      <w:bookmarkStart w:id="39" w:name="_Toc65445501"/>
       <w:r>
         <w:rPr>
           <w:lang w:val="sk-SK"/>
         </w:rPr>
         <w:t>Databáza</w:t>
       </w:r>
-      <w:bookmarkEnd w:id="38"/>
+      <w:bookmarkEnd w:id="39"/>
     </w:p>
     <w:p>
       <w:pPr>
@@ -10855,7 +11514,7 @@
           <w:lang w:val="sk-SK"/>
         </w:rPr>
       </w:pPr>
-      <w:bookmarkStart w:id="39" w:name="_Toc59210476"/>
+      <w:bookmarkStart w:id="40" w:name="_Toc65445502"/>
       <w:r>
         <w:rPr>
           <w:lang w:val="sk-SK"/>
@@ -10869,7 +11528,7 @@
         </w:rPr>
         <w:t>atabázový model</w:t>
       </w:r>
-      <w:bookmarkEnd w:id="39"/>
+      <w:bookmarkEnd w:id="40"/>
     </w:p>
     <w:p>
       <w:pPr>
@@ -13444,7 +14103,7 @@
           <w:lang w:val="sk-SK"/>
         </w:rPr>
       </w:pPr>
-      <w:bookmarkStart w:id="40" w:name="_Toc59210477"/>
+      <w:bookmarkStart w:id="41" w:name="_Toc65445503"/>
       <w:r>
         <w:rPr>
           <w:lang w:val="sk-SK"/>
@@ -13459,7 +14118,7 @@
         </w:rPr>
         <w:t>shopu</w:t>
       </w:r>
-      <w:bookmarkEnd w:id="40"/>
+      <w:bookmarkEnd w:id="41"/>
       <w:proofErr w:type="spellEnd"/>
       <w:r>
         <w:rPr>
@@ -13649,16 +14308,16 @@
           <w:lang w:val="sk-SK"/>
         </w:rPr>
       </w:pPr>
-      <w:bookmarkStart w:id="41" w:name="_Toc57116202"/>
-      <w:bookmarkStart w:id="42" w:name="_Toc59210478"/>
+      <w:bookmarkStart w:id="42" w:name="_Toc57116202"/>
+      <w:bookmarkStart w:id="43" w:name="_Toc65445504"/>
       <w:r>
         <w:rPr>
           <w:lang w:val="sk-SK"/>
         </w:rPr>
         <w:t>Prelamovanie slabých hesiel – slovníkový útok</w:t>
       </w:r>
-      <w:bookmarkEnd w:id="41"/>
       <w:bookmarkEnd w:id="42"/>
+      <w:bookmarkEnd w:id="43"/>
     </w:p>
     <w:p>
       <w:pPr>
@@ -13702,16 +14361,16 @@
           <w:lang w:val="sk-SK"/>
         </w:rPr>
       </w:pPr>
-      <w:bookmarkStart w:id="43" w:name="_Toc57116203"/>
-      <w:bookmarkStart w:id="44" w:name="_Toc59210479"/>
+      <w:bookmarkStart w:id="44" w:name="_Toc57116203"/>
+      <w:bookmarkStart w:id="45" w:name="_Toc65445505"/>
       <w:r>
         <w:rPr>
           <w:lang w:val="sk-SK"/>
         </w:rPr>
         <w:t>Ukradnutie produktu odoslaním falošnej informácie</w:t>
       </w:r>
-      <w:bookmarkEnd w:id="43"/>
       <w:bookmarkEnd w:id="44"/>
+      <w:bookmarkEnd w:id="45"/>
       <w:r>
         <w:rPr>
           <w:lang w:val="sk-SK"/>
@@ -13801,16 +14460,16 @@
           <w:lang w:val="sk-SK"/>
         </w:rPr>
       </w:pPr>
-      <w:bookmarkStart w:id="45" w:name="_Toc57116204"/>
-      <w:bookmarkStart w:id="46" w:name="_Toc59210480"/>
+      <w:bookmarkStart w:id="46" w:name="_Toc57116204"/>
+      <w:bookmarkStart w:id="47" w:name="_Toc65445506"/>
       <w:r>
         <w:rPr>
           <w:lang w:val="sk-SK"/>
         </w:rPr>
         <w:t>Ukradnutie produktu prístupom do priečinka</w:t>
       </w:r>
-      <w:bookmarkEnd w:id="45"/>
       <w:bookmarkEnd w:id="46"/>
+      <w:bookmarkEnd w:id="47"/>
       <w:r>
         <w:rPr>
           <w:lang w:val="sk-SK"/>
@@ -13860,7 +14519,7 @@
           <w:lang w:val="sk-SK"/>
         </w:rPr>
       </w:pPr>
-      <w:bookmarkStart w:id="47" w:name="_Toc59210481"/>
+      <w:bookmarkStart w:id="48" w:name="_Toc65445507"/>
       <w:r>
         <w:rPr>
           <w:lang w:val="sk-SK"/>
@@ -13903,7 +14562,7 @@
         </w:rPr>
         <w:t xml:space="preserve"> admina</w:t>
       </w:r>
-      <w:bookmarkEnd w:id="47"/>
+      <w:bookmarkEnd w:id="48"/>
     </w:p>
     <w:p>
       <w:pPr>
@@ -18057,7 +18716,11 @@
         <w:ilvl w:val="3"/>
         <w:numId w:val="15"/>
       </w:numPr>
+      <w:tabs>
+        <w:tab w:val="num" w:pos="360"/>
+      </w:tabs>
       <w:spacing w:before="280" w:after="80"/>
+      <w:ind w:left="0" w:firstLine="0"/>
       <w:outlineLvl w:val="3"/>
     </w:pPr>
     <w:rPr>
@@ -18081,7 +18744,11 @@
         <w:ilvl w:val="4"/>
         <w:numId w:val="15"/>
       </w:numPr>
+      <w:tabs>
+        <w:tab w:val="num" w:pos="360"/>
+      </w:tabs>
       <w:spacing w:before="240" w:after="80"/>
+      <w:ind w:left="0" w:firstLine="0"/>
       <w:outlineLvl w:val="4"/>
     </w:pPr>
     <w:rPr>
@@ -18103,7 +18770,11 @@
         <w:ilvl w:val="5"/>
         <w:numId w:val="15"/>
       </w:numPr>
+      <w:tabs>
+        <w:tab w:val="num" w:pos="360"/>
+      </w:tabs>
       <w:spacing w:before="240" w:after="80"/>
+      <w:ind w:left="0" w:firstLine="0"/>
       <w:outlineLvl w:val="5"/>
     </w:pPr>
     <w:rPr>
@@ -18128,7 +18799,11 @@
         <w:ilvl w:val="6"/>
         <w:numId w:val="15"/>
       </w:numPr>
+      <w:tabs>
+        <w:tab w:val="num" w:pos="360"/>
+      </w:tabs>
       <w:spacing w:before="40"/>
+      <w:ind w:left="0" w:firstLine="0"/>
       <w:outlineLvl w:val="6"/>
     </w:pPr>
     <w:rPr>
@@ -18155,7 +18830,11 @@
         <w:ilvl w:val="7"/>
         <w:numId w:val="15"/>
       </w:numPr>
+      <w:tabs>
+        <w:tab w:val="num" w:pos="360"/>
+      </w:tabs>
       <w:spacing w:before="40"/>
+      <w:ind w:left="0" w:firstLine="0"/>
       <w:outlineLvl w:val="7"/>
     </w:pPr>
     <w:rPr>
@@ -18182,7 +18861,11 @@
         <w:ilvl w:val="8"/>
         <w:numId w:val="15"/>
       </w:numPr>
+      <w:tabs>
+        <w:tab w:val="num" w:pos="360"/>
+      </w:tabs>
       <w:spacing w:before="40"/>
+      <w:ind w:left="0" w:firstLine="0"/>
       <w:outlineLvl w:val="8"/>
     </w:pPr>
     <w:rPr>

</xml_diff>

<commit_message>
Update of engineers work with information about using Sentry
</commit_message>
<xml_diff>
--- a/docs/download/Inžinierske-dielo-CYRAN.docx
+++ b/docs/download/Inžinierske-dielo-CYRAN.docx
@@ -548,7 +548,7 @@
         </w:rPr>
         <w:fldChar w:fldCharType="separate"/>
       </w:r>
-      <w:hyperlink w:anchor="_Toc65445476" w:history="1">
+      <w:hyperlink w:anchor="_Toc67776891" w:history="1">
         <w:r>
           <w:rPr>
             <w:rStyle w:val="Hypertextovprepojenie"/>
@@ -596,7 +596,7 @@
             <w:noProof/>
             <w:webHidden/>
           </w:rPr>
-          <w:instrText xml:space="preserve"> PAGEREF _Toc65445476 \h </w:instrText>
+          <w:instrText xml:space="preserve"> PAGEREF _Toc67776891 \h </w:instrText>
         </w:r>
         <w:r>
           <w:rPr>
@@ -642,7 +642,7 @@
           <w:lang w:val="sk-SK"/>
         </w:rPr>
       </w:pPr>
-      <w:hyperlink w:anchor="_Toc65445477" w:history="1">
+      <w:hyperlink w:anchor="_Toc67776892" w:history="1">
         <w:r>
           <w:rPr>
             <w:rStyle w:val="Hypertextovprepojenie"/>
@@ -686,7 +686,7 @@
             <w:noProof/>
             <w:webHidden/>
           </w:rPr>
-          <w:instrText xml:space="preserve"> PAGEREF _Toc65445477 \h </w:instrText>
+          <w:instrText xml:space="preserve"> PAGEREF _Toc67776892 \h </w:instrText>
         </w:r>
         <w:r>
           <w:rPr>
@@ -732,7 +732,7 @@
           <w:lang w:val="sk-SK"/>
         </w:rPr>
       </w:pPr>
-      <w:hyperlink w:anchor="_Toc65445478" w:history="1">
+      <w:hyperlink w:anchor="_Toc67776893" w:history="1">
         <w:r>
           <w:rPr>
             <w:rStyle w:val="Hypertextovprepojenie"/>
@@ -776,7 +776,7 @@
             <w:noProof/>
             <w:webHidden/>
           </w:rPr>
-          <w:instrText xml:space="preserve"> PAGEREF _Toc65445478 \h </w:instrText>
+          <w:instrText xml:space="preserve"> PAGEREF _Toc67776893 \h </w:instrText>
         </w:r>
         <w:r>
           <w:rPr>
@@ -796,7 +796,7 @@
             <w:noProof/>
             <w:webHidden/>
           </w:rPr>
-          <w:t>2</w:t>
+          <w:t>3</w:t>
         </w:r>
         <w:r>
           <w:rPr>
@@ -822,7 +822,7 @@
           <w:lang w:val="sk-SK"/>
         </w:rPr>
       </w:pPr>
-      <w:hyperlink w:anchor="_Toc65445479" w:history="1">
+      <w:hyperlink w:anchor="_Toc67776894" w:history="1">
         <w:r>
           <w:rPr>
             <w:rStyle w:val="Hypertextovprepojenie"/>
@@ -868,7 +868,7 @@
             <w:noProof/>
             <w:webHidden/>
           </w:rPr>
-          <w:instrText xml:space="preserve"> PAGEREF _Toc65445479 \h </w:instrText>
+          <w:instrText xml:space="preserve"> PAGEREF _Toc67776894 \h </w:instrText>
         </w:r>
         <w:r>
           <w:rPr>
@@ -914,7 +914,7 @@
           <w:lang w:val="sk-SK"/>
         </w:rPr>
       </w:pPr>
-      <w:hyperlink w:anchor="_Toc65445480" w:history="1">
+      <w:hyperlink w:anchor="_Toc67776895" w:history="1">
         <w:r>
           <w:rPr>
             <w:rStyle w:val="Hypertextovprepojenie"/>
@@ -962,7 +962,7 @@
             <w:noProof/>
             <w:webHidden/>
           </w:rPr>
-          <w:instrText xml:space="preserve"> PAGEREF _Toc65445480 \h </w:instrText>
+          <w:instrText xml:space="preserve"> PAGEREF _Toc67776895 \h </w:instrText>
         </w:r>
         <w:r>
           <w:rPr>
@@ -1008,7 +1008,7 @@
           <w:lang w:val="sk-SK"/>
         </w:rPr>
       </w:pPr>
-      <w:hyperlink w:anchor="_Toc65445481" w:history="1">
+      <w:hyperlink w:anchor="_Toc67776896" w:history="1">
         <w:r>
           <w:rPr>
             <w:rStyle w:val="Hypertextovprepojenie"/>
@@ -1052,7 +1052,7 @@
             <w:noProof/>
             <w:webHidden/>
           </w:rPr>
-          <w:instrText xml:space="preserve"> PAGEREF _Toc65445481 \h </w:instrText>
+          <w:instrText xml:space="preserve"> PAGEREF _Toc67776896 \h </w:instrText>
         </w:r>
         <w:r>
           <w:rPr>
@@ -1098,7 +1098,7 @@
           <w:lang w:val="sk-SK"/>
         </w:rPr>
       </w:pPr>
-      <w:hyperlink w:anchor="_Toc65445482" w:history="1">
+      <w:hyperlink w:anchor="_Toc67776897" w:history="1">
         <w:r>
           <w:rPr>
             <w:rStyle w:val="Hypertextovprepojenie"/>
@@ -1142,7 +1142,7 @@
             <w:noProof/>
             <w:webHidden/>
           </w:rPr>
-          <w:instrText xml:space="preserve"> PAGEREF _Toc65445482 \h </w:instrText>
+          <w:instrText xml:space="preserve"> PAGEREF _Toc67776897 \h </w:instrText>
         </w:r>
         <w:r>
           <w:rPr>
@@ -1188,7 +1188,7 @@
           <w:lang w:val="sk-SK"/>
         </w:rPr>
       </w:pPr>
-      <w:hyperlink w:anchor="_Toc65445483" w:history="1">
+      <w:hyperlink w:anchor="_Toc67776898" w:history="1">
         <w:r>
           <w:rPr>
             <w:rStyle w:val="Hypertextovprepojenie"/>
@@ -1232,7 +1232,7 @@
             <w:noProof/>
             <w:webHidden/>
           </w:rPr>
-          <w:instrText xml:space="preserve"> PAGEREF _Toc65445483 \h </w:instrText>
+          <w:instrText xml:space="preserve"> PAGEREF _Toc67776898 \h </w:instrText>
         </w:r>
         <w:r>
           <w:rPr>
@@ -1278,7 +1278,7 @@
           <w:lang w:val="sk-SK"/>
         </w:rPr>
       </w:pPr>
-      <w:hyperlink w:anchor="_Toc65445484" w:history="1">
+      <w:hyperlink w:anchor="_Toc67776899" w:history="1">
         <w:r>
           <w:rPr>
             <w:rStyle w:val="Hypertextovprepojenie"/>
@@ -1322,7 +1322,7 @@
             <w:noProof/>
             <w:webHidden/>
           </w:rPr>
-          <w:instrText xml:space="preserve"> PAGEREF _Toc65445484 \h </w:instrText>
+          <w:instrText xml:space="preserve"> PAGEREF _Toc67776899 \h </w:instrText>
         </w:r>
         <w:r>
           <w:rPr>
@@ -1368,7 +1368,7 @@
           <w:lang w:val="sk-SK"/>
         </w:rPr>
       </w:pPr>
-      <w:hyperlink w:anchor="_Toc65445485" w:history="1">
+      <w:hyperlink w:anchor="_Toc67776900" w:history="1">
         <w:r>
           <w:rPr>
             <w:rStyle w:val="Hypertextovprepojenie"/>
@@ -1412,7 +1412,7 @@
             <w:noProof/>
             <w:webHidden/>
           </w:rPr>
-          <w:instrText xml:space="preserve"> PAGEREF _Toc65445485 \h </w:instrText>
+          <w:instrText xml:space="preserve"> PAGEREF _Toc67776900 \h </w:instrText>
         </w:r>
         <w:r>
           <w:rPr>
@@ -1458,7 +1458,7 @@
           <w:lang w:val="sk-SK"/>
         </w:rPr>
       </w:pPr>
-      <w:hyperlink w:anchor="_Toc65445486" w:history="1">
+      <w:hyperlink w:anchor="_Toc67776901" w:history="1">
         <w:r>
           <w:rPr>
             <w:rStyle w:val="Hypertextovprepojenie"/>
@@ -1502,7 +1502,7 @@
             <w:noProof/>
             <w:webHidden/>
           </w:rPr>
-          <w:instrText xml:space="preserve"> PAGEREF _Toc65445486 \h </w:instrText>
+          <w:instrText xml:space="preserve"> PAGEREF _Toc67776901 \h </w:instrText>
         </w:r>
         <w:r>
           <w:rPr>
@@ -1522,7 +1522,7 @@
             <w:noProof/>
             <w:webHidden/>
           </w:rPr>
-          <w:t>7</w:t>
+          <w:t>8</w:t>
         </w:r>
         <w:r>
           <w:rPr>
@@ -1548,7 +1548,7 @@
           <w:lang w:val="sk-SK"/>
         </w:rPr>
       </w:pPr>
-      <w:hyperlink w:anchor="_Toc65445487" w:history="1">
+      <w:hyperlink w:anchor="_Toc67776902" w:history="1">
         <w:r>
           <w:rPr>
             <w:rStyle w:val="Hypertextovprepojenie"/>
@@ -1598,7 +1598,7 @@
             <w:noProof/>
             <w:webHidden/>
           </w:rPr>
-          <w:instrText xml:space="preserve"> PAGEREF _Toc65445487 \h </w:instrText>
+          <w:instrText xml:space="preserve"> PAGEREF _Toc67776902 \h </w:instrText>
         </w:r>
         <w:r>
           <w:rPr>
@@ -1644,7 +1644,7 @@
           <w:lang w:val="sk-SK"/>
         </w:rPr>
       </w:pPr>
-      <w:hyperlink w:anchor="_Toc65445488" w:history="1">
+      <w:hyperlink w:anchor="_Toc67776903" w:history="1">
         <w:r>
           <w:rPr>
             <w:rStyle w:val="Hypertextovprepojenie"/>
@@ -1690,7 +1690,7 @@
             <w:noProof/>
             <w:webHidden/>
           </w:rPr>
-          <w:instrText xml:space="preserve"> PAGEREF _Toc65445488 \h </w:instrText>
+          <w:instrText xml:space="preserve"> PAGEREF _Toc67776903 \h </w:instrText>
         </w:r>
         <w:r>
           <w:rPr>
@@ -1710,7 +1710,7 @@
             <w:noProof/>
             <w:webHidden/>
           </w:rPr>
-          <w:t>8</w:t>
+          <w:t>9</w:t>
         </w:r>
         <w:r>
           <w:rPr>
@@ -1735,7 +1735,7 @@
           <w:lang w:val="sk-SK"/>
         </w:rPr>
       </w:pPr>
-      <w:hyperlink w:anchor="_Toc65445489" w:history="1">
+      <w:hyperlink w:anchor="_Toc67776904" w:history="1">
         <w:r>
           <w:rPr>
             <w:rStyle w:val="Hypertextovprepojenie"/>
@@ -1763,7 +1763,7 @@
             <w:noProof/>
             <w:webHidden/>
           </w:rPr>
-          <w:instrText xml:space="preserve"> PAGEREF _Toc65445489 \h </w:instrText>
+          <w:instrText xml:space="preserve"> PAGEREF _Toc67776904 \h </w:instrText>
         </w:r>
         <w:r>
           <w:rPr>
@@ -1808,7 +1808,7 @@
           <w:lang w:val="sk-SK"/>
         </w:rPr>
       </w:pPr>
-      <w:hyperlink w:anchor="_Toc65445490" w:history="1">
+      <w:hyperlink w:anchor="_Toc67776905" w:history="1">
         <w:r>
           <w:rPr>
             <w:rStyle w:val="Hypertextovprepojenie"/>
@@ -1836,7 +1836,7 @@
             <w:noProof/>
             <w:webHidden/>
           </w:rPr>
-          <w:instrText xml:space="preserve"> PAGEREF _Toc65445490 \h </w:instrText>
+          <w:instrText xml:space="preserve"> PAGEREF _Toc67776905 \h </w:instrText>
         </w:r>
         <w:r>
           <w:rPr>
@@ -1856,7 +1856,7 @@
             <w:noProof/>
             <w:webHidden/>
           </w:rPr>
-          <w:t>9</w:t>
+          <w:t>10</w:t>
         </w:r>
         <w:r>
           <w:rPr>
@@ -1881,7 +1881,7 @@
           <w:lang w:val="sk-SK"/>
         </w:rPr>
       </w:pPr>
-      <w:hyperlink w:anchor="_Toc65445491" w:history="1">
+      <w:hyperlink w:anchor="_Toc67776906" w:history="1">
         <w:r>
           <w:rPr>
             <w:rStyle w:val="Hypertextovprepojenie"/>
@@ -1909,7 +1909,7 @@
             <w:noProof/>
             <w:webHidden/>
           </w:rPr>
-          <w:instrText xml:space="preserve"> PAGEREF _Toc65445491 \h </w:instrText>
+          <w:instrText xml:space="preserve"> PAGEREF _Toc67776906 \h </w:instrText>
         </w:r>
         <w:r>
           <w:rPr>
@@ -1929,7 +1929,7 @@
             <w:noProof/>
             <w:webHidden/>
           </w:rPr>
-          <w:t>12</w:t>
+          <w:t>13</w:t>
         </w:r>
         <w:r>
           <w:rPr>
@@ -1955,7 +1955,7 @@
           <w:lang w:val="sk-SK"/>
         </w:rPr>
       </w:pPr>
-      <w:hyperlink w:anchor="_Toc65445492" w:history="1">
+      <w:hyperlink w:anchor="_Toc67776907" w:history="1">
         <w:r>
           <w:rPr>
             <w:rStyle w:val="Hypertextovprepojenie"/>
@@ -2001,7 +2001,7 @@
             <w:noProof/>
             <w:webHidden/>
           </w:rPr>
-          <w:instrText xml:space="preserve"> PAGEREF _Toc65445492 \h </w:instrText>
+          <w:instrText xml:space="preserve"> PAGEREF _Toc67776907 \h </w:instrText>
         </w:r>
         <w:r>
           <w:rPr>
@@ -2021,7 +2021,7 @@
             <w:noProof/>
             <w:webHidden/>
           </w:rPr>
-          <w:t>13</w:t>
+          <w:t>14</w:t>
         </w:r>
         <w:r>
           <w:rPr>
@@ -2046,7 +2046,7 @@
           <w:lang w:val="sk-SK"/>
         </w:rPr>
       </w:pPr>
-      <w:hyperlink w:anchor="_Toc65445493" w:history="1">
+      <w:hyperlink w:anchor="_Toc67776908" w:history="1">
         <w:r>
           <w:rPr>
             <w:rStyle w:val="Hypertextovprepojenie"/>
@@ -2074,7 +2074,7 @@
             <w:noProof/>
             <w:webHidden/>
           </w:rPr>
-          <w:instrText xml:space="preserve"> PAGEREF _Toc65445493 \h </w:instrText>
+          <w:instrText xml:space="preserve"> PAGEREF _Toc67776908 \h </w:instrText>
         </w:r>
         <w:r>
           <w:rPr>
@@ -2094,7 +2094,7 @@
             <w:noProof/>
             <w:webHidden/>
           </w:rPr>
-          <w:t>13</w:t>
+          <w:t>14</w:t>
         </w:r>
         <w:r>
           <w:rPr>
@@ -2119,7 +2119,7 @@
           <w:lang w:val="sk-SK"/>
         </w:rPr>
       </w:pPr>
-      <w:hyperlink w:anchor="_Toc65445494" w:history="1">
+      <w:hyperlink w:anchor="_Toc67776909" w:history="1">
         <w:r>
           <w:rPr>
             <w:rStyle w:val="Hypertextovprepojenie"/>
@@ -2147,7 +2147,7 @@
             <w:noProof/>
             <w:webHidden/>
           </w:rPr>
-          <w:instrText xml:space="preserve"> PAGEREF _Toc65445494 \h </w:instrText>
+          <w:instrText xml:space="preserve"> PAGEREF _Toc67776909 \h </w:instrText>
         </w:r>
         <w:r>
           <w:rPr>
@@ -2167,7 +2167,7 @@
             <w:noProof/>
             <w:webHidden/>
           </w:rPr>
-          <w:t>13</w:t>
+          <w:t>14</w:t>
         </w:r>
         <w:r>
           <w:rPr>
@@ -2192,7 +2192,7 @@
           <w:lang w:val="sk-SK"/>
         </w:rPr>
       </w:pPr>
-      <w:hyperlink w:anchor="_Toc65445495" w:history="1">
+      <w:hyperlink w:anchor="_Toc67776910" w:history="1">
         <w:r>
           <w:rPr>
             <w:rStyle w:val="Hypertextovprepojenie"/>
@@ -2220,7 +2220,7 @@
             <w:noProof/>
             <w:webHidden/>
           </w:rPr>
-          <w:instrText xml:space="preserve"> PAGEREF _Toc65445495 \h </w:instrText>
+          <w:instrText xml:space="preserve"> PAGEREF _Toc67776910 \h </w:instrText>
         </w:r>
         <w:r>
           <w:rPr>
@@ -2240,7 +2240,7 @@
             <w:noProof/>
             <w:webHidden/>
           </w:rPr>
-          <w:t>14</w:t>
+          <w:t>15</w:t>
         </w:r>
         <w:r>
           <w:rPr>
@@ -2265,7 +2265,7 @@
           <w:lang w:val="sk-SK"/>
         </w:rPr>
       </w:pPr>
-      <w:hyperlink w:anchor="_Toc65445496" w:history="1">
+      <w:hyperlink w:anchor="_Toc67776911" w:history="1">
         <w:r>
           <w:rPr>
             <w:rStyle w:val="Hypertextovprepojenie"/>
@@ -2293,7 +2293,7 @@
             <w:noProof/>
             <w:webHidden/>
           </w:rPr>
-          <w:instrText xml:space="preserve"> PAGEREF _Toc65445496 \h </w:instrText>
+          <w:instrText xml:space="preserve"> PAGEREF _Toc67776911 \h </w:instrText>
         </w:r>
         <w:r>
           <w:rPr>
@@ -2313,7 +2313,7 @@
             <w:noProof/>
             <w:webHidden/>
           </w:rPr>
-          <w:t>15</w:t>
+          <w:t>16</w:t>
         </w:r>
         <w:r>
           <w:rPr>
@@ -2338,7 +2338,7 @@
           <w:lang w:val="sk-SK"/>
         </w:rPr>
       </w:pPr>
-      <w:hyperlink w:anchor="_Toc65445497" w:history="1">
+      <w:hyperlink w:anchor="_Toc67776912" w:history="1">
         <w:r>
           <w:rPr>
             <w:rStyle w:val="Hypertextovprepojenie"/>
@@ -2366,7 +2366,7 @@
             <w:noProof/>
             <w:webHidden/>
           </w:rPr>
-          <w:instrText xml:space="preserve"> PAGEREF _Toc65445497 \h </w:instrText>
+          <w:instrText xml:space="preserve"> PAGEREF _Toc67776912 \h </w:instrText>
         </w:r>
         <w:r>
           <w:rPr>
@@ -2386,7 +2386,7 @@
             <w:noProof/>
             <w:webHidden/>
           </w:rPr>
-          <w:t>16</w:t>
+          <w:t>17</w:t>
         </w:r>
         <w:r>
           <w:rPr>
@@ -2411,7 +2411,7 @@
           <w:lang w:val="sk-SK"/>
         </w:rPr>
       </w:pPr>
-      <w:hyperlink w:anchor="_Toc65445498" w:history="1">
+      <w:hyperlink w:anchor="_Toc67776913" w:history="1">
         <w:r>
           <w:rPr>
             <w:rStyle w:val="Hypertextovprepojenie"/>
@@ -2439,7 +2439,7 @@
             <w:noProof/>
             <w:webHidden/>
           </w:rPr>
-          <w:instrText xml:space="preserve"> PAGEREF _Toc65445498 \h </w:instrText>
+          <w:instrText xml:space="preserve"> PAGEREF _Toc67776913 \h </w:instrText>
         </w:r>
         <w:r>
           <w:rPr>
@@ -2459,7 +2459,7 @@
             <w:noProof/>
             <w:webHidden/>
           </w:rPr>
-          <w:t>17</w:t>
+          <w:t>18</w:t>
         </w:r>
         <w:r>
           <w:rPr>
@@ -2484,7 +2484,7 @@
           <w:lang w:val="sk-SK"/>
         </w:rPr>
       </w:pPr>
-      <w:hyperlink w:anchor="_Toc65445499" w:history="1">
+      <w:hyperlink w:anchor="_Toc67776914" w:history="1">
         <w:r>
           <w:rPr>
             <w:rStyle w:val="Hypertextovprepojenie"/>
@@ -2512,7 +2512,7 @@
             <w:noProof/>
             <w:webHidden/>
           </w:rPr>
-          <w:instrText xml:space="preserve"> PAGEREF _Toc65445499 \h </w:instrText>
+          <w:instrText xml:space="preserve"> PAGEREF _Toc67776914 \h </w:instrText>
         </w:r>
         <w:r>
           <w:rPr>
@@ -2532,7 +2532,7 @@
             <w:noProof/>
             <w:webHidden/>
           </w:rPr>
-          <w:t>21</w:t>
+          <w:t>22</w:t>
         </w:r>
         <w:r>
           <w:rPr>
@@ -2557,7 +2557,7 @@
           <w:lang w:val="sk-SK"/>
         </w:rPr>
       </w:pPr>
-      <w:hyperlink w:anchor="_Toc65445500" w:history="1">
+      <w:hyperlink w:anchor="_Toc67776915" w:history="1">
         <w:r>
           <w:rPr>
             <w:rStyle w:val="Hypertextovprepojenie"/>
@@ -2585,7 +2585,7 @@
             <w:noProof/>
             <w:webHidden/>
           </w:rPr>
-          <w:instrText xml:space="preserve"> PAGEREF _Toc65445500 \h </w:instrText>
+          <w:instrText xml:space="preserve"> PAGEREF _Toc67776915 \h </w:instrText>
         </w:r>
         <w:r>
           <w:rPr>
@@ -2605,7 +2605,7 @@
             <w:noProof/>
             <w:webHidden/>
           </w:rPr>
-          <w:t>22</w:t>
+          <w:t>23</w:t>
         </w:r>
         <w:r>
           <w:rPr>
@@ -2630,7 +2630,7 @@
           <w:lang w:val="sk-SK"/>
         </w:rPr>
       </w:pPr>
-      <w:hyperlink w:anchor="_Toc65445501" w:history="1">
+      <w:hyperlink w:anchor="_Toc67776916" w:history="1">
         <w:r>
           <w:rPr>
             <w:rStyle w:val="Hypertextovprepojenie"/>
@@ -2658,7 +2658,7 @@
             <w:noProof/>
             <w:webHidden/>
           </w:rPr>
-          <w:instrText xml:space="preserve"> PAGEREF _Toc65445501 \h </w:instrText>
+          <w:instrText xml:space="preserve"> PAGEREF _Toc67776916 \h </w:instrText>
         </w:r>
         <w:r>
           <w:rPr>
@@ -2678,7 +2678,7 @@
             <w:noProof/>
             <w:webHidden/>
           </w:rPr>
-          <w:t>23</w:t>
+          <w:t>24</w:t>
         </w:r>
         <w:r>
           <w:rPr>
@@ -2703,7 +2703,7 @@
           <w:lang w:val="sk-SK"/>
         </w:rPr>
       </w:pPr>
-      <w:hyperlink w:anchor="_Toc65445502" w:history="1">
+      <w:hyperlink w:anchor="_Toc67776917" w:history="1">
         <w:r>
           <w:rPr>
             <w:rStyle w:val="Hypertextovprepojenie"/>
@@ -2731,7 +2731,7 @@
             <w:noProof/>
             <w:webHidden/>
           </w:rPr>
-          <w:instrText xml:space="preserve"> PAGEREF _Toc65445502 \h </w:instrText>
+          <w:instrText xml:space="preserve"> PAGEREF _Toc67776917 \h </w:instrText>
         </w:r>
         <w:r>
           <w:rPr>
@@ -2751,7 +2751,7 @@
             <w:noProof/>
             <w:webHidden/>
           </w:rPr>
-          <w:t>24</w:t>
+          <w:t>25</w:t>
         </w:r>
         <w:r>
           <w:rPr>
@@ -2777,7 +2777,7 @@
           <w:lang w:val="sk-SK"/>
         </w:rPr>
       </w:pPr>
-      <w:hyperlink w:anchor="_Toc65445503" w:history="1">
+      <w:hyperlink w:anchor="_Toc67776918" w:history="1">
         <w:r>
           <w:rPr>
             <w:rStyle w:val="Hypertextovprepojenie"/>
@@ -2823,7 +2823,7 @@
             <w:noProof/>
             <w:webHidden/>
           </w:rPr>
-          <w:instrText xml:space="preserve"> PAGEREF _Toc65445503 \h </w:instrText>
+          <w:instrText xml:space="preserve"> PAGEREF _Toc67776918 \h </w:instrText>
         </w:r>
         <w:r>
           <w:rPr>
@@ -2843,7 +2843,7 @@
             <w:noProof/>
             <w:webHidden/>
           </w:rPr>
-          <w:t>26</w:t>
+          <w:t>27</w:t>
         </w:r>
         <w:r>
           <w:rPr>
@@ -2868,7 +2868,7 @@
           <w:lang w:val="sk-SK"/>
         </w:rPr>
       </w:pPr>
-      <w:hyperlink w:anchor="_Toc65445504" w:history="1">
+      <w:hyperlink w:anchor="_Toc67776919" w:history="1">
         <w:r>
           <w:rPr>
             <w:rStyle w:val="Hypertextovprepojenie"/>
@@ -2896,7 +2896,7 @@
             <w:noProof/>
             <w:webHidden/>
           </w:rPr>
-          <w:instrText xml:space="preserve"> PAGEREF _Toc65445504 \h </w:instrText>
+          <w:instrText xml:space="preserve"> PAGEREF _Toc67776919 \h </w:instrText>
         </w:r>
         <w:r>
           <w:rPr>
@@ -2916,7 +2916,7 @@
             <w:noProof/>
             <w:webHidden/>
           </w:rPr>
-          <w:t>26</w:t>
+          <w:t>27</w:t>
         </w:r>
         <w:r>
           <w:rPr>
@@ -2941,7 +2941,7 @@
           <w:lang w:val="sk-SK"/>
         </w:rPr>
       </w:pPr>
-      <w:hyperlink w:anchor="_Toc65445505" w:history="1">
+      <w:hyperlink w:anchor="_Toc67776920" w:history="1">
         <w:r>
           <w:rPr>
             <w:rStyle w:val="Hypertextovprepojenie"/>
@@ -2969,7 +2969,7 @@
             <w:noProof/>
             <w:webHidden/>
           </w:rPr>
-          <w:instrText xml:space="preserve"> PAGEREF _Toc65445505 \h </w:instrText>
+          <w:instrText xml:space="preserve"> PAGEREF _Toc67776920 \h </w:instrText>
         </w:r>
         <w:r>
           <w:rPr>
@@ -2989,7 +2989,7 @@
             <w:noProof/>
             <w:webHidden/>
           </w:rPr>
-          <w:t>26</w:t>
+          <w:t>27</w:t>
         </w:r>
         <w:r>
           <w:rPr>
@@ -3014,7 +3014,7 @@
           <w:lang w:val="sk-SK"/>
         </w:rPr>
       </w:pPr>
-      <w:hyperlink w:anchor="_Toc65445506" w:history="1">
+      <w:hyperlink w:anchor="_Toc67776921" w:history="1">
         <w:r>
           <w:rPr>
             <w:rStyle w:val="Hypertextovprepojenie"/>
@@ -3042,7 +3042,7 @@
             <w:noProof/>
             <w:webHidden/>
           </w:rPr>
-          <w:instrText xml:space="preserve"> PAGEREF _Toc65445506 \h </w:instrText>
+          <w:instrText xml:space="preserve"> PAGEREF _Toc67776921 \h </w:instrText>
         </w:r>
         <w:r>
           <w:rPr>
@@ -3062,7 +3062,7 @@
             <w:noProof/>
             <w:webHidden/>
           </w:rPr>
-          <w:t>26</w:t>
+          <w:t>27</w:t>
         </w:r>
         <w:r>
           <w:rPr>
@@ -3087,7 +3087,7 @@
           <w:lang w:val="sk-SK"/>
         </w:rPr>
       </w:pPr>
-      <w:hyperlink w:anchor="_Toc65445507" w:history="1">
+      <w:hyperlink w:anchor="_Toc67776922" w:history="1">
         <w:r>
           <w:rPr>
             <w:rStyle w:val="Hypertextovprepojenie"/>
@@ -3115,7 +3115,7 @@
             <w:noProof/>
             <w:webHidden/>
           </w:rPr>
-          <w:instrText xml:space="preserve"> PAGEREF _Toc65445507 \h </w:instrText>
+          <w:instrText xml:space="preserve"> PAGEREF _Toc67776922 \h </w:instrText>
         </w:r>
         <w:r>
           <w:rPr>
@@ -3135,7 +3135,99 @@
             <w:noProof/>
             <w:webHidden/>
           </w:rPr>
-          <w:t>26</w:t>
+          <w:t>27</w:t>
+        </w:r>
+        <w:r>
+          <w:rPr>
+            <w:noProof/>
+            <w:webHidden/>
+          </w:rPr>
+          <w:fldChar w:fldCharType="end"/>
+        </w:r>
+      </w:hyperlink>
+    </w:p>
+    <w:p>
+      <w:pPr>
+        <w:pStyle w:val="Obsah2"/>
+        <w:tabs>
+          <w:tab w:val="left" w:pos="880"/>
+          <w:tab w:val="right" w:leader="underscore" w:pos="9019"/>
+        </w:tabs>
+        <w:rPr>
+          <w:rFonts w:eastAsiaTheme="minorEastAsia" w:cstheme="minorBidi"/>
+          <w:b w:val="0"/>
+          <w:bCs w:val="0"/>
+          <w:noProof/>
+          <w:lang w:val="sk-SK"/>
+        </w:rPr>
+      </w:pPr>
+      <w:hyperlink w:anchor="_Toc67776923" w:history="1">
+        <w:r>
+          <w:rPr>
+            <w:rStyle w:val="Hypertextovprepojenie"/>
+            <w:noProof/>
+            <w:lang w:val="sk-SK"/>
+          </w:rPr>
+          <w:t>3.4</w:t>
+        </w:r>
+        <w:r>
+          <w:rPr>
+            <w:rFonts w:eastAsiaTheme="minorEastAsia" w:cstheme="minorBidi"/>
+            <w:b w:val="0"/>
+            <w:bCs w:val="0"/>
+            <w:noProof/>
+            <w:lang w:val="sk-SK"/>
+          </w:rPr>
+          <w:tab/>
+        </w:r>
+        <w:r>
+          <w:rPr>
+            <w:rStyle w:val="Hypertextovprepojenie"/>
+            <w:noProof/>
+            <w:lang w:val="sk-SK"/>
+          </w:rPr>
+          <w:t>Logovanie v aplikácii</w:t>
+        </w:r>
+        <w:r>
+          <w:rPr>
+            <w:noProof/>
+            <w:webHidden/>
+          </w:rPr>
+          <w:tab/>
+        </w:r>
+        <w:r>
+          <w:rPr>
+            <w:noProof/>
+            <w:webHidden/>
+          </w:rPr>
+          <w:fldChar w:fldCharType="begin"/>
+        </w:r>
+        <w:r>
+          <w:rPr>
+            <w:noProof/>
+            <w:webHidden/>
+          </w:rPr>
+          <w:instrText xml:space="preserve"> PAGEREF _Toc67776923 \h </w:instrText>
+        </w:r>
+        <w:r>
+          <w:rPr>
+            <w:noProof/>
+            <w:webHidden/>
+          </w:rPr>
+        </w:r>
+        <w:r>
+          <w:rPr>
+            <w:noProof/>
+            <w:webHidden/>
+          </w:rPr>
+          <w:fldChar w:fldCharType="separate"/>
+        </w:r>
+        <w:r>
+          <w:rPr>
+            <w:noProof/>
+            <w:webHidden/>
+          </w:rPr>
+          <w:t>29</w:t>
         </w:r>
         <w:r>
           <w:rPr>
@@ -3191,9 +3283,8 @@
         </w:numPr>
       </w:pPr>
       <w:bookmarkStart w:id="1" w:name="_Toc57155379"/>
-      <w:bookmarkStart w:id="2" w:name="_Toc65445476"/>
-      <w:r>
-        <w:lastRenderedPageBreak/>
+      <w:bookmarkStart w:id="2" w:name="_Toc67776891"/>
+      <w:r>
         <w:t>Požiadavky</w:t>
       </w:r>
       <w:r>
@@ -3343,7 +3434,7 @@
         <w:pStyle w:val="cyran2"/>
       </w:pPr>
       <w:bookmarkStart w:id="3" w:name="_Toc57155380"/>
-      <w:bookmarkStart w:id="4" w:name="_Toc65445477"/>
+      <w:bookmarkStart w:id="4" w:name="_Toc67776892"/>
       <w:r>
         <w:t>Scenáre</w:t>
       </w:r>
@@ -3597,8 +3688,9 @@
         <w:pStyle w:val="cyran2"/>
       </w:pPr>
       <w:bookmarkStart w:id="5" w:name="_Toc57155381"/>
-      <w:bookmarkStart w:id="6" w:name="_Toc65445478"/>
-      <w:r>
+      <w:bookmarkStart w:id="6" w:name="_Toc67776893"/>
+      <w:r>
+        <w:lastRenderedPageBreak/>
         <w:t>Nasadenie</w:t>
       </w:r>
       <w:bookmarkEnd w:id="5"/>
@@ -3688,7 +3780,6 @@
           <w:sz w:val="24"/>
           <w:szCs w:val="24"/>
         </w:rPr>
-        <w:lastRenderedPageBreak/>
         <w:t>Nasadenie výsledného riešenia s minimalizáciou manuálnych úkonov a zásahov zo strany pedagóga</w:t>
       </w:r>
     </w:p>
@@ -3712,7 +3803,7 @@
         </w:rPr>
       </w:pPr>
       <w:bookmarkStart w:id="7" w:name="_Toc57155382"/>
-      <w:bookmarkStart w:id="8" w:name="_Toc65445479"/>
+      <w:bookmarkStart w:id="8" w:name="_Toc67776894"/>
       <w:proofErr w:type="spellStart"/>
       <w:r>
         <w:rPr>
@@ -4011,9 +4102,8 @@
         <w:pStyle w:val="cyran1"/>
       </w:pPr>
       <w:bookmarkStart w:id="9" w:name="_Toc57155383"/>
-      <w:bookmarkStart w:id="10" w:name="_Toc65445480"/>
-      <w:r>
-        <w:lastRenderedPageBreak/>
+      <w:bookmarkStart w:id="10" w:name="_Toc67776895"/>
+      <w:r>
         <w:t>Big Picture</w:t>
       </w:r>
       <w:bookmarkEnd w:id="9"/>
@@ -4034,7 +4124,7 @@
         <w:pStyle w:val="cyran2"/>
       </w:pPr>
       <w:bookmarkStart w:id="11" w:name="_Toc57155384"/>
-      <w:bookmarkStart w:id="12" w:name="_Toc65445481"/>
+      <w:bookmarkStart w:id="12" w:name="_Toc67776896"/>
       <w:r>
         <w:t>Úvod</w:t>
       </w:r>
@@ -4164,7 +4254,7 @@
         <w:pStyle w:val="cyran2"/>
       </w:pPr>
       <w:bookmarkStart w:id="13" w:name="_Toc57155385"/>
-      <w:bookmarkStart w:id="14" w:name="_Toc65445482"/>
+      <w:bookmarkStart w:id="14" w:name="_Toc67776897"/>
       <w:r>
         <w:t>Ciele</w:t>
       </w:r>
@@ -4384,6 +4474,7 @@
           <w:sz w:val="24"/>
           <w:szCs w:val="24"/>
         </w:rPr>
+        <w:lastRenderedPageBreak/>
         <w:t>Akcie používateľa by sa mali zaznamenávať pre identifikáciu rôznych návykov</w:t>
       </w:r>
     </w:p>
@@ -4430,7 +4521,6 @@
           <w:sz w:val="24"/>
           <w:szCs w:val="24"/>
         </w:rPr>
-        <w:lastRenderedPageBreak/>
         <w:t>Analýza novo nájdených zraniteľností</w:t>
       </w:r>
     </w:p>
@@ -4660,7 +4750,7 @@
         <w:pStyle w:val="cyran2"/>
       </w:pPr>
       <w:bookmarkStart w:id="15" w:name="_Toc57155386"/>
-      <w:bookmarkStart w:id="16" w:name="_Toc65445483"/>
+      <w:bookmarkStart w:id="16" w:name="_Toc67776898"/>
       <w:r>
         <w:t>Ohraničenia</w:t>
       </w:r>
@@ -4703,7 +4793,7 @@
         <w:pStyle w:val="cyran2"/>
       </w:pPr>
       <w:bookmarkStart w:id="17" w:name="_Toc57155387"/>
-      <w:bookmarkStart w:id="18" w:name="_Toc65445484"/>
+      <w:bookmarkStart w:id="18" w:name="_Toc67776899"/>
       <w:r>
         <w:t>Globálne ciele na zimný semester</w:t>
       </w:r>
@@ -4896,6 +4986,7 @@
           <w:sz w:val="24"/>
           <w:szCs w:val="24"/>
         </w:rPr>
+        <w:lastRenderedPageBreak/>
         <w:t>Nápovedy</w:t>
       </w:r>
       <w:proofErr w:type="spellEnd"/>
@@ -4951,7 +5042,6 @@
           <w:sz w:val="24"/>
           <w:szCs w:val="24"/>
         </w:rPr>
-        <w:lastRenderedPageBreak/>
         <w:t>Akcie používateľa by sa mali zaznamenávať pre identifikáciu rôznych návykov</w:t>
       </w:r>
     </w:p>
@@ -5174,7 +5264,7 @@
       <w:pPr>
         <w:pStyle w:val="cyran2"/>
       </w:pPr>
-      <w:bookmarkStart w:id="19" w:name="_Toc65445485"/>
+      <w:bookmarkStart w:id="19" w:name="_Toc67776900"/>
       <w:r>
         <w:t xml:space="preserve">Globálne ciele na </w:t>
       </w:r>
@@ -5495,6 +5585,7 @@
           <w:sz w:val="24"/>
           <w:szCs w:val="24"/>
         </w:rPr>
+        <w:lastRenderedPageBreak/>
         <w:t>Overenie na základe dotazníkov a rozhovorov by malo slúžiť na hľadanie vhodného scenáru pre konkrétnu problematiku</w:t>
       </w:r>
     </w:p>
@@ -5541,7 +5632,6 @@
           <w:sz w:val="24"/>
           <w:szCs w:val="24"/>
         </w:rPr>
-        <w:lastRenderedPageBreak/>
         <w:t>Automatizácia procesov vyhodnocovania priebehu hry</w:t>
       </w:r>
     </w:p>
@@ -5718,8 +5808,9 @@
       </w:pPr>
       <w:bookmarkStart w:id="20" w:name="_Toc57155388"/>
       <w:bookmarkStart w:id="21" w:name="_Hlk57146542"/>
-      <w:bookmarkStart w:id="22" w:name="_Toc65445486"/>
-      <w:r>
+      <w:bookmarkStart w:id="22" w:name="_Toc67776901"/>
+      <w:r>
+        <w:lastRenderedPageBreak/>
         <w:t>Celkový pohľad na systém</w:t>
       </w:r>
       <w:bookmarkEnd w:id="20"/>
@@ -6033,12 +6124,11 @@
           <w:lang w:val="sk-SK"/>
         </w:rPr>
       </w:pPr>
-      <w:bookmarkStart w:id="23" w:name="_Toc65445487"/>
-      <w:r>
-        <w:rPr>
-          <w:lang w:val="sk-SK"/>
-        </w:rPr>
-        <w:lastRenderedPageBreak/>
+      <w:bookmarkStart w:id="23" w:name="_Toc67776902"/>
+      <w:r>
+        <w:rPr>
+          <w:lang w:val="sk-SK"/>
+        </w:rPr>
         <w:t>Technická dokumentácia</w:t>
       </w:r>
       <w:bookmarkEnd w:id="23"/>
@@ -6181,12 +6271,13 @@
           <w:lang w:val="sk-SK"/>
         </w:rPr>
       </w:pPr>
-      <w:bookmarkStart w:id="24" w:name="_Toc65445488"/>
+      <w:bookmarkStart w:id="24" w:name="_Toc67776903"/>
       <w:proofErr w:type="spellStart"/>
       <w:r>
         <w:rPr>
           <w:lang w:val="sk-SK"/>
         </w:rPr>
+        <w:lastRenderedPageBreak/>
         <w:t>Whois</w:t>
       </w:r>
       <w:proofErr w:type="spellEnd"/>
@@ -6508,12 +6599,11 @@
           <w:lang w:val="sk-SK"/>
         </w:rPr>
       </w:pPr>
-      <w:bookmarkStart w:id="25" w:name="_Toc65445489"/>
-      <w:r>
-        <w:rPr>
-          <w:lang w:val="sk-SK"/>
-        </w:rPr>
-        <w:lastRenderedPageBreak/>
+      <w:bookmarkStart w:id="25" w:name="_Toc67776904"/>
+      <w:r>
+        <w:rPr>
+          <w:lang w:val="sk-SK"/>
+        </w:rPr>
         <w:t>Vyhľadanie domény</w:t>
       </w:r>
       <w:bookmarkEnd w:id="25"/>
@@ -6570,7 +6660,17 @@
           <w:szCs w:val="24"/>
           <w:lang w:val="sk-SK"/>
         </w:rPr>
-        <w:t>. Formulár je zobrazený na Obrázku 1. Reťazec je hľadaný v uprostred doménových mien. Výsledok môže obsahovať tento reťazec kdekoľvek v názve domény. Vrátený je len jeden výsledok, preto by dopyt mal byť čo najpresnejší. Hlavnú stránku tvorí lista v hlavičke obsahujúce logo vľavo a menu tlačidlá na vpravo. Lišta je zobrazená na Obrázku 2. Päta stránky informuje o možnostiach tohto webu. Na jej samom spodku sa nachádzajú  informácie o tvorcoch stránky. Päta je zobrazená na Obrázku 3.</w:t>
+        <w:t xml:space="preserve">. Formulár je zobrazený na Obrázku 1. Reťazec je hľadaný v uprostred doménových mien. Výsledok môže obsahovať tento reťazec kdekoľvek v názve domény. Vrátený je len jeden výsledok, preto by dopyt mal byť čo najpresnejší. Hlavnú stránku tvorí lista v hlavičke obsahujúce logo vľavo a menu tlačidlá na vpravo. Lišta je zobrazená na </w:t>
+      </w:r>
+      <w:r>
+        <w:rPr>
+          <w:rFonts w:ascii="Times New Roman" w:hAnsi="Times New Roman" w:cs="Times New Roman"/>
+          <w:sz w:val="24"/>
+          <w:szCs w:val="24"/>
+          <w:lang w:val="sk-SK"/>
+        </w:rPr>
+        <w:lastRenderedPageBreak/>
+        <w:t>Obrázku 2. Päta stránky informuje o možnostiach tohto webu. Na jej samom spodku sa nachádzajú  informácie o tvorcoch stránky. Päta je zobrazená na Obrázku 3.</w:t>
       </w:r>
     </w:p>
     <w:p>
@@ -6695,7 +6795,7 @@
           <w:lang w:val="sk-SK"/>
         </w:rPr>
       </w:pPr>
-      <w:bookmarkStart w:id="26" w:name="_Toc65445490"/>
+      <w:bookmarkStart w:id="26" w:name="_Toc67776905"/>
       <w:r>
         <w:rPr>
           <w:lang w:val="sk-SK"/>
@@ -6861,69 +6961,69 @@
           <w:szCs w:val="24"/>
           <w:lang w:val="sk-SK"/>
         </w:rPr>
+        <w:t xml:space="preserve">Základné zozbierané informácie o stránke je možné uviesť a neskôr získať z časti pre informácie o stránke. Tvorí ju základná štatistika o výskyte </w:t>
+      </w:r>
+      <w:proofErr w:type="spellStart"/>
+      <w:r>
+        <w:rPr>
+          <w:rFonts w:ascii="Times New Roman" w:hAnsi="Times New Roman" w:cs="Times New Roman"/>
+          <w:sz w:val="24"/>
+          <w:szCs w:val="24"/>
+          <w:lang w:val="sk-SK"/>
+        </w:rPr>
+        <w:t>termov</w:t>
+      </w:r>
+      <w:proofErr w:type="spellEnd"/>
+      <w:r>
+        <w:rPr>
+          <w:rFonts w:ascii="Times New Roman" w:hAnsi="Times New Roman" w:cs="Times New Roman"/>
+          <w:sz w:val="24"/>
+          <w:szCs w:val="24"/>
+          <w:lang w:val="sk-SK"/>
+        </w:rPr>
+        <w:t>, obrázkov a odkazov na stránke. V našom riešení tieto informácie neuvádzame ani nezbierame, ale v budúcnosti môže byť riešenie rozšírené o </w:t>
+      </w:r>
+      <w:proofErr w:type="spellStart"/>
+      <w:r>
+        <w:rPr>
+          <w:rFonts w:ascii="Times New Roman" w:hAnsi="Times New Roman" w:cs="Times New Roman"/>
+          <w:sz w:val="24"/>
+          <w:szCs w:val="24"/>
+          <w:lang w:val="sk-SK"/>
+        </w:rPr>
+        <w:t>preliezač</w:t>
+      </w:r>
+      <w:proofErr w:type="spellEnd"/>
+      <w:r>
+        <w:rPr>
+          <w:rFonts w:ascii="Times New Roman" w:hAnsi="Times New Roman" w:cs="Times New Roman"/>
+          <w:sz w:val="24"/>
+          <w:szCs w:val="24"/>
+          <w:lang w:val="sk-SK"/>
+        </w:rPr>
+        <w:t xml:space="preserve"> webu, ktorý získa tieto informácie. Táto časť je zobrazená na Obrázku 5.</w:t>
+      </w:r>
+    </w:p>
+    <w:p>
+      <w:pPr>
+        <w:rPr>
+          <w:lang w:val="sk-SK"/>
+        </w:rPr>
+      </w:pPr>
+    </w:p>
+    <w:p>
+      <w:pPr>
+        <w:keepNext/>
+        <w:rPr>
+          <w:lang w:val="sk-SK"/>
+        </w:rPr>
+      </w:pPr>
+      <w:r>
+        <w:rPr>
+          <w:noProof/>
+          <w:lang w:val="sk-SK"/>
+        </w:rPr>
         <w:lastRenderedPageBreak/>
-        <w:t xml:space="preserve">Základné zozbierané informácie o stránke je možné uviesť a neskôr získať z časti pre informácie o stránke. Tvorí ju základná štatistika o výskyte </w:t>
-      </w:r>
-      <w:proofErr w:type="spellStart"/>
-      <w:r>
-        <w:rPr>
-          <w:rFonts w:ascii="Times New Roman" w:hAnsi="Times New Roman" w:cs="Times New Roman"/>
-          <w:sz w:val="24"/>
-          <w:szCs w:val="24"/>
-          <w:lang w:val="sk-SK"/>
-        </w:rPr>
-        <w:t>termov</w:t>
-      </w:r>
-      <w:proofErr w:type="spellEnd"/>
-      <w:r>
-        <w:rPr>
-          <w:rFonts w:ascii="Times New Roman" w:hAnsi="Times New Roman" w:cs="Times New Roman"/>
-          <w:sz w:val="24"/>
-          <w:szCs w:val="24"/>
-          <w:lang w:val="sk-SK"/>
-        </w:rPr>
-        <w:t>, obrázkov a odkazov na stránke. V našom riešení tieto informácie neuvádzame ani nezbierame, ale v budúcnosti môže byť riešenie rozšírené o </w:t>
-      </w:r>
-      <w:proofErr w:type="spellStart"/>
-      <w:r>
-        <w:rPr>
-          <w:rFonts w:ascii="Times New Roman" w:hAnsi="Times New Roman" w:cs="Times New Roman"/>
-          <w:sz w:val="24"/>
-          <w:szCs w:val="24"/>
-          <w:lang w:val="sk-SK"/>
-        </w:rPr>
-        <w:t>preliezač</w:t>
-      </w:r>
-      <w:proofErr w:type="spellEnd"/>
-      <w:r>
-        <w:rPr>
-          <w:rFonts w:ascii="Times New Roman" w:hAnsi="Times New Roman" w:cs="Times New Roman"/>
-          <w:sz w:val="24"/>
-          <w:szCs w:val="24"/>
-          <w:lang w:val="sk-SK"/>
-        </w:rPr>
-        <w:t xml:space="preserve"> webu, ktorý získa tieto informácie. Táto časť je zobrazená na Obrázku 5.</w:t>
-      </w:r>
-    </w:p>
-    <w:p>
-      <w:pPr>
-        <w:rPr>
-          <w:lang w:val="sk-SK"/>
-        </w:rPr>
-      </w:pPr>
-    </w:p>
-    <w:p>
-      <w:pPr>
-        <w:keepNext/>
-        <w:rPr>
-          <w:lang w:val="sk-SK"/>
-        </w:rPr>
-      </w:pPr>
-      <w:r>
-        <w:rPr>
-          <w:noProof/>
-          <w:lang w:val="sk-SK"/>
-        </w:rPr>
         <w:drawing>
           <wp:inline distT="0" distB="0" distL="0" distR="0" wp14:anchorId="054BF61D" wp14:editId="4E2D7374">
             <wp:extent cx="5760720" cy="2354580"/>
@@ -7612,7 +7712,7 @@
           <w:lang w:val="sk-SK"/>
         </w:rPr>
       </w:pPr>
-      <w:bookmarkStart w:id="27" w:name="_Toc65445491"/>
+      <w:bookmarkStart w:id="27" w:name="_Toc67776906"/>
       <w:r>
         <w:rPr>
           <w:lang w:val="sk-SK"/>
@@ -7750,7 +7850,7 @@
           <w:lang w:val="sk-SK"/>
         </w:rPr>
       </w:pPr>
-      <w:bookmarkStart w:id="28" w:name="_Toc65445492"/>
+      <w:bookmarkStart w:id="28" w:name="_Toc67776907"/>
       <w:r>
         <w:rPr>
           <w:lang w:val="sk-SK"/>
@@ -8055,7 +8155,7 @@
           <w:lang w:val="sk-SK"/>
         </w:rPr>
       </w:pPr>
-      <w:bookmarkStart w:id="29" w:name="_Toc65445493"/>
+      <w:bookmarkStart w:id="29" w:name="_Toc67776908"/>
       <w:r>
         <w:rPr>
           <w:lang w:val="sk-SK"/>
@@ -8137,7 +8237,7 @@
           <w:lang w:val="sk-SK"/>
         </w:rPr>
       </w:pPr>
-      <w:bookmarkStart w:id="30" w:name="_Toc65445494"/>
+      <w:bookmarkStart w:id="30" w:name="_Toc67776909"/>
       <w:r>
         <w:rPr>
           <w:lang w:val="sk-SK"/>
@@ -8340,7 +8440,7 @@
           <w:lang w:val="sk-SK"/>
         </w:rPr>
       </w:pPr>
-      <w:bookmarkStart w:id="31" w:name="_Toc65445495"/>
+      <w:bookmarkStart w:id="31" w:name="_Toc67776910"/>
       <w:r>
         <w:rPr>
           <w:lang w:val="sk-SK"/>
@@ -8659,7 +8759,7 @@
           <w:lang w:val="sk-SK"/>
         </w:rPr>
       </w:pPr>
-      <w:bookmarkStart w:id="32" w:name="_Toc65445496"/>
+      <w:bookmarkStart w:id="32" w:name="_Toc67776911"/>
       <w:r>
         <w:rPr>
           <w:lang w:val="sk-SK"/>
@@ -8838,7 +8938,7 @@
           <w:lang w:val="sk-SK"/>
         </w:rPr>
       </w:pPr>
-      <w:bookmarkStart w:id="33" w:name="_Toc65445497"/>
+      <w:bookmarkStart w:id="33" w:name="_Toc67776912"/>
       <w:r>
         <w:rPr>
           <w:lang w:val="sk-SK"/>
@@ -9115,7 +9215,7 @@
           <w:lang w:val="sk-SK"/>
         </w:rPr>
       </w:pPr>
-      <w:bookmarkStart w:id="35" w:name="_Toc65445498"/>
+      <w:bookmarkStart w:id="35" w:name="_Toc67776913"/>
       <w:r>
         <w:rPr>
           <w:lang w:val="sk-SK"/>
@@ -10554,7 +10654,7 @@
         </w:rPr>
       </w:pPr>
       <w:bookmarkStart w:id="36" w:name="_Toc59206626"/>
-      <w:bookmarkStart w:id="37" w:name="_Toc65445499"/>
+      <w:bookmarkStart w:id="37" w:name="_Toc67776914"/>
       <w:r>
         <w:rPr>
           <w:lang w:val="sk-SK"/>
@@ -10858,7 +10958,7 @@
           <w:lang w:val="sk-SK"/>
         </w:rPr>
       </w:pPr>
-      <w:bookmarkStart w:id="38" w:name="_Toc65445500"/>
+      <w:bookmarkStart w:id="38" w:name="_Toc67776915"/>
       <w:r>
         <w:rPr>
           <w:lang w:val="sk-SK"/>
@@ -11384,7 +11484,7 @@
           <w:lang w:val="sk-SK"/>
         </w:rPr>
       </w:pPr>
-      <w:bookmarkStart w:id="39" w:name="_Toc65445501"/>
+      <w:bookmarkStart w:id="39" w:name="_Toc67776916"/>
       <w:r>
         <w:rPr>
           <w:lang w:val="sk-SK"/>
@@ -11514,7 +11614,7 @@
           <w:lang w:val="sk-SK"/>
         </w:rPr>
       </w:pPr>
-      <w:bookmarkStart w:id="40" w:name="_Toc65445502"/>
+      <w:bookmarkStart w:id="40" w:name="_Toc67776917"/>
       <w:r>
         <w:rPr>
           <w:lang w:val="sk-SK"/>
@@ -14103,7 +14203,7 @@
           <w:lang w:val="sk-SK"/>
         </w:rPr>
       </w:pPr>
-      <w:bookmarkStart w:id="41" w:name="_Toc65445503"/>
+      <w:bookmarkStart w:id="41" w:name="_Toc67776918"/>
       <w:r>
         <w:rPr>
           <w:lang w:val="sk-SK"/>
@@ -14309,7 +14409,7 @@
         </w:rPr>
       </w:pPr>
       <w:bookmarkStart w:id="42" w:name="_Toc57116202"/>
-      <w:bookmarkStart w:id="43" w:name="_Toc65445504"/>
+      <w:bookmarkStart w:id="43" w:name="_Toc67776919"/>
       <w:r>
         <w:rPr>
           <w:lang w:val="sk-SK"/>
@@ -14362,7 +14462,7 @@
         </w:rPr>
       </w:pPr>
       <w:bookmarkStart w:id="44" w:name="_Toc57116203"/>
-      <w:bookmarkStart w:id="45" w:name="_Toc65445505"/>
+      <w:bookmarkStart w:id="45" w:name="_Toc67776920"/>
       <w:r>
         <w:rPr>
           <w:lang w:val="sk-SK"/>
@@ -14461,7 +14561,7 @@
         </w:rPr>
       </w:pPr>
       <w:bookmarkStart w:id="46" w:name="_Toc57116204"/>
-      <w:bookmarkStart w:id="47" w:name="_Toc65445506"/>
+      <w:bookmarkStart w:id="47" w:name="_Toc67776921"/>
       <w:r>
         <w:rPr>
           <w:lang w:val="sk-SK"/>
@@ -14519,7 +14619,7 @@
           <w:lang w:val="sk-SK"/>
         </w:rPr>
       </w:pPr>
-      <w:bookmarkStart w:id="48" w:name="_Toc65445507"/>
+      <w:bookmarkStart w:id="48" w:name="_Toc67776922"/>
       <w:r>
         <w:rPr>
           <w:lang w:val="sk-SK"/>
@@ -15220,8 +15320,914 @@
         <w:t>: Generovanie a poslanie hesla na email pri jeho strate</w:t>
       </w:r>
     </w:p>
+    <w:p>
+      <w:pPr>
+        <w:pStyle w:val="cyran2"/>
+        <w:rPr>
+          <w:lang w:val="sk-SK"/>
+        </w:rPr>
+      </w:pPr>
+      <w:bookmarkStart w:id="49" w:name="_Toc67776923"/>
+      <w:r>
+        <w:rPr>
+          <w:lang w:val="sk-SK"/>
+        </w:rPr>
+        <w:lastRenderedPageBreak/>
+        <w:t>Logovanie v aplikácii</w:t>
+      </w:r>
+      <w:bookmarkEnd w:id="49"/>
+    </w:p>
+    <w:p>
+      <w:pPr>
+        <w:spacing w:line="360" w:lineRule="auto"/>
+        <w:ind w:firstLine="576"/>
+        <w:jc w:val="both"/>
+        <w:rPr>
+          <w:rFonts w:ascii="Times New Roman" w:hAnsi="Times New Roman" w:cs="Times New Roman"/>
+          <w:sz w:val="24"/>
+          <w:szCs w:val="24"/>
+          <w:lang w:val="sk-SK"/>
+        </w:rPr>
+      </w:pPr>
+      <w:r>
+        <w:rPr>
+          <w:rFonts w:ascii="Times New Roman" w:hAnsi="Times New Roman" w:cs="Times New Roman"/>
+          <w:sz w:val="24"/>
+          <w:szCs w:val="24"/>
+          <w:lang w:val="sk-SK"/>
+        </w:rPr>
+        <w:t xml:space="preserve">Do aplikácie sme zapracovali aj logovanie s použitím služieb </w:t>
+      </w:r>
+      <w:proofErr w:type="spellStart"/>
+      <w:r>
+        <w:rPr>
+          <w:rFonts w:ascii="Times New Roman" w:hAnsi="Times New Roman" w:cs="Times New Roman"/>
+          <w:sz w:val="24"/>
+          <w:szCs w:val="24"/>
+          <w:lang w:val="sk-SK"/>
+        </w:rPr>
+        <w:t>Sentry</w:t>
+      </w:r>
+      <w:proofErr w:type="spellEnd"/>
+      <w:r>
+        <w:rPr>
+          <w:rFonts w:ascii="Times New Roman" w:hAnsi="Times New Roman" w:cs="Times New Roman"/>
+          <w:sz w:val="24"/>
+          <w:szCs w:val="24"/>
+          <w:lang w:val="sk-SK"/>
+        </w:rPr>
+        <w:t>. Logovanie má veľký význam, hlavne v rámci používateľského prieskumu. Očakávame identifikáciu potencionálnych chýb, ale hlavne možnosť reálne zachytiť pokrok používateľa pri realizácii scenárov. Význam logovania je:</w:t>
+      </w:r>
+    </w:p>
+    <w:p>
+      <w:pPr>
+        <w:pStyle w:val="Odsekzoznamu"/>
+        <w:numPr>
+          <w:ilvl w:val="0"/>
+          <w:numId w:val="30"/>
+        </w:numPr>
+        <w:spacing w:line="360" w:lineRule="auto"/>
+        <w:jc w:val="both"/>
+        <w:rPr>
+          <w:rFonts w:ascii="Times New Roman" w:hAnsi="Times New Roman" w:cs="Times New Roman"/>
+          <w:lang w:val="sk-SK"/>
+        </w:rPr>
+      </w:pPr>
+      <w:r>
+        <w:rPr>
+          <w:rFonts w:ascii="Times New Roman" w:hAnsi="Times New Roman" w:cs="Times New Roman"/>
+          <w:lang w:val="sk-SK"/>
+        </w:rPr>
+        <w:t>Pre možnosť zachytiť pokrok používateľa</w:t>
+      </w:r>
+    </w:p>
+    <w:p>
+      <w:pPr>
+        <w:pStyle w:val="Odsekzoznamu"/>
+        <w:numPr>
+          <w:ilvl w:val="0"/>
+          <w:numId w:val="30"/>
+        </w:numPr>
+        <w:spacing w:line="360" w:lineRule="auto"/>
+        <w:jc w:val="both"/>
+        <w:rPr>
+          <w:rFonts w:ascii="Times New Roman" w:hAnsi="Times New Roman" w:cs="Times New Roman"/>
+          <w:lang w:val="sk-SK"/>
+        </w:rPr>
+      </w:pPr>
+      <w:r>
+        <w:rPr>
+          <w:rFonts w:ascii="Times New Roman" w:hAnsi="Times New Roman" w:cs="Times New Roman"/>
+          <w:lang w:val="sk-SK"/>
+        </w:rPr>
+        <w:t>Pre odhalenie chýb, ktoré vzniknú pri používaní aplikácie</w:t>
+      </w:r>
+    </w:p>
+    <w:p>
+      <w:pPr>
+        <w:pStyle w:val="Odsekzoznamu"/>
+        <w:numPr>
+          <w:ilvl w:val="0"/>
+          <w:numId w:val="30"/>
+        </w:numPr>
+        <w:spacing w:line="360" w:lineRule="auto"/>
+        <w:jc w:val="both"/>
+        <w:rPr>
+          <w:rFonts w:ascii="Times New Roman" w:hAnsi="Times New Roman" w:cs="Times New Roman"/>
+          <w:lang w:val="sk-SK"/>
+        </w:rPr>
+      </w:pPr>
+      <w:r>
+        <w:rPr>
+          <w:rFonts w:ascii="Times New Roman" w:hAnsi="Times New Roman" w:cs="Times New Roman"/>
+          <w:lang w:val="sk-SK"/>
+        </w:rPr>
+        <w:t>Pre možnosť porovnať výsledné hodnoty z prieskumu s reálnym používaním aplikácie</w:t>
+      </w:r>
+    </w:p>
+    <w:p>
+      <w:pPr>
+        <w:pStyle w:val="Odsekzoznamu"/>
+        <w:numPr>
+          <w:ilvl w:val="0"/>
+          <w:numId w:val="30"/>
+        </w:numPr>
+        <w:spacing w:line="360" w:lineRule="auto"/>
+        <w:jc w:val="both"/>
+        <w:rPr>
+          <w:rFonts w:ascii="Times New Roman" w:hAnsi="Times New Roman" w:cs="Times New Roman"/>
+          <w:lang w:val="sk-SK"/>
+        </w:rPr>
+      </w:pPr>
+      <w:r>
+        <w:rPr>
+          <w:rFonts w:ascii="Times New Roman" w:hAnsi="Times New Roman" w:cs="Times New Roman"/>
+          <w:lang w:val="sk-SK"/>
+        </w:rPr>
+        <w:t>Pre možnosť sťažiť útočníkovi infiltráciu – za odhalenie môže byť aplikovaný bodový postih</w:t>
+      </w:r>
+    </w:p>
+    <w:p>
+      <w:pPr>
+        <w:spacing w:line="360" w:lineRule="auto"/>
+        <w:jc w:val="both"/>
+        <w:rPr>
+          <w:rFonts w:ascii="Times New Roman" w:hAnsi="Times New Roman" w:cs="Times New Roman"/>
+          <w:lang w:val="sk-SK"/>
+        </w:rPr>
+      </w:pPr>
+      <w:proofErr w:type="spellStart"/>
+      <w:r>
+        <w:rPr>
+          <w:rFonts w:ascii="Times New Roman" w:hAnsi="Times New Roman" w:cs="Times New Roman"/>
+          <w:sz w:val="24"/>
+          <w:szCs w:val="24"/>
+          <w:lang w:val="sk-SK"/>
+        </w:rPr>
+        <w:t>D</w:t>
+      </w:r>
+      <w:r>
+        <w:rPr>
+          <w:rFonts w:ascii="Times New Roman" w:hAnsi="Times New Roman" w:cs="Times New Roman"/>
+          <w:sz w:val="24"/>
+          <w:szCs w:val="24"/>
+          <w:lang w:val="sk-SK"/>
+        </w:rPr>
+        <w:t>evelop</w:t>
+      </w:r>
+      <w:r>
+        <w:rPr>
+          <w:rFonts w:ascii="Times New Roman" w:hAnsi="Times New Roman" w:cs="Times New Roman"/>
+          <w:sz w:val="24"/>
+          <w:szCs w:val="24"/>
+          <w:lang w:val="sk-SK"/>
+        </w:rPr>
+        <w:t>ér</w:t>
+      </w:r>
+      <w:r>
+        <w:rPr>
+          <w:rFonts w:ascii="Times New Roman" w:hAnsi="Times New Roman" w:cs="Times New Roman"/>
+          <w:sz w:val="24"/>
+          <w:szCs w:val="24"/>
+          <w:lang w:val="sk-SK"/>
+        </w:rPr>
+        <w:t>sky</w:t>
+      </w:r>
+      <w:proofErr w:type="spellEnd"/>
+      <w:r>
+        <w:rPr>
+          <w:rFonts w:ascii="Times New Roman" w:hAnsi="Times New Roman" w:cs="Times New Roman"/>
+          <w:sz w:val="24"/>
+          <w:szCs w:val="24"/>
+          <w:lang w:val="sk-SK"/>
+        </w:rPr>
+        <w:t xml:space="preserve"> plán </w:t>
+      </w:r>
+      <w:r>
+        <w:rPr>
+          <w:rFonts w:ascii="Times New Roman" w:hAnsi="Times New Roman" w:cs="Times New Roman"/>
+          <w:sz w:val="24"/>
+          <w:szCs w:val="24"/>
+          <w:lang w:val="sk-SK"/>
+        </w:rPr>
+        <w:t>v </w:t>
+      </w:r>
+      <w:proofErr w:type="spellStart"/>
+      <w:r>
+        <w:rPr>
+          <w:rFonts w:ascii="Times New Roman" w:hAnsi="Times New Roman" w:cs="Times New Roman"/>
+          <w:sz w:val="24"/>
+          <w:szCs w:val="24"/>
+          <w:lang w:val="sk-SK"/>
+        </w:rPr>
+        <w:t>Sentry</w:t>
+      </w:r>
+      <w:proofErr w:type="spellEnd"/>
+      <w:r>
+        <w:rPr>
+          <w:rFonts w:ascii="Times New Roman" w:hAnsi="Times New Roman" w:cs="Times New Roman"/>
+          <w:sz w:val="24"/>
+          <w:szCs w:val="24"/>
+          <w:lang w:val="sk-SK"/>
+        </w:rPr>
+        <w:t xml:space="preserve"> </w:t>
+      </w:r>
+      <w:r>
+        <w:rPr>
+          <w:rFonts w:ascii="Times New Roman" w:hAnsi="Times New Roman" w:cs="Times New Roman"/>
+          <w:sz w:val="24"/>
+          <w:szCs w:val="24"/>
+          <w:lang w:val="sk-SK"/>
+        </w:rPr>
+        <w:t>umožňuje v čase písania dokumentácie prijať až 5000 chybových,  varovných prípadne iných správ</w:t>
+      </w:r>
+      <w:r>
+        <w:rPr>
+          <w:rFonts w:ascii="Times New Roman" w:hAnsi="Times New Roman" w:cs="Times New Roman"/>
+          <w:sz w:val="24"/>
+          <w:szCs w:val="24"/>
+          <w:lang w:val="sk-SK"/>
+        </w:rPr>
+        <w:t xml:space="preserve"> a následne za pomoci knižnice tretej strany napísanej v jazyku </w:t>
+      </w:r>
+      <w:proofErr w:type="spellStart"/>
+      <w:r>
+        <w:rPr>
+          <w:rFonts w:ascii="Times New Roman" w:hAnsi="Times New Roman" w:cs="Times New Roman"/>
+          <w:sz w:val="24"/>
+          <w:szCs w:val="24"/>
+          <w:lang w:val="sk-SK"/>
+        </w:rPr>
+        <w:t>python</w:t>
+      </w:r>
+      <w:proofErr w:type="spellEnd"/>
+      <w:r>
+        <w:rPr>
+          <w:rFonts w:ascii="Times New Roman" w:hAnsi="Times New Roman" w:cs="Times New Roman"/>
+          <w:sz w:val="24"/>
+          <w:szCs w:val="24"/>
+          <w:lang w:val="sk-SK"/>
+        </w:rPr>
+        <w:t xml:space="preserve"> je možné tieto logy exportovať do </w:t>
+      </w:r>
+      <w:proofErr w:type="spellStart"/>
+      <w:r>
+        <w:rPr>
+          <w:rFonts w:ascii="Times New Roman" w:hAnsi="Times New Roman" w:cs="Times New Roman"/>
+          <w:sz w:val="24"/>
+          <w:szCs w:val="24"/>
+          <w:lang w:val="sk-SK"/>
+        </w:rPr>
+        <w:t>csv</w:t>
+      </w:r>
+      <w:proofErr w:type="spellEnd"/>
+      <w:r>
+        <w:rPr>
+          <w:rFonts w:ascii="Times New Roman" w:hAnsi="Times New Roman" w:cs="Times New Roman"/>
+          <w:sz w:val="24"/>
+          <w:szCs w:val="24"/>
+          <w:lang w:val="sk-SK"/>
+        </w:rPr>
+        <w:t xml:space="preserve"> súboru. </w:t>
+      </w:r>
+      <w:r>
+        <w:rPr>
+          <w:rFonts w:ascii="Times New Roman" w:hAnsi="Times New Roman" w:cs="Times New Roman"/>
+          <w:sz w:val="24"/>
+          <w:szCs w:val="24"/>
+          <w:lang w:val="sk-SK"/>
+        </w:rPr>
+        <w:t xml:space="preserve">Knižnica má názov sentry2csv. </w:t>
+      </w:r>
+      <w:r>
+        <w:rPr>
+          <w:rFonts w:ascii="Times New Roman" w:hAnsi="Times New Roman" w:cs="Times New Roman"/>
+          <w:sz w:val="24"/>
+          <w:szCs w:val="24"/>
+          <w:lang w:val="sk-SK"/>
+        </w:rPr>
+        <w:tab/>
+      </w:r>
+      <w:r>
+        <w:rPr>
+          <w:rFonts w:ascii="Times New Roman" w:hAnsi="Times New Roman" w:cs="Times New Roman"/>
+          <w:sz w:val="24"/>
+          <w:szCs w:val="24"/>
+          <w:lang w:val="sk-SK"/>
+        </w:rPr>
+        <w:tab/>
+        <w:t xml:space="preserve">Vytvorili sme varovné správy umožňujúce identifikovať, či útočník získal prístup k účtu user alebo admin. Ďalej, či bola zmenená emailová adresa v účte pre používateľa admin. Okrem toho sme ešte v rámci kúpy produktu vytvorili správu informujúcu, že používateľ obišiel možnosť zaplatiť za produkty, aj napriek tomu, že </w:t>
+      </w:r>
+      <w:proofErr w:type="spellStart"/>
+      <w:r>
+        <w:rPr>
+          <w:rFonts w:ascii="Times New Roman" w:hAnsi="Times New Roman" w:cs="Times New Roman"/>
+          <w:sz w:val="24"/>
+          <w:szCs w:val="24"/>
+          <w:lang w:val="sk-SK"/>
+        </w:rPr>
+        <w:t>BurpSuite</w:t>
+      </w:r>
+      <w:proofErr w:type="spellEnd"/>
+      <w:r>
+        <w:rPr>
+          <w:rFonts w:ascii="Times New Roman" w:hAnsi="Times New Roman" w:cs="Times New Roman"/>
+          <w:sz w:val="24"/>
+          <w:szCs w:val="24"/>
+          <w:lang w:val="sk-SK"/>
+        </w:rPr>
+        <w:t xml:space="preserve"> tieto súbory ihneď identifikuje a prístup priamo k nim takúto správu nevyvolá.</w:t>
+      </w:r>
+      <w:r>
+        <w:rPr>
+          <w:rFonts w:ascii="Times New Roman" w:hAnsi="Times New Roman" w:cs="Times New Roman"/>
+          <w:sz w:val="24"/>
+          <w:szCs w:val="24"/>
+          <w:lang w:val="sk-SK"/>
+        </w:rPr>
+        <w:tab/>
+      </w:r>
+      <w:r>
+        <w:rPr>
+          <w:rFonts w:ascii="Times New Roman" w:hAnsi="Times New Roman" w:cs="Times New Roman"/>
+          <w:sz w:val="24"/>
+          <w:szCs w:val="24"/>
+          <w:lang w:val="sk-SK"/>
+        </w:rPr>
+        <w:tab/>
+      </w:r>
+      <w:r>
+        <w:rPr>
+          <w:rFonts w:ascii="Times New Roman" w:hAnsi="Times New Roman" w:cs="Times New Roman"/>
+          <w:sz w:val="24"/>
+          <w:szCs w:val="24"/>
+          <w:lang w:val="sk-SK"/>
+        </w:rPr>
+        <w:tab/>
+      </w:r>
+      <w:r>
+        <w:rPr>
+          <w:rFonts w:ascii="Times New Roman" w:hAnsi="Times New Roman" w:cs="Times New Roman"/>
+          <w:sz w:val="24"/>
+          <w:szCs w:val="24"/>
+          <w:lang w:val="sk-SK"/>
+        </w:rPr>
+        <w:tab/>
+      </w:r>
+      <w:r>
+        <w:rPr>
+          <w:rFonts w:ascii="Times New Roman" w:hAnsi="Times New Roman" w:cs="Times New Roman"/>
+          <w:sz w:val="24"/>
+          <w:szCs w:val="24"/>
+          <w:lang w:val="sk-SK"/>
+        </w:rPr>
+        <w:tab/>
+        <w:t xml:space="preserve">Okrem toho logujeme aj prípadné chyby. Ručný test potvrdil, že v prípade výpadku databázy tieto správy sú naďalej logované. </w:t>
+      </w:r>
+    </w:p>
+    <w:p>
+      <w:pPr>
+        <w:rPr>
+          <w:lang w:val="sk-SK"/>
+        </w:rPr>
+      </w:pPr>
+    </w:p>
+    <w:p>
+      <w:pPr>
+        <w:keepNext/>
+      </w:pPr>
+      <w:r>
+        <w:rPr>
+          <w:noProof/>
+          <w:lang w:val="sk-SK"/>
+        </w:rPr>
+        <w:drawing>
+          <wp:inline distT="0" distB="0" distL="0" distR="0" wp14:anchorId="1548CF2D" wp14:editId="2540BFB9">
+            <wp:extent cx="5722620" cy="2499360"/>
+            <wp:effectExtent l="0" t="0" r="0" b="0"/>
+            <wp:docPr id="31" name="Obrázok 31"/>
+            <wp:cNvGraphicFramePr>
+              <a:graphicFrameLocks xmlns:a="http://schemas.openxmlformats.org/drawingml/2006/main" noChangeAspect="1"/>
+            </wp:cNvGraphicFramePr>
+            <a:graphic xmlns:a="http://schemas.openxmlformats.org/drawingml/2006/main">
+              <a:graphicData uri="http://schemas.openxmlformats.org/drawingml/2006/picture">
+                <pic:pic xmlns:pic="http://schemas.openxmlformats.org/drawingml/2006/picture">
+                  <pic:nvPicPr>
+                    <pic:cNvPr id="0" name="Picture 2"/>
+                    <pic:cNvPicPr>
+                      <a:picLocks noChangeAspect="1" noChangeArrowheads="1"/>
+                    </pic:cNvPicPr>
+                  </pic:nvPicPr>
+                  <pic:blipFill>
+                    <a:blip r:embed="rId38" cstate="print">
+                      <a:extLst>
+                        <a:ext uri="{28A0092B-C50C-407E-A947-70E740481C1C}">
+                          <a14:useLocalDpi xmlns:a14="http://schemas.microsoft.com/office/drawing/2010/main" val="0"/>
+                        </a:ext>
+                      </a:extLst>
+                    </a:blip>
+                    <a:srcRect/>
+                    <a:stretch>
+                      <a:fillRect/>
+                    </a:stretch>
+                  </pic:blipFill>
+                  <pic:spPr bwMode="auto">
+                    <a:xfrm>
+                      <a:off x="0" y="0"/>
+                      <a:ext cx="5722620" cy="2499360"/>
+                    </a:xfrm>
+                    <a:prstGeom prst="rect">
+                      <a:avLst/>
+                    </a:prstGeom>
+                    <a:noFill/>
+                    <a:ln>
+                      <a:noFill/>
+                    </a:ln>
+                  </pic:spPr>
+                </pic:pic>
+              </a:graphicData>
+            </a:graphic>
+          </wp:inline>
+        </w:drawing>
+      </w:r>
+    </w:p>
+    <w:p>
+      <w:pPr>
+        <w:pStyle w:val="Popis"/>
+        <w:rPr>
+          <w:rFonts w:ascii="Times New Roman" w:hAnsi="Times New Roman" w:cs="Times New Roman"/>
+          <w:sz w:val="24"/>
+          <w:szCs w:val="24"/>
+        </w:rPr>
+      </w:pPr>
+      <w:r>
+        <w:rPr>
+          <w:rFonts w:ascii="Times New Roman" w:hAnsi="Times New Roman" w:cs="Times New Roman"/>
+          <w:sz w:val="24"/>
+          <w:szCs w:val="24"/>
+        </w:rPr>
+        <w:t xml:space="preserve">Obrázok </w:t>
+      </w:r>
+      <w:r>
+        <w:rPr>
+          <w:rFonts w:ascii="Times New Roman" w:hAnsi="Times New Roman" w:cs="Times New Roman"/>
+          <w:sz w:val="24"/>
+          <w:szCs w:val="24"/>
+        </w:rPr>
+        <w:fldChar w:fldCharType="begin"/>
+      </w:r>
+      <w:r>
+        <w:rPr>
+          <w:rFonts w:ascii="Times New Roman" w:hAnsi="Times New Roman" w:cs="Times New Roman"/>
+          <w:sz w:val="24"/>
+          <w:szCs w:val="24"/>
+        </w:rPr>
+        <w:instrText xml:space="preserve"> SEQ Obrázok \* ARABIC </w:instrText>
+      </w:r>
+      <w:r>
+        <w:rPr>
+          <w:rFonts w:ascii="Times New Roman" w:hAnsi="Times New Roman" w:cs="Times New Roman"/>
+          <w:sz w:val="24"/>
+          <w:szCs w:val="24"/>
+        </w:rPr>
+        <w:fldChar w:fldCharType="separate"/>
+      </w:r>
+      <w:r>
+        <w:rPr>
+          <w:rFonts w:ascii="Times New Roman" w:hAnsi="Times New Roman" w:cs="Times New Roman"/>
+          <w:noProof/>
+          <w:sz w:val="24"/>
+          <w:szCs w:val="24"/>
+        </w:rPr>
+        <w:t>2</w:t>
+      </w:r>
+      <w:r>
+        <w:rPr>
+          <w:rFonts w:ascii="Times New Roman" w:hAnsi="Times New Roman" w:cs="Times New Roman"/>
+          <w:noProof/>
+          <w:sz w:val="24"/>
+          <w:szCs w:val="24"/>
+        </w:rPr>
+        <w:t>8</w:t>
+      </w:r>
+      <w:r>
+        <w:rPr>
+          <w:rFonts w:ascii="Times New Roman" w:hAnsi="Times New Roman" w:cs="Times New Roman"/>
+          <w:sz w:val="24"/>
+          <w:szCs w:val="24"/>
+        </w:rPr>
+        <w:fldChar w:fldCharType="end"/>
+      </w:r>
+      <w:r>
+        <w:rPr>
+          <w:rFonts w:ascii="Times New Roman" w:hAnsi="Times New Roman" w:cs="Times New Roman"/>
+          <w:sz w:val="24"/>
+          <w:szCs w:val="24"/>
+        </w:rPr>
+        <w:t>: Zaznamenané logy</w:t>
+      </w:r>
+    </w:p>
+    <w:p>
+      <w:pPr>
+        <w:rPr>
+          <w:lang w:val="sk-SK"/>
+        </w:rPr>
+      </w:pPr>
+    </w:p>
+    <w:p>
+      <w:pPr>
+        <w:keepNext/>
+        <w:jc w:val="center"/>
+      </w:pPr>
+      <w:r>
+        <w:rPr>
+          <w:noProof/>
+          <w:lang w:val="sk-SK"/>
+        </w:rPr>
+        <w:drawing>
+          <wp:inline distT="0" distB="0" distL="0" distR="0" wp14:anchorId="569781AE" wp14:editId="1443295B">
+            <wp:extent cx="2278380" cy="3235637"/>
+            <wp:effectExtent l="0" t="0" r="7620" b="3175"/>
+            <wp:docPr id="28" name="Obrázok 28"/>
+            <wp:cNvGraphicFramePr>
+              <a:graphicFrameLocks xmlns:a="http://schemas.openxmlformats.org/drawingml/2006/main" noChangeAspect="1"/>
+            </wp:cNvGraphicFramePr>
+            <a:graphic xmlns:a="http://schemas.openxmlformats.org/drawingml/2006/main">
+              <a:graphicData uri="http://schemas.openxmlformats.org/drawingml/2006/picture">
+                <pic:pic xmlns:pic="http://schemas.openxmlformats.org/drawingml/2006/picture">
+                  <pic:nvPicPr>
+                    <pic:cNvPr id="0" name="Picture 1"/>
+                    <pic:cNvPicPr>
+                      <a:picLocks noChangeAspect="1" noChangeArrowheads="1"/>
+                    </pic:cNvPicPr>
+                  </pic:nvPicPr>
+                  <pic:blipFill>
+                    <a:blip r:embed="rId39">
+                      <a:extLst>
+                        <a:ext uri="{28A0092B-C50C-407E-A947-70E740481C1C}">
+                          <a14:useLocalDpi xmlns:a14="http://schemas.microsoft.com/office/drawing/2010/main" val="0"/>
+                        </a:ext>
+                      </a:extLst>
+                    </a:blip>
+                    <a:srcRect/>
+                    <a:stretch>
+                      <a:fillRect/>
+                    </a:stretch>
+                  </pic:blipFill>
+                  <pic:spPr bwMode="auto">
+                    <a:xfrm>
+                      <a:off x="0" y="0"/>
+                      <a:ext cx="2295795" cy="3260368"/>
+                    </a:xfrm>
+                    <a:prstGeom prst="rect">
+                      <a:avLst/>
+                    </a:prstGeom>
+                    <a:noFill/>
+                    <a:ln>
+                      <a:noFill/>
+                    </a:ln>
+                  </pic:spPr>
+                </pic:pic>
+              </a:graphicData>
+            </a:graphic>
+          </wp:inline>
+        </w:drawing>
+      </w:r>
+    </w:p>
+    <w:p>
+      <w:pPr>
+        <w:pStyle w:val="Popis"/>
+        <w:rPr>
+          <w:rFonts w:ascii="Times New Roman" w:hAnsi="Times New Roman" w:cs="Times New Roman"/>
+          <w:sz w:val="24"/>
+          <w:szCs w:val="24"/>
+        </w:rPr>
+      </w:pPr>
+      <w:r>
+        <w:rPr>
+          <w:rFonts w:ascii="Times New Roman" w:hAnsi="Times New Roman" w:cs="Times New Roman"/>
+          <w:sz w:val="24"/>
+          <w:szCs w:val="24"/>
+        </w:rPr>
+        <w:t xml:space="preserve">Obrázok </w:t>
+      </w:r>
+      <w:r>
+        <w:rPr>
+          <w:rFonts w:ascii="Times New Roman" w:hAnsi="Times New Roman" w:cs="Times New Roman"/>
+          <w:sz w:val="24"/>
+          <w:szCs w:val="24"/>
+        </w:rPr>
+        <w:t>29</w:t>
+      </w:r>
+      <w:r>
+        <w:rPr>
+          <w:rFonts w:ascii="Times New Roman" w:hAnsi="Times New Roman" w:cs="Times New Roman"/>
+          <w:sz w:val="24"/>
+          <w:szCs w:val="24"/>
+        </w:rPr>
+        <w:t>: Projekt v sentry.io</w:t>
+      </w:r>
+    </w:p>
+    <w:p>
+      <w:pPr>
+        <w:rPr>
+          <w:lang w:val="sk-SK"/>
+        </w:rPr>
+      </w:pPr>
+    </w:p>
+    <w:p>
+      <w:pPr>
+        <w:rPr>
+          <w:rFonts w:ascii="Times New Roman" w:hAnsi="Times New Roman" w:cs="Times New Roman"/>
+          <w:sz w:val="24"/>
+          <w:szCs w:val="24"/>
+          <w:lang w:val="sk-SK"/>
+        </w:rPr>
+      </w:pPr>
+    </w:p>
+    <w:p>
+      <w:pPr>
+        <w:spacing w:line="360" w:lineRule="auto"/>
+        <w:ind w:firstLine="720"/>
+        <w:jc w:val="both"/>
+        <w:rPr>
+          <w:rFonts w:ascii="Times New Roman" w:hAnsi="Times New Roman" w:cs="Times New Roman"/>
+          <w:sz w:val="24"/>
+          <w:szCs w:val="24"/>
+          <w:lang w:val="sk-SK"/>
+        </w:rPr>
+      </w:pPr>
+      <w:r>
+        <w:rPr>
+          <w:rFonts w:ascii="Times New Roman" w:hAnsi="Times New Roman" w:cs="Times New Roman"/>
+          <w:sz w:val="24"/>
+          <w:szCs w:val="24"/>
+          <w:lang w:val="sk-SK"/>
+        </w:rPr>
+        <w:t>Správy sú odosielané z aplikácie a následne zachytávané a zobrazované v projekte ako je zobrazené na obrázku 2</w:t>
+      </w:r>
+      <w:r>
+        <w:rPr>
+          <w:rFonts w:ascii="Times New Roman" w:hAnsi="Times New Roman" w:cs="Times New Roman"/>
+          <w:sz w:val="24"/>
+          <w:szCs w:val="24"/>
+          <w:lang w:val="sk-SK"/>
+        </w:rPr>
+        <w:t>8</w:t>
+      </w:r>
+      <w:r>
+        <w:rPr>
+          <w:rFonts w:ascii="Times New Roman" w:hAnsi="Times New Roman" w:cs="Times New Roman"/>
+          <w:sz w:val="24"/>
+          <w:szCs w:val="24"/>
+          <w:lang w:val="sk-SK"/>
+        </w:rPr>
+        <w:t xml:space="preserve">. </w:t>
+      </w:r>
+      <w:r>
+        <w:rPr>
+          <w:rFonts w:ascii="Times New Roman" w:hAnsi="Times New Roman" w:cs="Times New Roman"/>
+          <w:sz w:val="24"/>
+          <w:szCs w:val="24"/>
+          <w:lang w:val="sk-SK"/>
+        </w:rPr>
+        <w:t xml:space="preserve">Vytvorený projekt </w:t>
+      </w:r>
+      <w:proofErr w:type="spellStart"/>
+      <w:r>
+        <w:rPr>
+          <w:rFonts w:ascii="Times New Roman" w:hAnsi="Times New Roman" w:cs="Times New Roman"/>
+          <w:sz w:val="24"/>
+          <w:szCs w:val="24"/>
+          <w:lang w:val="sk-SK"/>
+        </w:rPr>
+        <w:t>cyran</w:t>
+      </w:r>
+      <w:proofErr w:type="spellEnd"/>
+      <w:r>
+        <w:rPr>
+          <w:rFonts w:ascii="Times New Roman" w:hAnsi="Times New Roman" w:cs="Times New Roman"/>
+          <w:sz w:val="24"/>
+          <w:szCs w:val="24"/>
+          <w:lang w:val="sk-SK"/>
+        </w:rPr>
+        <w:t xml:space="preserve"> v rámci služieb sentry.io zobrazuje obrázok 2</w:t>
+      </w:r>
+      <w:r>
+        <w:rPr>
+          <w:rFonts w:ascii="Times New Roman" w:hAnsi="Times New Roman" w:cs="Times New Roman"/>
+          <w:sz w:val="24"/>
+          <w:szCs w:val="24"/>
+          <w:lang w:val="sk-SK"/>
+        </w:rPr>
+        <w:t>9</w:t>
+      </w:r>
+      <w:r>
+        <w:rPr>
+          <w:rFonts w:ascii="Times New Roman" w:hAnsi="Times New Roman" w:cs="Times New Roman"/>
+          <w:sz w:val="24"/>
+          <w:szCs w:val="24"/>
+          <w:lang w:val="sk-SK"/>
+        </w:rPr>
+        <w:t xml:space="preserve">. </w:t>
+      </w:r>
+      <w:r>
+        <w:rPr>
+          <w:rFonts w:ascii="Times New Roman" w:hAnsi="Times New Roman" w:cs="Times New Roman"/>
+          <w:sz w:val="24"/>
+          <w:szCs w:val="24"/>
+          <w:lang w:val="sk-SK"/>
+        </w:rPr>
+        <w:t xml:space="preserve"> </w:t>
+      </w:r>
+      <w:r>
+        <w:rPr>
+          <w:rFonts w:ascii="Times New Roman" w:hAnsi="Times New Roman" w:cs="Times New Roman"/>
+          <w:sz w:val="24"/>
+          <w:szCs w:val="24"/>
+          <w:lang w:val="sk-SK"/>
+        </w:rPr>
+        <w:t>Výsledný súbor so získanými logmi je zobrazený na obrázku 30.</w:t>
+      </w:r>
+    </w:p>
+    <w:p>
+      <w:pPr>
+        <w:spacing w:line="360" w:lineRule="auto"/>
+        <w:ind w:firstLine="720"/>
+        <w:jc w:val="both"/>
+        <w:rPr>
+          <w:rFonts w:ascii="Times New Roman" w:hAnsi="Times New Roman" w:cs="Times New Roman"/>
+          <w:sz w:val="24"/>
+          <w:szCs w:val="24"/>
+          <w:lang w:val="sk-SK"/>
+        </w:rPr>
+      </w:pPr>
+    </w:p>
+    <w:p>
+      <w:pPr>
+        <w:rPr>
+          <w:lang w:val="sk-SK"/>
+        </w:rPr>
+      </w:pPr>
+    </w:p>
+    <w:p>
+      <w:pPr>
+        <w:keepNext/>
+      </w:pPr>
+      <w:r>
+        <w:rPr>
+          <w:noProof/>
+          <w:lang w:val="sk-SK"/>
+        </w:rPr>
+        <w:drawing>
+          <wp:inline distT="0" distB="0" distL="0" distR="0" wp14:anchorId="7531CEF1" wp14:editId="13AF34A4">
+            <wp:extent cx="5730240" cy="1325880"/>
+            <wp:effectExtent l="0" t="0" r="3810" b="7620"/>
+            <wp:docPr id="32" name="Obrázok 32"/>
+            <wp:cNvGraphicFramePr>
+              <a:graphicFrameLocks xmlns:a="http://schemas.openxmlformats.org/drawingml/2006/main" noChangeAspect="1"/>
+            </wp:cNvGraphicFramePr>
+            <a:graphic xmlns:a="http://schemas.openxmlformats.org/drawingml/2006/main">
+              <a:graphicData uri="http://schemas.openxmlformats.org/drawingml/2006/picture">
+                <pic:pic xmlns:pic="http://schemas.openxmlformats.org/drawingml/2006/picture">
+                  <pic:nvPicPr>
+                    <pic:cNvPr id="0" name="Picture 3"/>
+                    <pic:cNvPicPr>
+                      <a:picLocks noChangeAspect="1" noChangeArrowheads="1"/>
+                    </pic:cNvPicPr>
+                  </pic:nvPicPr>
+                  <pic:blipFill>
+                    <a:blip r:embed="rId40" cstate="print">
+                      <a:extLst>
+                        <a:ext uri="{28A0092B-C50C-407E-A947-70E740481C1C}">
+                          <a14:useLocalDpi xmlns:a14="http://schemas.microsoft.com/office/drawing/2010/main" val="0"/>
+                        </a:ext>
+                      </a:extLst>
+                    </a:blip>
+                    <a:srcRect/>
+                    <a:stretch>
+                      <a:fillRect/>
+                    </a:stretch>
+                  </pic:blipFill>
+                  <pic:spPr bwMode="auto">
+                    <a:xfrm>
+                      <a:off x="0" y="0"/>
+                      <a:ext cx="5730240" cy="1325880"/>
+                    </a:xfrm>
+                    <a:prstGeom prst="rect">
+                      <a:avLst/>
+                    </a:prstGeom>
+                    <a:noFill/>
+                    <a:ln>
+                      <a:noFill/>
+                    </a:ln>
+                  </pic:spPr>
+                </pic:pic>
+              </a:graphicData>
+            </a:graphic>
+          </wp:inline>
+        </w:drawing>
+      </w:r>
+    </w:p>
+    <w:p>
+      <w:pPr>
+        <w:pStyle w:val="Popis"/>
+        <w:rPr>
+          <w:rFonts w:ascii="Times New Roman" w:hAnsi="Times New Roman" w:cs="Times New Roman"/>
+          <w:sz w:val="24"/>
+          <w:szCs w:val="24"/>
+        </w:rPr>
+      </w:pPr>
+      <w:r>
+        <w:rPr>
+          <w:rFonts w:ascii="Times New Roman" w:hAnsi="Times New Roman" w:cs="Times New Roman"/>
+          <w:sz w:val="24"/>
+          <w:szCs w:val="24"/>
+        </w:rPr>
+        <w:t xml:space="preserve">Obrázok </w:t>
+      </w:r>
+      <w:r>
+        <w:rPr>
+          <w:rFonts w:ascii="Times New Roman" w:hAnsi="Times New Roman" w:cs="Times New Roman"/>
+          <w:sz w:val="24"/>
+          <w:szCs w:val="24"/>
+        </w:rPr>
+        <w:fldChar w:fldCharType="begin"/>
+      </w:r>
+      <w:r>
+        <w:rPr>
+          <w:rFonts w:ascii="Times New Roman" w:hAnsi="Times New Roman" w:cs="Times New Roman"/>
+          <w:sz w:val="24"/>
+          <w:szCs w:val="24"/>
+        </w:rPr>
+        <w:instrText xml:space="preserve"> SEQ Obrázok \* ARABIC </w:instrText>
+      </w:r>
+      <w:r>
+        <w:rPr>
+          <w:rFonts w:ascii="Times New Roman" w:hAnsi="Times New Roman" w:cs="Times New Roman"/>
+          <w:sz w:val="24"/>
+          <w:szCs w:val="24"/>
+        </w:rPr>
+        <w:fldChar w:fldCharType="separate"/>
+      </w:r>
+      <w:r>
+        <w:rPr>
+          <w:rFonts w:ascii="Times New Roman" w:hAnsi="Times New Roman" w:cs="Times New Roman"/>
+          <w:noProof/>
+          <w:sz w:val="24"/>
+          <w:szCs w:val="24"/>
+        </w:rPr>
+        <w:t>30</w:t>
+      </w:r>
+      <w:r>
+        <w:rPr>
+          <w:rFonts w:ascii="Times New Roman" w:hAnsi="Times New Roman" w:cs="Times New Roman"/>
+          <w:sz w:val="24"/>
+          <w:szCs w:val="24"/>
+        </w:rPr>
+        <w:fldChar w:fldCharType="end"/>
+      </w:r>
+      <w:r>
+        <w:rPr>
+          <w:rFonts w:ascii="Times New Roman" w:hAnsi="Times New Roman" w:cs="Times New Roman"/>
+          <w:sz w:val="24"/>
+          <w:szCs w:val="24"/>
+        </w:rPr>
+        <w:t xml:space="preserve">: Získané logy vo formáte </w:t>
+      </w:r>
+      <w:proofErr w:type="spellStart"/>
+      <w:r>
+        <w:rPr>
+          <w:rFonts w:ascii="Times New Roman" w:hAnsi="Times New Roman" w:cs="Times New Roman"/>
+          <w:sz w:val="24"/>
+          <w:szCs w:val="24"/>
+        </w:rPr>
+        <w:t>csv</w:t>
+      </w:r>
+      <w:proofErr w:type="spellEnd"/>
+    </w:p>
     <w:sectPr>
-      <w:footerReference w:type="default" r:id="rId38"/>
+      <w:footerReference w:type="default" r:id="rId41"/>
       <w:pgSz w:w="11909" w:h="16834"/>
       <w:pgMar w:top="1440" w:right="1440" w:bottom="1440" w:left="1440" w:header="720" w:footer="720" w:gutter="0"/>
       <w:pgNumType w:start="0"/>
@@ -17145,6 +18151,119 @@
     </w:lvl>
   </w:abstractNum>
   <w:abstractNum w:abstractNumId="19" w15:restartNumberingAfterBreak="0">
+    <w:nsid w:val="60CD5D3A"/>
+    <w:multiLevelType w:val="hybridMultilevel"/>
+    <w:tmpl w:val="01A4739C"/>
+    <w:lvl w:ilvl="0" w:tplc="041B0001">
+      <w:start w:val="1"/>
+      <w:numFmt w:val="bullet"/>
+      <w:lvlText w:val=""/>
+      <w:lvlJc w:val="left"/>
+      <w:pPr>
+        <w:ind w:left="1416" w:hanging="360"/>
+      </w:pPr>
+      <w:rPr>
+        <w:rFonts w:ascii="Symbol" w:hAnsi="Symbol" w:hint="default"/>
+      </w:rPr>
+    </w:lvl>
+    <w:lvl w:ilvl="1" w:tplc="041B0003" w:tentative="1">
+      <w:start w:val="1"/>
+      <w:numFmt w:val="bullet"/>
+      <w:lvlText w:val="o"/>
+      <w:lvlJc w:val="left"/>
+      <w:pPr>
+        <w:ind w:left="2136" w:hanging="360"/>
+      </w:pPr>
+      <w:rPr>
+        <w:rFonts w:ascii="Courier New" w:hAnsi="Courier New" w:cs="Courier New" w:hint="default"/>
+      </w:rPr>
+    </w:lvl>
+    <w:lvl w:ilvl="2" w:tplc="041B0005" w:tentative="1">
+      <w:start w:val="1"/>
+      <w:numFmt w:val="bullet"/>
+      <w:lvlText w:val=""/>
+      <w:lvlJc w:val="left"/>
+      <w:pPr>
+        <w:ind w:left="2856" w:hanging="360"/>
+      </w:pPr>
+      <w:rPr>
+        <w:rFonts w:ascii="Wingdings" w:hAnsi="Wingdings" w:hint="default"/>
+      </w:rPr>
+    </w:lvl>
+    <w:lvl w:ilvl="3" w:tplc="041B0001" w:tentative="1">
+      <w:start w:val="1"/>
+      <w:numFmt w:val="bullet"/>
+      <w:lvlText w:val=""/>
+      <w:lvlJc w:val="left"/>
+      <w:pPr>
+        <w:ind w:left="3576" w:hanging="360"/>
+      </w:pPr>
+      <w:rPr>
+        <w:rFonts w:ascii="Symbol" w:hAnsi="Symbol" w:hint="default"/>
+      </w:rPr>
+    </w:lvl>
+    <w:lvl w:ilvl="4" w:tplc="041B0003" w:tentative="1">
+      <w:start w:val="1"/>
+      <w:numFmt w:val="bullet"/>
+      <w:lvlText w:val="o"/>
+      <w:lvlJc w:val="left"/>
+      <w:pPr>
+        <w:ind w:left="4296" w:hanging="360"/>
+      </w:pPr>
+      <w:rPr>
+        <w:rFonts w:ascii="Courier New" w:hAnsi="Courier New" w:cs="Courier New" w:hint="default"/>
+      </w:rPr>
+    </w:lvl>
+    <w:lvl w:ilvl="5" w:tplc="041B0005" w:tentative="1">
+      <w:start w:val="1"/>
+      <w:numFmt w:val="bullet"/>
+      <w:lvlText w:val=""/>
+      <w:lvlJc w:val="left"/>
+      <w:pPr>
+        <w:ind w:left="5016" w:hanging="360"/>
+      </w:pPr>
+      <w:rPr>
+        <w:rFonts w:ascii="Wingdings" w:hAnsi="Wingdings" w:hint="default"/>
+      </w:rPr>
+    </w:lvl>
+    <w:lvl w:ilvl="6" w:tplc="041B0001" w:tentative="1">
+      <w:start w:val="1"/>
+      <w:numFmt w:val="bullet"/>
+      <w:lvlText w:val=""/>
+      <w:lvlJc w:val="left"/>
+      <w:pPr>
+        <w:ind w:left="5736" w:hanging="360"/>
+      </w:pPr>
+      <w:rPr>
+        <w:rFonts w:ascii="Symbol" w:hAnsi="Symbol" w:hint="default"/>
+      </w:rPr>
+    </w:lvl>
+    <w:lvl w:ilvl="7" w:tplc="041B0003" w:tentative="1">
+      <w:start w:val="1"/>
+      <w:numFmt w:val="bullet"/>
+      <w:lvlText w:val="o"/>
+      <w:lvlJc w:val="left"/>
+      <w:pPr>
+        <w:ind w:left="6456" w:hanging="360"/>
+      </w:pPr>
+      <w:rPr>
+        <w:rFonts w:ascii="Courier New" w:hAnsi="Courier New" w:cs="Courier New" w:hint="default"/>
+      </w:rPr>
+    </w:lvl>
+    <w:lvl w:ilvl="8" w:tplc="041B0005" w:tentative="1">
+      <w:start w:val="1"/>
+      <w:numFmt w:val="bullet"/>
+      <w:lvlText w:val=""/>
+      <w:lvlJc w:val="left"/>
+      <w:pPr>
+        <w:ind w:left="7176" w:hanging="360"/>
+      </w:pPr>
+      <w:rPr>
+        <w:rFonts w:ascii="Wingdings" w:hAnsi="Wingdings" w:hint="default"/>
+      </w:rPr>
+    </w:lvl>
+  </w:abstractNum>
+  <w:abstractNum w:abstractNumId="20" w15:restartNumberingAfterBreak="0">
     <w:nsid w:val="651C3B9A"/>
     <w:multiLevelType w:val="hybridMultilevel"/>
     <w:tmpl w:val="79C86FB4"/>
@@ -17256,7 +18375,7 @@
       </w:rPr>
     </w:lvl>
   </w:abstractNum>
-  <w:abstractNum w:abstractNumId="20" w15:restartNumberingAfterBreak="0">
+  <w:abstractNum w:abstractNumId="21" w15:restartNumberingAfterBreak="0">
     <w:nsid w:val="675F7F21"/>
     <w:multiLevelType w:val="multilevel"/>
     <w:tmpl w:val="041B0025"/>
@@ -17342,7 +18461,7 @@
       </w:pPr>
     </w:lvl>
   </w:abstractNum>
-  <w:abstractNum w:abstractNumId="21" w15:restartNumberingAfterBreak="0">
+  <w:abstractNum w:abstractNumId="22" w15:restartNumberingAfterBreak="0">
     <w:nsid w:val="6A825C12"/>
     <w:multiLevelType w:val="hybridMultilevel"/>
     <w:tmpl w:val="0C76773A"/>
@@ -17431,7 +18550,7 @@
       </w:pPr>
     </w:lvl>
   </w:abstractNum>
-  <w:abstractNum w:abstractNumId="22" w15:restartNumberingAfterBreak="0">
+  <w:abstractNum w:abstractNumId="23" w15:restartNumberingAfterBreak="0">
     <w:nsid w:val="6CA9548B"/>
     <w:multiLevelType w:val="multilevel"/>
     <w:tmpl w:val="041B0025"/>
@@ -17517,7 +18636,7 @@
       </w:pPr>
     </w:lvl>
   </w:abstractNum>
-  <w:abstractNum w:abstractNumId="23" w15:restartNumberingAfterBreak="0">
+  <w:abstractNum w:abstractNumId="24" w15:restartNumberingAfterBreak="0">
     <w:nsid w:val="6EC24A0B"/>
     <w:multiLevelType w:val="hybridMultilevel"/>
     <w:tmpl w:val="750229B8"/>
@@ -17630,7 +18749,7 @@
       </w:rPr>
     </w:lvl>
   </w:abstractNum>
-  <w:abstractNum w:abstractNumId="24" w15:restartNumberingAfterBreak="0">
+  <w:abstractNum w:abstractNumId="25" w15:restartNumberingAfterBreak="0">
     <w:nsid w:val="729C227A"/>
     <w:multiLevelType w:val="hybridMultilevel"/>
     <w:tmpl w:val="32BA82BC"/>
@@ -17719,7 +18838,7 @@
       </w:pPr>
     </w:lvl>
   </w:abstractNum>
-  <w:abstractNum w:abstractNumId="25" w15:restartNumberingAfterBreak="0">
+  <w:abstractNum w:abstractNumId="26" w15:restartNumberingAfterBreak="0">
     <w:nsid w:val="783F68A4"/>
     <w:multiLevelType w:val="hybridMultilevel"/>
     <w:tmpl w:val="5C3AA494"/>
@@ -17832,7 +18951,7 @@
       </w:rPr>
     </w:lvl>
   </w:abstractNum>
-  <w:abstractNum w:abstractNumId="26" w15:restartNumberingAfterBreak="0">
+  <w:abstractNum w:abstractNumId="27" w15:restartNumberingAfterBreak="0">
     <w:nsid w:val="7D933161"/>
     <w:multiLevelType w:val="hybridMultilevel"/>
     <w:tmpl w:val="010C7B6C"/>
@@ -17945,7 +19064,7 @@
       </w:rPr>
     </w:lvl>
   </w:abstractNum>
-  <w:abstractNum w:abstractNumId="27" w15:restartNumberingAfterBreak="0">
+  <w:abstractNum w:abstractNumId="28" w15:restartNumberingAfterBreak="0">
     <w:nsid w:val="7E3C1D43"/>
     <w:multiLevelType w:val="multilevel"/>
     <w:tmpl w:val="041B001F"/>
@@ -18031,7 +19150,7 @@
       </w:pPr>
     </w:lvl>
   </w:abstractNum>
-  <w:abstractNum w:abstractNumId="28" w15:restartNumberingAfterBreak="0">
+  <w:abstractNum w:abstractNumId="29" w15:restartNumberingAfterBreak="0">
     <w:nsid w:val="7FE951F6"/>
     <w:multiLevelType w:val="multilevel"/>
     <w:tmpl w:val="3334AC84"/>
@@ -18145,7 +19264,7 @@
     </w:lvl>
   </w:abstractNum>
   <w:num w:numId="1">
-    <w:abstractNumId w:val="28"/>
+    <w:abstractNumId w:val="29"/>
   </w:num>
   <w:num w:numId="2">
     <w:abstractNumId w:val="15"/>
@@ -18154,13 +19273,13 @@
     <w:abstractNumId w:val="17"/>
   </w:num>
   <w:num w:numId="4">
-    <w:abstractNumId w:val="19"/>
+    <w:abstractNumId w:val="20"/>
   </w:num>
   <w:num w:numId="5">
-    <w:abstractNumId w:val="21"/>
+    <w:abstractNumId w:val="22"/>
   </w:num>
   <w:num w:numId="6">
-    <w:abstractNumId w:val="24"/>
+    <w:abstractNumId w:val="25"/>
   </w:num>
   <w:num w:numId="7">
     <w:abstractNumId w:val="7"/>
@@ -18172,7 +19291,7 @@
     <w:abstractNumId w:val="11"/>
   </w:num>
   <w:num w:numId="10">
-    <w:abstractNumId w:val="27"/>
+    <w:abstractNumId w:val="28"/>
   </w:num>
   <w:num w:numId="11">
     <w:abstractNumId w:val="2"/>
@@ -18196,13 +19315,13 @@
     <w:abstractNumId w:val="9"/>
   </w:num>
   <w:num w:numId="18">
-    <w:abstractNumId w:val="22"/>
+    <w:abstractNumId w:val="23"/>
   </w:num>
   <w:num w:numId="19">
     <w:abstractNumId w:val="13"/>
   </w:num>
   <w:num w:numId="20">
-    <w:abstractNumId w:val="20"/>
+    <w:abstractNumId w:val="21"/>
   </w:num>
   <w:num w:numId="21">
     <w:abstractNumId w:val="1"/>
@@ -18211,7 +19330,7 @@
     <w:abstractNumId w:val="12"/>
   </w:num>
   <w:num w:numId="23">
-    <w:abstractNumId w:val="25"/>
+    <w:abstractNumId w:val="26"/>
   </w:num>
   <w:num w:numId="24">
     <w:abstractNumId w:val="18"/>
@@ -18220,16 +19339,19 @@
     <w:abstractNumId w:val="3"/>
   </w:num>
   <w:num w:numId="26">
-    <w:abstractNumId w:val="26"/>
+    <w:abstractNumId w:val="27"/>
   </w:num>
   <w:num w:numId="27">
-    <w:abstractNumId w:val="23"/>
+    <w:abstractNumId w:val="24"/>
   </w:num>
   <w:num w:numId="28">
     <w:abstractNumId w:val="10"/>
   </w:num>
   <w:num w:numId="29">
     <w:abstractNumId w:val="8"/>
+  </w:num>
+  <w:num w:numId="30">
+    <w:abstractNumId w:val="19"/>
   </w:num>
 </w:numbering>
 </file>

</xml_diff>

<commit_message>
Before end of sprint number 9
</commit_message>
<xml_diff>
--- a/docs/download/Inžinierske-dielo-CYRAN.docx
+++ b/docs/download/Inžinierske-dielo-CYRAN.docx
@@ -548,7 +548,7 @@
         </w:rPr>
         <w:fldChar w:fldCharType="separate"/>
       </w:r>
-      <w:hyperlink w:anchor="_Toc67776891" w:history="1">
+      <w:hyperlink w:anchor="_Toc69484147" w:history="1">
         <w:r>
           <w:rPr>
             <w:rStyle w:val="Hypertextovprepojenie"/>
@@ -596,7 +596,7 @@
             <w:noProof/>
             <w:webHidden/>
           </w:rPr>
-          <w:instrText xml:space="preserve"> PAGEREF _Toc67776891 \h </w:instrText>
+          <w:instrText xml:space="preserve"> PAGEREF _Toc69484147 \h </w:instrText>
         </w:r>
         <w:r>
           <w:rPr>
@@ -642,7 +642,7 @@
           <w:lang w:val="sk-SK"/>
         </w:rPr>
       </w:pPr>
-      <w:hyperlink w:anchor="_Toc67776892" w:history="1">
+      <w:hyperlink w:anchor="_Toc69484148" w:history="1">
         <w:r>
           <w:rPr>
             <w:rStyle w:val="Hypertextovprepojenie"/>
@@ -686,7 +686,7 @@
             <w:noProof/>
             <w:webHidden/>
           </w:rPr>
-          <w:instrText xml:space="preserve"> PAGEREF _Toc67776892 \h </w:instrText>
+          <w:instrText xml:space="preserve"> PAGEREF _Toc69484148 \h </w:instrText>
         </w:r>
         <w:r>
           <w:rPr>
@@ -732,7 +732,7 @@
           <w:lang w:val="sk-SK"/>
         </w:rPr>
       </w:pPr>
-      <w:hyperlink w:anchor="_Toc67776893" w:history="1">
+      <w:hyperlink w:anchor="_Toc69484149" w:history="1">
         <w:r>
           <w:rPr>
             <w:rStyle w:val="Hypertextovprepojenie"/>
@@ -776,7 +776,7 @@
             <w:noProof/>
             <w:webHidden/>
           </w:rPr>
-          <w:instrText xml:space="preserve"> PAGEREF _Toc67776893 \h </w:instrText>
+          <w:instrText xml:space="preserve"> PAGEREF _Toc69484149 \h </w:instrText>
         </w:r>
         <w:r>
           <w:rPr>
@@ -796,7 +796,7 @@
             <w:noProof/>
             <w:webHidden/>
           </w:rPr>
-          <w:t>3</w:t>
+          <w:t>2</w:t>
         </w:r>
         <w:r>
           <w:rPr>
@@ -822,7 +822,7 @@
           <w:lang w:val="sk-SK"/>
         </w:rPr>
       </w:pPr>
-      <w:hyperlink w:anchor="_Toc67776894" w:history="1">
+      <w:hyperlink w:anchor="_Toc69484150" w:history="1">
         <w:r>
           <w:rPr>
             <w:rStyle w:val="Hypertextovprepojenie"/>
@@ -868,7 +868,7 @@
             <w:noProof/>
             <w:webHidden/>
           </w:rPr>
-          <w:instrText xml:space="preserve"> PAGEREF _Toc67776894 \h </w:instrText>
+          <w:instrText xml:space="preserve"> PAGEREF _Toc69484150 \h </w:instrText>
         </w:r>
         <w:r>
           <w:rPr>
@@ -914,7 +914,7 @@
           <w:lang w:val="sk-SK"/>
         </w:rPr>
       </w:pPr>
-      <w:hyperlink w:anchor="_Toc67776895" w:history="1">
+      <w:hyperlink w:anchor="_Toc69484151" w:history="1">
         <w:r>
           <w:rPr>
             <w:rStyle w:val="Hypertextovprepojenie"/>
@@ -962,7 +962,7 @@
             <w:noProof/>
             <w:webHidden/>
           </w:rPr>
-          <w:instrText xml:space="preserve"> PAGEREF _Toc67776895 \h </w:instrText>
+          <w:instrText xml:space="preserve"> PAGEREF _Toc69484151 \h </w:instrText>
         </w:r>
         <w:r>
           <w:rPr>
@@ -1008,7 +1008,7 @@
           <w:lang w:val="sk-SK"/>
         </w:rPr>
       </w:pPr>
-      <w:hyperlink w:anchor="_Toc67776896" w:history="1">
+      <w:hyperlink w:anchor="_Toc69484152" w:history="1">
         <w:r>
           <w:rPr>
             <w:rStyle w:val="Hypertextovprepojenie"/>
@@ -1052,7 +1052,7 @@
             <w:noProof/>
             <w:webHidden/>
           </w:rPr>
-          <w:instrText xml:space="preserve"> PAGEREF _Toc67776896 \h </w:instrText>
+          <w:instrText xml:space="preserve"> PAGEREF _Toc69484152 \h </w:instrText>
         </w:r>
         <w:r>
           <w:rPr>
@@ -1098,7 +1098,7 @@
           <w:lang w:val="sk-SK"/>
         </w:rPr>
       </w:pPr>
-      <w:hyperlink w:anchor="_Toc67776897" w:history="1">
+      <w:hyperlink w:anchor="_Toc69484153" w:history="1">
         <w:r>
           <w:rPr>
             <w:rStyle w:val="Hypertextovprepojenie"/>
@@ -1142,7 +1142,7 @@
             <w:noProof/>
             <w:webHidden/>
           </w:rPr>
-          <w:instrText xml:space="preserve"> PAGEREF _Toc67776897 \h </w:instrText>
+          <w:instrText xml:space="preserve"> PAGEREF _Toc69484153 \h </w:instrText>
         </w:r>
         <w:r>
           <w:rPr>
@@ -1188,7 +1188,7 @@
           <w:lang w:val="sk-SK"/>
         </w:rPr>
       </w:pPr>
-      <w:hyperlink w:anchor="_Toc67776898" w:history="1">
+      <w:hyperlink w:anchor="_Toc69484154" w:history="1">
         <w:r>
           <w:rPr>
             <w:rStyle w:val="Hypertextovprepojenie"/>
@@ -1232,7 +1232,7 @@
             <w:noProof/>
             <w:webHidden/>
           </w:rPr>
-          <w:instrText xml:space="preserve"> PAGEREF _Toc67776898 \h </w:instrText>
+          <w:instrText xml:space="preserve"> PAGEREF _Toc69484154 \h </w:instrText>
         </w:r>
         <w:r>
           <w:rPr>
@@ -1278,7 +1278,7 @@
           <w:lang w:val="sk-SK"/>
         </w:rPr>
       </w:pPr>
-      <w:hyperlink w:anchor="_Toc67776899" w:history="1">
+      <w:hyperlink w:anchor="_Toc69484155" w:history="1">
         <w:r>
           <w:rPr>
             <w:rStyle w:val="Hypertextovprepojenie"/>
@@ -1322,7 +1322,7 @@
             <w:noProof/>
             <w:webHidden/>
           </w:rPr>
-          <w:instrText xml:space="preserve"> PAGEREF _Toc67776899 \h </w:instrText>
+          <w:instrText xml:space="preserve"> PAGEREF _Toc69484155 \h </w:instrText>
         </w:r>
         <w:r>
           <w:rPr>
@@ -1368,7 +1368,7 @@
           <w:lang w:val="sk-SK"/>
         </w:rPr>
       </w:pPr>
-      <w:hyperlink w:anchor="_Toc67776900" w:history="1">
+      <w:hyperlink w:anchor="_Toc69484156" w:history="1">
         <w:r>
           <w:rPr>
             <w:rStyle w:val="Hypertextovprepojenie"/>
@@ -1412,7 +1412,7 @@
             <w:noProof/>
             <w:webHidden/>
           </w:rPr>
-          <w:instrText xml:space="preserve"> PAGEREF _Toc67776900 \h </w:instrText>
+          <w:instrText xml:space="preserve"> PAGEREF _Toc69484156 \h </w:instrText>
         </w:r>
         <w:r>
           <w:rPr>
@@ -1458,7 +1458,7 @@
           <w:lang w:val="sk-SK"/>
         </w:rPr>
       </w:pPr>
-      <w:hyperlink w:anchor="_Toc67776901" w:history="1">
+      <w:hyperlink w:anchor="_Toc69484157" w:history="1">
         <w:r>
           <w:rPr>
             <w:rStyle w:val="Hypertextovprepojenie"/>
@@ -1502,7 +1502,7 @@
             <w:noProof/>
             <w:webHidden/>
           </w:rPr>
-          <w:instrText xml:space="preserve"> PAGEREF _Toc67776901 \h </w:instrText>
+          <w:instrText xml:space="preserve"> PAGEREF _Toc69484157 \h </w:instrText>
         </w:r>
         <w:r>
           <w:rPr>
@@ -1522,7 +1522,7 @@
             <w:noProof/>
             <w:webHidden/>
           </w:rPr>
-          <w:t>8</w:t>
+          <w:t>7</w:t>
         </w:r>
         <w:r>
           <w:rPr>
@@ -1548,7 +1548,7 @@
           <w:lang w:val="sk-SK"/>
         </w:rPr>
       </w:pPr>
-      <w:hyperlink w:anchor="_Toc67776902" w:history="1">
+      <w:hyperlink w:anchor="_Toc69484158" w:history="1">
         <w:r>
           <w:rPr>
             <w:rStyle w:val="Hypertextovprepojenie"/>
@@ -1598,7 +1598,7 @@
             <w:noProof/>
             <w:webHidden/>
           </w:rPr>
-          <w:instrText xml:space="preserve"> PAGEREF _Toc67776902 \h </w:instrText>
+          <w:instrText xml:space="preserve"> PAGEREF _Toc69484158 \h </w:instrText>
         </w:r>
         <w:r>
           <w:rPr>
@@ -1644,7 +1644,7 @@
           <w:lang w:val="sk-SK"/>
         </w:rPr>
       </w:pPr>
-      <w:hyperlink w:anchor="_Toc67776903" w:history="1">
+      <w:hyperlink w:anchor="_Toc69484159" w:history="1">
         <w:r>
           <w:rPr>
             <w:rStyle w:val="Hypertextovprepojenie"/>
@@ -1690,7 +1690,7 @@
             <w:noProof/>
             <w:webHidden/>
           </w:rPr>
-          <w:instrText xml:space="preserve"> PAGEREF _Toc67776903 \h </w:instrText>
+          <w:instrText xml:space="preserve"> PAGEREF _Toc69484159 \h </w:instrText>
         </w:r>
         <w:r>
           <w:rPr>
@@ -1710,7 +1710,7 @@
             <w:noProof/>
             <w:webHidden/>
           </w:rPr>
-          <w:t>9</w:t>
+          <w:t>8</w:t>
         </w:r>
         <w:r>
           <w:rPr>
@@ -1735,7 +1735,7 @@
           <w:lang w:val="sk-SK"/>
         </w:rPr>
       </w:pPr>
-      <w:hyperlink w:anchor="_Toc67776904" w:history="1">
+      <w:hyperlink w:anchor="_Toc69484160" w:history="1">
         <w:r>
           <w:rPr>
             <w:rStyle w:val="Hypertextovprepojenie"/>
@@ -1763,7 +1763,7 @@
             <w:noProof/>
             <w:webHidden/>
           </w:rPr>
-          <w:instrText xml:space="preserve"> PAGEREF _Toc67776904 \h </w:instrText>
+          <w:instrText xml:space="preserve"> PAGEREF _Toc69484160 \h </w:instrText>
         </w:r>
         <w:r>
           <w:rPr>
@@ -1808,7 +1808,7 @@
           <w:lang w:val="sk-SK"/>
         </w:rPr>
       </w:pPr>
-      <w:hyperlink w:anchor="_Toc67776905" w:history="1">
+      <w:hyperlink w:anchor="_Toc69484161" w:history="1">
         <w:r>
           <w:rPr>
             <w:rStyle w:val="Hypertextovprepojenie"/>
@@ -1836,7 +1836,7 @@
             <w:noProof/>
             <w:webHidden/>
           </w:rPr>
-          <w:instrText xml:space="preserve"> PAGEREF _Toc67776905 \h </w:instrText>
+          <w:instrText xml:space="preserve"> PAGEREF _Toc69484161 \h </w:instrText>
         </w:r>
         <w:r>
           <w:rPr>
@@ -1856,7 +1856,7 @@
             <w:noProof/>
             <w:webHidden/>
           </w:rPr>
-          <w:t>10</w:t>
+          <w:t>9</w:t>
         </w:r>
         <w:r>
           <w:rPr>
@@ -1881,13 +1881,159 @@
           <w:lang w:val="sk-SK"/>
         </w:rPr>
       </w:pPr>
-      <w:hyperlink w:anchor="_Toc67776906" w:history="1">
+      <w:hyperlink w:anchor="_Toc69484162" w:history="1">
         <w:r>
           <w:rPr>
             <w:rStyle w:val="Hypertextovprepojenie"/>
             <w:noProof/>
             <w:lang w:val="sk-SK"/>
           </w:rPr>
+          <w:t>BCrypt a overenie jeho vlastností</w:t>
+        </w:r>
+        <w:r>
+          <w:rPr>
+            <w:noProof/>
+            <w:webHidden/>
+          </w:rPr>
+          <w:tab/>
+        </w:r>
+        <w:r>
+          <w:rPr>
+            <w:noProof/>
+            <w:webHidden/>
+          </w:rPr>
+          <w:fldChar w:fldCharType="begin"/>
+        </w:r>
+        <w:r>
+          <w:rPr>
+            <w:noProof/>
+            <w:webHidden/>
+          </w:rPr>
+          <w:instrText xml:space="preserve"> PAGEREF _Toc69484162 \h </w:instrText>
+        </w:r>
+        <w:r>
+          <w:rPr>
+            <w:noProof/>
+            <w:webHidden/>
+          </w:rPr>
+        </w:r>
+        <w:r>
+          <w:rPr>
+            <w:noProof/>
+            <w:webHidden/>
+          </w:rPr>
+          <w:fldChar w:fldCharType="separate"/>
+        </w:r>
+        <w:r>
+          <w:rPr>
+            <w:noProof/>
+            <w:webHidden/>
+          </w:rPr>
+          <w:t>12</w:t>
+        </w:r>
+        <w:r>
+          <w:rPr>
+            <w:noProof/>
+            <w:webHidden/>
+          </w:rPr>
+          <w:fldChar w:fldCharType="end"/>
+        </w:r>
+      </w:hyperlink>
+    </w:p>
+    <w:p>
+      <w:pPr>
+        <w:pStyle w:val="Obsah3"/>
+        <w:tabs>
+          <w:tab w:val="right" w:leader="underscore" w:pos="9019"/>
+        </w:tabs>
+        <w:rPr>
+          <w:rFonts w:eastAsiaTheme="minorEastAsia" w:cstheme="minorBidi"/>
+          <w:noProof/>
+          <w:sz w:val="22"/>
+          <w:szCs w:val="22"/>
+          <w:lang w:val="sk-SK"/>
+        </w:rPr>
+      </w:pPr>
+      <w:hyperlink w:anchor="_Toc69484163" w:history="1">
+        <w:r>
+          <w:rPr>
+            <w:rStyle w:val="Hypertextovprepojenie"/>
+            <w:noProof/>
+            <w:lang w:val="sk-SK"/>
+          </w:rPr>
+          <w:t>Schéma ku databáze</w:t>
+        </w:r>
+        <w:r>
+          <w:rPr>
+            <w:noProof/>
+            <w:webHidden/>
+          </w:rPr>
+          <w:tab/>
+        </w:r>
+        <w:r>
+          <w:rPr>
+            <w:noProof/>
+            <w:webHidden/>
+          </w:rPr>
+          <w:fldChar w:fldCharType="begin"/>
+        </w:r>
+        <w:r>
+          <w:rPr>
+            <w:noProof/>
+            <w:webHidden/>
+          </w:rPr>
+          <w:instrText xml:space="preserve"> PAGEREF _Toc69484163 \h </w:instrText>
+        </w:r>
+        <w:r>
+          <w:rPr>
+            <w:noProof/>
+            <w:webHidden/>
+          </w:rPr>
+        </w:r>
+        <w:r>
+          <w:rPr>
+            <w:noProof/>
+            <w:webHidden/>
+          </w:rPr>
+          <w:fldChar w:fldCharType="separate"/>
+        </w:r>
+        <w:r>
+          <w:rPr>
+            <w:noProof/>
+            <w:webHidden/>
+          </w:rPr>
+          <w:t>14</w:t>
+        </w:r>
+        <w:r>
+          <w:rPr>
+            <w:noProof/>
+            <w:webHidden/>
+          </w:rPr>
+          <w:fldChar w:fldCharType="end"/>
+        </w:r>
+      </w:hyperlink>
+    </w:p>
+    <w:p>
+      <w:pPr>
+        <w:pStyle w:val="Obsah3"/>
+        <w:tabs>
+          <w:tab w:val="right" w:leader="underscore" w:pos="9019"/>
+        </w:tabs>
+        <w:rPr>
+          <w:rFonts w:eastAsiaTheme="minorEastAsia" w:cstheme="minorBidi"/>
+          <w:noProof/>
+          <w:sz w:val="22"/>
+          <w:szCs w:val="22"/>
+          <w:lang w:val="sk-SK"/>
+        </w:rPr>
+      </w:pPr>
+      <w:hyperlink w:anchor="_Toc69484164" w:history="1">
+        <w:r>
+          <w:rPr>
+            <w:rStyle w:val="Hypertextovprepojenie"/>
+            <w:noProof/>
+            <w:lang w:val="sk-SK"/>
+          </w:rPr>
           <w:t>Zhodnotenie k whois aplikácii</w:t>
         </w:r>
         <w:r>
@@ -1909,7 +2055,7 @@
             <w:noProof/>
             <w:webHidden/>
           </w:rPr>
-          <w:instrText xml:space="preserve"> PAGEREF _Toc67776906 \h </w:instrText>
+          <w:instrText xml:space="preserve"> PAGEREF _Toc69484164 \h </w:instrText>
         </w:r>
         <w:r>
           <w:rPr>
@@ -1929,7 +2075,7 @@
             <w:noProof/>
             <w:webHidden/>
           </w:rPr>
-          <w:t>13</w:t>
+          <w:t>15</w:t>
         </w:r>
         <w:r>
           <w:rPr>
@@ -1955,7 +2101,7 @@
           <w:lang w:val="sk-SK"/>
         </w:rPr>
       </w:pPr>
-      <w:hyperlink w:anchor="_Toc67776907" w:history="1">
+      <w:hyperlink w:anchor="_Toc69484165" w:history="1">
         <w:r>
           <w:rPr>
             <w:rStyle w:val="Hypertextovprepojenie"/>
@@ -2001,7 +2147,7 @@
             <w:noProof/>
             <w:webHidden/>
           </w:rPr>
-          <w:instrText xml:space="preserve"> PAGEREF _Toc67776907 \h </w:instrText>
+          <w:instrText xml:space="preserve"> PAGEREF _Toc69484165 \h </w:instrText>
         </w:r>
         <w:r>
           <w:rPr>
@@ -2021,7 +2167,7 @@
             <w:noProof/>
             <w:webHidden/>
           </w:rPr>
-          <w:t>14</w:t>
+          <w:t>16</w:t>
         </w:r>
         <w:r>
           <w:rPr>
@@ -2046,7 +2192,7 @@
           <w:lang w:val="sk-SK"/>
         </w:rPr>
       </w:pPr>
-      <w:hyperlink w:anchor="_Toc67776908" w:history="1">
+      <w:hyperlink w:anchor="_Toc69484166" w:history="1">
         <w:r>
           <w:rPr>
             <w:rStyle w:val="Hypertextovprepojenie"/>
@@ -2074,7 +2220,7 @@
             <w:noProof/>
             <w:webHidden/>
           </w:rPr>
-          <w:instrText xml:space="preserve"> PAGEREF _Toc67776908 \h </w:instrText>
+          <w:instrText xml:space="preserve"> PAGEREF _Toc69484166 \h </w:instrText>
         </w:r>
         <w:r>
           <w:rPr>
@@ -2094,7 +2240,7 @@
             <w:noProof/>
             <w:webHidden/>
           </w:rPr>
-          <w:t>14</w:t>
+          <w:t>16</w:t>
         </w:r>
         <w:r>
           <w:rPr>
@@ -2119,7 +2265,7 @@
           <w:lang w:val="sk-SK"/>
         </w:rPr>
       </w:pPr>
-      <w:hyperlink w:anchor="_Toc67776909" w:history="1">
+      <w:hyperlink w:anchor="_Toc69484167" w:history="1">
         <w:r>
           <w:rPr>
             <w:rStyle w:val="Hypertextovprepojenie"/>
@@ -2147,7 +2293,7 @@
             <w:noProof/>
             <w:webHidden/>
           </w:rPr>
-          <w:instrText xml:space="preserve"> PAGEREF _Toc67776909 \h </w:instrText>
+          <w:instrText xml:space="preserve"> PAGEREF _Toc69484167 \h </w:instrText>
         </w:r>
         <w:r>
           <w:rPr>
@@ -2167,7 +2313,7 @@
             <w:noProof/>
             <w:webHidden/>
           </w:rPr>
-          <w:t>14</w:t>
+          <w:t>16</w:t>
         </w:r>
         <w:r>
           <w:rPr>
@@ -2192,7 +2338,7 @@
           <w:lang w:val="sk-SK"/>
         </w:rPr>
       </w:pPr>
-      <w:hyperlink w:anchor="_Toc67776910" w:history="1">
+      <w:hyperlink w:anchor="_Toc69484168" w:history="1">
         <w:r>
           <w:rPr>
             <w:rStyle w:val="Hypertextovprepojenie"/>
@@ -2220,7 +2366,7 @@
             <w:noProof/>
             <w:webHidden/>
           </w:rPr>
-          <w:instrText xml:space="preserve"> PAGEREF _Toc67776910 \h </w:instrText>
+          <w:instrText xml:space="preserve"> PAGEREF _Toc69484168 \h </w:instrText>
         </w:r>
         <w:r>
           <w:rPr>
@@ -2240,7 +2386,7 @@
             <w:noProof/>
             <w:webHidden/>
           </w:rPr>
-          <w:t>15</w:t>
+          <w:t>17</w:t>
         </w:r>
         <w:r>
           <w:rPr>
@@ -2265,7 +2411,7 @@
           <w:lang w:val="sk-SK"/>
         </w:rPr>
       </w:pPr>
-      <w:hyperlink w:anchor="_Toc67776911" w:history="1">
+      <w:hyperlink w:anchor="_Toc69484169" w:history="1">
         <w:r>
           <w:rPr>
             <w:rStyle w:val="Hypertextovprepojenie"/>
@@ -2293,7 +2439,7 @@
             <w:noProof/>
             <w:webHidden/>
           </w:rPr>
-          <w:instrText xml:space="preserve"> PAGEREF _Toc67776911 \h </w:instrText>
+          <w:instrText xml:space="preserve"> PAGEREF _Toc69484169 \h </w:instrText>
         </w:r>
         <w:r>
           <w:rPr>
@@ -2313,7 +2459,7 @@
             <w:noProof/>
             <w:webHidden/>
           </w:rPr>
-          <w:t>16</w:t>
+          <w:t>18</w:t>
         </w:r>
         <w:r>
           <w:rPr>
@@ -2338,7 +2484,7 @@
           <w:lang w:val="sk-SK"/>
         </w:rPr>
       </w:pPr>
-      <w:hyperlink w:anchor="_Toc67776912" w:history="1">
+      <w:hyperlink w:anchor="_Toc69484170" w:history="1">
         <w:r>
           <w:rPr>
             <w:rStyle w:val="Hypertextovprepojenie"/>
@@ -2366,7 +2512,7 @@
             <w:noProof/>
             <w:webHidden/>
           </w:rPr>
-          <w:instrText xml:space="preserve"> PAGEREF _Toc67776912 \h </w:instrText>
+          <w:instrText xml:space="preserve"> PAGEREF _Toc69484170 \h </w:instrText>
         </w:r>
         <w:r>
           <w:rPr>
@@ -2386,7 +2532,7 @@
             <w:noProof/>
             <w:webHidden/>
           </w:rPr>
-          <w:t>17</w:t>
+          <w:t>19</w:t>
         </w:r>
         <w:r>
           <w:rPr>
@@ -2411,7 +2557,7 @@
           <w:lang w:val="sk-SK"/>
         </w:rPr>
       </w:pPr>
-      <w:hyperlink w:anchor="_Toc67776913" w:history="1">
+      <w:hyperlink w:anchor="_Toc69484171" w:history="1">
         <w:r>
           <w:rPr>
             <w:rStyle w:val="Hypertextovprepojenie"/>
@@ -2439,7 +2585,7 @@
             <w:noProof/>
             <w:webHidden/>
           </w:rPr>
-          <w:instrText xml:space="preserve"> PAGEREF _Toc67776913 \h </w:instrText>
+          <w:instrText xml:space="preserve"> PAGEREF _Toc69484171 \h </w:instrText>
         </w:r>
         <w:r>
           <w:rPr>
@@ -2459,7 +2605,7 @@
             <w:noProof/>
             <w:webHidden/>
           </w:rPr>
-          <w:t>18</w:t>
+          <w:t>20</w:t>
         </w:r>
         <w:r>
           <w:rPr>
@@ -2484,7 +2630,7 @@
           <w:lang w:val="sk-SK"/>
         </w:rPr>
       </w:pPr>
-      <w:hyperlink w:anchor="_Toc67776914" w:history="1">
+      <w:hyperlink w:anchor="_Toc69484172" w:history="1">
         <w:r>
           <w:rPr>
             <w:rStyle w:val="Hypertextovprepojenie"/>
@@ -2512,7 +2658,7 @@
             <w:noProof/>
             <w:webHidden/>
           </w:rPr>
-          <w:instrText xml:space="preserve"> PAGEREF _Toc67776914 \h </w:instrText>
+          <w:instrText xml:space="preserve"> PAGEREF _Toc69484172 \h </w:instrText>
         </w:r>
         <w:r>
           <w:rPr>
@@ -2532,7 +2678,7 @@
             <w:noProof/>
             <w:webHidden/>
           </w:rPr>
-          <w:t>22</w:t>
+          <w:t>24</w:t>
         </w:r>
         <w:r>
           <w:rPr>
@@ -2557,7 +2703,7 @@
           <w:lang w:val="sk-SK"/>
         </w:rPr>
       </w:pPr>
-      <w:hyperlink w:anchor="_Toc67776915" w:history="1">
+      <w:hyperlink w:anchor="_Toc69484173" w:history="1">
         <w:r>
           <w:rPr>
             <w:rStyle w:val="Hypertextovprepojenie"/>
@@ -2585,7 +2731,7 @@
             <w:noProof/>
             <w:webHidden/>
           </w:rPr>
-          <w:instrText xml:space="preserve"> PAGEREF _Toc67776915 \h </w:instrText>
+          <w:instrText xml:space="preserve"> PAGEREF _Toc69484173 \h </w:instrText>
         </w:r>
         <w:r>
           <w:rPr>
@@ -2605,7 +2751,7 @@
             <w:noProof/>
             <w:webHidden/>
           </w:rPr>
-          <w:t>23</w:t>
+          <w:t>25</w:t>
         </w:r>
         <w:r>
           <w:rPr>
@@ -2630,7 +2776,7 @@
           <w:lang w:val="sk-SK"/>
         </w:rPr>
       </w:pPr>
-      <w:hyperlink w:anchor="_Toc67776916" w:history="1">
+      <w:hyperlink w:anchor="_Toc69484174" w:history="1">
         <w:r>
           <w:rPr>
             <w:rStyle w:val="Hypertextovprepojenie"/>
@@ -2658,7 +2804,7 @@
             <w:noProof/>
             <w:webHidden/>
           </w:rPr>
-          <w:instrText xml:space="preserve"> PAGEREF _Toc67776916 \h </w:instrText>
+          <w:instrText xml:space="preserve"> PAGEREF _Toc69484174 \h </w:instrText>
         </w:r>
         <w:r>
           <w:rPr>
@@ -2678,7 +2824,7 @@
             <w:noProof/>
             <w:webHidden/>
           </w:rPr>
-          <w:t>24</w:t>
+          <w:t>26</w:t>
         </w:r>
         <w:r>
           <w:rPr>
@@ -2703,7 +2849,7 @@
           <w:lang w:val="sk-SK"/>
         </w:rPr>
       </w:pPr>
-      <w:hyperlink w:anchor="_Toc67776917" w:history="1">
+      <w:hyperlink w:anchor="_Toc69484175" w:history="1">
         <w:r>
           <w:rPr>
             <w:rStyle w:val="Hypertextovprepojenie"/>
@@ -2731,7 +2877,7 @@
             <w:noProof/>
             <w:webHidden/>
           </w:rPr>
-          <w:instrText xml:space="preserve"> PAGEREF _Toc67776917 \h </w:instrText>
+          <w:instrText xml:space="preserve"> PAGEREF _Toc69484175 \h </w:instrText>
         </w:r>
         <w:r>
           <w:rPr>
@@ -2751,7 +2897,7 @@
             <w:noProof/>
             <w:webHidden/>
           </w:rPr>
-          <w:t>25</w:t>
+          <w:t>27</w:t>
         </w:r>
         <w:r>
           <w:rPr>
@@ -2777,7 +2923,7 @@
           <w:lang w:val="sk-SK"/>
         </w:rPr>
       </w:pPr>
-      <w:hyperlink w:anchor="_Toc67776918" w:history="1">
+      <w:hyperlink w:anchor="_Toc69484176" w:history="1">
         <w:r>
           <w:rPr>
             <w:rStyle w:val="Hypertextovprepojenie"/>
@@ -2823,7 +2969,7 @@
             <w:noProof/>
             <w:webHidden/>
           </w:rPr>
-          <w:instrText xml:space="preserve"> PAGEREF _Toc67776918 \h </w:instrText>
+          <w:instrText xml:space="preserve"> PAGEREF _Toc69484176 \h </w:instrText>
         </w:r>
         <w:r>
           <w:rPr>
@@ -2843,7 +2989,7 @@
             <w:noProof/>
             <w:webHidden/>
           </w:rPr>
-          <w:t>27</w:t>
+          <w:t>29</w:t>
         </w:r>
         <w:r>
           <w:rPr>
@@ -2868,7 +3014,7 @@
           <w:lang w:val="sk-SK"/>
         </w:rPr>
       </w:pPr>
-      <w:hyperlink w:anchor="_Toc67776919" w:history="1">
+      <w:hyperlink w:anchor="_Toc69484177" w:history="1">
         <w:r>
           <w:rPr>
             <w:rStyle w:val="Hypertextovprepojenie"/>
@@ -2896,7 +3042,7 @@
             <w:noProof/>
             <w:webHidden/>
           </w:rPr>
-          <w:instrText xml:space="preserve"> PAGEREF _Toc67776919 \h </w:instrText>
+          <w:instrText xml:space="preserve"> PAGEREF _Toc69484177 \h </w:instrText>
         </w:r>
         <w:r>
           <w:rPr>
@@ -2916,7 +3062,7 @@
             <w:noProof/>
             <w:webHidden/>
           </w:rPr>
-          <w:t>27</w:t>
+          <w:t>29</w:t>
         </w:r>
         <w:r>
           <w:rPr>
@@ -2941,7 +3087,7 @@
           <w:lang w:val="sk-SK"/>
         </w:rPr>
       </w:pPr>
-      <w:hyperlink w:anchor="_Toc67776920" w:history="1">
+      <w:hyperlink w:anchor="_Toc69484178" w:history="1">
         <w:r>
           <w:rPr>
             <w:rStyle w:val="Hypertextovprepojenie"/>
@@ -2969,7 +3115,7 @@
             <w:noProof/>
             <w:webHidden/>
           </w:rPr>
-          <w:instrText xml:space="preserve"> PAGEREF _Toc67776920 \h </w:instrText>
+          <w:instrText xml:space="preserve"> PAGEREF _Toc69484178 \h </w:instrText>
         </w:r>
         <w:r>
           <w:rPr>
@@ -2989,7 +3135,7 @@
             <w:noProof/>
             <w:webHidden/>
           </w:rPr>
-          <w:t>27</w:t>
+          <w:t>29</w:t>
         </w:r>
         <w:r>
           <w:rPr>
@@ -3014,7 +3160,7 @@
           <w:lang w:val="sk-SK"/>
         </w:rPr>
       </w:pPr>
-      <w:hyperlink w:anchor="_Toc67776921" w:history="1">
+      <w:hyperlink w:anchor="_Toc69484179" w:history="1">
         <w:r>
           <w:rPr>
             <w:rStyle w:val="Hypertextovprepojenie"/>
@@ -3042,7 +3188,7 @@
             <w:noProof/>
             <w:webHidden/>
           </w:rPr>
-          <w:instrText xml:space="preserve"> PAGEREF _Toc67776921 \h </w:instrText>
+          <w:instrText xml:space="preserve"> PAGEREF _Toc69484179 \h </w:instrText>
         </w:r>
         <w:r>
           <w:rPr>
@@ -3062,7 +3208,7 @@
             <w:noProof/>
             <w:webHidden/>
           </w:rPr>
-          <w:t>27</w:t>
+          <w:t>29</w:t>
         </w:r>
         <w:r>
           <w:rPr>
@@ -3087,7 +3233,7 @@
           <w:lang w:val="sk-SK"/>
         </w:rPr>
       </w:pPr>
-      <w:hyperlink w:anchor="_Toc67776922" w:history="1">
+      <w:hyperlink w:anchor="_Toc69484180" w:history="1">
         <w:r>
           <w:rPr>
             <w:rStyle w:val="Hypertextovprepojenie"/>
@@ -3115,7 +3261,7 @@
             <w:noProof/>
             <w:webHidden/>
           </w:rPr>
-          <w:instrText xml:space="preserve"> PAGEREF _Toc67776922 \h </w:instrText>
+          <w:instrText xml:space="preserve"> PAGEREF _Toc69484180 \h </w:instrText>
         </w:r>
         <w:r>
           <w:rPr>
@@ -3135,7 +3281,80 @@
             <w:noProof/>
             <w:webHidden/>
           </w:rPr>
-          <w:t>27</w:t>
+          <w:t>29</w:t>
+        </w:r>
+        <w:r>
+          <w:rPr>
+            <w:noProof/>
+            <w:webHidden/>
+          </w:rPr>
+          <w:fldChar w:fldCharType="end"/>
+        </w:r>
+      </w:hyperlink>
+    </w:p>
+    <w:p>
+      <w:pPr>
+        <w:pStyle w:val="Obsah3"/>
+        <w:tabs>
+          <w:tab w:val="right" w:leader="underscore" w:pos="9019"/>
+        </w:tabs>
+        <w:rPr>
+          <w:rFonts w:eastAsiaTheme="minorEastAsia" w:cstheme="minorBidi"/>
+          <w:noProof/>
+          <w:sz w:val="22"/>
+          <w:szCs w:val="22"/>
+          <w:lang w:val="sk-SK"/>
+        </w:rPr>
+      </w:pPr>
+      <w:hyperlink w:anchor="_Toc69484181" w:history="1">
+        <w:r>
+          <w:rPr>
+            <w:rStyle w:val="Hypertextovprepojenie"/>
+            <w:noProof/>
+            <w:lang w:val="sk-SK"/>
+          </w:rPr>
+          <w:t>SQL injekcia pre získanie informácií z whois</w:t>
+        </w:r>
+        <w:r>
+          <w:rPr>
+            <w:noProof/>
+            <w:webHidden/>
+          </w:rPr>
+          <w:tab/>
+        </w:r>
+        <w:r>
+          <w:rPr>
+            <w:noProof/>
+            <w:webHidden/>
+          </w:rPr>
+          <w:fldChar w:fldCharType="begin"/>
+        </w:r>
+        <w:r>
+          <w:rPr>
+            <w:noProof/>
+            <w:webHidden/>
+          </w:rPr>
+          <w:instrText xml:space="preserve"> PAGEREF _Toc69484181 \h </w:instrText>
+        </w:r>
+        <w:r>
+          <w:rPr>
+            <w:noProof/>
+            <w:webHidden/>
+          </w:rPr>
+        </w:r>
+        <w:r>
+          <w:rPr>
+            <w:noProof/>
+            <w:webHidden/>
+          </w:rPr>
+          <w:fldChar w:fldCharType="separate"/>
+        </w:r>
+        <w:r>
+          <w:rPr>
+            <w:noProof/>
+            <w:webHidden/>
+          </w:rPr>
+          <w:t>31</w:t>
         </w:r>
         <w:r>
           <w:rPr>
@@ -3161,7 +3380,7 @@
           <w:lang w:val="sk-SK"/>
         </w:rPr>
       </w:pPr>
-      <w:hyperlink w:anchor="_Toc67776923" w:history="1">
+      <w:hyperlink w:anchor="_Toc69484182" w:history="1">
         <w:r>
           <w:rPr>
             <w:rStyle w:val="Hypertextovprepojenie"/>
@@ -3207,7 +3426,7 @@
             <w:noProof/>
             <w:webHidden/>
           </w:rPr>
-          <w:instrText xml:space="preserve"> PAGEREF _Toc67776923 \h </w:instrText>
+          <w:instrText xml:space="preserve"> PAGEREF _Toc69484182 \h </w:instrText>
         </w:r>
         <w:r>
           <w:rPr>
@@ -3227,7 +3446,7 @@
             <w:noProof/>
             <w:webHidden/>
           </w:rPr>
-          <w:t>29</w:t>
+          <w:t>32</w:t>
         </w:r>
         <w:r>
           <w:rPr>
@@ -3240,13 +3459,11 @@
     </w:p>
     <w:p>
       <w:pPr>
-        <w:spacing w:before="240" w:after="240" w:line="360" w:lineRule="auto"/>
-        <w:rPr>
-          <w:b/>
-          <w:sz w:val="56"/>
-          <w:szCs w:val="56"/>
-          <w:lang w:val="sk-SK"/>
-        </w:rPr>
+        <w:pStyle w:val="cyran1"/>
+        <w:numPr>
+          <w:ilvl w:val="0"/>
+          <w:numId w:val="16"/>
+        </w:numPr>
       </w:pPr>
       <w:r>
         <w:rPr>
@@ -3255,35 +3472,15 @@
           <w:i/>
           <w:iCs/>
           <w:sz w:val="56"/>
-          <w:szCs w:val="56"/>
-          <w:lang w:val="sk-SK"/>
-        </w:rPr>
+          <w:lang w:val="sk-SK"/>
+        </w:rPr>
+        <w:lastRenderedPageBreak/>
         <w:fldChar w:fldCharType="end"/>
       </w:r>
-    </w:p>
-    <w:p>
-      <w:pPr>
-        <w:spacing w:before="240" w:after="240"/>
-        <w:jc w:val="both"/>
-        <w:rPr>
-          <w:rFonts w:ascii="Times New Roman" w:hAnsi="Times New Roman" w:cs="Times New Roman"/>
-          <w:bCs/>
-          <w:sz w:val="24"/>
-          <w:szCs w:val="24"/>
-          <w:lang w:val="sk-SK"/>
-        </w:rPr>
-      </w:pPr>
-    </w:p>
-    <w:p>
-      <w:pPr>
-        <w:pStyle w:val="cyran1"/>
-        <w:numPr>
-          <w:ilvl w:val="0"/>
-          <w:numId w:val="16"/>
-        </w:numPr>
-      </w:pPr>
-      <w:bookmarkStart w:id="1" w:name="_Toc57155379"/>
-      <w:bookmarkStart w:id="2" w:name="_Toc67776891"/>
+      <w:r>
+        <w:t xml:space="preserve"> </w:t>
+      </w:r>
+      <w:bookmarkStart w:id="1" w:name="_Toc69484147"/>
       <w:r>
         <w:t>Požiadavky</w:t>
       </w:r>
@@ -3291,7 +3488,6 @@
         <w:t xml:space="preserve"> riešenia</w:t>
       </w:r>
       <w:bookmarkEnd w:id="1"/>
-      <w:bookmarkEnd w:id="2"/>
     </w:p>
     <w:p>
       <w:pPr>
@@ -3433,13 +3629,13 @@
       <w:pPr>
         <w:pStyle w:val="cyran2"/>
       </w:pPr>
-      <w:bookmarkStart w:id="3" w:name="_Toc57155380"/>
-      <w:bookmarkStart w:id="4" w:name="_Toc67776892"/>
+      <w:bookmarkStart w:id="2" w:name="_Toc57155380"/>
+      <w:bookmarkStart w:id="3" w:name="_Toc69484148"/>
       <w:r>
         <w:t>Scenáre</w:t>
       </w:r>
+      <w:bookmarkEnd w:id="2"/>
       <w:bookmarkEnd w:id="3"/>
-      <w:bookmarkEnd w:id="4"/>
     </w:p>
     <w:p>
       <w:pPr>
@@ -3687,14 +3883,13 @@
       <w:pPr>
         <w:pStyle w:val="cyran2"/>
       </w:pPr>
-      <w:bookmarkStart w:id="5" w:name="_Toc57155381"/>
-      <w:bookmarkStart w:id="6" w:name="_Toc67776893"/>
-      <w:r>
-        <w:lastRenderedPageBreak/>
+      <w:bookmarkStart w:id="4" w:name="_Toc57155381"/>
+      <w:bookmarkStart w:id="5" w:name="_Toc69484149"/>
+      <w:r>
         <w:t>Nasadenie</w:t>
       </w:r>
+      <w:bookmarkEnd w:id="4"/>
       <w:bookmarkEnd w:id="5"/>
-      <w:bookmarkEnd w:id="6"/>
     </w:p>
     <w:p>
       <w:pPr>
@@ -3780,6 +3975,7 @@
           <w:sz w:val="24"/>
           <w:szCs w:val="24"/>
         </w:rPr>
+        <w:lastRenderedPageBreak/>
         <w:t>Nasadenie výsledného riešenia s minimalizáciou manuálnych úkonov a zásahov zo strany pedagóga</w:t>
       </w:r>
     </w:p>
@@ -3802,8 +3998,8 @@
           <w:rFonts w:eastAsia="Calibri"/>
         </w:rPr>
       </w:pPr>
-      <w:bookmarkStart w:id="7" w:name="_Toc57155382"/>
-      <w:bookmarkStart w:id="8" w:name="_Toc67776894"/>
+      <w:bookmarkStart w:id="6" w:name="_Toc57155382"/>
+      <w:bookmarkStart w:id="7" w:name="_Toc69484150"/>
       <w:proofErr w:type="spellStart"/>
       <w:r>
         <w:rPr>
@@ -3818,8 +4014,8 @@
         </w:rPr>
         <w:t xml:space="preserve"> požiadavky</w:t>
       </w:r>
+      <w:bookmarkEnd w:id="6"/>
       <w:bookmarkEnd w:id="7"/>
-      <w:bookmarkEnd w:id="8"/>
     </w:p>
     <w:p>
       <w:pPr>
@@ -4101,35 +4297,36 @@
       <w:pPr>
         <w:pStyle w:val="cyran1"/>
       </w:pPr>
-      <w:bookmarkStart w:id="9" w:name="_Toc57155383"/>
-      <w:bookmarkStart w:id="10" w:name="_Toc67776895"/>
-      <w:r>
+      <w:bookmarkStart w:id="8" w:name="_Toc57155383"/>
+      <w:bookmarkStart w:id="9" w:name="_Toc69484151"/>
+      <w:r>
+        <w:lastRenderedPageBreak/>
         <w:t>Big Picture</w:t>
       </w:r>
+      <w:bookmarkEnd w:id="8"/>
       <w:bookmarkEnd w:id="9"/>
+    </w:p>
+    <w:p>
+      <w:pPr>
+        <w:spacing w:before="240" w:after="240"/>
+        <w:rPr>
+          <w:b/>
+          <w:sz w:val="24"/>
+          <w:szCs w:val="24"/>
+        </w:rPr>
+      </w:pPr>
+    </w:p>
+    <w:p>
+      <w:pPr>
+        <w:pStyle w:val="cyran2"/>
+      </w:pPr>
+      <w:bookmarkStart w:id="10" w:name="_Toc57155384"/>
+      <w:bookmarkStart w:id="11" w:name="_Toc69484152"/>
+      <w:r>
+        <w:t>Úvod</w:t>
+      </w:r>
       <w:bookmarkEnd w:id="10"/>
-    </w:p>
-    <w:p>
-      <w:pPr>
-        <w:spacing w:before="240" w:after="240"/>
-        <w:rPr>
-          <w:b/>
-          <w:sz w:val="24"/>
-          <w:szCs w:val="24"/>
-        </w:rPr>
-      </w:pPr>
-    </w:p>
-    <w:p>
-      <w:pPr>
-        <w:pStyle w:val="cyran2"/>
-      </w:pPr>
-      <w:bookmarkStart w:id="11" w:name="_Toc57155384"/>
-      <w:bookmarkStart w:id="12" w:name="_Toc67776896"/>
-      <w:r>
-        <w:t>Úvod</w:t>
-      </w:r>
       <w:bookmarkEnd w:id="11"/>
-      <w:bookmarkEnd w:id="12"/>
     </w:p>
     <w:p>
       <w:pPr>
@@ -4253,13 +4450,13 @@
       <w:pPr>
         <w:pStyle w:val="cyran2"/>
       </w:pPr>
-      <w:bookmarkStart w:id="13" w:name="_Toc57155385"/>
-      <w:bookmarkStart w:id="14" w:name="_Toc67776897"/>
+      <w:bookmarkStart w:id="12" w:name="_Toc57155385"/>
+      <w:bookmarkStart w:id="13" w:name="_Toc69484153"/>
       <w:r>
         <w:t>Ciele</w:t>
       </w:r>
+      <w:bookmarkEnd w:id="12"/>
       <w:bookmarkEnd w:id="13"/>
-      <w:bookmarkEnd w:id="14"/>
     </w:p>
     <w:p>
       <w:pPr>
@@ -4474,7 +4671,6 @@
           <w:sz w:val="24"/>
           <w:szCs w:val="24"/>
         </w:rPr>
-        <w:lastRenderedPageBreak/>
         <w:t>Akcie používateľa by sa mali zaznamenávať pre identifikáciu rôznych návykov</w:t>
       </w:r>
     </w:p>
@@ -4521,6 +4717,7 @@
           <w:sz w:val="24"/>
           <w:szCs w:val="24"/>
         </w:rPr>
+        <w:lastRenderedPageBreak/>
         <w:t>Analýza novo nájdených zraniteľností</w:t>
       </w:r>
     </w:p>
@@ -4749,13 +4946,13 @@
       <w:pPr>
         <w:pStyle w:val="cyran2"/>
       </w:pPr>
-      <w:bookmarkStart w:id="15" w:name="_Toc57155386"/>
-      <w:bookmarkStart w:id="16" w:name="_Toc67776898"/>
+      <w:bookmarkStart w:id="14" w:name="_Toc57155386"/>
+      <w:bookmarkStart w:id="15" w:name="_Toc69484154"/>
       <w:r>
         <w:t>Ohraničenia</w:t>
       </w:r>
+      <w:bookmarkEnd w:id="14"/>
       <w:bookmarkEnd w:id="15"/>
-      <w:bookmarkEnd w:id="16"/>
     </w:p>
     <w:p>
       <w:pPr>
@@ -4792,13 +4989,13 @@
       <w:pPr>
         <w:pStyle w:val="cyran2"/>
       </w:pPr>
-      <w:bookmarkStart w:id="17" w:name="_Toc57155387"/>
-      <w:bookmarkStart w:id="18" w:name="_Toc67776899"/>
+      <w:bookmarkStart w:id="16" w:name="_Toc57155387"/>
+      <w:bookmarkStart w:id="17" w:name="_Toc69484155"/>
       <w:r>
         <w:t>Globálne ciele na zimný semester</w:t>
       </w:r>
+      <w:bookmarkEnd w:id="16"/>
       <w:bookmarkEnd w:id="17"/>
-      <w:bookmarkEnd w:id="18"/>
     </w:p>
     <w:p>
       <w:pPr>
@@ -4986,7 +5183,6 @@
           <w:sz w:val="24"/>
           <w:szCs w:val="24"/>
         </w:rPr>
-        <w:lastRenderedPageBreak/>
         <w:t>Nápovedy</w:t>
       </w:r>
       <w:proofErr w:type="spellEnd"/>
@@ -5042,6 +5238,7 @@
           <w:sz w:val="24"/>
           <w:szCs w:val="24"/>
         </w:rPr>
+        <w:lastRenderedPageBreak/>
         <w:t>Akcie používateľa by sa mali zaznamenávať pre identifikáciu rôznych návykov</w:t>
       </w:r>
     </w:p>
@@ -5264,7 +5461,7 @@
       <w:pPr>
         <w:pStyle w:val="cyran2"/>
       </w:pPr>
-      <w:bookmarkStart w:id="19" w:name="_Toc67776900"/>
+      <w:bookmarkStart w:id="18" w:name="_Toc69484156"/>
       <w:r>
         <w:t xml:space="preserve">Globálne ciele na </w:t>
       </w:r>
@@ -5274,7 +5471,7 @@
       <w:r>
         <w:t xml:space="preserve"> semester</w:t>
       </w:r>
-      <w:bookmarkEnd w:id="19"/>
+      <w:bookmarkEnd w:id="18"/>
     </w:p>
     <w:p>
       <w:pPr>
@@ -5585,7 +5782,6 @@
           <w:sz w:val="24"/>
           <w:szCs w:val="24"/>
         </w:rPr>
-        <w:lastRenderedPageBreak/>
         <w:t>Overenie na základe dotazníkov a rozhovorov by malo slúžiť na hľadanie vhodného scenáru pre konkrétnu problematiku</w:t>
       </w:r>
     </w:p>
@@ -5632,6 +5828,7 @@
           <w:sz w:val="24"/>
           <w:szCs w:val="24"/>
         </w:rPr>
+        <w:lastRenderedPageBreak/>
         <w:t>Automatizácia procesov vyhodnocovania priebehu hry</w:t>
       </w:r>
     </w:p>
@@ -5806,22 +6003,21 @@
       <w:pPr>
         <w:pStyle w:val="cyran2"/>
       </w:pPr>
-      <w:bookmarkStart w:id="20" w:name="_Toc57155388"/>
-      <w:bookmarkStart w:id="21" w:name="_Hlk57146542"/>
-      <w:bookmarkStart w:id="22" w:name="_Toc67776901"/>
-      <w:r>
-        <w:lastRenderedPageBreak/>
+      <w:bookmarkStart w:id="19" w:name="_Toc57155388"/>
+      <w:bookmarkStart w:id="20" w:name="_Hlk57146542"/>
+      <w:bookmarkStart w:id="21" w:name="_Toc69484157"/>
+      <w:r>
         <w:t>Celkový pohľad na systém</w:t>
       </w:r>
+      <w:bookmarkEnd w:id="19"/>
+      <w:bookmarkEnd w:id="21"/>
+      <w:r>
+        <w:t xml:space="preserve"> </w:t>
+      </w:r>
+      <w:r>
+        <w:tab/>
+      </w:r>
       <w:bookmarkEnd w:id="20"/>
-      <w:bookmarkEnd w:id="22"/>
-      <w:r>
-        <w:t xml:space="preserve"> </w:t>
-      </w:r>
-      <w:r>
-        <w:tab/>
-      </w:r>
-      <w:bookmarkEnd w:id="21"/>
       <w:r>
         <w:tab/>
       </w:r>
@@ -6124,14 +6320,15 @@
           <w:lang w:val="sk-SK"/>
         </w:rPr>
       </w:pPr>
-      <w:bookmarkStart w:id="23" w:name="_Toc67776902"/>
-      <w:r>
-        <w:rPr>
-          <w:lang w:val="sk-SK"/>
-        </w:rPr>
+      <w:bookmarkStart w:id="22" w:name="_Toc69484158"/>
+      <w:r>
+        <w:rPr>
+          <w:lang w:val="sk-SK"/>
+        </w:rPr>
+        <w:lastRenderedPageBreak/>
         <w:t>Technická dokumentácia</w:t>
       </w:r>
-      <w:bookmarkEnd w:id="23"/>
+      <w:bookmarkEnd w:id="22"/>
     </w:p>
     <w:p>
       <w:pPr>
@@ -6271,13 +6468,12 @@
           <w:lang w:val="sk-SK"/>
         </w:rPr>
       </w:pPr>
-      <w:bookmarkStart w:id="24" w:name="_Toc67776903"/>
+      <w:bookmarkStart w:id="23" w:name="_Toc69484159"/>
       <w:proofErr w:type="spellStart"/>
       <w:r>
         <w:rPr>
           <w:lang w:val="sk-SK"/>
         </w:rPr>
-        <w:lastRenderedPageBreak/>
         <w:t>Whois</w:t>
       </w:r>
       <w:proofErr w:type="spellEnd"/>
@@ -6287,7 +6483,7 @@
         </w:rPr>
         <w:t xml:space="preserve"> aplikácia pre vyhľadanie domény</w:t>
       </w:r>
-      <w:bookmarkEnd w:id="24"/>
+      <w:bookmarkEnd w:id="23"/>
     </w:p>
     <w:p>
       <w:pPr>
@@ -6599,14 +6795,15 @@
           <w:lang w:val="sk-SK"/>
         </w:rPr>
       </w:pPr>
-      <w:bookmarkStart w:id="25" w:name="_Toc67776904"/>
-      <w:r>
-        <w:rPr>
-          <w:lang w:val="sk-SK"/>
-        </w:rPr>
+      <w:bookmarkStart w:id="24" w:name="_Toc69484160"/>
+      <w:r>
+        <w:rPr>
+          <w:lang w:val="sk-SK"/>
+        </w:rPr>
+        <w:lastRenderedPageBreak/>
         <w:t>Vyhľadanie domény</w:t>
       </w:r>
-      <w:bookmarkEnd w:id="25"/>
+      <w:bookmarkEnd w:id="24"/>
     </w:p>
     <w:p>
       <w:pPr>
@@ -6660,17 +6857,7 @@
           <w:szCs w:val="24"/>
           <w:lang w:val="sk-SK"/>
         </w:rPr>
-        <w:t xml:space="preserve">. Formulár je zobrazený na Obrázku 1. Reťazec je hľadaný v uprostred doménových mien. Výsledok môže obsahovať tento reťazec kdekoľvek v názve domény. Vrátený je len jeden výsledok, preto by dopyt mal byť čo najpresnejší. Hlavnú stránku tvorí lista v hlavičke obsahujúce logo vľavo a menu tlačidlá na vpravo. Lišta je zobrazená na </w:t>
-      </w:r>
-      <w:r>
-        <w:rPr>
-          <w:rFonts w:ascii="Times New Roman" w:hAnsi="Times New Roman" w:cs="Times New Roman"/>
-          <w:sz w:val="24"/>
-          <w:szCs w:val="24"/>
-          <w:lang w:val="sk-SK"/>
-        </w:rPr>
-        <w:lastRenderedPageBreak/>
-        <w:t>Obrázku 2. Päta stránky informuje o možnostiach tohto webu. Na jej samom spodku sa nachádzajú  informácie o tvorcoch stránky. Päta je zobrazená na Obrázku 3.</w:t>
+        <w:t>. Formulár je zobrazený na Obrázku 1. Reťazec je hľadaný v uprostred doménových mien. Výsledok môže obsahovať tento reťazec kdekoľvek v názve domény. Vrátený je len jeden výsledok, preto by dopyt mal byť čo najpresnejší. Hlavnú stránku tvorí lista v hlavičke obsahujúce logo vľavo a menu tlačidlá na vpravo. Lišta je zobrazená na Obrázku 2. Päta stránky informuje o možnostiach tohto webu. Na jej samom spodku sa nachádzajú  informácie o tvorcoch stránky. Päta je zobrazená na Obrázku 3.</w:t>
       </w:r>
     </w:p>
     <w:p>
@@ -6795,14 +6982,14 @@
           <w:lang w:val="sk-SK"/>
         </w:rPr>
       </w:pPr>
-      <w:bookmarkStart w:id="26" w:name="_Toc67776905"/>
+      <w:bookmarkStart w:id="25" w:name="_Toc69484161"/>
       <w:r>
         <w:rPr>
           <w:lang w:val="sk-SK"/>
         </w:rPr>
         <w:t>Informácie o vyhľadanej doméne</w:t>
       </w:r>
-      <w:bookmarkEnd w:id="26"/>
+      <w:bookmarkEnd w:id="25"/>
     </w:p>
     <w:p>
       <w:pPr>
@@ -6961,6 +7148,7 @@
           <w:szCs w:val="24"/>
           <w:lang w:val="sk-SK"/>
         </w:rPr>
+        <w:lastRenderedPageBreak/>
         <w:t xml:space="preserve">Základné zozbierané informácie o stránke je možné uviesť a neskôr získať z časti pre informácie o stránke. Tvorí ju základná štatistika o výskyte </w:t>
       </w:r>
       <w:proofErr w:type="spellStart"/>
@@ -7023,7 +7211,6 @@
           <w:noProof/>
           <w:lang w:val="sk-SK"/>
         </w:rPr>
-        <w:lastRenderedPageBreak/>
         <w:drawing>
           <wp:inline distT="0" distB="0" distL="0" distR="0" wp14:anchorId="054BF61D" wp14:editId="4E2D7374">
             <wp:extent cx="5760720" cy="2354580"/>
@@ -7712,11 +7899,818 @@
           <w:lang w:val="sk-SK"/>
         </w:rPr>
       </w:pPr>
-      <w:bookmarkStart w:id="27" w:name="_Toc67776906"/>
-      <w:r>
-        <w:rPr>
-          <w:lang w:val="sk-SK"/>
-        </w:rPr>
+      <w:bookmarkStart w:id="26" w:name="_Hlk69479111"/>
+      <w:bookmarkStart w:id="27" w:name="_Toc69484162"/>
+      <w:proofErr w:type="spellStart"/>
+      <w:r>
+        <w:rPr>
+          <w:lang w:val="sk-SK"/>
+        </w:rPr>
+        <w:t>BCrypt</w:t>
+      </w:r>
+      <w:proofErr w:type="spellEnd"/>
+      <w:r>
+        <w:rPr>
+          <w:lang w:val="sk-SK"/>
+        </w:rPr>
+        <w:t xml:space="preserve"> a overenie jeho vlastností</w:t>
+      </w:r>
+      <w:bookmarkEnd w:id="26"/>
+      <w:bookmarkEnd w:id="27"/>
+    </w:p>
+    <w:p>
+      <w:pPr>
+        <w:spacing w:line="360" w:lineRule="auto"/>
+        <w:ind w:firstLine="720"/>
+        <w:rPr>
+          <w:rFonts w:ascii="Times New Roman" w:hAnsi="Times New Roman" w:cs="Times New Roman"/>
+          <w:sz w:val="24"/>
+          <w:szCs w:val="24"/>
+          <w:lang w:val="sk-SK"/>
+        </w:rPr>
+      </w:pPr>
+      <w:r>
+        <w:rPr>
+          <w:rFonts w:ascii="Times New Roman" w:hAnsi="Times New Roman" w:cs="Times New Roman"/>
+          <w:sz w:val="24"/>
+          <w:szCs w:val="24"/>
+          <w:lang w:val="sk-SK"/>
+        </w:rPr>
+        <w:t xml:space="preserve">Doplnok umožňujúci dozvedieť sa niečo o fungovaní </w:t>
+      </w:r>
+      <w:proofErr w:type="spellStart"/>
+      <w:r>
+        <w:rPr>
+          <w:rFonts w:ascii="Times New Roman" w:hAnsi="Times New Roman" w:cs="Times New Roman"/>
+          <w:sz w:val="24"/>
+          <w:szCs w:val="24"/>
+          <w:lang w:val="sk-SK"/>
+        </w:rPr>
+        <w:t>BCrypt</w:t>
+      </w:r>
+      <w:proofErr w:type="spellEnd"/>
+      <w:r>
+        <w:rPr>
+          <w:rFonts w:ascii="Times New Roman" w:hAnsi="Times New Roman" w:cs="Times New Roman"/>
+          <w:sz w:val="24"/>
+          <w:szCs w:val="24"/>
+          <w:lang w:val="sk-SK"/>
+        </w:rPr>
+        <w:t xml:space="preserve"> algoritmu a reálne si vyskúšať vygenerovať a následne overiť heslo by malo byť pre používateľov, ktorý sa s ním nestretnú praktické. Malo by to byť hlavne kvôli dlhšej dobe čakania na výsledok pri vyššej hodnote soli, keďže sa jedná o pomalú </w:t>
+      </w:r>
+      <w:proofErr w:type="spellStart"/>
+      <w:r>
+        <w:rPr>
+          <w:rFonts w:ascii="Times New Roman" w:hAnsi="Times New Roman" w:cs="Times New Roman"/>
+          <w:sz w:val="24"/>
+          <w:szCs w:val="24"/>
+          <w:lang w:val="sk-SK"/>
+        </w:rPr>
+        <w:t>hashovú</w:t>
+      </w:r>
+      <w:proofErr w:type="spellEnd"/>
+      <w:r>
+        <w:rPr>
+          <w:rFonts w:ascii="Times New Roman" w:hAnsi="Times New Roman" w:cs="Times New Roman"/>
+          <w:sz w:val="24"/>
+          <w:szCs w:val="24"/>
+          <w:lang w:val="sk-SK"/>
+        </w:rPr>
+        <w:t xml:space="preserve"> funkciu. Funkcionalita vznikla ako podporná časť </w:t>
+      </w:r>
+      <w:proofErr w:type="spellStart"/>
+      <w:r>
+        <w:rPr>
+          <w:rFonts w:ascii="Times New Roman" w:hAnsi="Times New Roman" w:cs="Times New Roman"/>
+          <w:sz w:val="24"/>
+          <w:szCs w:val="24"/>
+          <w:lang w:val="sk-SK"/>
+        </w:rPr>
+        <w:t>semi</w:t>
+      </w:r>
+      <w:proofErr w:type="spellEnd"/>
+      <w:r>
+        <w:rPr>
+          <w:rFonts w:ascii="Times New Roman" w:hAnsi="Times New Roman" w:cs="Times New Roman"/>
+          <w:sz w:val="24"/>
+          <w:szCs w:val="24"/>
+          <w:lang w:val="sk-SK"/>
+        </w:rPr>
+        <w:t>-automatického prelamovania hesiel v </w:t>
+      </w:r>
+      <w:proofErr w:type="spellStart"/>
+      <w:r>
+        <w:rPr>
+          <w:rFonts w:ascii="Times New Roman" w:hAnsi="Times New Roman" w:cs="Times New Roman"/>
+          <w:sz w:val="24"/>
+          <w:szCs w:val="24"/>
+          <w:lang w:val="sk-SK"/>
+        </w:rPr>
+        <w:t>security</w:t>
+      </w:r>
+      <w:proofErr w:type="spellEnd"/>
+      <w:r>
+        <w:rPr>
+          <w:rFonts w:ascii="Times New Roman" w:hAnsi="Times New Roman" w:cs="Times New Roman"/>
+          <w:sz w:val="24"/>
+          <w:szCs w:val="24"/>
+          <w:lang w:val="sk-SK"/>
+        </w:rPr>
+        <w:t xml:space="preserve"> </w:t>
+      </w:r>
+      <w:proofErr w:type="spellStart"/>
+      <w:r>
+        <w:rPr>
+          <w:rFonts w:ascii="Times New Roman" w:hAnsi="Times New Roman" w:cs="Times New Roman"/>
+          <w:sz w:val="24"/>
+          <w:szCs w:val="24"/>
+          <w:lang w:val="sk-SK"/>
+        </w:rPr>
+        <w:t>eshope</w:t>
+      </w:r>
+      <w:proofErr w:type="spellEnd"/>
+      <w:r>
+        <w:rPr>
+          <w:rFonts w:ascii="Times New Roman" w:hAnsi="Times New Roman" w:cs="Times New Roman"/>
+          <w:sz w:val="24"/>
+          <w:szCs w:val="24"/>
+          <w:lang w:val="sk-SK"/>
+        </w:rPr>
+        <w:t xml:space="preserve">. Útočník si službou môže pomôcť pri overovaní zhody </w:t>
+      </w:r>
+      <w:proofErr w:type="spellStart"/>
+      <w:r>
+        <w:rPr>
+          <w:rFonts w:ascii="Times New Roman" w:hAnsi="Times New Roman" w:cs="Times New Roman"/>
+          <w:sz w:val="24"/>
+          <w:szCs w:val="24"/>
+          <w:lang w:val="sk-SK"/>
+        </w:rPr>
+        <w:t>hashu</w:t>
+      </w:r>
+      <w:proofErr w:type="spellEnd"/>
+      <w:r>
+        <w:rPr>
+          <w:rFonts w:ascii="Times New Roman" w:hAnsi="Times New Roman" w:cs="Times New Roman"/>
+          <w:sz w:val="24"/>
+          <w:szCs w:val="24"/>
+          <w:lang w:val="sk-SK"/>
+        </w:rPr>
+        <w:t xml:space="preserve"> s hádanými reťazcami. Úvodný text môžete vidieť na obrázku 10. Formuláre pre šifrovanie a dešifrovanie sú zobrazené na obrázku 11.</w:t>
+      </w:r>
+    </w:p>
+    <w:p>
+      <w:pPr>
+        <w:spacing w:line="360" w:lineRule="auto"/>
+        <w:rPr>
+          <w:rFonts w:ascii="Times New Roman" w:hAnsi="Times New Roman" w:cs="Times New Roman"/>
+          <w:sz w:val="24"/>
+          <w:szCs w:val="24"/>
+          <w:lang w:val="sk-SK"/>
+        </w:rPr>
+      </w:pPr>
+    </w:p>
+    <w:p>
+      <w:pPr>
+        <w:spacing w:line="360" w:lineRule="auto"/>
+        <w:rPr>
+          <w:rFonts w:ascii="Times New Roman" w:hAnsi="Times New Roman" w:cs="Times New Roman"/>
+          <w:sz w:val="24"/>
+          <w:szCs w:val="24"/>
+          <w:lang w:val="sk-SK"/>
+        </w:rPr>
+      </w:pPr>
+    </w:p>
+    <w:p>
+      <w:pPr>
+        <w:spacing w:line="360" w:lineRule="auto"/>
+        <w:rPr>
+          <w:rFonts w:ascii="Times New Roman" w:hAnsi="Times New Roman" w:cs="Times New Roman"/>
+          <w:sz w:val="24"/>
+          <w:szCs w:val="24"/>
+          <w:lang w:val="sk-SK"/>
+        </w:rPr>
+      </w:pPr>
+    </w:p>
+    <w:p>
+      <w:pPr>
+        <w:spacing w:line="360" w:lineRule="auto"/>
+        <w:rPr>
+          <w:rFonts w:ascii="Times New Roman" w:hAnsi="Times New Roman" w:cs="Times New Roman"/>
+          <w:sz w:val="24"/>
+          <w:szCs w:val="24"/>
+          <w:lang w:val="sk-SK"/>
+        </w:rPr>
+      </w:pPr>
+    </w:p>
+    <w:p>
+      <w:pPr>
+        <w:spacing w:line="360" w:lineRule="auto"/>
+        <w:rPr>
+          <w:rFonts w:ascii="Times New Roman" w:hAnsi="Times New Roman" w:cs="Times New Roman"/>
+          <w:sz w:val="24"/>
+          <w:szCs w:val="24"/>
+          <w:lang w:val="sk-SK"/>
+        </w:rPr>
+      </w:pPr>
+    </w:p>
+    <w:p>
+      <w:pPr>
+        <w:keepNext/>
+        <w:spacing w:line="360" w:lineRule="auto"/>
+        <w:jc w:val="center"/>
+      </w:pPr>
+      <w:r>
+        <w:rPr>
+          <w:rFonts w:ascii="Times New Roman" w:hAnsi="Times New Roman" w:cs="Times New Roman"/>
+          <w:noProof/>
+          <w:sz w:val="24"/>
+          <w:szCs w:val="24"/>
+          <w:lang w:val="sk-SK"/>
+        </w:rPr>
+        <w:lastRenderedPageBreak/>
+        <w:drawing>
+          <wp:inline distT="0" distB="0" distL="0" distR="0" wp14:anchorId="7F84925D" wp14:editId="0A454DF9">
+            <wp:extent cx="5312641" cy="3176274"/>
+            <wp:effectExtent l="0" t="0" r="2540" b="5080"/>
+            <wp:docPr id="33" name="Obrázok 33"/>
+            <wp:cNvGraphicFramePr>
+              <a:graphicFrameLocks xmlns:a="http://schemas.openxmlformats.org/drawingml/2006/main" noChangeAspect="1"/>
+            </wp:cNvGraphicFramePr>
+            <a:graphic xmlns:a="http://schemas.openxmlformats.org/drawingml/2006/main">
+              <a:graphicData uri="http://schemas.openxmlformats.org/drawingml/2006/picture">
+                <pic:pic xmlns:pic="http://schemas.openxmlformats.org/drawingml/2006/picture">
+                  <pic:nvPicPr>
+                    <pic:cNvPr id="0" name="Picture 2"/>
+                    <pic:cNvPicPr>
+                      <a:picLocks noChangeAspect="1" noChangeArrowheads="1"/>
+                    </pic:cNvPicPr>
+                  </pic:nvPicPr>
+                  <pic:blipFill>
+                    <a:blip r:embed="rId19">
+                      <a:extLst>
+                        <a:ext uri="{28A0092B-C50C-407E-A947-70E740481C1C}">
+                          <a14:useLocalDpi xmlns:a14="http://schemas.microsoft.com/office/drawing/2010/main" val="0"/>
+                        </a:ext>
+                      </a:extLst>
+                    </a:blip>
+                    <a:srcRect/>
+                    <a:stretch>
+                      <a:fillRect/>
+                    </a:stretch>
+                  </pic:blipFill>
+                  <pic:spPr bwMode="auto">
+                    <a:xfrm>
+                      <a:off x="0" y="0"/>
+                      <a:ext cx="5325878" cy="3184188"/>
+                    </a:xfrm>
+                    <a:prstGeom prst="rect">
+                      <a:avLst/>
+                    </a:prstGeom>
+                    <a:noFill/>
+                    <a:ln>
+                      <a:noFill/>
+                    </a:ln>
+                  </pic:spPr>
+                </pic:pic>
+              </a:graphicData>
+            </a:graphic>
+          </wp:inline>
+        </w:drawing>
+      </w:r>
+    </w:p>
+    <w:p>
+      <w:pPr>
+        <w:pStyle w:val="Popis"/>
+        <w:rPr>
+          <w:rFonts w:ascii="Times New Roman" w:hAnsi="Times New Roman" w:cs="Times New Roman"/>
+          <w:sz w:val="24"/>
+          <w:szCs w:val="24"/>
+        </w:rPr>
+      </w:pPr>
+      <w:r>
+        <w:t xml:space="preserve">Obrázok </w:t>
+      </w:r>
+      <w:r>
+        <w:fldChar w:fldCharType="begin"/>
+      </w:r>
+      <w:r>
+        <w:instrText xml:space="preserve"> SEQ Obrázok \* ARABIC </w:instrText>
+      </w:r>
+      <w:r>
+        <w:fldChar w:fldCharType="separate"/>
+      </w:r>
+      <w:r>
+        <w:rPr>
+          <w:noProof/>
+        </w:rPr>
+        <w:t>10</w:t>
+      </w:r>
+      <w:r>
+        <w:fldChar w:fldCharType="end"/>
+      </w:r>
+      <w:r>
+        <w:t xml:space="preserve">: </w:t>
+      </w:r>
+      <w:r>
+        <w:t xml:space="preserve">Pomalé </w:t>
+      </w:r>
+      <w:proofErr w:type="spellStart"/>
+      <w:r>
+        <w:t>hashové</w:t>
+      </w:r>
+      <w:proofErr w:type="spellEnd"/>
+      <w:r>
+        <w:t xml:space="preserve"> funkcie</w:t>
+      </w:r>
+    </w:p>
+    <w:p>
+      <w:pPr>
+        <w:rPr>
+          <w:rFonts w:ascii="Times New Roman" w:hAnsi="Times New Roman" w:cs="Times New Roman"/>
+          <w:sz w:val="24"/>
+          <w:szCs w:val="24"/>
+          <w:lang w:val="sk-SK"/>
+        </w:rPr>
+      </w:pPr>
+    </w:p>
+    <w:p>
+      <w:pPr>
+        <w:rPr>
+          <w:rFonts w:ascii="Times New Roman" w:hAnsi="Times New Roman" w:cs="Times New Roman"/>
+          <w:sz w:val="24"/>
+          <w:szCs w:val="24"/>
+          <w:lang w:val="sk-SK"/>
+        </w:rPr>
+      </w:pPr>
+    </w:p>
+    <w:p>
+      <w:pPr>
+        <w:rPr>
+          <w:rFonts w:ascii="Times New Roman" w:hAnsi="Times New Roman" w:cs="Times New Roman"/>
+          <w:sz w:val="24"/>
+          <w:szCs w:val="24"/>
+          <w:lang w:val="sk-SK"/>
+        </w:rPr>
+      </w:pPr>
+      <w:bookmarkStart w:id="28" w:name="_Toc69483652"/>
+      <w:r>
+        <w:rPr>
+          <w:noProof/>
+          <w:lang w:val="sk-SK"/>
+        </w:rPr>
+        <w:drawing>
+          <wp:inline distT="0" distB="0" distL="0" distR="0" wp14:anchorId="00EE928E" wp14:editId="5B78FCF8">
+            <wp:extent cx="5417127" cy="3397192"/>
+            <wp:effectExtent l="0" t="0" r="0" b="0"/>
+            <wp:docPr id="35" name="Obrázok 35"/>
+            <wp:cNvGraphicFramePr>
+              <a:graphicFrameLocks xmlns:a="http://schemas.openxmlformats.org/drawingml/2006/main" noChangeAspect="1"/>
+            </wp:cNvGraphicFramePr>
+            <a:graphic xmlns:a="http://schemas.openxmlformats.org/drawingml/2006/main">
+              <a:graphicData uri="http://schemas.openxmlformats.org/drawingml/2006/picture">
+                <pic:pic xmlns:pic="http://schemas.openxmlformats.org/drawingml/2006/picture">
+                  <pic:nvPicPr>
+                    <pic:cNvPr id="0" name="Picture 3"/>
+                    <pic:cNvPicPr>
+                      <a:picLocks noChangeAspect="1" noChangeArrowheads="1"/>
+                    </pic:cNvPicPr>
+                  </pic:nvPicPr>
+                  <pic:blipFill>
+                    <a:blip r:embed="rId20">
+                      <a:extLst>
+                        <a:ext uri="{28A0092B-C50C-407E-A947-70E740481C1C}">
+                          <a14:useLocalDpi xmlns:a14="http://schemas.microsoft.com/office/drawing/2010/main" val="0"/>
+                        </a:ext>
+                      </a:extLst>
+                    </a:blip>
+                    <a:srcRect/>
+                    <a:stretch>
+                      <a:fillRect/>
+                    </a:stretch>
+                  </pic:blipFill>
+                  <pic:spPr bwMode="auto">
+                    <a:xfrm>
+                      <a:off x="0" y="0"/>
+                      <a:ext cx="5424181" cy="3401616"/>
+                    </a:xfrm>
+                    <a:prstGeom prst="rect">
+                      <a:avLst/>
+                    </a:prstGeom>
+                    <a:noFill/>
+                    <a:ln>
+                      <a:noFill/>
+                    </a:ln>
+                  </pic:spPr>
+                </pic:pic>
+              </a:graphicData>
+            </a:graphic>
+          </wp:inline>
+        </w:drawing>
+      </w:r>
+      <w:bookmarkEnd w:id="28"/>
+    </w:p>
+    <w:p>
+      <w:pPr>
+        <w:rPr>
+          <w:rFonts w:ascii="Times New Roman" w:hAnsi="Times New Roman" w:cs="Times New Roman"/>
+          <w:sz w:val="24"/>
+          <w:szCs w:val="24"/>
+          <w:lang w:val="sk-SK"/>
+        </w:rPr>
+      </w:pPr>
+    </w:p>
+    <w:p>
+      <w:pPr>
+        <w:rPr>
+          <w:rFonts w:ascii="Times New Roman" w:hAnsi="Times New Roman" w:cs="Times New Roman"/>
+          <w:sz w:val="24"/>
+          <w:szCs w:val="24"/>
+          <w:lang w:val="sk-SK"/>
+        </w:rPr>
+      </w:pPr>
+    </w:p>
+    <w:p>
+      <w:pPr>
+        <w:rPr>
+          <w:rFonts w:ascii="Times New Roman" w:hAnsi="Times New Roman" w:cs="Times New Roman"/>
+          <w:sz w:val="24"/>
+          <w:szCs w:val="24"/>
+          <w:lang w:val="sk-SK"/>
+        </w:rPr>
+      </w:pPr>
+    </w:p>
+    <w:p>
+      <w:pPr>
+        <w:rPr>
+          <w:rFonts w:ascii="Times New Roman" w:hAnsi="Times New Roman" w:cs="Times New Roman"/>
+          <w:sz w:val="24"/>
+          <w:szCs w:val="24"/>
+          <w:lang w:val="sk-SK"/>
+        </w:rPr>
+      </w:pPr>
+    </w:p>
+    <w:p>
+      <w:pPr>
+        <w:rPr>
+          <w:rFonts w:ascii="Times New Roman" w:hAnsi="Times New Roman" w:cs="Times New Roman"/>
+          <w:sz w:val="24"/>
+          <w:szCs w:val="24"/>
+          <w:lang w:val="sk-SK"/>
+        </w:rPr>
+      </w:pPr>
+    </w:p>
+    <w:p>
+      <w:pPr>
+        <w:rPr>
+          <w:rFonts w:ascii="Times New Roman" w:hAnsi="Times New Roman" w:cs="Times New Roman"/>
+          <w:sz w:val="24"/>
+          <w:szCs w:val="24"/>
+          <w:lang w:val="sk-SK"/>
+        </w:rPr>
+      </w:pPr>
+    </w:p>
+    <w:p>
+      <w:pPr>
+        <w:rPr>
+          <w:rFonts w:ascii="Times New Roman" w:hAnsi="Times New Roman" w:cs="Times New Roman"/>
+          <w:sz w:val="24"/>
+          <w:szCs w:val="24"/>
+          <w:lang w:val="sk-SK"/>
+        </w:rPr>
+      </w:pPr>
+    </w:p>
+    <w:p>
+      <w:pPr>
+        <w:rPr>
+          <w:lang w:val="sk-SK"/>
+        </w:rPr>
+      </w:pPr>
+    </w:p>
+    <w:p>
+      <w:pPr>
+        <w:pStyle w:val="cyran3"/>
+        <w:rPr>
+          <w:lang w:val="sk-SK"/>
+        </w:rPr>
+      </w:pPr>
+      <w:bookmarkStart w:id="29" w:name="_Toc69484163"/>
+      <w:r>
+        <w:rPr>
+          <w:lang w:val="sk-SK"/>
+        </w:rPr>
+        <w:lastRenderedPageBreak/>
+        <w:t>Schéma ku databáze</w:t>
+      </w:r>
+      <w:bookmarkEnd w:id="29"/>
+    </w:p>
+    <w:p>
+      <w:pPr>
+        <w:rPr>
+          <w:lang w:val="sk-SK"/>
+        </w:rPr>
+      </w:pPr>
+    </w:p>
+    <w:p>
+      <w:pPr>
+        <w:spacing w:line="360" w:lineRule="auto"/>
+        <w:jc w:val="both"/>
+        <w:rPr>
+          <w:rFonts w:ascii="Times New Roman" w:hAnsi="Times New Roman" w:cs="Times New Roman"/>
+          <w:sz w:val="24"/>
+          <w:szCs w:val="24"/>
+          <w:lang w:val="sk-SK"/>
+        </w:rPr>
+      </w:pPr>
+      <w:r>
+        <w:rPr>
+          <w:lang w:val="sk-SK"/>
+        </w:rPr>
+        <w:tab/>
+      </w:r>
+      <w:r>
+        <w:rPr>
+          <w:rFonts w:ascii="Times New Roman" w:hAnsi="Times New Roman" w:cs="Times New Roman"/>
+          <w:sz w:val="24"/>
+          <w:szCs w:val="24"/>
+          <w:lang w:val="sk-SK"/>
+        </w:rPr>
+        <w:t xml:space="preserve">Predpokladáme, že </w:t>
+      </w:r>
+      <w:proofErr w:type="spellStart"/>
+      <w:r>
+        <w:rPr>
+          <w:rFonts w:ascii="Times New Roman" w:hAnsi="Times New Roman" w:cs="Times New Roman"/>
+          <w:sz w:val="24"/>
+          <w:szCs w:val="24"/>
+          <w:lang w:val="sk-SK"/>
+        </w:rPr>
+        <w:t>whois</w:t>
+      </w:r>
+      <w:proofErr w:type="spellEnd"/>
+      <w:r>
+        <w:rPr>
+          <w:rFonts w:ascii="Times New Roman" w:hAnsi="Times New Roman" w:cs="Times New Roman"/>
+          <w:sz w:val="24"/>
+          <w:szCs w:val="24"/>
+          <w:lang w:val="sk-SK"/>
+        </w:rPr>
+        <w:t xml:space="preserve"> aplikácia chce prezentovať svoju schému ukladania dát. Po doplnení častí zo zraniteľnosťami obsahuje 4 tabuľky. Pôvodná tabuľka obsahuje podstatné informácie o doméne. Ostatné slúžia na popis zraniteľností, ktoré sa môžu často meniť ako aj pribúdať nové typy hrozieb. Zároveň  sme chceli aj kategorizovať úroveň nebezpečnosti hrozieb. Schéma okrem toho má používateľovi slúžiť na možnosť uplatniť pokročilú SQL injekciu, keďže pokročilé vyhľadanie </w:t>
+      </w:r>
+      <w:proofErr w:type="spellStart"/>
+      <w:r>
+        <w:rPr>
+          <w:rFonts w:ascii="Times New Roman" w:hAnsi="Times New Roman" w:cs="Times New Roman"/>
+          <w:sz w:val="24"/>
+          <w:szCs w:val="24"/>
+          <w:lang w:val="sk-SK"/>
+        </w:rPr>
+        <w:t>whois</w:t>
+      </w:r>
+      <w:proofErr w:type="spellEnd"/>
+      <w:r>
+        <w:rPr>
+          <w:rFonts w:ascii="Times New Roman" w:hAnsi="Times New Roman" w:cs="Times New Roman"/>
+          <w:sz w:val="24"/>
+          <w:szCs w:val="24"/>
+          <w:lang w:val="sk-SK"/>
+        </w:rPr>
+        <w:t xml:space="preserve"> </w:t>
+      </w:r>
+      <w:r>
+        <w:rPr>
+          <w:rFonts w:ascii="Times New Roman" w:hAnsi="Times New Roman" w:cs="Times New Roman"/>
+          <w:sz w:val="24"/>
+          <w:szCs w:val="24"/>
+          <w:lang w:val="sk-SK"/>
+        </w:rPr>
+        <w:t xml:space="preserve">aplikácia </w:t>
+      </w:r>
+      <w:r>
+        <w:rPr>
+          <w:rFonts w:ascii="Times New Roman" w:hAnsi="Times New Roman" w:cs="Times New Roman"/>
+          <w:sz w:val="24"/>
+          <w:szCs w:val="24"/>
+          <w:lang w:val="sk-SK"/>
+        </w:rPr>
+        <w:t>zatiaľ neobsahuje a </w:t>
+      </w:r>
+      <w:r>
+        <w:rPr>
+          <w:rFonts w:ascii="Times New Roman" w:hAnsi="Times New Roman" w:cs="Times New Roman"/>
+          <w:sz w:val="24"/>
+          <w:szCs w:val="24"/>
+          <w:lang w:val="sk-SK"/>
+        </w:rPr>
+        <w:t>š</w:t>
+      </w:r>
+      <w:r>
+        <w:rPr>
+          <w:rFonts w:ascii="Times New Roman" w:hAnsi="Times New Roman" w:cs="Times New Roman"/>
+          <w:sz w:val="24"/>
+          <w:szCs w:val="24"/>
+          <w:lang w:val="sk-SK"/>
+        </w:rPr>
+        <w:t xml:space="preserve">pecifické potreby používateľa </w:t>
+      </w:r>
+      <w:r>
+        <w:rPr>
+          <w:rFonts w:ascii="Times New Roman" w:hAnsi="Times New Roman" w:cs="Times New Roman"/>
+          <w:sz w:val="24"/>
+          <w:szCs w:val="24"/>
+          <w:lang w:val="sk-SK"/>
+        </w:rPr>
+        <w:t>rovnako nie sú zahrnuté</w:t>
+      </w:r>
+      <w:r>
+        <w:rPr>
+          <w:rFonts w:ascii="Times New Roman" w:hAnsi="Times New Roman" w:cs="Times New Roman"/>
+          <w:sz w:val="24"/>
+          <w:szCs w:val="24"/>
+          <w:lang w:val="sk-SK"/>
+        </w:rPr>
+        <w:t xml:space="preserve">. Pri budúcom zlepšovaní aplikácie by funkcionalita mohla byť prístupná menej skúseným používateľom a pre tých skúsenejších ponechaná možnosť SQL injekcie pri získavaní dát. </w:t>
+      </w:r>
+      <w:r>
+        <w:rPr>
+          <w:rFonts w:ascii="Times New Roman" w:hAnsi="Times New Roman" w:cs="Times New Roman"/>
+          <w:sz w:val="24"/>
+          <w:szCs w:val="24"/>
+          <w:lang w:val="sk-SK"/>
+        </w:rPr>
+        <w:t>Obrazovku so zobrazenou schémou môžete vidieť na obrázku 12.</w:t>
+      </w:r>
+    </w:p>
+    <w:p>
+      <w:pPr>
+        <w:spacing w:line="360" w:lineRule="auto"/>
+        <w:jc w:val="both"/>
+        <w:rPr>
+          <w:rFonts w:ascii="Times New Roman" w:hAnsi="Times New Roman" w:cs="Times New Roman"/>
+          <w:sz w:val="24"/>
+          <w:szCs w:val="24"/>
+          <w:lang w:val="sk-SK"/>
+        </w:rPr>
+      </w:pPr>
+    </w:p>
+    <w:p>
+      <w:pPr>
+        <w:rPr>
+          <w:lang w:val="sk-SK"/>
+        </w:rPr>
+      </w:pPr>
+    </w:p>
+    <w:p>
+      <w:pPr>
+        <w:keepNext/>
+        <w:jc w:val="center"/>
+      </w:pPr>
+      <w:r>
+        <w:rPr>
+          <w:noProof/>
+          <w:lang w:val="sk-SK"/>
+        </w:rPr>
+        <w:drawing>
+          <wp:inline distT="0" distB="0" distL="0" distR="0" wp14:anchorId="074FACB2" wp14:editId="6682A304">
+            <wp:extent cx="5728970" cy="3342640"/>
+            <wp:effectExtent l="0" t="0" r="5080" b="0"/>
+            <wp:docPr id="38" name="Obrázok 38"/>
+            <wp:cNvGraphicFramePr>
+              <a:graphicFrameLocks xmlns:a="http://schemas.openxmlformats.org/drawingml/2006/main" noChangeAspect="1"/>
+            </wp:cNvGraphicFramePr>
+            <a:graphic xmlns:a="http://schemas.openxmlformats.org/drawingml/2006/main">
+              <a:graphicData uri="http://schemas.openxmlformats.org/drawingml/2006/picture">
+                <pic:pic xmlns:pic="http://schemas.openxmlformats.org/drawingml/2006/picture">
+                  <pic:nvPicPr>
+                    <pic:cNvPr id="0" name="Picture 5"/>
+                    <pic:cNvPicPr>
+                      <a:picLocks noChangeAspect="1" noChangeArrowheads="1"/>
+                    </pic:cNvPicPr>
+                  </pic:nvPicPr>
+                  <pic:blipFill>
+                    <a:blip r:embed="rId21">
+                      <a:extLst>
+                        <a:ext uri="{28A0092B-C50C-407E-A947-70E740481C1C}">
+                          <a14:useLocalDpi xmlns:a14="http://schemas.microsoft.com/office/drawing/2010/main" val="0"/>
+                        </a:ext>
+                      </a:extLst>
+                    </a:blip>
+                    <a:srcRect/>
+                    <a:stretch>
+                      <a:fillRect/>
+                    </a:stretch>
+                  </pic:blipFill>
+                  <pic:spPr bwMode="auto">
+                    <a:xfrm>
+                      <a:off x="0" y="0"/>
+                      <a:ext cx="5728970" cy="3342640"/>
+                    </a:xfrm>
+                    <a:prstGeom prst="rect">
+                      <a:avLst/>
+                    </a:prstGeom>
+                    <a:noFill/>
+                    <a:ln>
+                      <a:noFill/>
+                    </a:ln>
+                  </pic:spPr>
+                </pic:pic>
+              </a:graphicData>
+            </a:graphic>
+          </wp:inline>
+        </w:drawing>
+      </w:r>
+    </w:p>
+    <w:p>
+      <w:pPr>
+        <w:pStyle w:val="Popis"/>
+      </w:pPr>
+      <w:r>
+        <w:t xml:space="preserve">Obrázok </w:t>
+      </w:r>
+      <w:r>
+        <w:fldChar w:fldCharType="begin"/>
+      </w:r>
+      <w:r>
+        <w:instrText xml:space="preserve"> SEQ Obrázok \* ARABIC </w:instrText>
+      </w:r>
+      <w:r>
+        <w:fldChar w:fldCharType="separate"/>
+      </w:r>
+      <w:r>
+        <w:rPr>
+          <w:noProof/>
+        </w:rPr>
+        <w:t>11</w:t>
+      </w:r>
+      <w:r>
+        <w:fldChar w:fldCharType="end"/>
+      </w:r>
+      <w:r>
+        <w:t>: Schéma ku databáze</w:t>
+      </w:r>
+    </w:p>
+    <w:p>
+      <w:pPr>
+        <w:rPr>
+          <w:lang w:val="sk-SK"/>
+        </w:rPr>
+      </w:pPr>
+    </w:p>
+    <w:p>
+      <w:pPr>
+        <w:rPr>
+          <w:lang w:val="sk-SK"/>
+        </w:rPr>
+      </w:pPr>
+    </w:p>
+    <w:p>
+      <w:pPr>
+        <w:rPr>
+          <w:lang w:val="sk-SK"/>
+        </w:rPr>
+      </w:pPr>
+    </w:p>
+    <w:p>
+      <w:pPr>
+        <w:rPr>
+          <w:lang w:val="sk-SK"/>
+        </w:rPr>
+      </w:pPr>
+    </w:p>
+    <w:p>
+      <w:pPr>
+        <w:rPr>
+          <w:lang w:val="sk-SK"/>
+        </w:rPr>
+      </w:pPr>
+    </w:p>
+    <w:p>
+      <w:pPr>
+        <w:rPr>
+          <w:lang w:val="sk-SK"/>
+        </w:rPr>
+      </w:pPr>
+    </w:p>
+    <w:p>
+      <w:pPr>
+        <w:rPr>
+          <w:lang w:val="sk-SK"/>
+        </w:rPr>
+      </w:pPr>
+    </w:p>
+    <w:p>
+      <w:pPr>
+        <w:pStyle w:val="cyran3"/>
+        <w:rPr>
+          <w:lang w:val="sk-SK"/>
+        </w:rPr>
+      </w:pPr>
+      <w:bookmarkStart w:id="30" w:name="_Toc69484164"/>
+      <w:r>
+        <w:rPr>
+          <w:lang w:val="sk-SK"/>
+        </w:rPr>
+        <w:lastRenderedPageBreak/>
         <w:t>Zhodnotenie k </w:t>
       </w:r>
       <w:proofErr w:type="spellStart"/>
@@ -7733,7 +8727,7 @@
         </w:rPr>
         <w:t xml:space="preserve"> aplikácii</w:t>
       </w:r>
-      <w:bookmarkEnd w:id="27"/>
+      <w:bookmarkEnd w:id="30"/>
     </w:p>
     <w:p>
       <w:pPr>
@@ -7845,12 +8839,138 @@
     </w:p>
     <w:p>
       <w:pPr>
+        <w:pStyle w:val="Nadpissecond"/>
+        <w:rPr>
+          <w:sz w:val="48"/>
+          <w:szCs w:val="48"/>
+        </w:rPr>
+      </w:pPr>
+    </w:p>
+    <w:p>
+      <w:pPr>
+        <w:pStyle w:val="Nadpissecond"/>
+        <w:rPr>
+          <w:sz w:val="48"/>
+          <w:szCs w:val="48"/>
+        </w:rPr>
+      </w:pPr>
+    </w:p>
+    <w:p>
+      <w:pPr>
+        <w:pStyle w:val="Nadpissecond"/>
+        <w:rPr>
+          <w:sz w:val="48"/>
+          <w:szCs w:val="48"/>
+        </w:rPr>
+      </w:pPr>
+    </w:p>
+    <w:p>
+      <w:pPr>
+        <w:pStyle w:val="Nadpissecond"/>
+        <w:rPr>
+          <w:sz w:val="48"/>
+          <w:szCs w:val="48"/>
+        </w:rPr>
+      </w:pPr>
+    </w:p>
+    <w:p>
+      <w:pPr>
+        <w:pStyle w:val="Nadpissecond"/>
+        <w:rPr>
+          <w:sz w:val="48"/>
+          <w:szCs w:val="48"/>
+        </w:rPr>
+      </w:pPr>
+    </w:p>
+    <w:p>
+      <w:pPr>
+        <w:pStyle w:val="Nadpissecond"/>
+        <w:rPr>
+          <w:sz w:val="48"/>
+          <w:szCs w:val="48"/>
+        </w:rPr>
+      </w:pPr>
+    </w:p>
+    <w:p>
+      <w:pPr>
+        <w:pStyle w:val="Nadpissecond"/>
+        <w:rPr>
+          <w:sz w:val="48"/>
+          <w:szCs w:val="48"/>
+        </w:rPr>
+      </w:pPr>
+    </w:p>
+    <w:p>
+      <w:pPr>
+        <w:pStyle w:val="Nadpissecond"/>
+        <w:rPr>
+          <w:sz w:val="48"/>
+          <w:szCs w:val="48"/>
+        </w:rPr>
+      </w:pPr>
+    </w:p>
+    <w:p>
+      <w:pPr>
+        <w:pStyle w:val="Nadpissecond"/>
+        <w:rPr>
+          <w:sz w:val="48"/>
+          <w:szCs w:val="48"/>
+        </w:rPr>
+      </w:pPr>
+    </w:p>
+    <w:p>
+      <w:pPr>
+        <w:pStyle w:val="Nadpissecond"/>
+        <w:rPr>
+          <w:sz w:val="48"/>
+          <w:szCs w:val="48"/>
+        </w:rPr>
+      </w:pPr>
+    </w:p>
+    <w:p>
+      <w:pPr>
+        <w:pStyle w:val="Nadpissecond"/>
+        <w:rPr>
+          <w:sz w:val="48"/>
+          <w:szCs w:val="48"/>
+        </w:rPr>
+      </w:pPr>
+    </w:p>
+    <w:p>
+      <w:pPr>
+        <w:pStyle w:val="Nadpissecond"/>
+        <w:rPr>
+          <w:sz w:val="48"/>
+          <w:szCs w:val="48"/>
+        </w:rPr>
+      </w:pPr>
+    </w:p>
+    <w:p>
+      <w:pPr>
+        <w:pStyle w:val="Nadpissecond"/>
+        <w:rPr>
+          <w:sz w:val="48"/>
+          <w:szCs w:val="48"/>
+        </w:rPr>
+      </w:pPr>
+    </w:p>
+    <w:p>
+      <w:pPr>
+        <w:pStyle w:val="Nadpissecond"/>
+        <w:rPr>
+          <w:sz w:val="48"/>
+          <w:szCs w:val="48"/>
+        </w:rPr>
+      </w:pPr>
+    </w:p>
+    <w:p>
+      <w:pPr>
         <w:pStyle w:val="cyran2"/>
         <w:rPr>
           <w:lang w:val="sk-SK"/>
         </w:rPr>
       </w:pPr>
-      <w:bookmarkStart w:id="28" w:name="_Toc67776907"/>
+      <w:bookmarkStart w:id="31" w:name="_Toc69484165"/>
       <w:r>
         <w:rPr>
           <w:lang w:val="sk-SK"/>
@@ -7865,7 +8985,7 @@
         </w:rPr>
         <w:t>shopu</w:t>
       </w:r>
-      <w:bookmarkEnd w:id="28"/>
+      <w:bookmarkEnd w:id="31"/>
       <w:proofErr w:type="spellEnd"/>
       <w:r>
         <w:rPr>
@@ -8155,14 +9275,14 @@
           <w:lang w:val="sk-SK"/>
         </w:rPr>
       </w:pPr>
-      <w:bookmarkStart w:id="29" w:name="_Toc67776908"/>
+      <w:bookmarkStart w:id="32" w:name="_Toc69484166"/>
       <w:r>
         <w:rPr>
           <w:lang w:val="sk-SK"/>
         </w:rPr>
         <w:t>Používateľské rozhranie a dizajn stránky</w:t>
       </w:r>
-      <w:bookmarkEnd w:id="29"/>
+      <w:bookmarkEnd w:id="32"/>
     </w:p>
     <w:p>
       <w:pPr>
@@ -8237,14 +9357,14 @@
           <w:lang w:val="sk-SK"/>
         </w:rPr>
       </w:pPr>
-      <w:bookmarkStart w:id="30" w:name="_Toc67776909"/>
+      <w:bookmarkStart w:id="33" w:name="_Toc69484167"/>
       <w:r>
         <w:rPr>
           <w:lang w:val="sk-SK"/>
         </w:rPr>
         <w:t>Domovská stránka</w:t>
       </w:r>
-      <w:bookmarkEnd w:id="30"/>
+      <w:bookmarkEnd w:id="33"/>
     </w:p>
     <w:p>
       <w:pPr>
@@ -8312,7 +9432,7 @@
                     </pic:cNvPicPr>
                   </pic:nvPicPr>
                   <pic:blipFill>
-                    <a:blip r:embed="rId19" cstate="print">
+                    <a:blip r:embed="rId22" cstate="print">
                       <a:extLst>
                         <a:ext uri="{28A0092B-C50C-407E-A947-70E740481C1C}">
                           <a14:useLocalDpi xmlns:a14="http://schemas.microsoft.com/office/drawing/2010/main" val="0"/>
@@ -8392,7 +9512,7 @@
           <w:sz w:val="24"/>
           <w:szCs w:val="24"/>
         </w:rPr>
-        <w:t>10</w:t>
+        <w:t>12</w:t>
       </w:r>
       <w:r>
         <w:rPr>
@@ -8440,14 +9560,14 @@
           <w:lang w:val="sk-SK"/>
         </w:rPr>
       </w:pPr>
-      <w:bookmarkStart w:id="31" w:name="_Toc67776910"/>
+      <w:bookmarkStart w:id="34" w:name="_Toc69484168"/>
       <w:r>
         <w:rPr>
           <w:lang w:val="sk-SK"/>
         </w:rPr>
         <w:t>Prihlásenie a registrácia</w:t>
       </w:r>
-      <w:bookmarkEnd w:id="31"/>
+      <w:bookmarkEnd w:id="34"/>
     </w:p>
     <w:p>
       <w:pPr>
@@ -8509,7 +9629,7 @@
                     </pic:cNvPicPr>
                   </pic:nvPicPr>
                   <pic:blipFill>
-                    <a:blip r:embed="rId20">
+                    <a:blip r:embed="rId23">
                       <a:extLst>
                         <a:ext uri="{28A0092B-C50C-407E-A947-70E740481C1C}">
                           <a14:useLocalDpi xmlns:a14="http://schemas.microsoft.com/office/drawing/2010/main" val="0"/>
@@ -8589,7 +9709,7 @@
           <w:sz w:val="24"/>
           <w:szCs w:val="24"/>
         </w:rPr>
-        <w:t>11</w:t>
+        <w:t>13</w:t>
       </w:r>
       <w:r>
         <w:rPr>
@@ -8640,7 +9760,7 @@
                     </pic:cNvPicPr>
                   </pic:nvPicPr>
                   <pic:blipFill>
-                    <a:blip r:embed="rId21" cstate="print">
+                    <a:blip r:embed="rId24" cstate="print">
                       <a:extLst>
                         <a:ext uri="{28A0092B-C50C-407E-A947-70E740481C1C}">
                           <a14:useLocalDpi xmlns:a14="http://schemas.microsoft.com/office/drawing/2010/main" val="0"/>
@@ -8726,7 +9846,7 @@
           <w:sz w:val="24"/>
           <w:szCs w:val="24"/>
         </w:rPr>
-        <w:t>12</w:t>
+        <w:t>14</w:t>
       </w:r>
       <w:r>
         <w:rPr>
@@ -8759,14 +9879,14 @@
           <w:lang w:val="sk-SK"/>
         </w:rPr>
       </w:pPr>
-      <w:bookmarkStart w:id="32" w:name="_Toc67776911"/>
+      <w:bookmarkStart w:id="35" w:name="_Toc69484169"/>
       <w:r>
         <w:rPr>
           <w:lang w:val="sk-SK"/>
         </w:rPr>
         <w:t>Nákupný košík</w:t>
       </w:r>
-      <w:bookmarkEnd w:id="32"/>
+      <w:bookmarkEnd w:id="35"/>
     </w:p>
     <w:p>
       <w:pPr>
@@ -8832,7 +9952,7 @@
                     </pic:cNvPicPr>
                   </pic:nvPicPr>
                   <pic:blipFill>
-                    <a:blip r:embed="rId22" cstate="print">
+                    <a:blip r:embed="rId25" cstate="print">
                       <a:extLst>
                         <a:ext uri="{28A0092B-C50C-407E-A947-70E740481C1C}">
                           <a14:useLocalDpi xmlns:a14="http://schemas.microsoft.com/office/drawing/2010/main" val="0"/>
@@ -8912,7 +10032,7 @@
           <w:sz w:val="24"/>
           <w:szCs w:val="24"/>
         </w:rPr>
-        <w:t>13</w:t>
+        <w:t>15</w:t>
       </w:r>
       <w:r>
         <w:rPr>
@@ -8938,7 +10058,7 @@
           <w:lang w:val="sk-SK"/>
         </w:rPr>
       </w:pPr>
-      <w:bookmarkStart w:id="33" w:name="_Toc67776912"/>
+      <w:bookmarkStart w:id="36" w:name="_Toc69484170"/>
       <w:r>
         <w:rPr>
           <w:lang w:val="sk-SK"/>
@@ -8946,8 +10066,8 @@
         <w:lastRenderedPageBreak/>
         <w:t>Informácie o doručení</w:t>
       </w:r>
-      <w:bookmarkStart w:id="34" w:name="_Hlk56334945"/>
-      <w:bookmarkEnd w:id="33"/>
+      <w:bookmarkStart w:id="37" w:name="_Hlk56334945"/>
+      <w:bookmarkEnd w:id="36"/>
     </w:p>
     <w:p>
       <w:pPr>
@@ -8966,9 +10086,27 @@
           <w:szCs w:val="24"/>
           <w:lang w:val="sk-SK"/>
         </w:rPr>
-        <w:t>Do formuláru na Obrázku 5 používateľ vloží informácií o príjemcovi objednávky</w:t>
-      </w:r>
-      <w:bookmarkEnd w:id="34"/>
+        <w:t xml:space="preserve">Do formuláru na Obrázku </w:t>
+      </w:r>
+      <w:r>
+        <w:rPr>
+          <w:rFonts w:ascii="Times New Roman" w:hAnsi="Times New Roman" w:cs="Times New Roman"/>
+          <w:sz w:val="24"/>
+          <w:szCs w:val="24"/>
+          <w:lang w:val="sk-SK"/>
+        </w:rPr>
+        <w:t>17</w:t>
+      </w:r>
+      <w:r>
+        <w:rPr>
+          <w:rFonts w:ascii="Times New Roman" w:hAnsi="Times New Roman" w:cs="Times New Roman"/>
+          <w:sz w:val="24"/>
+          <w:szCs w:val="24"/>
+          <w:lang w:val="sk-SK"/>
+        </w:rPr>
+        <w:t xml:space="preserve"> používateľ vloží informácií o príjemcovi objednávky</w:t>
+      </w:r>
+      <w:bookmarkEnd w:id="37"/>
       <w:r>
         <w:rPr>
           <w:rFonts w:ascii="Times New Roman" w:hAnsi="Times New Roman" w:cs="Times New Roman"/>
@@ -9032,7 +10170,7 @@
                     </pic:cNvPicPr>
                   </pic:nvPicPr>
                   <pic:blipFill>
-                    <a:blip r:embed="rId23">
+                    <a:blip r:embed="rId26">
                       <a:extLst>
                         <a:ext uri="{28A0092B-C50C-407E-A947-70E740481C1C}">
                           <a14:useLocalDpi xmlns:a14="http://schemas.microsoft.com/office/drawing/2010/main" val="0"/>
@@ -9112,7 +10250,7 @@
           <w:sz w:val="24"/>
           <w:szCs w:val="24"/>
         </w:rPr>
-        <w:t>14</w:t>
+        <w:t>16</w:t>
       </w:r>
       <w:r>
         <w:rPr>
@@ -9215,7 +10353,7 @@
           <w:lang w:val="sk-SK"/>
         </w:rPr>
       </w:pPr>
-      <w:bookmarkStart w:id="35" w:name="_Toc67776913"/>
+      <w:bookmarkStart w:id="38" w:name="_Toc69484171"/>
       <w:r>
         <w:rPr>
           <w:lang w:val="sk-SK"/>
@@ -9223,7 +10361,7 @@
         <w:lastRenderedPageBreak/>
         <w:t>Informácie o platbe</w:t>
       </w:r>
-      <w:bookmarkEnd w:id="35"/>
+      <w:bookmarkEnd w:id="38"/>
     </w:p>
     <w:p>
       <w:pPr>
@@ -9300,7 +10438,7 @@
                     </pic:cNvPicPr>
                   </pic:nvPicPr>
                   <pic:blipFill>
-                    <a:blip r:embed="rId24" cstate="print">
+                    <a:blip r:embed="rId27" cstate="print">
                       <a:extLst>
                         <a:ext uri="{28A0092B-C50C-407E-A947-70E740481C1C}">
                           <a14:useLocalDpi xmlns:a14="http://schemas.microsoft.com/office/drawing/2010/main" val="0"/>
@@ -9380,7 +10518,7 @@
           <w:sz w:val="24"/>
           <w:szCs w:val="24"/>
         </w:rPr>
-        <w:t>15</w:t>
+        <w:t>17</w:t>
       </w:r>
       <w:r>
         <w:rPr>
@@ -9450,7 +10588,7 @@
                     </pic:cNvPicPr>
                   </pic:nvPicPr>
                   <pic:blipFill>
-                    <a:blip r:embed="rId25" cstate="print">
+                    <a:blip r:embed="rId28" cstate="print">
                       <a:extLst>
                         <a:ext uri="{28A0092B-C50C-407E-A947-70E740481C1C}">
                           <a14:useLocalDpi xmlns:a14="http://schemas.microsoft.com/office/drawing/2010/main" val="0"/>
@@ -9530,7 +10668,7 @@
           <w:sz w:val="24"/>
           <w:szCs w:val="24"/>
         </w:rPr>
-        <w:t>16</w:t>
+        <w:t>18</w:t>
       </w:r>
       <w:r>
         <w:rPr>
@@ -9617,7 +10755,7 @@
                     </pic:cNvPicPr>
                   </pic:nvPicPr>
                   <pic:blipFill>
-                    <a:blip r:embed="rId26">
+                    <a:blip r:embed="rId29">
                       <a:extLst>
                         <a:ext uri="{28A0092B-C50C-407E-A947-70E740481C1C}">
                           <a14:useLocalDpi xmlns:a14="http://schemas.microsoft.com/office/drawing/2010/main" val="0"/>
@@ -9697,7 +10835,7 @@
           <w:sz w:val="24"/>
           <w:szCs w:val="24"/>
         </w:rPr>
-        <w:t>17</w:t>
+        <w:t>19</w:t>
       </w:r>
       <w:r>
         <w:rPr>
@@ -10023,7 +11161,7 @@
                     <pic:cNvPicPr/>
                   </pic:nvPicPr>
                   <pic:blipFill>
-                    <a:blip r:embed="rId27"/>
+                    <a:blip r:embed="rId30"/>
                     <a:stretch>
                       <a:fillRect/>
                     </a:stretch>
@@ -10092,7 +11230,7 @@
           <w:sz w:val="24"/>
           <w:szCs w:val="24"/>
         </w:rPr>
-        <w:t>18</w:t>
+        <w:t>20</w:t>
       </w:r>
       <w:r>
         <w:rPr>
@@ -10250,7 +11388,7 @@
                     <pic:cNvPicPr/>
                   </pic:nvPicPr>
                   <pic:blipFill>
-                    <a:blip r:embed="rId28"/>
+                    <a:blip r:embed="rId31"/>
                     <a:stretch>
                       <a:fillRect/>
                     </a:stretch>
@@ -10319,7 +11457,7 @@
           <w:sz w:val="24"/>
           <w:szCs w:val="24"/>
         </w:rPr>
-        <w:t>19</w:t>
+        <w:t>21</w:t>
       </w:r>
       <w:r>
         <w:rPr>
@@ -10399,7 +11537,25 @@
           <w:szCs w:val="24"/>
           <w:lang w:val="sk-SK"/>
         </w:rPr>
-        <w:t xml:space="preserve">Podľa rozhrania na obrázku 20 môže </w:t>
+        <w:t>Podľa rozhrania na obrázku 2</w:t>
+      </w:r>
+      <w:r>
+        <w:rPr>
+          <w:rFonts w:ascii="Times New Roman" w:hAnsi="Times New Roman" w:cs="Times New Roman"/>
+          <w:sz w:val="24"/>
+          <w:szCs w:val="24"/>
+          <w:lang w:val="sk-SK"/>
+        </w:rPr>
+        <w:t>2</w:t>
+      </w:r>
+      <w:r>
+        <w:rPr>
+          <w:rFonts w:ascii="Times New Roman" w:hAnsi="Times New Roman" w:cs="Times New Roman"/>
+          <w:sz w:val="24"/>
+          <w:szCs w:val="24"/>
+          <w:lang w:val="sk-SK"/>
+        </w:rPr>
+        <w:t xml:space="preserve"> môže </w:t>
       </w:r>
       <w:r>
         <w:rPr>
@@ -10529,7 +11685,7 @@
                     <pic:cNvPicPr/>
                   </pic:nvPicPr>
                   <pic:blipFill>
-                    <a:blip r:embed="rId29"/>
+                    <a:blip r:embed="rId32"/>
                     <a:stretch>
                       <a:fillRect/>
                     </a:stretch>
@@ -10598,7 +11754,7 @@
           <w:sz w:val="24"/>
           <w:szCs w:val="24"/>
         </w:rPr>
-        <w:t>20</w:t>
+        <w:t>22</w:t>
       </w:r>
       <w:r>
         <w:rPr>
@@ -10653,8 +11809,8 @@
           <w:lang w:val="sk-SK"/>
         </w:rPr>
       </w:pPr>
-      <w:bookmarkStart w:id="36" w:name="_Toc59206626"/>
-      <w:bookmarkStart w:id="37" w:name="_Toc67776914"/>
+      <w:bookmarkStart w:id="39" w:name="_Toc59206626"/>
+      <w:bookmarkStart w:id="40" w:name="_Toc69484172"/>
       <w:r>
         <w:rPr>
           <w:lang w:val="sk-SK"/>
@@ -10662,8 +11818,8 @@
         <w:lastRenderedPageBreak/>
         <w:t>Správa rolí používateľov</w:t>
       </w:r>
-      <w:bookmarkEnd w:id="36"/>
-      <w:bookmarkEnd w:id="37"/>
+      <w:bookmarkEnd w:id="39"/>
+      <w:bookmarkEnd w:id="40"/>
     </w:p>
     <w:p>
       <w:pPr>
@@ -10720,7 +11876,7 @@
                     <pic:cNvPicPr/>
                   </pic:nvPicPr>
                   <pic:blipFill rotWithShape="1">
-                    <a:blip r:embed="rId30"/>
+                    <a:blip r:embed="rId33"/>
                     <a:srcRect l="34423"/>
                     <a:stretch/>
                   </pic:blipFill>
@@ -10768,7 +11924,7 @@
         <w:rPr>
           <w:noProof/>
         </w:rPr>
-        <w:t>21</w:t>
+        <w:t>23</w:t>
       </w:r>
       <w:r>
         <w:fldChar w:fldCharType="end"/>
@@ -10886,7 +12042,7 @@
                     <pic:cNvPicPr/>
                   </pic:nvPicPr>
                   <pic:blipFill rotWithShape="1">
-                    <a:blip r:embed="rId31"/>
+                    <a:blip r:embed="rId34"/>
                     <a:srcRect l="52099"/>
                     <a:stretch/>
                   </pic:blipFill>
@@ -10934,7 +12090,7 @@
         <w:rPr>
           <w:noProof/>
         </w:rPr>
-        <w:t>22</w:t>
+        <w:t>24</w:t>
       </w:r>
       <w:r>
         <w:fldChar w:fldCharType="end"/>
@@ -10958,7 +12114,7 @@
           <w:lang w:val="sk-SK"/>
         </w:rPr>
       </w:pPr>
-      <w:bookmarkStart w:id="38" w:name="_Toc67776915"/>
+      <w:bookmarkStart w:id="41" w:name="_Toc69484173"/>
       <w:r>
         <w:rPr>
           <w:lang w:val="sk-SK"/>
@@ -10966,7 +12122,7 @@
         <w:lastRenderedPageBreak/>
         <w:t>Server a riadiaca časť systému</w:t>
       </w:r>
-      <w:bookmarkEnd w:id="38"/>
+      <w:bookmarkEnd w:id="41"/>
     </w:p>
     <w:p>
       <w:pPr>
@@ -11118,7 +12274,7 @@
                     <pic:cNvPicPr/>
                   </pic:nvPicPr>
                   <pic:blipFill>
-                    <a:blip r:embed="rId32">
+                    <a:blip r:embed="rId35">
                       <a:extLst>
                         <a:ext uri="{28A0092B-C50C-407E-A947-70E740481C1C}">
                           <a14:useLocalDpi xmlns:a14="http://schemas.microsoft.com/office/drawing/2010/main" val="0"/>
@@ -11170,7 +12326,7 @@
         <w:rPr>
           <w:noProof/>
         </w:rPr>
-        <w:t>23</w:t>
+        <w:t>25</w:t>
       </w:r>
       <w:r>
         <w:fldChar w:fldCharType="end"/>
@@ -11235,7 +12391,7 @@
                     </pic:cNvPicPr>
                   </pic:nvPicPr>
                   <pic:blipFill>
-                    <a:blip r:embed="rId33">
+                    <a:blip r:embed="rId36">
                       <a:extLst>
                         <a:ext uri="{28A0092B-C50C-407E-A947-70E740481C1C}">
                           <a14:useLocalDpi xmlns:a14="http://schemas.microsoft.com/office/drawing/2010/main" val="0"/>
@@ -11287,7 +12443,7 @@
         <w:rPr>
           <w:noProof/>
         </w:rPr>
-        <w:t>24</w:t>
+        <w:t>26</w:t>
       </w:r>
       <w:r>
         <w:fldChar w:fldCharType="end"/>
@@ -11341,7 +12497,7 @@
                     </pic:cNvPicPr>
                   </pic:nvPicPr>
                   <pic:blipFill>
-                    <a:blip r:embed="rId34">
+                    <a:blip r:embed="rId37">
                       <a:extLst>
                         <a:ext uri="{28A0092B-C50C-407E-A947-70E740481C1C}">
                           <a14:useLocalDpi xmlns:a14="http://schemas.microsoft.com/office/drawing/2010/main" val="0"/>
@@ -11393,7 +12549,7 @@
         <w:rPr>
           <w:noProof/>
         </w:rPr>
-        <w:t>25</w:t>
+        <w:t>27</w:t>
       </w:r>
       <w:r>
         <w:fldChar w:fldCharType="end"/>
@@ -11466,6 +12622,22 @@
     </w:p>
     <w:p>
       <w:pPr>
+        <w:pStyle w:val="cyran3"/>
+        <w:rPr>
+          <w:lang w:val="sk-SK"/>
+        </w:rPr>
+      </w:pPr>
+      <w:bookmarkStart w:id="42" w:name="_Toc69484174"/>
+      <w:r>
+        <w:rPr>
+          <w:lang w:val="sk-SK"/>
+        </w:rPr>
+        <w:t>Databáza</w:t>
+      </w:r>
+      <w:bookmarkEnd w:id="42"/>
+    </w:p>
+    <w:p>
+      <w:pPr>
         <w:spacing w:line="360" w:lineRule="auto"/>
         <w:ind w:firstLine="720"/>
         <w:jc w:val="both"/>
@@ -11476,35 +12648,6 @@
           <w:lang w:val="sk-SK"/>
         </w:rPr>
       </w:pPr>
-    </w:p>
-    <w:p>
-      <w:pPr>
-        <w:pStyle w:val="cyran3"/>
-        <w:rPr>
-          <w:lang w:val="sk-SK"/>
-        </w:rPr>
-      </w:pPr>
-      <w:bookmarkStart w:id="39" w:name="_Toc67776916"/>
-      <w:r>
-        <w:rPr>
-          <w:lang w:val="sk-SK"/>
-        </w:rPr>
-        <w:t>Databáza</w:t>
-      </w:r>
-      <w:bookmarkEnd w:id="39"/>
-    </w:p>
-    <w:p>
-      <w:pPr>
-        <w:spacing w:line="360" w:lineRule="auto"/>
-        <w:ind w:firstLine="720"/>
-        <w:jc w:val="both"/>
-        <w:rPr>
-          <w:rFonts w:ascii="Times New Roman" w:hAnsi="Times New Roman" w:cs="Times New Roman"/>
-          <w:sz w:val="24"/>
-          <w:szCs w:val="24"/>
-          <w:lang w:val="sk-SK"/>
-        </w:rPr>
-      </w:pPr>
       <w:r>
         <w:rPr>
           <w:rFonts w:ascii="Times New Roman" w:hAnsi="Times New Roman" w:cs="Times New Roman"/>
@@ -11614,7 +12757,7 @@
           <w:lang w:val="sk-SK"/>
         </w:rPr>
       </w:pPr>
-      <w:bookmarkStart w:id="40" w:name="_Toc67776917"/>
+      <w:bookmarkStart w:id="43" w:name="_Toc69484175"/>
       <w:r>
         <w:rPr>
           <w:lang w:val="sk-SK"/>
@@ -11628,7 +12771,7 @@
         </w:rPr>
         <w:t>atabázový model</w:t>
       </w:r>
-      <w:bookmarkEnd w:id="40"/>
+      <w:bookmarkEnd w:id="43"/>
     </w:p>
     <w:p>
       <w:pPr>
@@ -14022,7 +15165,7 @@
         </w:rPr>
         <w:t xml:space="preserve"> na </w:t>
       </w:r>
-      <w:hyperlink r:id="rId35" w:history="1">
+      <w:hyperlink r:id="rId38" w:history="1">
         <w:r>
           <w:rPr>
             <w:rStyle w:val="Hypertextovprepojenie"/>
@@ -14203,7 +15346,7 @@
           <w:lang w:val="sk-SK"/>
         </w:rPr>
       </w:pPr>
-      <w:bookmarkStart w:id="41" w:name="_Toc67776918"/>
+      <w:bookmarkStart w:id="44" w:name="_Toc69484176"/>
       <w:r>
         <w:rPr>
           <w:lang w:val="sk-SK"/>
@@ -14218,7 +15361,7 @@
         </w:rPr>
         <w:t>shopu</w:t>
       </w:r>
-      <w:bookmarkEnd w:id="41"/>
+      <w:bookmarkEnd w:id="44"/>
       <w:proofErr w:type="spellEnd"/>
       <w:r>
         <w:rPr>
@@ -14392,6 +15535,11 @@
     </w:p>
     <w:p>
       <w:pPr>
+        <w:pStyle w:val="Odsekzoznamu"/>
+        <w:numPr>
+          <w:ilvl w:val="0"/>
+          <w:numId w:val="22"/>
+        </w:numPr>
         <w:spacing w:line="360" w:lineRule="auto"/>
         <w:jc w:val="both"/>
         <w:rPr>
@@ -14400,6 +15548,71 @@
           <w:lang w:val="sk-SK"/>
         </w:rPr>
       </w:pPr>
+      <w:r>
+        <w:rPr>
+          <w:rFonts w:ascii="Times New Roman" w:hAnsi="Times New Roman" w:cs="Times New Roman"/>
+          <w:szCs w:val="24"/>
+          <w:lang w:val="sk-SK"/>
+        </w:rPr>
+        <w:t>SQL injekcia pre získanie záznamu z </w:t>
+      </w:r>
+      <w:proofErr w:type="spellStart"/>
+      <w:r>
+        <w:rPr>
+          <w:rFonts w:ascii="Times New Roman" w:hAnsi="Times New Roman" w:cs="Times New Roman"/>
+          <w:szCs w:val="24"/>
+          <w:lang w:val="sk-SK"/>
+        </w:rPr>
+        <w:t>Whois</w:t>
+      </w:r>
+      <w:proofErr w:type="spellEnd"/>
+      <w:r>
+        <w:rPr>
+          <w:rFonts w:ascii="Times New Roman" w:hAnsi="Times New Roman" w:cs="Times New Roman"/>
+          <w:szCs w:val="24"/>
+          <w:lang w:val="sk-SK"/>
+        </w:rPr>
+        <w:t xml:space="preserve"> s najväčším počtom zraniteľností a získanie bližšieho popisu k nim – záznam o </w:t>
+      </w:r>
+      <w:proofErr w:type="spellStart"/>
+      <w:r>
+        <w:rPr>
+          <w:rFonts w:ascii="Times New Roman" w:hAnsi="Times New Roman" w:cs="Times New Roman"/>
+          <w:szCs w:val="24"/>
+          <w:lang w:val="sk-SK"/>
+        </w:rPr>
+        <w:t>security</w:t>
+      </w:r>
+      <w:proofErr w:type="spellEnd"/>
+      <w:r>
+        <w:rPr>
+          <w:rFonts w:ascii="Times New Roman" w:hAnsi="Times New Roman" w:cs="Times New Roman"/>
+          <w:szCs w:val="24"/>
+          <w:lang w:val="sk-SK"/>
+        </w:rPr>
+        <w:t xml:space="preserve"> </w:t>
+      </w:r>
+      <w:proofErr w:type="spellStart"/>
+      <w:r>
+        <w:rPr>
+          <w:rFonts w:ascii="Times New Roman" w:hAnsi="Times New Roman" w:cs="Times New Roman"/>
+          <w:szCs w:val="24"/>
+          <w:lang w:val="sk-SK"/>
+        </w:rPr>
+        <w:t>eshope</w:t>
+      </w:r>
+      <w:proofErr w:type="spellEnd"/>
+    </w:p>
+    <w:p>
+      <w:pPr>
+        <w:spacing w:line="360" w:lineRule="auto"/>
+        <w:jc w:val="both"/>
+        <w:rPr>
+          <w:rFonts w:ascii="Times New Roman" w:hAnsi="Times New Roman" w:cs="Times New Roman"/>
+          <w:szCs w:val="24"/>
+          <w:lang w:val="sk-SK"/>
+        </w:rPr>
+      </w:pPr>
     </w:p>
     <w:p>
       <w:pPr>
@@ -14408,16 +15621,16 @@
           <w:lang w:val="sk-SK"/>
         </w:rPr>
       </w:pPr>
-      <w:bookmarkStart w:id="42" w:name="_Toc57116202"/>
-      <w:bookmarkStart w:id="43" w:name="_Toc67776919"/>
+      <w:bookmarkStart w:id="45" w:name="_Toc57116202"/>
+      <w:bookmarkStart w:id="46" w:name="_Toc69484177"/>
       <w:r>
         <w:rPr>
           <w:lang w:val="sk-SK"/>
         </w:rPr>
         <w:t>Prelamovanie slabých hesiel – slovníkový útok</w:t>
       </w:r>
-      <w:bookmarkEnd w:id="42"/>
-      <w:bookmarkEnd w:id="43"/>
+      <w:bookmarkEnd w:id="45"/>
+      <w:bookmarkEnd w:id="46"/>
     </w:p>
     <w:p>
       <w:pPr>
@@ -14461,16 +15674,16 @@
           <w:lang w:val="sk-SK"/>
         </w:rPr>
       </w:pPr>
-      <w:bookmarkStart w:id="44" w:name="_Toc57116203"/>
-      <w:bookmarkStart w:id="45" w:name="_Toc67776920"/>
+      <w:bookmarkStart w:id="47" w:name="_Toc57116203"/>
+      <w:bookmarkStart w:id="48" w:name="_Toc69484178"/>
       <w:r>
         <w:rPr>
           <w:lang w:val="sk-SK"/>
         </w:rPr>
         <w:t>Ukradnutie produktu odoslaním falošnej informácie</w:t>
       </w:r>
-      <w:bookmarkEnd w:id="44"/>
-      <w:bookmarkEnd w:id="45"/>
+      <w:bookmarkEnd w:id="47"/>
+      <w:bookmarkEnd w:id="48"/>
       <w:r>
         <w:rPr>
           <w:lang w:val="sk-SK"/>
@@ -14560,16 +15773,16 @@
           <w:lang w:val="sk-SK"/>
         </w:rPr>
       </w:pPr>
-      <w:bookmarkStart w:id="46" w:name="_Toc57116204"/>
-      <w:bookmarkStart w:id="47" w:name="_Toc67776921"/>
+      <w:bookmarkStart w:id="49" w:name="_Toc57116204"/>
+      <w:bookmarkStart w:id="50" w:name="_Toc69484179"/>
       <w:r>
         <w:rPr>
           <w:lang w:val="sk-SK"/>
         </w:rPr>
         <w:t>Ukradnutie produktu prístupom do priečinka</w:t>
       </w:r>
-      <w:bookmarkEnd w:id="46"/>
-      <w:bookmarkEnd w:id="47"/>
+      <w:bookmarkEnd w:id="49"/>
+      <w:bookmarkEnd w:id="50"/>
       <w:r>
         <w:rPr>
           <w:lang w:val="sk-SK"/>
@@ -14619,7 +15832,7 @@
           <w:lang w:val="sk-SK"/>
         </w:rPr>
       </w:pPr>
-      <w:bookmarkStart w:id="48" w:name="_Toc67776922"/>
+      <w:bookmarkStart w:id="51" w:name="_Toc69484180"/>
       <w:r>
         <w:rPr>
           <w:lang w:val="sk-SK"/>
@@ -14662,7 +15875,7 @@
         </w:rPr>
         <w:t xml:space="preserve"> admina</w:t>
       </w:r>
-      <w:bookmarkEnd w:id="48"/>
+      <w:bookmarkEnd w:id="51"/>
     </w:p>
     <w:p>
       <w:pPr>
@@ -14774,6 +15987,7 @@
           <w:szCs w:val="24"/>
           <w:lang w:val="sk-SK" w:eastAsia="en-US"/>
         </w:rPr>
+        <w:lastRenderedPageBreak/>
         <w:t xml:space="preserve">SELECT </w:t>
       </w:r>
       <w:proofErr w:type="spellStart"/>
@@ -14902,7 +16116,6 @@
           <w:szCs w:val="24"/>
           <w:lang w:val="sk-SK"/>
         </w:rPr>
-        <w:lastRenderedPageBreak/>
         <w:t>Útočník</w:t>
       </w:r>
       <w:r>
@@ -15070,52 +16283,6 @@
           <w:lang w:val="sk-SK"/>
         </w:rPr>
         <w:tab/>
-      </w:r>
-      <w:r>
-        <w:rPr>
-          <w:rFonts w:ascii="Times New Roman" w:hAnsi="Times New Roman" w:cs="Times New Roman"/>
-          <w:sz w:val="24"/>
-          <w:szCs w:val="24"/>
-          <w:lang w:val="sk-SK"/>
-        </w:rPr>
-        <w:tab/>
-        <w:t xml:space="preserve">Následne útočník v roli predavača zmení email používateľa na nejaký, ku ktorému má prístup.  </w:t>
-      </w:r>
-      <w:r>
-        <w:rPr>
-          <w:rFonts w:ascii="Times New Roman" w:hAnsi="Times New Roman" w:cs="Times New Roman"/>
-          <w:sz w:val="24"/>
-          <w:szCs w:val="24"/>
-          <w:lang w:val="sk-SK"/>
-        </w:rPr>
-        <w:t>Potom sa o</w:t>
-      </w:r>
-      <w:r>
-        <w:rPr>
-          <w:rFonts w:ascii="Times New Roman" w:hAnsi="Times New Roman" w:cs="Times New Roman"/>
-          <w:sz w:val="24"/>
-          <w:szCs w:val="24"/>
-          <w:lang w:val="sk-SK"/>
-        </w:rPr>
-        <w:t xml:space="preserve">dhlási a nechá si vygenerovať nové heslo pre zmenený email. </w:t>
-      </w:r>
-      <w:r>
-        <w:rPr>
-          <w:rFonts w:ascii="Times New Roman" w:hAnsi="Times New Roman" w:cs="Times New Roman"/>
-          <w:sz w:val="24"/>
-          <w:szCs w:val="24"/>
-          <w:lang w:val="sk-SK"/>
-        </w:rPr>
-        <w:t xml:space="preserve">Na zadaný email mu bude doručené </w:t>
-      </w:r>
-      <w:r>
-        <w:rPr>
-          <w:rFonts w:ascii="Times New Roman" w:hAnsi="Times New Roman" w:cs="Times New Roman"/>
-          <w:sz w:val="24"/>
-          <w:szCs w:val="24"/>
-          <w:lang w:val="sk-SK"/>
-        </w:rPr>
-        <w:t>zmenené heslo, ktoré použije pri prihlasovaní. Na základe tohto útoku útočník získal privilégiá admina. Tento útok môže realizovať pracovník obchodu, ale primárne je určený v spojení s útokom prelamovania hesiel, v ktorom útočník sa na základe slabého hesla dostane do role pracovníka v obchode. Pracovník v obchode má nižšie práva ako samotný admin. Obrázky 24 a 25 popisujú uvedený implementovaný útok.</w:t>
       </w:r>
     </w:p>
     <w:p>
@@ -15156,7 +16323,7 @@
                     </pic:cNvPicPr>
                   </pic:nvPicPr>
                   <pic:blipFill>
-                    <a:blip r:embed="rId36" cstate="print">
+                    <a:blip r:embed="rId39" cstate="print">
                       <a:extLst>
                         <a:ext uri="{28A0092B-C50C-407E-A947-70E740481C1C}">
                           <a14:useLocalDpi xmlns:a14="http://schemas.microsoft.com/office/drawing/2010/main" val="0"/>
@@ -15208,7 +16375,7 @@
         <w:rPr>
           <w:noProof/>
         </w:rPr>
-        <w:t>26</w:t>
+        <w:t>28</w:t>
       </w:r>
       <w:r>
         <w:fldChar w:fldCharType="end"/>
@@ -15259,7 +16426,7 @@
                     </pic:cNvPicPr>
                   </pic:nvPicPr>
                   <pic:blipFill>
-                    <a:blip r:embed="rId37" cstate="print">
+                    <a:blip r:embed="rId40" cstate="print">
                       <a:extLst>
                         <a:ext uri="{28A0092B-C50C-407E-A947-70E740481C1C}">
                           <a14:useLocalDpi xmlns:a14="http://schemas.microsoft.com/office/drawing/2010/main" val="0"/>
@@ -15311,7 +16478,7 @@
         <w:rPr>
           <w:noProof/>
         </w:rPr>
-        <w:t>27</w:t>
+        <w:t>29</w:t>
       </w:r>
       <w:r>
         <w:fldChar w:fldCharType="end"/>
@@ -15322,12 +16489,794 @@
     </w:p>
     <w:p>
       <w:pPr>
+        <w:rPr>
+          <w:lang w:val="sk-SK"/>
+        </w:rPr>
+      </w:pPr>
+    </w:p>
+    <w:p>
+      <w:pPr>
+        <w:ind w:firstLine="576"/>
+        <w:rPr>
+          <w:rFonts w:ascii="Times New Roman" w:hAnsi="Times New Roman" w:cs="Times New Roman"/>
+          <w:sz w:val="24"/>
+          <w:szCs w:val="24"/>
+          <w:lang w:val="sk-SK"/>
+        </w:rPr>
+      </w:pPr>
+      <w:r>
+        <w:rPr>
+          <w:rFonts w:ascii="Times New Roman" w:hAnsi="Times New Roman" w:cs="Times New Roman"/>
+          <w:sz w:val="24"/>
+          <w:szCs w:val="24"/>
+          <w:lang w:val="sk-SK"/>
+        </w:rPr>
+        <w:t xml:space="preserve">Následne útočník v roli predavača zmení email používateľa na nejaký, ku ktorému má prístup.  Potom sa odhlási a nechá si vygenerovať nové heslo pre zmenený email. Na zadaný email mu bude doručené zmenené heslo, ktoré použije pri prihlasovaní. Na základe tohto útoku útočník získal privilégiá admina. Tento útok môže realizovať pracovník obchodu, ale primárne je určený v spojení s útokom prelamovania hesiel, v ktorom útočník sa na základe </w:t>
+      </w:r>
+      <w:r>
+        <w:rPr>
+          <w:rFonts w:ascii="Times New Roman" w:hAnsi="Times New Roman" w:cs="Times New Roman"/>
+          <w:sz w:val="24"/>
+          <w:szCs w:val="24"/>
+          <w:lang w:val="sk-SK"/>
+        </w:rPr>
+        <w:lastRenderedPageBreak/>
+        <w:t>slabého hesla dostane do role pracovníka v obchode. Pracovník v obchode má nižšie práva ako samotný admin. Obrázky 29 a 30 popisujú uvedený implementovaný útok.</w:t>
+      </w:r>
+    </w:p>
+    <w:p>
+      <w:pPr>
+        <w:ind w:firstLine="576"/>
+        <w:rPr>
+          <w:rFonts w:ascii="Times New Roman" w:hAnsi="Times New Roman" w:cs="Times New Roman"/>
+          <w:sz w:val="24"/>
+          <w:szCs w:val="24"/>
+          <w:lang w:val="sk-SK"/>
+        </w:rPr>
+      </w:pPr>
+    </w:p>
+    <w:p>
+      <w:pPr>
+        <w:pStyle w:val="cyran3"/>
+        <w:rPr>
+          <w:lang w:val="sk-SK"/>
+        </w:rPr>
+      </w:pPr>
+      <w:bookmarkStart w:id="52" w:name="_Toc69484181"/>
+      <w:r>
+        <w:rPr>
+          <w:lang w:val="sk-SK"/>
+        </w:rPr>
+        <w:t xml:space="preserve">SQL </w:t>
+      </w:r>
+      <w:r>
+        <w:rPr>
+          <w:lang w:val="sk-SK"/>
+        </w:rPr>
+        <w:t>i</w:t>
+      </w:r>
+      <w:r>
+        <w:rPr>
+          <w:lang w:val="sk-SK"/>
+        </w:rPr>
+        <w:t>nje</w:t>
+      </w:r>
+      <w:r>
+        <w:rPr>
+          <w:lang w:val="sk-SK"/>
+        </w:rPr>
+        <w:t xml:space="preserve">kcia pre získanie informácií z </w:t>
+      </w:r>
+      <w:proofErr w:type="spellStart"/>
+      <w:r>
+        <w:rPr>
+          <w:lang w:val="sk-SK"/>
+        </w:rPr>
+        <w:t>whois</w:t>
+      </w:r>
+      <w:bookmarkEnd w:id="52"/>
+      <w:proofErr w:type="spellEnd"/>
+    </w:p>
+    <w:p>
+      <w:pPr>
+        <w:ind w:firstLine="576"/>
+        <w:jc w:val="both"/>
+        <w:rPr>
+          <w:rFonts w:ascii="Times New Roman" w:hAnsi="Times New Roman" w:cs="Times New Roman"/>
+          <w:sz w:val="24"/>
+          <w:szCs w:val="24"/>
+          <w:lang w:val="sk-SK"/>
+        </w:rPr>
+      </w:pPr>
+      <w:r>
+        <w:rPr>
+          <w:rFonts w:ascii="Times New Roman" w:hAnsi="Times New Roman" w:cs="Times New Roman"/>
+          <w:sz w:val="24"/>
+          <w:szCs w:val="24"/>
+          <w:lang w:val="sk-SK"/>
+        </w:rPr>
+        <w:t xml:space="preserve">Vytvorili sme aj komplexnú injekciu, ktorá vyžaduje väčšie úsilie. Vo </w:t>
+      </w:r>
+      <w:proofErr w:type="spellStart"/>
+      <w:r>
+        <w:rPr>
+          <w:rFonts w:ascii="Times New Roman" w:hAnsi="Times New Roman" w:cs="Times New Roman"/>
+          <w:sz w:val="24"/>
+          <w:szCs w:val="24"/>
+          <w:lang w:val="sk-SK"/>
+        </w:rPr>
+        <w:t>whois</w:t>
+      </w:r>
+      <w:proofErr w:type="spellEnd"/>
+      <w:r>
+        <w:rPr>
+          <w:rFonts w:ascii="Times New Roman" w:hAnsi="Times New Roman" w:cs="Times New Roman"/>
+          <w:sz w:val="24"/>
+          <w:szCs w:val="24"/>
+          <w:lang w:val="sk-SK"/>
+        </w:rPr>
+        <w:t xml:space="preserve"> aplikácii nie je realizovaná a pravdepodobne vzhľadom na účel aplikácie ani </w:t>
+      </w:r>
+      <w:r>
+        <w:rPr>
+          <w:rFonts w:ascii="Times New Roman" w:hAnsi="Times New Roman" w:cs="Times New Roman"/>
+          <w:sz w:val="24"/>
+          <w:szCs w:val="24"/>
+          <w:lang w:val="sk-SK"/>
+        </w:rPr>
+        <w:t xml:space="preserve">nebude </w:t>
+      </w:r>
+      <w:r>
+        <w:rPr>
+          <w:rFonts w:ascii="Times New Roman" w:hAnsi="Times New Roman" w:cs="Times New Roman"/>
+          <w:sz w:val="24"/>
+          <w:szCs w:val="24"/>
+          <w:lang w:val="sk-SK"/>
+        </w:rPr>
+        <w:t xml:space="preserve">sprístupnená funkcionalita pre </w:t>
+      </w:r>
+      <w:proofErr w:type="spellStart"/>
+      <w:r>
+        <w:rPr>
+          <w:rFonts w:ascii="Times New Roman" w:hAnsi="Times New Roman" w:cs="Times New Roman"/>
+          <w:sz w:val="24"/>
+          <w:szCs w:val="24"/>
+          <w:lang w:val="sk-SK"/>
+        </w:rPr>
+        <w:t>agregačné</w:t>
+      </w:r>
+      <w:proofErr w:type="spellEnd"/>
+      <w:r>
+        <w:rPr>
+          <w:rFonts w:ascii="Times New Roman" w:hAnsi="Times New Roman" w:cs="Times New Roman"/>
+          <w:sz w:val="24"/>
+          <w:szCs w:val="24"/>
+          <w:lang w:val="sk-SK"/>
+        </w:rPr>
+        <w:t xml:space="preserve"> funkcie umožňujúce napríklad získať doménu s najväčším počtom zraniteľností a podobne.</w:t>
+      </w:r>
+      <w:r>
+        <w:rPr>
+          <w:rFonts w:ascii="Times New Roman" w:hAnsi="Times New Roman" w:cs="Times New Roman"/>
+          <w:sz w:val="24"/>
+          <w:szCs w:val="24"/>
+          <w:lang w:val="sk-SK"/>
+        </w:rPr>
+        <w:t xml:space="preserve"> </w:t>
+      </w:r>
+      <w:r>
+        <w:rPr>
+          <w:rFonts w:ascii="Times New Roman" w:hAnsi="Times New Roman" w:cs="Times New Roman"/>
+          <w:sz w:val="24"/>
+          <w:szCs w:val="24"/>
+          <w:lang w:val="sk-SK"/>
+        </w:rPr>
+        <w:t xml:space="preserve">Útočník na základe pokročilej SQL injekcie nechá vyhľadať záznam   najväčším počtom zraniteľností. Pri SQL dopyte používame funkciou </w:t>
+      </w:r>
+      <w:proofErr w:type="spellStart"/>
+      <w:r>
+        <w:rPr>
+          <w:rFonts w:ascii="Times New Roman" w:hAnsi="Times New Roman" w:cs="Times New Roman"/>
+          <w:sz w:val="24"/>
+          <w:szCs w:val="24"/>
+          <w:lang w:val="sk-SK"/>
+        </w:rPr>
+        <w:t>one</w:t>
+      </w:r>
+      <w:proofErr w:type="spellEnd"/>
+      <w:r>
+        <w:rPr>
+          <w:rFonts w:ascii="Times New Roman" w:hAnsi="Times New Roman" w:cs="Times New Roman"/>
+          <w:sz w:val="24"/>
+          <w:szCs w:val="24"/>
+          <w:lang w:val="sk-SK"/>
+        </w:rPr>
+        <w:t xml:space="preserve">, takže bude musieť použiť LIMIT 1 v príkaze. Rovnako jediný vstup  z ktorého sa dá urobiť injekcia je ohraničený znakmi </w:t>
+      </w:r>
+      <w:r>
+        <w:rPr>
+          <w:rFonts w:ascii="Times New Roman" w:hAnsi="Times New Roman" w:cs="Times New Roman"/>
+          <w:sz w:val="24"/>
+          <w:szCs w:val="24"/>
+          <w:lang w:val="en-US"/>
+        </w:rPr>
+        <w:t xml:space="preserve">% a ’. </w:t>
+      </w:r>
+      <w:r>
+        <w:rPr>
+          <w:rFonts w:ascii="Times New Roman" w:hAnsi="Times New Roman" w:cs="Times New Roman"/>
+          <w:sz w:val="24"/>
+          <w:szCs w:val="24"/>
+          <w:lang w:val="sk-SK"/>
+        </w:rPr>
+        <w:t>Pre získanie ostatných dát musí ukončiť prvý príkaz a začať písať druhý s </w:t>
+      </w:r>
+      <w:proofErr w:type="spellStart"/>
+      <w:r>
+        <w:rPr>
+          <w:rFonts w:ascii="Times New Roman" w:hAnsi="Times New Roman" w:cs="Times New Roman"/>
+          <w:sz w:val="24"/>
+          <w:szCs w:val="24"/>
+          <w:lang w:val="sk-SK"/>
+        </w:rPr>
+        <w:t>agregačnou</w:t>
+      </w:r>
+      <w:proofErr w:type="spellEnd"/>
+      <w:r>
+        <w:rPr>
+          <w:rFonts w:ascii="Times New Roman" w:hAnsi="Times New Roman" w:cs="Times New Roman"/>
+          <w:sz w:val="24"/>
+          <w:szCs w:val="24"/>
+          <w:lang w:val="sk-SK"/>
+        </w:rPr>
+        <w:t xml:space="preserve"> funkciou, a to tak že vráti len jeden výsledok. Príklad takéhoto príkazu môže vyzerať nasledovne:</w:t>
+      </w:r>
+    </w:p>
+    <w:p>
+      <w:pPr>
+        <w:ind w:firstLine="576"/>
+        <w:rPr>
+          <w:rFonts w:ascii="Times New Roman" w:hAnsi="Times New Roman" w:cs="Times New Roman"/>
+          <w:sz w:val="24"/>
+          <w:szCs w:val="24"/>
+          <w:lang w:val="sk-SK"/>
+        </w:rPr>
+      </w:pPr>
+    </w:p>
+    <w:p>
+      <w:pPr>
+        <w:rPr>
+          <w:rFonts w:ascii="Times New Roman" w:hAnsi="Times New Roman" w:cs="Times New Roman"/>
+          <w:sz w:val="24"/>
+          <w:szCs w:val="24"/>
+          <w:lang w:val="sk-SK"/>
+        </w:rPr>
+      </w:pPr>
+      <w:r>
+        <w:rPr>
+          <w:rFonts w:ascii="Times New Roman" w:hAnsi="Times New Roman" w:cs="Times New Roman"/>
+          <w:sz w:val="24"/>
+          <w:szCs w:val="24"/>
+          <w:lang w:val="sk-SK"/>
+        </w:rPr>
+        <w:t xml:space="preserve">a%' OR 1=1; </w:t>
+      </w:r>
+    </w:p>
+    <w:p>
+      <w:pPr>
+        <w:rPr>
+          <w:rFonts w:ascii="Times New Roman" w:hAnsi="Times New Roman" w:cs="Times New Roman"/>
+          <w:sz w:val="24"/>
+          <w:szCs w:val="24"/>
+          <w:lang w:val="sk-SK"/>
+        </w:rPr>
+      </w:pPr>
+      <w:r>
+        <w:rPr>
+          <w:rFonts w:ascii="Times New Roman" w:hAnsi="Times New Roman" w:cs="Times New Roman"/>
+          <w:sz w:val="24"/>
+          <w:szCs w:val="24"/>
+          <w:lang w:val="sk-SK"/>
+        </w:rPr>
+        <w:t xml:space="preserve">SELECT * FROM </w:t>
+      </w:r>
+      <w:proofErr w:type="spellStart"/>
+      <w:r>
+        <w:rPr>
+          <w:rFonts w:ascii="Times New Roman" w:hAnsi="Times New Roman" w:cs="Times New Roman"/>
+          <w:sz w:val="24"/>
+          <w:szCs w:val="24"/>
+          <w:lang w:val="sk-SK"/>
+        </w:rPr>
+        <w:t>whois</w:t>
+      </w:r>
+      <w:proofErr w:type="spellEnd"/>
+      <w:r>
+        <w:rPr>
+          <w:rFonts w:ascii="Times New Roman" w:hAnsi="Times New Roman" w:cs="Times New Roman"/>
+          <w:sz w:val="24"/>
+          <w:szCs w:val="24"/>
+          <w:lang w:val="sk-SK"/>
+        </w:rPr>
+        <w:t>, (</w:t>
+      </w:r>
+    </w:p>
+    <w:p>
+      <w:pPr>
+        <w:ind w:firstLine="720"/>
+        <w:rPr>
+          <w:rFonts w:ascii="Times New Roman" w:hAnsi="Times New Roman" w:cs="Times New Roman"/>
+          <w:sz w:val="24"/>
+          <w:szCs w:val="24"/>
+          <w:lang w:val="sk-SK"/>
+        </w:rPr>
+      </w:pPr>
+      <w:r>
+        <w:rPr>
+          <w:rFonts w:ascii="Times New Roman" w:hAnsi="Times New Roman" w:cs="Times New Roman"/>
+          <w:sz w:val="24"/>
+          <w:szCs w:val="24"/>
+          <w:lang w:val="sk-SK"/>
+        </w:rPr>
+        <w:t>SELECT COUNT(</w:t>
+      </w:r>
+      <w:proofErr w:type="spellStart"/>
+      <w:r>
+        <w:rPr>
+          <w:rFonts w:ascii="Times New Roman" w:hAnsi="Times New Roman" w:cs="Times New Roman"/>
+          <w:sz w:val="24"/>
+          <w:szCs w:val="24"/>
+          <w:lang w:val="sk-SK"/>
+        </w:rPr>
+        <w:t>vulnerabilities.reference_record_id</w:t>
+      </w:r>
+      <w:proofErr w:type="spellEnd"/>
+      <w:r>
+        <w:rPr>
+          <w:rFonts w:ascii="Times New Roman" w:hAnsi="Times New Roman" w:cs="Times New Roman"/>
+          <w:sz w:val="24"/>
+          <w:szCs w:val="24"/>
+          <w:lang w:val="sk-SK"/>
+        </w:rPr>
+        <w:t xml:space="preserve">) AS </w:t>
+      </w:r>
+      <w:proofErr w:type="spellStart"/>
+      <w:r>
+        <w:rPr>
+          <w:rFonts w:ascii="Times New Roman" w:hAnsi="Times New Roman" w:cs="Times New Roman"/>
+          <w:sz w:val="24"/>
+          <w:szCs w:val="24"/>
+          <w:lang w:val="sk-SK"/>
+        </w:rPr>
+        <w:t>count</w:t>
+      </w:r>
+      <w:proofErr w:type="spellEnd"/>
+      <w:r>
+        <w:rPr>
+          <w:rFonts w:ascii="Times New Roman" w:hAnsi="Times New Roman" w:cs="Times New Roman"/>
+          <w:sz w:val="24"/>
+          <w:szCs w:val="24"/>
+          <w:lang w:val="sk-SK"/>
+        </w:rPr>
+        <w:t xml:space="preserve">, whois.id AS </w:t>
+      </w:r>
+      <w:proofErr w:type="spellStart"/>
+      <w:r>
+        <w:rPr>
+          <w:rFonts w:ascii="Times New Roman" w:hAnsi="Times New Roman" w:cs="Times New Roman"/>
+          <w:sz w:val="24"/>
+          <w:szCs w:val="24"/>
+          <w:lang w:val="sk-SK"/>
+        </w:rPr>
+        <w:t>ww</w:t>
+      </w:r>
+      <w:proofErr w:type="spellEnd"/>
+    </w:p>
+    <w:p>
+      <w:pPr>
+        <w:ind w:firstLine="720"/>
+        <w:rPr>
+          <w:rFonts w:ascii="Times New Roman" w:hAnsi="Times New Roman" w:cs="Times New Roman"/>
+          <w:sz w:val="24"/>
+          <w:szCs w:val="24"/>
+          <w:lang w:val="sk-SK"/>
+        </w:rPr>
+      </w:pPr>
+      <w:r>
+        <w:rPr>
+          <w:rFonts w:ascii="Times New Roman" w:hAnsi="Times New Roman" w:cs="Times New Roman"/>
+          <w:sz w:val="24"/>
+          <w:szCs w:val="24"/>
+          <w:lang w:val="sk-SK"/>
+        </w:rPr>
+        <w:t xml:space="preserve">FROM </w:t>
+      </w:r>
+      <w:proofErr w:type="spellStart"/>
+      <w:r>
+        <w:rPr>
+          <w:rFonts w:ascii="Times New Roman" w:hAnsi="Times New Roman" w:cs="Times New Roman"/>
+          <w:sz w:val="24"/>
+          <w:szCs w:val="24"/>
+          <w:lang w:val="sk-SK"/>
+        </w:rPr>
+        <w:t>whois</w:t>
+      </w:r>
+      <w:proofErr w:type="spellEnd"/>
+      <w:r>
+        <w:rPr>
+          <w:rFonts w:ascii="Times New Roman" w:hAnsi="Times New Roman" w:cs="Times New Roman"/>
+          <w:sz w:val="24"/>
+          <w:szCs w:val="24"/>
+          <w:lang w:val="sk-SK"/>
+        </w:rPr>
+        <w:t xml:space="preserve"> </w:t>
+      </w:r>
+    </w:p>
+    <w:p>
+      <w:pPr>
+        <w:ind w:firstLine="720"/>
+        <w:rPr>
+          <w:rFonts w:ascii="Times New Roman" w:hAnsi="Times New Roman" w:cs="Times New Roman"/>
+          <w:sz w:val="24"/>
+          <w:szCs w:val="24"/>
+          <w:lang w:val="sk-SK"/>
+        </w:rPr>
+      </w:pPr>
+      <w:r>
+        <w:rPr>
+          <w:rFonts w:ascii="Times New Roman" w:hAnsi="Times New Roman" w:cs="Times New Roman"/>
+          <w:sz w:val="24"/>
+          <w:szCs w:val="24"/>
+          <w:lang w:val="sk-SK"/>
+        </w:rPr>
+        <w:t xml:space="preserve">LEFT JOIN </w:t>
+      </w:r>
+      <w:proofErr w:type="spellStart"/>
+      <w:r>
+        <w:rPr>
+          <w:rFonts w:ascii="Times New Roman" w:hAnsi="Times New Roman" w:cs="Times New Roman"/>
+          <w:sz w:val="24"/>
+          <w:szCs w:val="24"/>
+          <w:lang w:val="sk-SK"/>
+        </w:rPr>
+        <w:t>vulnerabilities</w:t>
+      </w:r>
+      <w:proofErr w:type="spellEnd"/>
+      <w:r>
+        <w:rPr>
+          <w:rFonts w:ascii="Times New Roman" w:hAnsi="Times New Roman" w:cs="Times New Roman"/>
+          <w:sz w:val="24"/>
+          <w:szCs w:val="24"/>
+          <w:lang w:val="sk-SK"/>
+        </w:rPr>
+        <w:t xml:space="preserve"> ON whois.id = </w:t>
+      </w:r>
+      <w:proofErr w:type="spellStart"/>
+      <w:r>
+        <w:rPr>
+          <w:rFonts w:ascii="Times New Roman" w:hAnsi="Times New Roman" w:cs="Times New Roman"/>
+          <w:sz w:val="24"/>
+          <w:szCs w:val="24"/>
+          <w:lang w:val="sk-SK"/>
+        </w:rPr>
+        <w:t>vulnerabilities.reference_record_id</w:t>
+      </w:r>
+      <w:proofErr w:type="spellEnd"/>
+      <w:r>
+        <w:rPr>
+          <w:rFonts w:ascii="Times New Roman" w:hAnsi="Times New Roman" w:cs="Times New Roman"/>
+          <w:sz w:val="24"/>
+          <w:szCs w:val="24"/>
+          <w:lang w:val="sk-SK"/>
+        </w:rPr>
+        <w:t xml:space="preserve"> </w:t>
+      </w:r>
+    </w:p>
+    <w:p>
+      <w:pPr>
+        <w:ind w:firstLine="720"/>
+        <w:rPr>
+          <w:rFonts w:ascii="Times New Roman" w:hAnsi="Times New Roman" w:cs="Times New Roman"/>
+          <w:sz w:val="24"/>
+          <w:szCs w:val="24"/>
+          <w:lang w:val="sk-SK"/>
+        </w:rPr>
+      </w:pPr>
+      <w:r>
+        <w:rPr>
+          <w:rFonts w:ascii="Times New Roman" w:hAnsi="Times New Roman" w:cs="Times New Roman"/>
+          <w:sz w:val="24"/>
+          <w:szCs w:val="24"/>
+          <w:lang w:val="sk-SK"/>
+        </w:rPr>
+        <w:t xml:space="preserve">GROUP BY whois.id </w:t>
+      </w:r>
+    </w:p>
+    <w:p>
+      <w:pPr>
+        <w:ind w:firstLine="720"/>
+        <w:rPr>
+          <w:rFonts w:ascii="Times New Roman" w:hAnsi="Times New Roman" w:cs="Times New Roman"/>
+          <w:sz w:val="24"/>
+          <w:szCs w:val="24"/>
+          <w:lang w:val="sk-SK"/>
+        </w:rPr>
+      </w:pPr>
+      <w:r>
+        <w:rPr>
+          <w:rFonts w:ascii="Times New Roman" w:hAnsi="Times New Roman" w:cs="Times New Roman"/>
+          <w:sz w:val="24"/>
+          <w:szCs w:val="24"/>
+          <w:lang w:val="sk-SK"/>
+        </w:rPr>
+        <w:t xml:space="preserve">ORDER BY </w:t>
+      </w:r>
+      <w:proofErr w:type="spellStart"/>
+      <w:r>
+        <w:rPr>
+          <w:rFonts w:ascii="Times New Roman" w:hAnsi="Times New Roman" w:cs="Times New Roman"/>
+          <w:sz w:val="24"/>
+          <w:szCs w:val="24"/>
+          <w:lang w:val="sk-SK"/>
+        </w:rPr>
+        <w:t>count</w:t>
+      </w:r>
+      <w:proofErr w:type="spellEnd"/>
+      <w:r>
+        <w:rPr>
+          <w:rFonts w:ascii="Times New Roman" w:hAnsi="Times New Roman" w:cs="Times New Roman"/>
+          <w:sz w:val="24"/>
+          <w:szCs w:val="24"/>
+          <w:lang w:val="sk-SK"/>
+        </w:rPr>
+        <w:t xml:space="preserve"> DESC </w:t>
+      </w:r>
+    </w:p>
+    <w:p>
+      <w:pPr>
+        <w:ind w:firstLine="720"/>
+        <w:rPr>
+          <w:rFonts w:ascii="Times New Roman" w:hAnsi="Times New Roman" w:cs="Times New Roman"/>
+          <w:sz w:val="24"/>
+          <w:szCs w:val="24"/>
+          <w:lang w:val="sk-SK"/>
+        </w:rPr>
+      </w:pPr>
+      <w:r>
+        <w:rPr>
+          <w:rFonts w:ascii="Times New Roman" w:hAnsi="Times New Roman" w:cs="Times New Roman"/>
+          <w:sz w:val="24"/>
+          <w:szCs w:val="24"/>
+          <w:lang w:val="sk-SK"/>
+        </w:rPr>
+        <w:t>LIMIT 1</w:t>
+      </w:r>
+    </w:p>
+    <w:p>
+      <w:pPr>
+        <w:rPr>
+          <w:rFonts w:ascii="Times New Roman" w:hAnsi="Times New Roman" w:cs="Times New Roman"/>
+          <w:sz w:val="24"/>
+          <w:szCs w:val="24"/>
+          <w:lang w:val="sk-SK"/>
+        </w:rPr>
+      </w:pPr>
+      <w:r>
+        <w:rPr>
+          <w:rFonts w:ascii="Times New Roman" w:hAnsi="Times New Roman" w:cs="Times New Roman"/>
+          <w:sz w:val="24"/>
+          <w:szCs w:val="24"/>
+          <w:lang w:val="sk-SK"/>
+        </w:rPr>
+        <w:t xml:space="preserve">) </w:t>
+      </w:r>
+      <w:proofErr w:type="spellStart"/>
+      <w:r>
+        <w:rPr>
+          <w:rFonts w:ascii="Times New Roman" w:hAnsi="Times New Roman" w:cs="Times New Roman"/>
+          <w:sz w:val="24"/>
+          <w:szCs w:val="24"/>
+          <w:lang w:val="sk-SK"/>
+        </w:rPr>
+        <w:t>ww</w:t>
+      </w:r>
+      <w:proofErr w:type="spellEnd"/>
+      <w:r>
+        <w:rPr>
+          <w:rFonts w:ascii="Times New Roman" w:hAnsi="Times New Roman" w:cs="Times New Roman"/>
+          <w:sz w:val="24"/>
+          <w:szCs w:val="24"/>
+          <w:lang w:val="sk-SK"/>
+        </w:rPr>
+        <w:t xml:space="preserve"> </w:t>
+      </w:r>
+    </w:p>
+    <w:p>
+      <w:pPr>
+        <w:rPr>
+          <w:rFonts w:ascii="Times New Roman" w:hAnsi="Times New Roman" w:cs="Times New Roman"/>
+          <w:sz w:val="24"/>
+          <w:szCs w:val="24"/>
+          <w:lang w:val="sk-SK"/>
+        </w:rPr>
+      </w:pPr>
+      <w:r>
+        <w:rPr>
+          <w:rFonts w:ascii="Times New Roman" w:hAnsi="Times New Roman" w:cs="Times New Roman"/>
+          <w:sz w:val="24"/>
+          <w:szCs w:val="24"/>
+          <w:lang w:val="sk-SK"/>
+        </w:rPr>
+        <w:t xml:space="preserve">WHERE </w:t>
+      </w:r>
+      <w:proofErr w:type="spellStart"/>
+      <w:r>
+        <w:rPr>
+          <w:rFonts w:ascii="Times New Roman" w:hAnsi="Times New Roman" w:cs="Times New Roman"/>
+          <w:sz w:val="24"/>
+          <w:szCs w:val="24"/>
+          <w:lang w:val="sk-SK"/>
+        </w:rPr>
+        <w:t>ww</w:t>
+      </w:r>
+      <w:proofErr w:type="spellEnd"/>
+      <w:r>
+        <w:rPr>
+          <w:rFonts w:ascii="Times New Roman" w:hAnsi="Times New Roman" w:cs="Times New Roman"/>
+          <w:sz w:val="24"/>
+          <w:szCs w:val="24"/>
+          <w:lang w:val="sk-SK"/>
+        </w:rPr>
+        <w:t xml:space="preserve"> = whois.id </w:t>
+      </w:r>
+    </w:p>
+    <w:p>
+      <w:pPr>
+        <w:rPr>
+          <w:rFonts w:ascii="Times New Roman" w:hAnsi="Times New Roman" w:cs="Times New Roman"/>
+          <w:sz w:val="24"/>
+          <w:szCs w:val="24"/>
+          <w:lang w:val="sk-SK"/>
+        </w:rPr>
+      </w:pPr>
+      <w:r>
+        <w:rPr>
+          <w:rFonts w:ascii="Times New Roman" w:hAnsi="Times New Roman" w:cs="Times New Roman"/>
+          <w:sz w:val="24"/>
+          <w:szCs w:val="24"/>
+          <w:lang w:val="sk-SK"/>
+        </w:rPr>
+        <w:t>LIMIT 1 --'</w:t>
+      </w:r>
+    </w:p>
+    <w:p>
+      <w:pPr>
+        <w:rPr>
+          <w:rFonts w:ascii="Times New Roman" w:hAnsi="Times New Roman" w:cs="Times New Roman"/>
+          <w:sz w:val="24"/>
+          <w:szCs w:val="24"/>
+          <w:lang w:val="sk-SK"/>
+        </w:rPr>
+      </w:pPr>
+    </w:p>
+    <w:p>
+      <w:pPr>
+        <w:rPr>
+          <w:rFonts w:ascii="Times New Roman" w:hAnsi="Times New Roman" w:cs="Times New Roman"/>
+          <w:sz w:val="24"/>
+          <w:szCs w:val="24"/>
+          <w:lang w:val="sk-SK"/>
+        </w:rPr>
+      </w:pPr>
+    </w:p>
+    <w:p>
+      <w:pPr>
+        <w:rPr>
+          <w:rFonts w:ascii="Times New Roman" w:hAnsi="Times New Roman" w:cs="Times New Roman"/>
+          <w:sz w:val="24"/>
+          <w:szCs w:val="24"/>
+          <w:lang w:val="sk-SK"/>
+        </w:rPr>
+      </w:pPr>
+    </w:p>
+    <w:p>
+      <w:pPr>
+        <w:rPr>
+          <w:rFonts w:ascii="Times New Roman" w:hAnsi="Times New Roman" w:cs="Times New Roman"/>
+          <w:sz w:val="24"/>
+          <w:szCs w:val="24"/>
+          <w:lang w:val="sk-SK"/>
+        </w:rPr>
+      </w:pPr>
+    </w:p>
+    <w:p>
+      <w:pPr>
+        <w:rPr>
+          <w:rFonts w:ascii="Times New Roman" w:hAnsi="Times New Roman" w:cs="Times New Roman"/>
+          <w:sz w:val="24"/>
+          <w:szCs w:val="24"/>
+          <w:lang w:val="sk-SK"/>
+        </w:rPr>
+      </w:pPr>
+    </w:p>
+    <w:p>
+      <w:pPr>
+        <w:rPr>
+          <w:rFonts w:ascii="Times New Roman" w:hAnsi="Times New Roman" w:cs="Times New Roman"/>
+          <w:sz w:val="24"/>
+          <w:szCs w:val="24"/>
+          <w:lang w:val="sk-SK"/>
+        </w:rPr>
+      </w:pPr>
+    </w:p>
+    <w:p>
+      <w:pPr>
+        <w:rPr>
+          <w:rFonts w:ascii="Times New Roman" w:hAnsi="Times New Roman" w:cs="Times New Roman"/>
+          <w:sz w:val="24"/>
+          <w:szCs w:val="24"/>
+          <w:lang w:val="sk-SK"/>
+        </w:rPr>
+      </w:pPr>
+    </w:p>
+    <w:p>
+      <w:pPr>
+        <w:rPr>
+          <w:rFonts w:ascii="Times New Roman" w:hAnsi="Times New Roman" w:cs="Times New Roman"/>
+          <w:sz w:val="24"/>
+          <w:szCs w:val="24"/>
+          <w:lang w:val="sk-SK"/>
+        </w:rPr>
+      </w:pPr>
+    </w:p>
+    <w:p>
+      <w:pPr>
+        <w:rPr>
+          <w:rFonts w:ascii="Times New Roman" w:hAnsi="Times New Roman" w:cs="Times New Roman"/>
+          <w:sz w:val="24"/>
+          <w:szCs w:val="24"/>
+          <w:lang w:val="sk-SK"/>
+        </w:rPr>
+      </w:pPr>
+    </w:p>
+    <w:p>
+      <w:pPr>
+        <w:rPr>
+          <w:rFonts w:ascii="Times New Roman" w:hAnsi="Times New Roman" w:cs="Times New Roman"/>
+          <w:sz w:val="24"/>
+          <w:szCs w:val="24"/>
+          <w:lang w:val="sk-SK"/>
+        </w:rPr>
+      </w:pPr>
+    </w:p>
+    <w:p>
+      <w:pPr>
+        <w:rPr>
+          <w:rFonts w:ascii="Times New Roman" w:hAnsi="Times New Roman" w:cs="Times New Roman"/>
+          <w:sz w:val="24"/>
+          <w:szCs w:val="24"/>
+          <w:lang w:val="sk-SK"/>
+        </w:rPr>
+      </w:pPr>
+    </w:p>
+    <w:p>
+      <w:pPr>
+        <w:rPr>
+          <w:rFonts w:ascii="Times New Roman" w:hAnsi="Times New Roman" w:cs="Times New Roman"/>
+          <w:sz w:val="24"/>
+          <w:szCs w:val="24"/>
+          <w:lang w:val="sk-SK"/>
+        </w:rPr>
+      </w:pPr>
+    </w:p>
+    <w:p>
+      <w:pPr>
         <w:pStyle w:val="cyran2"/>
         <w:rPr>
           <w:lang w:val="sk-SK"/>
         </w:rPr>
       </w:pPr>
-      <w:bookmarkStart w:id="49" w:name="_Toc67776923"/>
+      <w:bookmarkStart w:id="53" w:name="_Toc69484182"/>
       <w:r>
         <w:rPr>
           <w:lang w:val="sk-SK"/>
@@ -15335,7 +17284,7 @@
         <w:lastRenderedPageBreak/>
         <w:t>Logovanie v aplikácii</w:t>
       </w:r>
-      <w:bookmarkEnd w:id="49"/>
+      <w:bookmarkEnd w:id="53"/>
     </w:p>
     <w:p>
       <w:pPr>
@@ -15739,7 +17688,7 @@
                     </pic:cNvPicPr>
                   </pic:nvPicPr>
                   <pic:blipFill>
-                    <a:blip r:embed="rId38" cstate="print">
+                    <a:blip r:embed="rId41" cstate="print">
                       <a:extLst>
                         <a:ext uri="{28A0092B-C50C-407E-A947-70E740481C1C}">
                           <a14:useLocalDpi xmlns:a14="http://schemas.microsoft.com/office/drawing/2010/main" val="0"/>
@@ -15819,16 +17768,7 @@
           <w:sz w:val="24"/>
           <w:szCs w:val="24"/>
         </w:rPr>
-        <w:t>2</w:t>
-      </w:r>
-      <w:r>
-        <w:rPr>
-          <w:rFonts w:ascii="Times New Roman" w:hAnsi="Times New Roman" w:cs="Times New Roman"/>
-          <w:noProof/>
-          <w:sz w:val="24"/>
-          <w:szCs w:val="24"/>
-        </w:rPr>
-        <w:t>8</w:t>
+        <w:t>30</w:t>
       </w:r>
       <w:r>
         <w:rPr>
@@ -15882,7 +17822,7 @@
                     </pic:cNvPicPr>
                   </pic:nvPicPr>
                   <pic:blipFill>
-                    <a:blip r:embed="rId39">
+                    <a:blip r:embed="rId42">
                       <a:extLst>
                         <a:ext uri="{28A0092B-C50C-407E-A947-70E740481C1C}">
                           <a14:useLocalDpi xmlns:a14="http://schemas.microsoft.com/office/drawing/2010/main" val="0"/>
@@ -15917,35 +17857,33 @@
     <w:p>
       <w:pPr>
         <w:pStyle w:val="Popis"/>
-        <w:rPr>
-          <w:rFonts w:ascii="Times New Roman" w:hAnsi="Times New Roman" w:cs="Times New Roman"/>
-          <w:sz w:val="24"/>
-          <w:szCs w:val="24"/>
-        </w:rPr>
-      </w:pPr>
-      <w:r>
-        <w:rPr>
-          <w:rFonts w:ascii="Times New Roman" w:hAnsi="Times New Roman" w:cs="Times New Roman"/>
-          <w:sz w:val="24"/>
-          <w:szCs w:val="24"/>
-        </w:rPr>
+      </w:pPr>
+      <w:r>
         <w:t xml:space="preserve">Obrázok </w:t>
       </w:r>
       <w:r>
-        <w:rPr>
-          <w:rFonts w:ascii="Times New Roman" w:hAnsi="Times New Roman" w:cs="Times New Roman"/>
-          <w:sz w:val="24"/>
-          <w:szCs w:val="24"/>
-        </w:rPr>
-        <w:t>29</w:t>
-      </w:r>
-      <w:r>
-        <w:rPr>
-          <w:rFonts w:ascii="Times New Roman" w:hAnsi="Times New Roman" w:cs="Times New Roman"/>
-          <w:sz w:val="24"/>
-          <w:szCs w:val="24"/>
-        </w:rPr>
-        <w:t>: Projekt v sentry.io</w:t>
+        <w:fldChar w:fldCharType="begin"/>
+      </w:r>
+      <w:r>
+        <w:instrText xml:space="preserve"> SEQ Obrázok \* ARABIC </w:instrText>
+      </w:r>
+      <w:r>
+        <w:fldChar w:fldCharType="separate"/>
+      </w:r>
+      <w:r>
+        <w:rPr>
+          <w:noProof/>
+        </w:rPr>
+        <w:t>31</w:t>
+      </w:r>
+      <w:r>
+        <w:fldChar w:fldCharType="end"/>
+      </w:r>
+      <w:r>
+        <w:t xml:space="preserve">: </w:t>
+      </w:r>
+      <w:r>
+        <w:t>Projekt v sentry.io</w:t>
       </w:r>
     </w:p>
     <w:p>
@@ -15984,16 +17922,16 @@
           <w:szCs w:val="24"/>
           <w:lang w:val="sk-SK"/>
         </w:rPr>
-        <w:t>Správy sú odosielané z aplikácie a následne zachytávané a zobrazované v projekte ako je zobrazené na obrázku 2</w:t>
-      </w:r>
-      <w:r>
-        <w:rPr>
-          <w:rFonts w:ascii="Times New Roman" w:hAnsi="Times New Roman" w:cs="Times New Roman"/>
-          <w:sz w:val="24"/>
-          <w:szCs w:val="24"/>
-          <w:lang w:val="sk-SK"/>
-        </w:rPr>
-        <w:t>8</w:t>
+        <w:t xml:space="preserve">Správy sú odosielané z aplikácie a následne zachytávané a zobrazované v projekte ako je zobrazené na obrázku </w:t>
+      </w:r>
+      <w:r>
+        <w:rPr>
+          <w:rFonts w:ascii="Times New Roman" w:hAnsi="Times New Roman" w:cs="Times New Roman"/>
+          <w:sz w:val="24"/>
+          <w:szCs w:val="24"/>
+          <w:lang w:val="sk-SK"/>
+        </w:rPr>
+        <w:t>31</w:t>
       </w:r>
       <w:r>
         <w:rPr>
@@ -16031,43 +17969,52 @@
           <w:szCs w:val="24"/>
           <w:lang w:val="sk-SK"/>
         </w:rPr>
-        <w:t xml:space="preserve"> v rámci služieb sentry.io zobrazuje obrázok 2</w:t>
-      </w:r>
-      <w:r>
-        <w:rPr>
-          <w:rFonts w:ascii="Times New Roman" w:hAnsi="Times New Roman" w:cs="Times New Roman"/>
-          <w:sz w:val="24"/>
-          <w:szCs w:val="24"/>
-          <w:lang w:val="sk-SK"/>
-        </w:rPr>
-        <w:t>9</w:t>
-      </w:r>
-      <w:r>
-        <w:rPr>
-          <w:rFonts w:ascii="Times New Roman" w:hAnsi="Times New Roman" w:cs="Times New Roman"/>
-          <w:sz w:val="24"/>
-          <w:szCs w:val="24"/>
-          <w:lang w:val="sk-SK"/>
-        </w:rPr>
-        <w:t xml:space="preserve">. </w:t>
-      </w:r>
-      <w:r>
-        <w:rPr>
-          <w:rFonts w:ascii="Times New Roman" w:hAnsi="Times New Roman" w:cs="Times New Roman"/>
-          <w:sz w:val="24"/>
-          <w:szCs w:val="24"/>
-          <w:lang w:val="sk-SK"/>
-        </w:rPr>
-        <w:t xml:space="preserve"> </w:t>
-      </w:r>
-      <w:r>
-        <w:rPr>
-          <w:rFonts w:ascii="Times New Roman" w:hAnsi="Times New Roman" w:cs="Times New Roman"/>
-          <w:sz w:val="24"/>
-          <w:szCs w:val="24"/>
-          <w:lang w:val="sk-SK"/>
-        </w:rPr>
-        <w:t>Výsledný súbor so získanými logmi je zobrazený na obrázku 30.</w:t>
+        <w:t xml:space="preserve"> v rámci služieb sentry.io zobrazuje obrázok </w:t>
+      </w:r>
+      <w:r>
+        <w:rPr>
+          <w:rFonts w:ascii="Times New Roman" w:hAnsi="Times New Roman" w:cs="Times New Roman"/>
+          <w:sz w:val="24"/>
+          <w:szCs w:val="24"/>
+          <w:lang w:val="sk-SK"/>
+        </w:rPr>
+        <w:t>32</w:t>
+      </w:r>
+      <w:r>
+        <w:rPr>
+          <w:rFonts w:ascii="Times New Roman" w:hAnsi="Times New Roman" w:cs="Times New Roman"/>
+          <w:sz w:val="24"/>
+          <w:szCs w:val="24"/>
+          <w:lang w:val="sk-SK"/>
+        </w:rPr>
+        <w:t xml:space="preserve">.  </w:t>
+      </w:r>
+      <w:r>
+        <w:rPr>
+          <w:rFonts w:ascii="Times New Roman" w:hAnsi="Times New Roman" w:cs="Times New Roman"/>
+          <w:sz w:val="24"/>
+          <w:szCs w:val="24"/>
+          <w:lang w:val="sk-SK"/>
+        </w:rPr>
+        <w:t>Výsledný súbor so získanými logmi je zobrazený na obrázku 3</w:t>
+      </w:r>
+      <w:r>
+        <w:rPr>
+          <w:rFonts w:ascii="Times New Roman" w:hAnsi="Times New Roman" w:cs="Times New Roman"/>
+          <w:sz w:val="24"/>
+          <w:szCs w:val="24"/>
+          <w:lang w:val="sk-SK"/>
+        </w:rPr>
+        <w:t>3</w:t>
+      </w:r>
+      <w:r>
+        <w:rPr>
+          <w:rFonts w:ascii="Times New Roman" w:hAnsi="Times New Roman" w:cs="Times New Roman"/>
+          <w:sz w:val="24"/>
+          <w:szCs w:val="24"/>
+          <w:lang w:val="sk-SK"/>
+        </w:rPr>
+        <w:t>.</w:t>
       </w:r>
     </w:p>
     <w:p>
@@ -16117,7 +18064,7 @@
                     </pic:cNvPicPr>
                   </pic:nvPicPr>
                   <pic:blipFill>
-                    <a:blip r:embed="rId40" cstate="print">
+                    <a:blip r:embed="rId43" cstate="print">
                       <a:extLst>
                         <a:ext uri="{28A0092B-C50C-407E-A947-70E740481C1C}">
                           <a14:useLocalDpi xmlns:a14="http://schemas.microsoft.com/office/drawing/2010/main" val="0"/>
@@ -16197,7 +18144,7 @@
           <w:sz w:val="24"/>
           <w:szCs w:val="24"/>
         </w:rPr>
-        <w:t>30</w:t>
+        <w:t>32</w:t>
       </w:r>
       <w:r>
         <w:rPr>
@@ -16227,7 +18174,7 @@
       <w:proofErr w:type="spellEnd"/>
     </w:p>
     <w:sectPr>
-      <w:footerReference w:type="default" r:id="rId41"/>
+      <w:footerReference w:type="default" r:id="rId44"/>
       <w:pgSz w:w="11909" w:h="16834"/>
       <w:pgMar w:top="1440" w:right="1440" w:bottom="1440" w:left="1440" w:header="720" w:footer="720" w:gutter="0"/>
       <w:pgNumType w:start="0"/>

</xml_diff>

<commit_message>
Added report to engineers work
</commit_message>
<xml_diff>
--- a/docs/download/Inžinierske-dielo-CYRAN.docx
+++ b/docs/download/Inžinierske-dielo-CYRAN.docx
@@ -548,7 +548,7 @@
         </w:rPr>
         <w:fldChar w:fldCharType="separate"/>
       </w:r>
-      <w:hyperlink w:anchor="_Toc70367184" w:history="1">
+      <w:hyperlink w:anchor="_Toc71497742" w:history="1">
         <w:r>
           <w:rPr>
             <w:rStyle w:val="Hypertextovprepojenie"/>
@@ -596,7 +596,7 @@
             <w:noProof/>
             <w:webHidden/>
           </w:rPr>
-          <w:instrText xml:space="preserve"> PAGEREF _Toc70367184 \h </w:instrText>
+          <w:instrText xml:space="preserve"> PAGEREF _Toc71497742 \h </w:instrText>
         </w:r>
         <w:r>
           <w:rPr>
@@ -616,7 +616,7 @@
             <w:noProof/>
             <w:webHidden/>
           </w:rPr>
-          <w:t>2</w:t>
+          <w:t>3</w:t>
         </w:r>
         <w:r>
           <w:rPr>
@@ -642,7 +642,7 @@
           <w:lang w:val="sk-SK"/>
         </w:rPr>
       </w:pPr>
-      <w:hyperlink w:anchor="_Toc70367185" w:history="1">
+      <w:hyperlink w:anchor="_Toc71497743" w:history="1">
         <w:r>
           <w:rPr>
             <w:rStyle w:val="Hypertextovprepojenie"/>
@@ -686,7 +686,7 @@
             <w:noProof/>
             <w:webHidden/>
           </w:rPr>
-          <w:instrText xml:space="preserve"> PAGEREF _Toc70367185 \h </w:instrText>
+          <w:instrText xml:space="preserve"> PAGEREF _Toc71497743 \h </w:instrText>
         </w:r>
         <w:r>
           <w:rPr>
@@ -706,7 +706,7 @@
             <w:noProof/>
             <w:webHidden/>
           </w:rPr>
-          <w:t>2</w:t>
+          <w:t>3</w:t>
         </w:r>
         <w:r>
           <w:rPr>
@@ -732,7 +732,7 @@
           <w:lang w:val="sk-SK"/>
         </w:rPr>
       </w:pPr>
-      <w:hyperlink w:anchor="_Toc70367186" w:history="1">
+      <w:hyperlink w:anchor="_Toc71497744" w:history="1">
         <w:r>
           <w:rPr>
             <w:rStyle w:val="Hypertextovprepojenie"/>
@@ -776,7 +776,7 @@
             <w:noProof/>
             <w:webHidden/>
           </w:rPr>
-          <w:instrText xml:space="preserve"> PAGEREF _Toc70367186 \h </w:instrText>
+          <w:instrText xml:space="preserve"> PAGEREF _Toc71497744 \h </w:instrText>
         </w:r>
         <w:r>
           <w:rPr>
@@ -796,7 +796,7 @@
             <w:noProof/>
             <w:webHidden/>
           </w:rPr>
-          <w:t>2</w:t>
+          <w:t>3</w:t>
         </w:r>
         <w:r>
           <w:rPr>
@@ -822,7 +822,7 @@
           <w:lang w:val="sk-SK"/>
         </w:rPr>
       </w:pPr>
-      <w:hyperlink w:anchor="_Toc70367187" w:history="1">
+      <w:hyperlink w:anchor="_Toc71497745" w:history="1">
         <w:r>
           <w:rPr>
             <w:rStyle w:val="Hypertextovprepojenie"/>
@@ -868,7 +868,7 @@
             <w:noProof/>
             <w:webHidden/>
           </w:rPr>
-          <w:instrText xml:space="preserve"> PAGEREF _Toc70367187 \h </w:instrText>
+          <w:instrText xml:space="preserve"> PAGEREF _Toc71497745 \h </w:instrText>
         </w:r>
         <w:r>
           <w:rPr>
@@ -888,7 +888,7 @@
             <w:noProof/>
             <w:webHidden/>
           </w:rPr>
-          <w:t>3</w:t>
+          <w:t>4</w:t>
         </w:r>
         <w:r>
           <w:rPr>
@@ -914,7 +914,7 @@
           <w:lang w:val="sk-SK"/>
         </w:rPr>
       </w:pPr>
-      <w:hyperlink w:anchor="_Toc70367188" w:history="1">
+      <w:hyperlink w:anchor="_Toc71497746" w:history="1">
         <w:r>
           <w:rPr>
             <w:rStyle w:val="Hypertextovprepojenie"/>
@@ -962,7 +962,7 @@
             <w:noProof/>
             <w:webHidden/>
           </w:rPr>
-          <w:instrText xml:space="preserve"> PAGEREF _Toc70367188 \h </w:instrText>
+          <w:instrText xml:space="preserve"> PAGEREF _Toc71497746 \h </w:instrText>
         </w:r>
         <w:r>
           <w:rPr>
@@ -982,7 +982,7 @@
             <w:noProof/>
             <w:webHidden/>
           </w:rPr>
-          <w:t>4</w:t>
+          <w:t>5</w:t>
         </w:r>
         <w:r>
           <w:rPr>
@@ -1008,7 +1008,7 @@
           <w:lang w:val="sk-SK"/>
         </w:rPr>
       </w:pPr>
-      <w:hyperlink w:anchor="_Toc70367189" w:history="1">
+      <w:hyperlink w:anchor="_Toc71497747" w:history="1">
         <w:r>
           <w:rPr>
             <w:rStyle w:val="Hypertextovprepojenie"/>
@@ -1052,7 +1052,7 @@
             <w:noProof/>
             <w:webHidden/>
           </w:rPr>
-          <w:instrText xml:space="preserve"> PAGEREF _Toc70367189 \h </w:instrText>
+          <w:instrText xml:space="preserve"> PAGEREF _Toc71497747 \h </w:instrText>
         </w:r>
         <w:r>
           <w:rPr>
@@ -1072,7 +1072,7 @@
             <w:noProof/>
             <w:webHidden/>
           </w:rPr>
-          <w:t>4</w:t>
+          <w:t>5</w:t>
         </w:r>
         <w:r>
           <w:rPr>
@@ -1098,7 +1098,7 @@
           <w:lang w:val="sk-SK"/>
         </w:rPr>
       </w:pPr>
-      <w:hyperlink w:anchor="_Toc70367190" w:history="1">
+      <w:hyperlink w:anchor="_Toc71497748" w:history="1">
         <w:r>
           <w:rPr>
             <w:rStyle w:val="Hypertextovprepojenie"/>
@@ -1142,7 +1142,7 @@
             <w:noProof/>
             <w:webHidden/>
           </w:rPr>
-          <w:instrText xml:space="preserve"> PAGEREF _Toc70367190 \h </w:instrText>
+          <w:instrText xml:space="preserve"> PAGEREF _Toc71497748 \h </w:instrText>
         </w:r>
         <w:r>
           <w:rPr>
@@ -1162,7 +1162,7 @@
             <w:noProof/>
             <w:webHidden/>
           </w:rPr>
-          <w:t>4</w:t>
+          <w:t>5</w:t>
         </w:r>
         <w:r>
           <w:rPr>
@@ -1188,7 +1188,7 @@
           <w:lang w:val="sk-SK"/>
         </w:rPr>
       </w:pPr>
-      <w:hyperlink w:anchor="_Toc70367191" w:history="1">
+      <w:hyperlink w:anchor="_Toc71497749" w:history="1">
         <w:r>
           <w:rPr>
             <w:rStyle w:val="Hypertextovprepojenie"/>
@@ -1232,7 +1232,7 @@
             <w:noProof/>
             <w:webHidden/>
           </w:rPr>
-          <w:instrText xml:space="preserve"> PAGEREF _Toc70367191 \h </w:instrText>
+          <w:instrText xml:space="preserve"> PAGEREF _Toc71497749 \h </w:instrText>
         </w:r>
         <w:r>
           <w:rPr>
@@ -1252,7 +1252,7 @@
             <w:noProof/>
             <w:webHidden/>
           </w:rPr>
-          <w:t>5</w:t>
+          <w:t>6</w:t>
         </w:r>
         <w:r>
           <w:rPr>
@@ -1278,7 +1278,7 @@
           <w:lang w:val="sk-SK"/>
         </w:rPr>
       </w:pPr>
-      <w:hyperlink w:anchor="_Toc70367192" w:history="1">
+      <w:hyperlink w:anchor="_Toc71497750" w:history="1">
         <w:r>
           <w:rPr>
             <w:rStyle w:val="Hypertextovprepojenie"/>
@@ -1322,7 +1322,7 @@
             <w:noProof/>
             <w:webHidden/>
           </w:rPr>
-          <w:instrText xml:space="preserve"> PAGEREF _Toc70367192 \h </w:instrText>
+          <w:instrText xml:space="preserve"> PAGEREF _Toc71497750 \h </w:instrText>
         </w:r>
         <w:r>
           <w:rPr>
@@ -1342,7 +1342,7 @@
             <w:noProof/>
             <w:webHidden/>
           </w:rPr>
-          <w:t>5</w:t>
+          <w:t>6</w:t>
         </w:r>
         <w:r>
           <w:rPr>
@@ -1368,7 +1368,7 @@
           <w:lang w:val="sk-SK"/>
         </w:rPr>
       </w:pPr>
-      <w:hyperlink w:anchor="_Toc70367193" w:history="1">
+      <w:hyperlink w:anchor="_Toc71497751" w:history="1">
         <w:r>
           <w:rPr>
             <w:rStyle w:val="Hypertextovprepojenie"/>
@@ -1412,7 +1412,7 @@
             <w:noProof/>
             <w:webHidden/>
           </w:rPr>
-          <w:instrText xml:space="preserve"> PAGEREF _Toc70367193 \h </w:instrText>
+          <w:instrText xml:space="preserve"> PAGEREF _Toc71497751 \h </w:instrText>
         </w:r>
         <w:r>
           <w:rPr>
@@ -1432,7 +1432,7 @@
             <w:noProof/>
             <w:webHidden/>
           </w:rPr>
-          <w:t>6</w:t>
+          <w:t>7</w:t>
         </w:r>
         <w:r>
           <w:rPr>
@@ -1458,7 +1458,7 @@
           <w:lang w:val="sk-SK"/>
         </w:rPr>
       </w:pPr>
-      <w:hyperlink w:anchor="_Toc70367194" w:history="1">
+      <w:hyperlink w:anchor="_Toc71497752" w:history="1">
         <w:r>
           <w:rPr>
             <w:rStyle w:val="Hypertextovprepojenie"/>
@@ -1502,7 +1502,7 @@
             <w:noProof/>
             <w:webHidden/>
           </w:rPr>
-          <w:instrText xml:space="preserve"> PAGEREF _Toc70367194 \h </w:instrText>
+          <w:instrText xml:space="preserve"> PAGEREF _Toc71497752 \h </w:instrText>
         </w:r>
         <w:r>
           <w:rPr>
@@ -1522,7 +1522,7 @@
             <w:noProof/>
             <w:webHidden/>
           </w:rPr>
-          <w:t>7</w:t>
+          <w:t>8</w:t>
         </w:r>
         <w:r>
           <w:rPr>
@@ -1548,7 +1548,7 @@
           <w:lang w:val="sk-SK"/>
         </w:rPr>
       </w:pPr>
-      <w:hyperlink w:anchor="_Toc70367195" w:history="1">
+      <w:hyperlink w:anchor="_Toc71497753" w:history="1">
         <w:r>
           <w:rPr>
             <w:rStyle w:val="Hypertextovprepojenie"/>
@@ -1598,7 +1598,7 @@
             <w:noProof/>
             <w:webHidden/>
           </w:rPr>
-          <w:instrText xml:space="preserve"> PAGEREF _Toc70367195 \h </w:instrText>
+          <w:instrText xml:space="preserve"> PAGEREF _Toc71497753 \h </w:instrText>
         </w:r>
         <w:r>
           <w:rPr>
@@ -1618,7 +1618,7 @@
             <w:noProof/>
             <w:webHidden/>
           </w:rPr>
-          <w:t>8</w:t>
+          <w:t>9</w:t>
         </w:r>
         <w:r>
           <w:rPr>
@@ -1644,7 +1644,7 @@
           <w:lang w:val="sk-SK"/>
         </w:rPr>
       </w:pPr>
-      <w:hyperlink w:anchor="_Toc70367196" w:history="1">
+      <w:hyperlink w:anchor="_Toc71497754" w:history="1">
         <w:r>
           <w:rPr>
             <w:rStyle w:val="Hypertextovprepojenie"/>
@@ -1690,80 +1690,7 @@
             <w:noProof/>
             <w:webHidden/>
           </w:rPr>
-          <w:instrText xml:space="preserve"> PAGEREF _Toc70367196 \h </w:instrText>
-        </w:r>
-        <w:r>
-          <w:rPr>
-            <w:noProof/>
-            <w:webHidden/>
-          </w:rPr>
-        </w:r>
-        <w:r>
-          <w:rPr>
-            <w:noProof/>
-            <w:webHidden/>
-          </w:rPr>
-          <w:fldChar w:fldCharType="separate"/>
-        </w:r>
-        <w:r>
-          <w:rPr>
-            <w:noProof/>
-            <w:webHidden/>
-          </w:rPr>
-          <w:t>8</w:t>
-        </w:r>
-        <w:r>
-          <w:rPr>
-            <w:noProof/>
-            <w:webHidden/>
-          </w:rPr>
-          <w:fldChar w:fldCharType="end"/>
-        </w:r>
-      </w:hyperlink>
-    </w:p>
-    <w:p>
-      <w:pPr>
-        <w:pStyle w:val="Obsah3"/>
-        <w:tabs>
-          <w:tab w:val="right" w:leader="underscore" w:pos="9019"/>
-        </w:tabs>
-        <w:rPr>
-          <w:rFonts w:eastAsiaTheme="minorEastAsia" w:cstheme="minorBidi"/>
-          <w:noProof/>
-          <w:sz w:val="22"/>
-          <w:szCs w:val="22"/>
-          <w:lang w:val="sk-SK"/>
-        </w:rPr>
-      </w:pPr>
-      <w:hyperlink w:anchor="_Toc70367197" w:history="1">
-        <w:r>
-          <w:rPr>
-            <w:rStyle w:val="Hypertextovprepojenie"/>
-            <w:noProof/>
-            <w:lang w:val="sk-SK"/>
-          </w:rPr>
-          <w:t>Vyhľadanie domény</w:t>
-        </w:r>
-        <w:r>
-          <w:rPr>
-            <w:noProof/>
-            <w:webHidden/>
-          </w:rPr>
-          <w:tab/>
-        </w:r>
-        <w:r>
-          <w:rPr>
-            <w:noProof/>
-            <w:webHidden/>
-          </w:rPr>
-          <w:fldChar w:fldCharType="begin"/>
-        </w:r>
-        <w:r>
-          <w:rPr>
-            <w:noProof/>
-            <w:webHidden/>
-          </w:rPr>
-          <w:instrText xml:space="preserve"> PAGEREF _Toc70367197 \h </w:instrText>
+          <w:instrText xml:space="preserve"> PAGEREF _Toc71497754 \h </w:instrText>
         </w:r>
         <w:r>
           <w:rPr>
@@ -1808,7 +1735,80 @@
           <w:lang w:val="sk-SK"/>
         </w:rPr>
       </w:pPr>
-      <w:hyperlink w:anchor="_Toc70367198" w:history="1">
+      <w:hyperlink w:anchor="_Toc71497755" w:history="1">
+        <w:r>
+          <w:rPr>
+            <w:rStyle w:val="Hypertextovprepojenie"/>
+            <w:noProof/>
+            <w:lang w:val="sk-SK"/>
+          </w:rPr>
+          <w:t>Vyhľadanie domény</w:t>
+        </w:r>
+        <w:r>
+          <w:rPr>
+            <w:noProof/>
+            <w:webHidden/>
+          </w:rPr>
+          <w:tab/>
+        </w:r>
+        <w:r>
+          <w:rPr>
+            <w:noProof/>
+            <w:webHidden/>
+          </w:rPr>
+          <w:fldChar w:fldCharType="begin"/>
+        </w:r>
+        <w:r>
+          <w:rPr>
+            <w:noProof/>
+            <w:webHidden/>
+          </w:rPr>
+          <w:instrText xml:space="preserve"> PAGEREF _Toc71497755 \h </w:instrText>
+        </w:r>
+        <w:r>
+          <w:rPr>
+            <w:noProof/>
+            <w:webHidden/>
+          </w:rPr>
+        </w:r>
+        <w:r>
+          <w:rPr>
+            <w:noProof/>
+            <w:webHidden/>
+          </w:rPr>
+          <w:fldChar w:fldCharType="separate"/>
+        </w:r>
+        <w:r>
+          <w:rPr>
+            <w:noProof/>
+            <w:webHidden/>
+          </w:rPr>
+          <w:t>10</w:t>
+        </w:r>
+        <w:r>
+          <w:rPr>
+            <w:noProof/>
+            <w:webHidden/>
+          </w:rPr>
+          <w:fldChar w:fldCharType="end"/>
+        </w:r>
+      </w:hyperlink>
+    </w:p>
+    <w:p>
+      <w:pPr>
+        <w:pStyle w:val="Obsah3"/>
+        <w:tabs>
+          <w:tab w:val="right" w:leader="underscore" w:pos="9019"/>
+        </w:tabs>
+        <w:rPr>
+          <w:rFonts w:eastAsiaTheme="minorEastAsia" w:cstheme="minorBidi"/>
+          <w:noProof/>
+          <w:sz w:val="22"/>
+          <w:szCs w:val="22"/>
+          <w:lang w:val="sk-SK"/>
+        </w:rPr>
+      </w:pPr>
+      <w:hyperlink w:anchor="_Toc71497756" w:history="1">
         <w:r>
           <w:rPr>
             <w:rStyle w:val="Hypertextovprepojenie"/>
@@ -1836,7 +1836,7 @@
             <w:noProof/>
             <w:webHidden/>
           </w:rPr>
-          <w:instrText xml:space="preserve"> PAGEREF _Toc70367198 \h </w:instrText>
+          <w:instrText xml:space="preserve"> PAGEREF _Toc71497756 \h </w:instrText>
         </w:r>
         <w:r>
           <w:rPr>
@@ -1856,7 +1856,7 @@
             <w:noProof/>
             <w:webHidden/>
           </w:rPr>
-          <w:t>9</w:t>
+          <w:t>10</w:t>
         </w:r>
         <w:r>
           <w:rPr>
@@ -1881,7 +1881,7 @@
           <w:lang w:val="sk-SK"/>
         </w:rPr>
       </w:pPr>
-      <w:hyperlink w:anchor="_Toc70367199" w:history="1">
+      <w:hyperlink w:anchor="_Toc71497757" w:history="1">
         <w:r>
           <w:rPr>
             <w:rStyle w:val="Hypertextovprepojenie"/>
@@ -1909,7 +1909,7 @@
             <w:noProof/>
             <w:webHidden/>
           </w:rPr>
-          <w:instrText xml:space="preserve"> PAGEREF _Toc70367199 \h </w:instrText>
+          <w:instrText xml:space="preserve"> PAGEREF _Toc71497757 \h </w:instrText>
         </w:r>
         <w:r>
           <w:rPr>
@@ -1929,7 +1929,7 @@
             <w:noProof/>
             <w:webHidden/>
           </w:rPr>
-          <w:t>12</w:t>
+          <w:t>13</w:t>
         </w:r>
         <w:r>
           <w:rPr>
@@ -1954,7 +1954,7 @@
           <w:lang w:val="sk-SK"/>
         </w:rPr>
       </w:pPr>
-      <w:hyperlink w:anchor="_Toc70367200" w:history="1">
+      <w:hyperlink w:anchor="_Toc71497758" w:history="1">
         <w:r>
           <w:rPr>
             <w:rStyle w:val="Hypertextovprepojenie"/>
@@ -1982,80 +1982,7 @@
             <w:noProof/>
             <w:webHidden/>
           </w:rPr>
-          <w:instrText xml:space="preserve"> PAGEREF _Toc70367200 \h </w:instrText>
-        </w:r>
-        <w:r>
-          <w:rPr>
-            <w:noProof/>
-            <w:webHidden/>
-          </w:rPr>
-        </w:r>
-        <w:r>
-          <w:rPr>
-            <w:noProof/>
-            <w:webHidden/>
-          </w:rPr>
-          <w:fldChar w:fldCharType="separate"/>
-        </w:r>
-        <w:r>
-          <w:rPr>
-            <w:noProof/>
-            <w:webHidden/>
-          </w:rPr>
-          <w:t>14</w:t>
-        </w:r>
-        <w:r>
-          <w:rPr>
-            <w:noProof/>
-            <w:webHidden/>
-          </w:rPr>
-          <w:fldChar w:fldCharType="end"/>
-        </w:r>
-      </w:hyperlink>
-    </w:p>
-    <w:p>
-      <w:pPr>
-        <w:pStyle w:val="Obsah3"/>
-        <w:tabs>
-          <w:tab w:val="right" w:leader="underscore" w:pos="9019"/>
-        </w:tabs>
-        <w:rPr>
-          <w:rFonts w:eastAsiaTheme="minorEastAsia" w:cstheme="minorBidi"/>
-          <w:noProof/>
-          <w:sz w:val="22"/>
-          <w:szCs w:val="22"/>
-          <w:lang w:val="sk-SK"/>
-        </w:rPr>
-      </w:pPr>
-      <w:hyperlink w:anchor="_Toc70367201" w:history="1">
-        <w:r>
-          <w:rPr>
-            <w:rStyle w:val="Hypertextovprepojenie"/>
-            <w:noProof/>
-            <w:lang w:val="sk-SK"/>
-          </w:rPr>
-          <w:t>Zhodnotenie k whois aplikácii</w:t>
-        </w:r>
-        <w:r>
-          <w:rPr>
-            <w:noProof/>
-            <w:webHidden/>
-          </w:rPr>
-          <w:tab/>
-        </w:r>
-        <w:r>
-          <w:rPr>
-            <w:noProof/>
-            <w:webHidden/>
-          </w:rPr>
-          <w:fldChar w:fldCharType="begin"/>
-        </w:r>
-        <w:r>
-          <w:rPr>
-            <w:noProof/>
-            <w:webHidden/>
-          </w:rPr>
-          <w:instrText xml:space="preserve"> PAGEREF _Toc70367201 \h </w:instrText>
+          <w:instrText xml:space="preserve"> PAGEREF _Toc71497758 \h </w:instrText>
         </w:r>
         <w:r>
           <w:rPr>
@@ -2088,6 +2015,79 @@
     </w:p>
     <w:p>
       <w:pPr>
+        <w:pStyle w:val="Obsah3"/>
+        <w:tabs>
+          <w:tab w:val="right" w:leader="underscore" w:pos="9019"/>
+        </w:tabs>
+        <w:rPr>
+          <w:rFonts w:eastAsiaTheme="minorEastAsia" w:cstheme="minorBidi"/>
+          <w:noProof/>
+          <w:sz w:val="22"/>
+          <w:szCs w:val="22"/>
+          <w:lang w:val="sk-SK"/>
+        </w:rPr>
+      </w:pPr>
+      <w:hyperlink w:anchor="_Toc71497759" w:history="1">
+        <w:r>
+          <w:rPr>
+            <w:rStyle w:val="Hypertextovprepojenie"/>
+            <w:noProof/>
+            <w:lang w:val="sk-SK"/>
+          </w:rPr>
+          <w:t>Zhodnotenie k whois aplikácii</w:t>
+        </w:r>
+        <w:r>
+          <w:rPr>
+            <w:noProof/>
+            <w:webHidden/>
+          </w:rPr>
+          <w:tab/>
+        </w:r>
+        <w:r>
+          <w:rPr>
+            <w:noProof/>
+            <w:webHidden/>
+          </w:rPr>
+          <w:fldChar w:fldCharType="begin"/>
+        </w:r>
+        <w:r>
+          <w:rPr>
+            <w:noProof/>
+            <w:webHidden/>
+          </w:rPr>
+          <w:instrText xml:space="preserve"> PAGEREF _Toc71497759 \h </w:instrText>
+        </w:r>
+        <w:r>
+          <w:rPr>
+            <w:noProof/>
+            <w:webHidden/>
+          </w:rPr>
+        </w:r>
+        <w:r>
+          <w:rPr>
+            <w:noProof/>
+            <w:webHidden/>
+          </w:rPr>
+          <w:fldChar w:fldCharType="separate"/>
+        </w:r>
+        <w:r>
+          <w:rPr>
+            <w:noProof/>
+            <w:webHidden/>
+          </w:rPr>
+          <w:t>16</w:t>
+        </w:r>
+        <w:r>
+          <w:rPr>
+            <w:noProof/>
+            <w:webHidden/>
+          </w:rPr>
+          <w:fldChar w:fldCharType="end"/>
+        </w:r>
+      </w:hyperlink>
+    </w:p>
+    <w:p>
+      <w:pPr>
         <w:pStyle w:val="Obsah2"/>
         <w:tabs>
           <w:tab w:val="left" w:pos="880"/>
@@ -2101,7 +2101,7 @@
           <w:lang w:val="sk-SK"/>
         </w:rPr>
       </w:pPr>
-      <w:hyperlink w:anchor="_Toc70367202" w:history="1">
+      <w:hyperlink w:anchor="_Toc71497760" w:history="1">
         <w:r>
           <w:rPr>
             <w:rStyle w:val="Hypertextovprepojenie"/>
@@ -2147,226 +2147,7 @@
             <w:noProof/>
             <w:webHidden/>
           </w:rPr>
-          <w:instrText xml:space="preserve"> PAGEREF _Toc70367202 \h </w:instrText>
-        </w:r>
-        <w:r>
-          <w:rPr>
-            <w:noProof/>
-            <w:webHidden/>
-          </w:rPr>
-        </w:r>
-        <w:r>
-          <w:rPr>
-            <w:noProof/>
-            <w:webHidden/>
-          </w:rPr>
-          <w:fldChar w:fldCharType="separate"/>
-        </w:r>
-        <w:r>
-          <w:rPr>
-            <w:noProof/>
-            <w:webHidden/>
-          </w:rPr>
-          <w:t>16</w:t>
-        </w:r>
-        <w:r>
-          <w:rPr>
-            <w:noProof/>
-            <w:webHidden/>
-          </w:rPr>
-          <w:fldChar w:fldCharType="end"/>
-        </w:r>
-      </w:hyperlink>
-    </w:p>
-    <w:p>
-      <w:pPr>
-        <w:pStyle w:val="Obsah3"/>
-        <w:tabs>
-          <w:tab w:val="right" w:leader="underscore" w:pos="9019"/>
-        </w:tabs>
-        <w:rPr>
-          <w:rFonts w:eastAsiaTheme="minorEastAsia" w:cstheme="minorBidi"/>
-          <w:noProof/>
-          <w:sz w:val="22"/>
-          <w:szCs w:val="22"/>
-          <w:lang w:val="sk-SK"/>
-        </w:rPr>
-      </w:pPr>
-      <w:hyperlink w:anchor="_Toc70367203" w:history="1">
-        <w:r>
-          <w:rPr>
-            <w:rStyle w:val="Hypertextovprepojenie"/>
-            <w:noProof/>
-            <w:lang w:val="sk-SK"/>
-          </w:rPr>
-          <w:t>Používateľské rozhranie a dizajn stránky</w:t>
-        </w:r>
-        <w:r>
-          <w:rPr>
-            <w:noProof/>
-            <w:webHidden/>
-          </w:rPr>
-          <w:tab/>
-        </w:r>
-        <w:r>
-          <w:rPr>
-            <w:noProof/>
-            <w:webHidden/>
-          </w:rPr>
-          <w:fldChar w:fldCharType="begin"/>
-        </w:r>
-        <w:r>
-          <w:rPr>
-            <w:noProof/>
-            <w:webHidden/>
-          </w:rPr>
-          <w:instrText xml:space="preserve"> PAGEREF _Toc70367203 \h </w:instrText>
-        </w:r>
-        <w:r>
-          <w:rPr>
-            <w:noProof/>
-            <w:webHidden/>
-          </w:rPr>
-        </w:r>
-        <w:r>
-          <w:rPr>
-            <w:noProof/>
-            <w:webHidden/>
-          </w:rPr>
-          <w:fldChar w:fldCharType="separate"/>
-        </w:r>
-        <w:r>
-          <w:rPr>
-            <w:noProof/>
-            <w:webHidden/>
-          </w:rPr>
-          <w:t>16</w:t>
-        </w:r>
-        <w:r>
-          <w:rPr>
-            <w:noProof/>
-            <w:webHidden/>
-          </w:rPr>
-          <w:fldChar w:fldCharType="end"/>
-        </w:r>
-      </w:hyperlink>
-    </w:p>
-    <w:p>
-      <w:pPr>
-        <w:pStyle w:val="Obsah3"/>
-        <w:tabs>
-          <w:tab w:val="right" w:leader="underscore" w:pos="9019"/>
-        </w:tabs>
-        <w:rPr>
-          <w:rFonts w:eastAsiaTheme="minorEastAsia" w:cstheme="minorBidi"/>
-          <w:noProof/>
-          <w:sz w:val="22"/>
-          <w:szCs w:val="22"/>
-          <w:lang w:val="sk-SK"/>
-        </w:rPr>
-      </w:pPr>
-      <w:hyperlink w:anchor="_Toc70367204" w:history="1">
-        <w:r>
-          <w:rPr>
-            <w:rStyle w:val="Hypertextovprepojenie"/>
-            <w:noProof/>
-            <w:lang w:val="sk-SK"/>
-          </w:rPr>
-          <w:t>Domovská stránka</w:t>
-        </w:r>
-        <w:r>
-          <w:rPr>
-            <w:noProof/>
-            <w:webHidden/>
-          </w:rPr>
-          <w:tab/>
-        </w:r>
-        <w:r>
-          <w:rPr>
-            <w:noProof/>
-            <w:webHidden/>
-          </w:rPr>
-          <w:fldChar w:fldCharType="begin"/>
-        </w:r>
-        <w:r>
-          <w:rPr>
-            <w:noProof/>
-            <w:webHidden/>
-          </w:rPr>
-          <w:instrText xml:space="preserve"> PAGEREF _Toc70367204 \h </w:instrText>
-        </w:r>
-        <w:r>
-          <w:rPr>
-            <w:noProof/>
-            <w:webHidden/>
-          </w:rPr>
-        </w:r>
-        <w:r>
-          <w:rPr>
-            <w:noProof/>
-            <w:webHidden/>
-          </w:rPr>
-          <w:fldChar w:fldCharType="separate"/>
-        </w:r>
-        <w:r>
-          <w:rPr>
-            <w:noProof/>
-            <w:webHidden/>
-          </w:rPr>
-          <w:t>16</w:t>
-        </w:r>
-        <w:r>
-          <w:rPr>
-            <w:noProof/>
-            <w:webHidden/>
-          </w:rPr>
-          <w:fldChar w:fldCharType="end"/>
-        </w:r>
-      </w:hyperlink>
-    </w:p>
-    <w:p>
-      <w:pPr>
-        <w:pStyle w:val="Obsah3"/>
-        <w:tabs>
-          <w:tab w:val="right" w:leader="underscore" w:pos="9019"/>
-        </w:tabs>
-        <w:rPr>
-          <w:rFonts w:eastAsiaTheme="minorEastAsia" w:cstheme="minorBidi"/>
-          <w:noProof/>
-          <w:sz w:val="22"/>
-          <w:szCs w:val="22"/>
-          <w:lang w:val="sk-SK"/>
-        </w:rPr>
-      </w:pPr>
-      <w:hyperlink w:anchor="_Toc70367205" w:history="1">
-        <w:r>
-          <w:rPr>
-            <w:rStyle w:val="Hypertextovprepojenie"/>
-            <w:noProof/>
-            <w:lang w:val="sk-SK"/>
-          </w:rPr>
-          <w:t>Prihlásenie a registrácia</w:t>
-        </w:r>
-        <w:r>
-          <w:rPr>
-            <w:noProof/>
-            <w:webHidden/>
-          </w:rPr>
-          <w:tab/>
-        </w:r>
-        <w:r>
-          <w:rPr>
-            <w:noProof/>
-            <w:webHidden/>
-          </w:rPr>
-          <w:fldChar w:fldCharType="begin"/>
-        </w:r>
-        <w:r>
-          <w:rPr>
-            <w:noProof/>
-            <w:webHidden/>
-          </w:rPr>
-          <w:instrText xml:space="preserve"> PAGEREF _Toc70367205 \h </w:instrText>
+          <w:instrText xml:space="preserve"> PAGEREF _Toc71497760 \h </w:instrText>
         </w:r>
         <w:r>
           <w:rPr>
@@ -2411,14 +2192,14 @@
           <w:lang w:val="sk-SK"/>
         </w:rPr>
       </w:pPr>
-      <w:hyperlink w:anchor="_Toc70367206" w:history="1">
+      <w:hyperlink w:anchor="_Toc71497761" w:history="1">
         <w:r>
           <w:rPr>
             <w:rStyle w:val="Hypertextovprepojenie"/>
             <w:noProof/>
             <w:lang w:val="sk-SK"/>
           </w:rPr>
-          <w:t>Nákupný košík</w:t>
+          <w:t>Používateľské rozhranie a dizajn stránky</w:t>
         </w:r>
         <w:r>
           <w:rPr>
@@ -2439,7 +2220,153 @@
             <w:noProof/>
             <w:webHidden/>
           </w:rPr>
-          <w:instrText xml:space="preserve"> PAGEREF _Toc70367206 \h </w:instrText>
+          <w:instrText xml:space="preserve"> PAGEREF _Toc71497761 \h </w:instrText>
+        </w:r>
+        <w:r>
+          <w:rPr>
+            <w:noProof/>
+            <w:webHidden/>
+          </w:rPr>
+        </w:r>
+        <w:r>
+          <w:rPr>
+            <w:noProof/>
+            <w:webHidden/>
+          </w:rPr>
+          <w:fldChar w:fldCharType="separate"/>
+        </w:r>
+        <w:r>
+          <w:rPr>
+            <w:noProof/>
+            <w:webHidden/>
+          </w:rPr>
+          <w:t>17</w:t>
+        </w:r>
+        <w:r>
+          <w:rPr>
+            <w:noProof/>
+            <w:webHidden/>
+          </w:rPr>
+          <w:fldChar w:fldCharType="end"/>
+        </w:r>
+      </w:hyperlink>
+    </w:p>
+    <w:p>
+      <w:pPr>
+        <w:pStyle w:val="Obsah3"/>
+        <w:tabs>
+          <w:tab w:val="right" w:leader="underscore" w:pos="9019"/>
+        </w:tabs>
+        <w:rPr>
+          <w:rFonts w:eastAsiaTheme="minorEastAsia" w:cstheme="minorBidi"/>
+          <w:noProof/>
+          <w:sz w:val="22"/>
+          <w:szCs w:val="22"/>
+          <w:lang w:val="sk-SK"/>
+        </w:rPr>
+      </w:pPr>
+      <w:hyperlink w:anchor="_Toc71497762" w:history="1">
+        <w:r>
+          <w:rPr>
+            <w:rStyle w:val="Hypertextovprepojenie"/>
+            <w:noProof/>
+            <w:lang w:val="sk-SK"/>
+          </w:rPr>
+          <w:t>Domovská stránka</w:t>
+        </w:r>
+        <w:r>
+          <w:rPr>
+            <w:noProof/>
+            <w:webHidden/>
+          </w:rPr>
+          <w:tab/>
+        </w:r>
+        <w:r>
+          <w:rPr>
+            <w:noProof/>
+            <w:webHidden/>
+          </w:rPr>
+          <w:fldChar w:fldCharType="begin"/>
+        </w:r>
+        <w:r>
+          <w:rPr>
+            <w:noProof/>
+            <w:webHidden/>
+          </w:rPr>
+          <w:instrText xml:space="preserve"> PAGEREF _Toc71497762 \h </w:instrText>
+        </w:r>
+        <w:r>
+          <w:rPr>
+            <w:noProof/>
+            <w:webHidden/>
+          </w:rPr>
+        </w:r>
+        <w:r>
+          <w:rPr>
+            <w:noProof/>
+            <w:webHidden/>
+          </w:rPr>
+          <w:fldChar w:fldCharType="separate"/>
+        </w:r>
+        <w:r>
+          <w:rPr>
+            <w:noProof/>
+            <w:webHidden/>
+          </w:rPr>
+          <w:t>17</w:t>
+        </w:r>
+        <w:r>
+          <w:rPr>
+            <w:noProof/>
+            <w:webHidden/>
+          </w:rPr>
+          <w:fldChar w:fldCharType="end"/>
+        </w:r>
+      </w:hyperlink>
+    </w:p>
+    <w:p>
+      <w:pPr>
+        <w:pStyle w:val="Obsah3"/>
+        <w:tabs>
+          <w:tab w:val="right" w:leader="underscore" w:pos="9019"/>
+        </w:tabs>
+        <w:rPr>
+          <w:rFonts w:eastAsiaTheme="minorEastAsia" w:cstheme="minorBidi"/>
+          <w:noProof/>
+          <w:sz w:val="22"/>
+          <w:szCs w:val="22"/>
+          <w:lang w:val="sk-SK"/>
+        </w:rPr>
+      </w:pPr>
+      <w:hyperlink w:anchor="_Toc71497763" w:history="1">
+        <w:r>
+          <w:rPr>
+            <w:rStyle w:val="Hypertextovprepojenie"/>
+            <w:noProof/>
+            <w:lang w:val="sk-SK"/>
+          </w:rPr>
+          <w:t>Prihlásenie a registrácia</w:t>
+        </w:r>
+        <w:r>
+          <w:rPr>
+            <w:noProof/>
+            <w:webHidden/>
+          </w:rPr>
+          <w:tab/>
+        </w:r>
+        <w:r>
+          <w:rPr>
+            <w:noProof/>
+            <w:webHidden/>
+          </w:rPr>
+          <w:fldChar w:fldCharType="begin"/>
+        </w:r>
+        <w:r>
+          <w:rPr>
+            <w:noProof/>
+            <w:webHidden/>
+          </w:rPr>
+          <w:instrText xml:space="preserve"> PAGEREF _Toc71497763 \h </w:instrText>
         </w:r>
         <w:r>
           <w:rPr>
@@ -2484,14 +2411,14 @@
           <w:lang w:val="sk-SK"/>
         </w:rPr>
       </w:pPr>
-      <w:hyperlink w:anchor="_Toc70367207" w:history="1">
+      <w:hyperlink w:anchor="_Toc71497764" w:history="1">
         <w:r>
           <w:rPr>
             <w:rStyle w:val="Hypertextovprepojenie"/>
             <w:noProof/>
             <w:lang w:val="sk-SK"/>
           </w:rPr>
-          <w:t>Informácie o doručení</w:t>
+          <w:t>Nákupný košík</w:t>
         </w:r>
         <w:r>
           <w:rPr>
@@ -2512,7 +2439,7 @@
             <w:noProof/>
             <w:webHidden/>
           </w:rPr>
-          <w:instrText xml:space="preserve"> PAGEREF _Toc70367207 \h </w:instrText>
+          <w:instrText xml:space="preserve"> PAGEREF _Toc71497764 \h </w:instrText>
         </w:r>
         <w:r>
           <w:rPr>
@@ -2557,14 +2484,14 @@
           <w:lang w:val="sk-SK"/>
         </w:rPr>
       </w:pPr>
-      <w:hyperlink w:anchor="_Toc70367208" w:history="1">
+      <w:hyperlink w:anchor="_Toc71497765" w:history="1">
         <w:r>
           <w:rPr>
             <w:rStyle w:val="Hypertextovprepojenie"/>
             <w:noProof/>
             <w:lang w:val="sk-SK"/>
           </w:rPr>
-          <w:t>Informácie o platbe</w:t>
+          <w:t>Informácie o doručení</w:t>
         </w:r>
         <w:r>
           <w:rPr>
@@ -2585,7 +2512,7 @@
             <w:noProof/>
             <w:webHidden/>
           </w:rPr>
-          <w:instrText xml:space="preserve"> PAGEREF _Toc70367208 \h </w:instrText>
+          <w:instrText xml:space="preserve"> PAGEREF _Toc71497765 \h </w:instrText>
         </w:r>
         <w:r>
           <w:rPr>
@@ -2630,7 +2557,80 @@
           <w:lang w:val="sk-SK"/>
         </w:rPr>
       </w:pPr>
-      <w:hyperlink w:anchor="_Toc70367209" w:history="1">
+      <w:hyperlink w:anchor="_Toc71497766" w:history="1">
+        <w:r>
+          <w:rPr>
+            <w:rStyle w:val="Hypertextovprepojenie"/>
+            <w:noProof/>
+            <w:lang w:val="sk-SK"/>
+          </w:rPr>
+          <w:t>Informácie o platbe</w:t>
+        </w:r>
+        <w:r>
+          <w:rPr>
+            <w:noProof/>
+            <w:webHidden/>
+          </w:rPr>
+          <w:tab/>
+        </w:r>
+        <w:r>
+          <w:rPr>
+            <w:noProof/>
+            <w:webHidden/>
+          </w:rPr>
+          <w:fldChar w:fldCharType="begin"/>
+        </w:r>
+        <w:r>
+          <w:rPr>
+            <w:noProof/>
+            <w:webHidden/>
+          </w:rPr>
+          <w:instrText xml:space="preserve"> PAGEREF _Toc71497766 \h </w:instrText>
+        </w:r>
+        <w:r>
+          <w:rPr>
+            <w:noProof/>
+            <w:webHidden/>
+          </w:rPr>
+        </w:r>
+        <w:r>
+          <w:rPr>
+            <w:noProof/>
+            <w:webHidden/>
+          </w:rPr>
+          <w:fldChar w:fldCharType="separate"/>
+        </w:r>
+        <w:r>
+          <w:rPr>
+            <w:noProof/>
+            <w:webHidden/>
+          </w:rPr>
+          <w:t>21</w:t>
+        </w:r>
+        <w:r>
+          <w:rPr>
+            <w:noProof/>
+            <w:webHidden/>
+          </w:rPr>
+          <w:fldChar w:fldCharType="end"/>
+        </w:r>
+      </w:hyperlink>
+    </w:p>
+    <w:p>
+      <w:pPr>
+        <w:pStyle w:val="Obsah3"/>
+        <w:tabs>
+          <w:tab w:val="right" w:leader="underscore" w:pos="9019"/>
+        </w:tabs>
+        <w:rPr>
+          <w:rFonts w:eastAsiaTheme="minorEastAsia" w:cstheme="minorBidi"/>
+          <w:noProof/>
+          <w:sz w:val="22"/>
+          <w:szCs w:val="22"/>
+          <w:lang w:val="sk-SK"/>
+        </w:rPr>
+      </w:pPr>
+      <w:hyperlink w:anchor="_Toc71497767" w:history="1">
         <w:r>
           <w:rPr>
             <w:rStyle w:val="Hypertextovprepojenie"/>
@@ -2658,80 +2658,7 @@
             <w:noProof/>
             <w:webHidden/>
           </w:rPr>
-          <w:instrText xml:space="preserve"> PAGEREF _Toc70367209 \h </w:instrText>
-        </w:r>
-        <w:r>
-          <w:rPr>
-            <w:noProof/>
-            <w:webHidden/>
-          </w:rPr>
-        </w:r>
-        <w:r>
-          <w:rPr>
-            <w:noProof/>
-            <w:webHidden/>
-          </w:rPr>
-          <w:fldChar w:fldCharType="separate"/>
-        </w:r>
-        <w:r>
-          <w:rPr>
-            <w:noProof/>
-            <w:webHidden/>
-          </w:rPr>
-          <w:t>24</w:t>
-        </w:r>
-        <w:r>
-          <w:rPr>
-            <w:noProof/>
-            <w:webHidden/>
-          </w:rPr>
-          <w:fldChar w:fldCharType="end"/>
-        </w:r>
-      </w:hyperlink>
-    </w:p>
-    <w:p>
-      <w:pPr>
-        <w:pStyle w:val="Obsah3"/>
-        <w:tabs>
-          <w:tab w:val="right" w:leader="underscore" w:pos="9019"/>
-        </w:tabs>
-        <w:rPr>
-          <w:rFonts w:eastAsiaTheme="minorEastAsia" w:cstheme="minorBidi"/>
-          <w:noProof/>
-          <w:sz w:val="22"/>
-          <w:szCs w:val="22"/>
-          <w:lang w:val="sk-SK"/>
-        </w:rPr>
-      </w:pPr>
-      <w:hyperlink w:anchor="_Toc70367210" w:history="1">
-        <w:r>
-          <w:rPr>
-            <w:rStyle w:val="Hypertextovprepojenie"/>
-            <w:noProof/>
-            <w:lang w:val="sk-SK"/>
-          </w:rPr>
-          <w:t>Server a riadiaca časť systému</w:t>
-        </w:r>
-        <w:r>
-          <w:rPr>
-            <w:noProof/>
-            <w:webHidden/>
-          </w:rPr>
-          <w:tab/>
-        </w:r>
-        <w:r>
-          <w:rPr>
-            <w:noProof/>
-            <w:webHidden/>
-          </w:rPr>
-          <w:fldChar w:fldCharType="begin"/>
-        </w:r>
-        <w:r>
-          <w:rPr>
-            <w:noProof/>
-            <w:webHidden/>
-          </w:rPr>
-          <w:instrText xml:space="preserve"> PAGEREF _Toc70367210 \h </w:instrText>
+          <w:instrText xml:space="preserve"> PAGEREF _Toc71497767 \h </w:instrText>
         </w:r>
         <w:r>
           <w:rPr>
@@ -2776,14 +2703,14 @@
           <w:lang w:val="sk-SK"/>
         </w:rPr>
       </w:pPr>
-      <w:hyperlink w:anchor="_Toc70367211" w:history="1">
+      <w:hyperlink w:anchor="_Toc71497768" w:history="1">
         <w:r>
           <w:rPr>
             <w:rStyle w:val="Hypertextovprepojenie"/>
             <w:noProof/>
             <w:lang w:val="sk-SK"/>
           </w:rPr>
-          <w:t>Databáza</w:t>
+          <w:t>Server a riadiaca časť systému</w:t>
         </w:r>
         <w:r>
           <w:rPr>
@@ -2804,7 +2731,7 @@
             <w:noProof/>
             <w:webHidden/>
           </w:rPr>
-          <w:instrText xml:space="preserve"> PAGEREF _Toc70367211 \h </w:instrText>
+          <w:instrText xml:space="preserve"> PAGEREF _Toc71497768 \h </w:instrText>
         </w:r>
         <w:r>
           <w:rPr>
@@ -2849,14 +2776,14 @@
           <w:lang w:val="sk-SK"/>
         </w:rPr>
       </w:pPr>
-      <w:hyperlink w:anchor="_Toc70367212" w:history="1">
+      <w:hyperlink w:anchor="_Toc71497769" w:history="1">
         <w:r>
           <w:rPr>
             <w:rStyle w:val="Hypertextovprepojenie"/>
             <w:noProof/>
             <w:lang w:val="sk-SK"/>
           </w:rPr>
-          <w:t>Databázový model</w:t>
+          <w:t>Databáza</w:t>
         </w:r>
         <w:r>
           <w:rPr>
@@ -2877,7 +2804,7 @@
             <w:noProof/>
             <w:webHidden/>
           </w:rPr>
-          <w:instrText xml:space="preserve"> PAGEREF _Toc70367212 \h </w:instrText>
+          <w:instrText xml:space="preserve"> PAGEREF _Toc71497769 \h </w:instrText>
         </w:r>
         <w:r>
           <w:rPr>
@@ -2910,6 +2837,79 @@
     </w:p>
     <w:p>
       <w:pPr>
+        <w:pStyle w:val="Obsah3"/>
+        <w:tabs>
+          <w:tab w:val="right" w:leader="underscore" w:pos="9019"/>
+        </w:tabs>
+        <w:rPr>
+          <w:rFonts w:eastAsiaTheme="minorEastAsia" w:cstheme="minorBidi"/>
+          <w:noProof/>
+          <w:sz w:val="22"/>
+          <w:szCs w:val="22"/>
+          <w:lang w:val="sk-SK"/>
+        </w:rPr>
+      </w:pPr>
+      <w:hyperlink w:anchor="_Toc71497770" w:history="1">
+        <w:r>
+          <w:rPr>
+            <w:rStyle w:val="Hypertextovprepojenie"/>
+            <w:noProof/>
+            <w:lang w:val="sk-SK"/>
+          </w:rPr>
+          <w:t>Databázový model</w:t>
+        </w:r>
+        <w:r>
+          <w:rPr>
+            <w:noProof/>
+            <w:webHidden/>
+          </w:rPr>
+          <w:tab/>
+        </w:r>
+        <w:r>
+          <w:rPr>
+            <w:noProof/>
+            <w:webHidden/>
+          </w:rPr>
+          <w:fldChar w:fldCharType="begin"/>
+        </w:r>
+        <w:r>
+          <w:rPr>
+            <w:noProof/>
+            <w:webHidden/>
+          </w:rPr>
+          <w:instrText xml:space="preserve"> PAGEREF _Toc71497770 \h </w:instrText>
+        </w:r>
+        <w:r>
+          <w:rPr>
+            <w:noProof/>
+            <w:webHidden/>
+          </w:rPr>
+        </w:r>
+        <w:r>
+          <w:rPr>
+            <w:noProof/>
+            <w:webHidden/>
+          </w:rPr>
+          <w:fldChar w:fldCharType="separate"/>
+        </w:r>
+        <w:r>
+          <w:rPr>
+            <w:noProof/>
+            <w:webHidden/>
+          </w:rPr>
+          <w:t>28</w:t>
+        </w:r>
+        <w:r>
+          <w:rPr>
+            <w:noProof/>
+            <w:webHidden/>
+          </w:rPr>
+          <w:fldChar w:fldCharType="end"/>
+        </w:r>
+      </w:hyperlink>
+    </w:p>
+    <w:p>
+      <w:pPr>
         <w:pStyle w:val="Obsah2"/>
         <w:tabs>
           <w:tab w:val="left" w:pos="880"/>
@@ -2923,7 +2923,7 @@
           <w:lang w:val="sk-SK"/>
         </w:rPr>
       </w:pPr>
-      <w:hyperlink w:anchor="_Toc70367213" w:history="1">
+      <w:hyperlink w:anchor="_Toc71497771" w:history="1">
         <w:r>
           <w:rPr>
             <w:rStyle w:val="Hypertextovprepojenie"/>
@@ -2969,7 +2969,7 @@
             <w:noProof/>
             <w:webHidden/>
           </w:rPr>
-          <w:instrText xml:space="preserve"> PAGEREF _Toc70367213 \h </w:instrText>
+          <w:instrText xml:space="preserve"> PAGEREF _Toc71497771 \h </w:instrText>
         </w:r>
         <w:r>
           <w:rPr>
@@ -2989,7 +2989,7 @@
             <w:noProof/>
             <w:webHidden/>
           </w:rPr>
-          <w:t>29</w:t>
+          <w:t>30</w:t>
         </w:r>
         <w:r>
           <w:rPr>
@@ -3014,7 +3014,7 @@
           <w:lang w:val="sk-SK"/>
         </w:rPr>
       </w:pPr>
-      <w:hyperlink w:anchor="_Toc70367214" w:history="1">
+      <w:hyperlink w:anchor="_Toc71497772" w:history="1">
         <w:r>
           <w:rPr>
             <w:rStyle w:val="Hypertextovprepojenie"/>
@@ -3042,7 +3042,7 @@
             <w:noProof/>
             <w:webHidden/>
           </w:rPr>
-          <w:instrText xml:space="preserve"> PAGEREF _Toc70367214 \h </w:instrText>
+          <w:instrText xml:space="preserve"> PAGEREF _Toc71497772 \h </w:instrText>
         </w:r>
         <w:r>
           <w:rPr>
@@ -3062,7 +3062,7 @@
             <w:noProof/>
             <w:webHidden/>
           </w:rPr>
-          <w:t>29</w:t>
+          <w:t>30</w:t>
         </w:r>
         <w:r>
           <w:rPr>
@@ -3087,7 +3087,7 @@
           <w:lang w:val="sk-SK"/>
         </w:rPr>
       </w:pPr>
-      <w:hyperlink w:anchor="_Toc70367215" w:history="1">
+      <w:hyperlink w:anchor="_Toc71497773" w:history="1">
         <w:r>
           <w:rPr>
             <w:rStyle w:val="Hypertextovprepojenie"/>
@@ -3115,7 +3115,7 @@
             <w:noProof/>
             <w:webHidden/>
           </w:rPr>
-          <w:instrText xml:space="preserve"> PAGEREF _Toc70367215 \h </w:instrText>
+          <w:instrText xml:space="preserve"> PAGEREF _Toc71497773 \h </w:instrText>
         </w:r>
         <w:r>
           <w:rPr>
@@ -3135,7 +3135,7 @@
             <w:noProof/>
             <w:webHidden/>
           </w:rPr>
-          <w:t>29</w:t>
+          <w:t>30</w:t>
         </w:r>
         <w:r>
           <w:rPr>
@@ -3160,7 +3160,7 @@
           <w:lang w:val="sk-SK"/>
         </w:rPr>
       </w:pPr>
-      <w:hyperlink w:anchor="_Toc70367216" w:history="1">
+      <w:hyperlink w:anchor="_Toc71497774" w:history="1">
         <w:r>
           <w:rPr>
             <w:rStyle w:val="Hypertextovprepojenie"/>
@@ -3188,7 +3188,7 @@
             <w:noProof/>
             <w:webHidden/>
           </w:rPr>
-          <w:instrText xml:space="preserve"> PAGEREF _Toc70367216 \h </w:instrText>
+          <w:instrText xml:space="preserve"> PAGEREF _Toc71497774 \h </w:instrText>
         </w:r>
         <w:r>
           <w:rPr>
@@ -3208,7 +3208,7 @@
             <w:noProof/>
             <w:webHidden/>
           </w:rPr>
-          <w:t>29</w:t>
+          <w:t>30</w:t>
         </w:r>
         <w:r>
           <w:rPr>
@@ -3233,7 +3233,7 @@
           <w:lang w:val="sk-SK"/>
         </w:rPr>
       </w:pPr>
-      <w:hyperlink w:anchor="_Toc70367217" w:history="1">
+      <w:hyperlink w:anchor="_Toc71497775" w:history="1">
         <w:r>
           <w:rPr>
             <w:rStyle w:val="Hypertextovprepojenie"/>
@@ -3261,7 +3261,7 @@
             <w:noProof/>
             <w:webHidden/>
           </w:rPr>
-          <w:instrText xml:space="preserve"> PAGEREF _Toc70367217 \h </w:instrText>
+          <w:instrText xml:space="preserve"> PAGEREF _Toc71497775 \h </w:instrText>
         </w:r>
         <w:r>
           <w:rPr>
@@ -3281,7 +3281,7 @@
             <w:noProof/>
             <w:webHidden/>
           </w:rPr>
-          <w:t>29</w:t>
+          <w:t>30</w:t>
         </w:r>
         <w:r>
           <w:rPr>
@@ -3306,7 +3306,7 @@
           <w:lang w:val="sk-SK"/>
         </w:rPr>
       </w:pPr>
-      <w:hyperlink w:anchor="_Toc70367218" w:history="1">
+      <w:hyperlink w:anchor="_Toc71497776" w:history="1">
         <w:r>
           <w:rPr>
             <w:rStyle w:val="Hypertextovprepojenie"/>
@@ -3334,7 +3334,7 @@
             <w:noProof/>
             <w:webHidden/>
           </w:rPr>
-          <w:instrText xml:space="preserve"> PAGEREF _Toc70367218 \h </w:instrText>
+          <w:instrText xml:space="preserve"> PAGEREF _Toc71497776 \h </w:instrText>
         </w:r>
         <w:r>
           <w:rPr>
@@ -3354,7 +3354,7 @@
             <w:noProof/>
             <w:webHidden/>
           </w:rPr>
-          <w:t>31</w:t>
+          <w:t>32</w:t>
         </w:r>
         <w:r>
           <w:rPr>
@@ -3380,7 +3380,7 @@
           <w:lang w:val="sk-SK"/>
         </w:rPr>
       </w:pPr>
-      <w:hyperlink w:anchor="_Toc70367219" w:history="1">
+      <w:hyperlink w:anchor="_Toc71497777" w:history="1">
         <w:r>
           <w:rPr>
             <w:rStyle w:val="Hypertextovprepojenie"/>
@@ -3426,80 +3426,7 @@
             <w:noProof/>
             <w:webHidden/>
           </w:rPr>
-          <w:instrText xml:space="preserve"> PAGEREF _Toc70367219 \h </w:instrText>
-        </w:r>
-        <w:r>
-          <w:rPr>
-            <w:noProof/>
-            <w:webHidden/>
-          </w:rPr>
-        </w:r>
-        <w:r>
-          <w:rPr>
-            <w:noProof/>
-            <w:webHidden/>
-          </w:rPr>
-          <w:fldChar w:fldCharType="separate"/>
-        </w:r>
-        <w:r>
-          <w:rPr>
-            <w:noProof/>
-            <w:webHidden/>
-          </w:rPr>
-          <w:t>32</w:t>
-        </w:r>
-        <w:r>
-          <w:rPr>
-            <w:noProof/>
-            <w:webHidden/>
-          </w:rPr>
-          <w:fldChar w:fldCharType="end"/>
-        </w:r>
-      </w:hyperlink>
-    </w:p>
-    <w:p>
-      <w:pPr>
-        <w:pStyle w:val="Obsah3"/>
-        <w:tabs>
-          <w:tab w:val="right" w:leader="underscore" w:pos="9019"/>
-        </w:tabs>
-        <w:rPr>
-          <w:rFonts w:eastAsiaTheme="minorEastAsia" w:cstheme="minorBidi"/>
-          <w:noProof/>
-          <w:sz w:val="22"/>
-          <w:szCs w:val="22"/>
-          <w:lang w:val="sk-SK"/>
-        </w:rPr>
-      </w:pPr>
-      <w:hyperlink w:anchor="_Toc70367220" w:history="1">
-        <w:r>
-          <w:rPr>
-            <w:rStyle w:val="Hypertextovprepojenie"/>
-            <w:noProof/>
-            <w:lang w:val="sk-SK"/>
-          </w:rPr>
-          <w:t>Analýza dát zo Sentry</w:t>
-        </w:r>
-        <w:r>
-          <w:rPr>
-            <w:noProof/>
-            <w:webHidden/>
-          </w:rPr>
-          <w:tab/>
-        </w:r>
-        <w:r>
-          <w:rPr>
-            <w:noProof/>
-            <w:webHidden/>
-          </w:rPr>
-          <w:fldChar w:fldCharType="begin"/>
-        </w:r>
-        <w:r>
-          <w:rPr>
-            <w:noProof/>
-            <w:webHidden/>
-          </w:rPr>
-          <w:instrText xml:space="preserve"> PAGEREF _Toc70367220 \h </w:instrText>
+          <w:instrText xml:space="preserve"> PAGEREF _Toc71497777 \h </w:instrText>
         </w:r>
         <w:r>
           <w:rPr>
@@ -3544,7 +3471,80 @@
           <w:lang w:val="sk-SK"/>
         </w:rPr>
       </w:pPr>
-      <w:hyperlink w:anchor="_Toc70367221" w:history="1">
+      <w:hyperlink w:anchor="_Toc71497778" w:history="1">
+        <w:r>
+          <w:rPr>
+            <w:rStyle w:val="Hypertextovprepojenie"/>
+            <w:noProof/>
+            <w:lang w:val="sk-SK"/>
+          </w:rPr>
+          <w:t>Analýza dát zo Sentry</w:t>
+        </w:r>
+        <w:r>
+          <w:rPr>
+            <w:noProof/>
+            <w:webHidden/>
+          </w:rPr>
+          <w:tab/>
+        </w:r>
+        <w:r>
+          <w:rPr>
+            <w:noProof/>
+            <w:webHidden/>
+          </w:rPr>
+          <w:fldChar w:fldCharType="begin"/>
+        </w:r>
+        <w:r>
+          <w:rPr>
+            <w:noProof/>
+            <w:webHidden/>
+          </w:rPr>
+          <w:instrText xml:space="preserve"> PAGEREF _Toc71497778 \h </w:instrText>
+        </w:r>
+        <w:r>
+          <w:rPr>
+            <w:noProof/>
+            <w:webHidden/>
+          </w:rPr>
+        </w:r>
+        <w:r>
+          <w:rPr>
+            <w:noProof/>
+            <w:webHidden/>
+          </w:rPr>
+          <w:fldChar w:fldCharType="separate"/>
+        </w:r>
+        <w:r>
+          <w:rPr>
+            <w:noProof/>
+            <w:webHidden/>
+          </w:rPr>
+          <w:t>34</w:t>
+        </w:r>
+        <w:r>
+          <w:rPr>
+            <w:noProof/>
+            <w:webHidden/>
+          </w:rPr>
+          <w:fldChar w:fldCharType="end"/>
+        </w:r>
+      </w:hyperlink>
+    </w:p>
+    <w:p>
+      <w:pPr>
+        <w:pStyle w:val="Obsah3"/>
+        <w:tabs>
+          <w:tab w:val="right" w:leader="underscore" w:pos="9019"/>
+        </w:tabs>
+        <w:rPr>
+          <w:rFonts w:eastAsiaTheme="minorEastAsia" w:cstheme="minorBidi"/>
+          <w:noProof/>
+          <w:sz w:val="22"/>
+          <w:szCs w:val="22"/>
+          <w:lang w:val="sk-SK"/>
+        </w:rPr>
+      </w:pPr>
+      <w:hyperlink w:anchor="_Toc71497779" w:history="1">
         <w:r>
           <w:rPr>
             <w:rStyle w:val="Hypertextovprepojenie"/>
@@ -3572,7 +3572,7 @@
             <w:noProof/>
             <w:webHidden/>
           </w:rPr>
-          <w:instrText xml:space="preserve"> PAGEREF _Toc70367221 \h </w:instrText>
+          <w:instrText xml:space="preserve"> PAGEREF _Toc71497779 \h </w:instrText>
         </w:r>
         <w:r>
           <w:rPr>
@@ -3592,7 +3592,7 @@
             <w:noProof/>
             <w:webHidden/>
           </w:rPr>
-          <w:t>39</w:t>
+          <w:t>40</w:t>
         </w:r>
         <w:r>
           <w:rPr>
@@ -3605,6 +3605,424 @@
     </w:p>
     <w:p>
       <w:pPr>
+        <w:pStyle w:val="Obsah2"/>
+        <w:tabs>
+          <w:tab w:val="left" w:pos="880"/>
+          <w:tab w:val="right" w:leader="underscore" w:pos="9019"/>
+        </w:tabs>
+        <w:rPr>
+          <w:rStyle w:val="Hypertextovprepojenie"/>
+          <w:noProof/>
+        </w:rPr>
+      </w:pPr>
+      <w:hyperlink w:anchor="_Toc71497780" w:history="1">
+        <w:r>
+          <w:rPr>
+            <w:rStyle w:val="Hypertextovprepojenie"/>
+            <w:noProof/>
+            <w:lang w:val="sk-SK"/>
+          </w:rPr>
+          <w:t>3.5</w:t>
+        </w:r>
+        <w:r>
+          <w:rPr>
+            <w:rFonts w:eastAsiaTheme="minorEastAsia" w:cstheme="minorBidi"/>
+            <w:b w:val="0"/>
+            <w:bCs w:val="0"/>
+            <w:noProof/>
+            <w:lang w:val="sk-SK"/>
+          </w:rPr>
+          <w:tab/>
+        </w:r>
+        <w:r>
+          <w:rPr>
+            <w:rStyle w:val="Hypertextovprepojenie"/>
+            <w:noProof/>
+            <w:lang w:val="sk-SK"/>
+          </w:rPr>
+          <w:t>Posudok na prototyp tímu č. 19</w:t>
+        </w:r>
+        <w:r>
+          <w:rPr>
+            <w:noProof/>
+            <w:webHidden/>
+          </w:rPr>
+          <w:tab/>
+        </w:r>
+        <w:r>
+          <w:rPr>
+            <w:noProof/>
+            <w:webHidden/>
+          </w:rPr>
+          <w:fldChar w:fldCharType="begin"/>
+        </w:r>
+        <w:r>
+          <w:rPr>
+            <w:noProof/>
+            <w:webHidden/>
+          </w:rPr>
+          <w:instrText xml:space="preserve"> PAGEREF _Toc71497780 \h </w:instrText>
+        </w:r>
+        <w:r>
+          <w:rPr>
+            <w:noProof/>
+            <w:webHidden/>
+          </w:rPr>
+        </w:r>
+        <w:r>
+          <w:rPr>
+            <w:noProof/>
+            <w:webHidden/>
+          </w:rPr>
+          <w:fldChar w:fldCharType="separate"/>
+        </w:r>
+        <w:r>
+          <w:rPr>
+            <w:noProof/>
+            <w:webHidden/>
+          </w:rPr>
+          <w:t>43</w:t>
+        </w:r>
+        <w:r>
+          <w:rPr>
+            <w:noProof/>
+            <w:webHidden/>
+          </w:rPr>
+          <w:fldChar w:fldCharType="end"/>
+        </w:r>
+      </w:hyperlink>
+    </w:p>
+    <w:p>
+      <w:pPr>
+        <w:rPr>
+          <w:noProof/>
+        </w:rPr>
+      </w:pPr>
+    </w:p>
+    <w:p>
+      <w:pPr>
+        <w:rPr>
+          <w:noProof/>
+        </w:rPr>
+      </w:pPr>
+    </w:p>
+    <w:p>
+      <w:pPr>
+        <w:rPr>
+          <w:noProof/>
+        </w:rPr>
+      </w:pPr>
+    </w:p>
+    <w:p>
+      <w:pPr>
+        <w:rPr>
+          <w:noProof/>
+        </w:rPr>
+      </w:pPr>
+    </w:p>
+    <w:p>
+      <w:pPr>
+        <w:rPr>
+          <w:noProof/>
+        </w:rPr>
+      </w:pPr>
+    </w:p>
+    <w:p>
+      <w:pPr>
+        <w:rPr>
+          <w:noProof/>
+        </w:rPr>
+      </w:pPr>
+    </w:p>
+    <w:p>
+      <w:pPr>
+        <w:rPr>
+          <w:noProof/>
+        </w:rPr>
+      </w:pPr>
+    </w:p>
+    <w:p>
+      <w:pPr>
+        <w:rPr>
+          <w:noProof/>
+        </w:rPr>
+      </w:pPr>
+    </w:p>
+    <w:p>
+      <w:pPr>
+        <w:rPr>
+          <w:noProof/>
+        </w:rPr>
+      </w:pPr>
+    </w:p>
+    <w:p>
+      <w:pPr>
+        <w:rPr>
+          <w:noProof/>
+        </w:rPr>
+      </w:pPr>
+    </w:p>
+    <w:p>
+      <w:pPr>
+        <w:rPr>
+          <w:noProof/>
+        </w:rPr>
+      </w:pPr>
+    </w:p>
+    <w:p>
+      <w:pPr>
+        <w:rPr>
+          <w:noProof/>
+        </w:rPr>
+      </w:pPr>
+    </w:p>
+    <w:p>
+      <w:pPr>
+        <w:rPr>
+          <w:noProof/>
+        </w:rPr>
+      </w:pPr>
+    </w:p>
+    <w:p>
+      <w:pPr>
+        <w:rPr>
+          <w:noProof/>
+        </w:rPr>
+      </w:pPr>
+    </w:p>
+    <w:p>
+      <w:pPr>
+        <w:rPr>
+          <w:noProof/>
+        </w:rPr>
+      </w:pPr>
+    </w:p>
+    <w:p>
+      <w:pPr>
+        <w:rPr>
+          <w:noProof/>
+        </w:rPr>
+      </w:pPr>
+    </w:p>
+    <w:p>
+      <w:pPr>
+        <w:rPr>
+          <w:noProof/>
+        </w:rPr>
+      </w:pPr>
+    </w:p>
+    <w:p>
+      <w:pPr>
+        <w:rPr>
+          <w:noProof/>
+        </w:rPr>
+      </w:pPr>
+    </w:p>
+    <w:p>
+      <w:pPr>
+        <w:rPr>
+          <w:noProof/>
+        </w:rPr>
+      </w:pPr>
+    </w:p>
+    <w:p>
+      <w:pPr>
+        <w:rPr>
+          <w:noProof/>
+        </w:rPr>
+      </w:pPr>
+    </w:p>
+    <w:p>
+      <w:pPr>
+        <w:rPr>
+          <w:noProof/>
+        </w:rPr>
+      </w:pPr>
+    </w:p>
+    <w:p>
+      <w:pPr>
+        <w:rPr>
+          <w:noProof/>
+        </w:rPr>
+      </w:pPr>
+    </w:p>
+    <w:p>
+      <w:pPr>
+        <w:rPr>
+          <w:noProof/>
+        </w:rPr>
+      </w:pPr>
+    </w:p>
+    <w:p>
+      <w:pPr>
+        <w:rPr>
+          <w:noProof/>
+        </w:rPr>
+      </w:pPr>
+    </w:p>
+    <w:p>
+      <w:pPr>
+        <w:rPr>
+          <w:noProof/>
+        </w:rPr>
+      </w:pPr>
+    </w:p>
+    <w:p>
+      <w:pPr>
+        <w:rPr>
+          <w:noProof/>
+        </w:rPr>
+      </w:pPr>
+    </w:p>
+    <w:p>
+      <w:pPr>
+        <w:rPr>
+          <w:noProof/>
+        </w:rPr>
+      </w:pPr>
+    </w:p>
+    <w:p>
+      <w:pPr>
+        <w:rPr>
+          <w:noProof/>
+        </w:rPr>
+      </w:pPr>
+    </w:p>
+    <w:p>
+      <w:pPr>
+        <w:rPr>
+          <w:noProof/>
+        </w:rPr>
+      </w:pPr>
+    </w:p>
+    <w:p>
+      <w:pPr>
+        <w:rPr>
+          <w:noProof/>
+        </w:rPr>
+      </w:pPr>
+    </w:p>
+    <w:p>
+      <w:pPr>
+        <w:rPr>
+          <w:noProof/>
+        </w:rPr>
+      </w:pPr>
+    </w:p>
+    <w:p>
+      <w:pPr>
+        <w:rPr>
+          <w:noProof/>
+        </w:rPr>
+      </w:pPr>
+    </w:p>
+    <w:p>
+      <w:pPr>
+        <w:rPr>
+          <w:noProof/>
+        </w:rPr>
+      </w:pPr>
+    </w:p>
+    <w:p>
+      <w:pPr>
+        <w:rPr>
+          <w:noProof/>
+        </w:rPr>
+      </w:pPr>
+    </w:p>
+    <w:p>
+      <w:pPr>
+        <w:rPr>
+          <w:noProof/>
+        </w:rPr>
+      </w:pPr>
+    </w:p>
+    <w:p>
+      <w:pPr>
+        <w:rPr>
+          <w:noProof/>
+        </w:rPr>
+      </w:pPr>
+    </w:p>
+    <w:p>
+      <w:pPr>
+        <w:rPr>
+          <w:noProof/>
+        </w:rPr>
+      </w:pPr>
+    </w:p>
+    <w:p>
+      <w:pPr>
+        <w:rPr>
+          <w:noProof/>
+        </w:rPr>
+      </w:pPr>
+    </w:p>
+    <w:p>
+      <w:pPr>
+        <w:rPr>
+          <w:noProof/>
+        </w:rPr>
+      </w:pPr>
+    </w:p>
+    <w:p>
+      <w:pPr>
+        <w:rPr>
+          <w:noProof/>
+        </w:rPr>
+      </w:pPr>
+    </w:p>
+    <w:p>
+      <w:pPr>
+        <w:rPr>
+          <w:noProof/>
+        </w:rPr>
+      </w:pPr>
+    </w:p>
+    <w:p>
+      <w:pPr>
+        <w:rPr>
+          <w:noProof/>
+        </w:rPr>
+      </w:pPr>
+    </w:p>
+    <w:p>
+      <w:pPr>
+        <w:rPr>
+          <w:noProof/>
+        </w:rPr>
+      </w:pPr>
+    </w:p>
+    <w:p>
+      <w:pPr>
+        <w:rPr>
+          <w:noProof/>
+        </w:rPr>
+      </w:pPr>
+    </w:p>
+    <w:p>
+      <w:pPr>
+        <w:rPr>
+          <w:noProof/>
+        </w:rPr>
+      </w:pPr>
+    </w:p>
+    <w:p>
+      <w:pPr>
+        <w:rPr>
+          <w:noProof/>
+        </w:rPr>
+      </w:pPr>
+    </w:p>
+    <w:p>
+      <w:pPr>
+        <w:rPr>
+          <w:noProof/>
+        </w:rPr>
+      </w:pPr>
+    </w:p>
+    <w:p>
+      <w:pPr>
         <w:pStyle w:val="cyran1"/>
         <w:numPr>
           <w:ilvl w:val="0"/>
@@ -3626,7 +4044,7 @@
       <w:r>
         <w:t xml:space="preserve"> </w:t>
       </w:r>
-      <w:bookmarkStart w:id="1" w:name="_Toc70367184"/>
+      <w:bookmarkStart w:id="1" w:name="_Toc71497742"/>
       <w:r>
         <w:t>Požiadavky</w:t>
       </w:r>
@@ -3776,7 +4194,7 @@
         <w:pStyle w:val="cyran2"/>
       </w:pPr>
       <w:bookmarkStart w:id="2" w:name="_Toc57155380"/>
-      <w:bookmarkStart w:id="3" w:name="_Toc70367185"/>
+      <w:bookmarkStart w:id="3" w:name="_Toc71497743"/>
       <w:r>
         <w:t>Scenáre</w:t>
       </w:r>
@@ -4030,7 +4448,7 @@
         <w:pStyle w:val="cyran2"/>
       </w:pPr>
       <w:bookmarkStart w:id="4" w:name="_Toc57155381"/>
-      <w:bookmarkStart w:id="5" w:name="_Toc70367186"/>
+      <w:bookmarkStart w:id="5" w:name="_Toc71497744"/>
       <w:r>
         <w:t>Nasadenie</w:t>
       </w:r>
@@ -4145,7 +4563,7 @@
         </w:rPr>
       </w:pPr>
       <w:bookmarkStart w:id="6" w:name="_Toc57155382"/>
-      <w:bookmarkStart w:id="7" w:name="_Toc70367187"/>
+      <w:bookmarkStart w:id="7" w:name="_Toc71497745"/>
       <w:proofErr w:type="spellStart"/>
       <w:r>
         <w:rPr>
@@ -4444,7 +4862,7 @@
         <w:pStyle w:val="cyran1"/>
       </w:pPr>
       <w:bookmarkStart w:id="8" w:name="_Toc57155383"/>
-      <w:bookmarkStart w:id="9" w:name="_Toc70367188"/>
+      <w:bookmarkStart w:id="9" w:name="_Toc71497746"/>
       <w:r>
         <w:lastRenderedPageBreak/>
         <w:t>Big Picture</w:t>
@@ -4467,7 +4885,7 @@
         <w:pStyle w:val="cyran2"/>
       </w:pPr>
       <w:bookmarkStart w:id="10" w:name="_Toc57155384"/>
-      <w:bookmarkStart w:id="11" w:name="_Toc70367189"/>
+      <w:bookmarkStart w:id="11" w:name="_Toc71497747"/>
       <w:r>
         <w:t>Úvod</w:t>
       </w:r>
@@ -4597,7 +5015,7 @@
         <w:pStyle w:val="cyran2"/>
       </w:pPr>
       <w:bookmarkStart w:id="12" w:name="_Toc57155385"/>
-      <w:bookmarkStart w:id="13" w:name="_Toc70367190"/>
+      <w:bookmarkStart w:id="13" w:name="_Toc71497748"/>
       <w:r>
         <w:t>Ciele</w:t>
       </w:r>
@@ -5093,7 +5511,7 @@
         <w:pStyle w:val="cyran2"/>
       </w:pPr>
       <w:bookmarkStart w:id="14" w:name="_Toc57155386"/>
-      <w:bookmarkStart w:id="15" w:name="_Toc70367191"/>
+      <w:bookmarkStart w:id="15" w:name="_Toc71497749"/>
       <w:r>
         <w:t>Ohraničenia</w:t>
       </w:r>
@@ -5136,7 +5554,7 @@
         <w:pStyle w:val="cyran2"/>
       </w:pPr>
       <w:bookmarkStart w:id="16" w:name="_Toc57155387"/>
-      <w:bookmarkStart w:id="17" w:name="_Toc70367192"/>
+      <w:bookmarkStart w:id="17" w:name="_Toc71497750"/>
       <w:r>
         <w:t>Globálne ciele na zimný semester</w:t>
       </w:r>
@@ -5607,7 +6025,7 @@
       <w:pPr>
         <w:pStyle w:val="cyran2"/>
       </w:pPr>
-      <w:bookmarkStart w:id="18" w:name="_Toc70367193"/>
+      <w:bookmarkStart w:id="18" w:name="_Toc71497751"/>
       <w:r>
         <w:t xml:space="preserve">Globálne ciele na </w:t>
       </w:r>
@@ -6151,7 +6569,7 @@
       </w:pPr>
       <w:bookmarkStart w:id="19" w:name="_Toc57155388"/>
       <w:bookmarkStart w:id="20" w:name="_Hlk57146542"/>
-      <w:bookmarkStart w:id="21" w:name="_Toc70367194"/>
+      <w:bookmarkStart w:id="21" w:name="_Toc71497752"/>
       <w:r>
         <w:t>Celkový pohľad na systém</w:t>
       </w:r>
@@ -6466,7 +6884,7 @@
           <w:lang w:val="sk-SK"/>
         </w:rPr>
       </w:pPr>
-      <w:bookmarkStart w:id="22" w:name="_Toc70367195"/>
+      <w:bookmarkStart w:id="22" w:name="_Toc71497753"/>
       <w:r>
         <w:rPr>
           <w:lang w:val="sk-SK"/>
@@ -6614,7 +7032,7 @@
           <w:lang w:val="sk-SK"/>
         </w:rPr>
       </w:pPr>
-      <w:bookmarkStart w:id="23" w:name="_Toc70367196"/>
+      <w:bookmarkStart w:id="23" w:name="_Toc71497754"/>
       <w:proofErr w:type="spellStart"/>
       <w:r>
         <w:rPr>
@@ -6941,7 +7359,7 @@
           <w:lang w:val="sk-SK"/>
         </w:rPr>
       </w:pPr>
-      <w:bookmarkStart w:id="24" w:name="_Toc70367197"/>
+      <w:bookmarkStart w:id="24" w:name="_Toc71497755"/>
       <w:r>
         <w:rPr>
           <w:lang w:val="sk-SK"/>
@@ -7128,7 +7546,7 @@
           <w:lang w:val="sk-SK"/>
         </w:rPr>
       </w:pPr>
-      <w:bookmarkStart w:id="25" w:name="_Toc70367198"/>
+      <w:bookmarkStart w:id="25" w:name="_Toc71497756"/>
       <w:r>
         <w:rPr>
           <w:lang w:val="sk-SK"/>
@@ -8046,7 +8464,7 @@
         </w:rPr>
       </w:pPr>
       <w:bookmarkStart w:id="26" w:name="_Hlk69479111"/>
-      <w:bookmarkStart w:id="27" w:name="_Toc70367199"/>
+      <w:bookmarkStart w:id="27" w:name="_Toc71497757"/>
       <w:proofErr w:type="spellStart"/>
       <w:r>
         <w:rPr>
@@ -8540,7 +8958,7 @@
           <w:lang w:val="sk-SK"/>
         </w:rPr>
       </w:pPr>
-      <w:bookmarkStart w:id="29" w:name="_Toc70367200"/>
+      <w:bookmarkStart w:id="29" w:name="_Toc71497758"/>
       <w:r>
         <w:rPr>
           <w:lang w:val="sk-SK"/>
@@ -8851,7 +9269,7 @@
           <w:lang w:val="sk-SK"/>
         </w:rPr>
       </w:pPr>
-      <w:bookmarkStart w:id="30" w:name="_Toc70367201"/>
+      <w:bookmarkStart w:id="30" w:name="_Toc71497759"/>
       <w:r>
         <w:rPr>
           <w:lang w:val="sk-SK"/>
@@ -9116,7 +9534,7 @@
           <w:lang w:val="sk-SK"/>
         </w:rPr>
       </w:pPr>
-      <w:bookmarkStart w:id="31" w:name="_Toc70367202"/>
+      <w:bookmarkStart w:id="31" w:name="_Toc71497760"/>
       <w:r>
         <w:rPr>
           <w:lang w:val="sk-SK"/>
@@ -9421,7 +9839,7 @@
           <w:lang w:val="sk-SK"/>
         </w:rPr>
       </w:pPr>
-      <w:bookmarkStart w:id="32" w:name="_Toc70367203"/>
+      <w:bookmarkStart w:id="32" w:name="_Toc71497761"/>
       <w:r>
         <w:rPr>
           <w:lang w:val="sk-SK"/>
@@ -9503,7 +9921,7 @@
           <w:lang w:val="sk-SK"/>
         </w:rPr>
       </w:pPr>
-      <w:bookmarkStart w:id="33" w:name="_Toc70367204"/>
+      <w:bookmarkStart w:id="33" w:name="_Toc71497762"/>
       <w:r>
         <w:rPr>
           <w:lang w:val="sk-SK"/>
@@ -9706,7 +10124,7 @@
           <w:lang w:val="sk-SK"/>
         </w:rPr>
       </w:pPr>
-      <w:bookmarkStart w:id="34" w:name="_Toc70367205"/>
+      <w:bookmarkStart w:id="34" w:name="_Toc71497763"/>
       <w:r>
         <w:rPr>
           <w:lang w:val="sk-SK"/>
@@ -10025,7 +10443,7 @@
           <w:lang w:val="sk-SK"/>
         </w:rPr>
       </w:pPr>
-      <w:bookmarkStart w:id="35" w:name="_Toc70367206"/>
+      <w:bookmarkStart w:id="35" w:name="_Toc71497764"/>
       <w:r>
         <w:rPr>
           <w:lang w:val="sk-SK"/>
@@ -10204,7 +10622,7 @@
           <w:lang w:val="sk-SK"/>
         </w:rPr>
       </w:pPr>
-      <w:bookmarkStart w:id="36" w:name="_Toc70367207"/>
+      <w:bookmarkStart w:id="36" w:name="_Toc71497765"/>
       <w:r>
         <w:rPr>
           <w:lang w:val="sk-SK"/>
@@ -10499,7 +10917,7 @@
           <w:lang w:val="sk-SK"/>
         </w:rPr>
       </w:pPr>
-      <w:bookmarkStart w:id="38" w:name="_Toc70367208"/>
+      <w:bookmarkStart w:id="38" w:name="_Toc71497766"/>
       <w:r>
         <w:rPr>
           <w:lang w:val="sk-SK"/>
@@ -11956,7 +12374,7 @@
         </w:rPr>
       </w:pPr>
       <w:bookmarkStart w:id="39" w:name="_Toc59206626"/>
-      <w:bookmarkStart w:id="40" w:name="_Toc70367209"/>
+      <w:bookmarkStart w:id="40" w:name="_Toc71497767"/>
       <w:r>
         <w:rPr>
           <w:lang w:val="sk-SK"/>
@@ -12260,7 +12678,7 @@
           <w:lang w:val="sk-SK"/>
         </w:rPr>
       </w:pPr>
-      <w:bookmarkStart w:id="41" w:name="_Toc70367210"/>
+      <w:bookmarkStart w:id="41" w:name="_Toc71497768"/>
       <w:r>
         <w:rPr>
           <w:lang w:val="sk-SK"/>
@@ -12773,7 +13191,7 @@
           <w:lang w:val="sk-SK"/>
         </w:rPr>
       </w:pPr>
-      <w:bookmarkStart w:id="42" w:name="_Toc70367211"/>
+      <w:bookmarkStart w:id="42" w:name="_Toc71497769"/>
       <w:r>
         <w:rPr>
           <w:lang w:val="sk-SK"/>
@@ -12903,7 +13321,7 @@
           <w:lang w:val="sk-SK"/>
         </w:rPr>
       </w:pPr>
-      <w:bookmarkStart w:id="43" w:name="_Toc70367212"/>
+      <w:bookmarkStart w:id="43" w:name="_Toc71497770"/>
       <w:r>
         <w:rPr>
           <w:lang w:val="sk-SK"/>
@@ -15492,7 +15910,7 @@
           <w:lang w:val="sk-SK"/>
         </w:rPr>
       </w:pPr>
-      <w:bookmarkStart w:id="44" w:name="_Toc70367213"/>
+      <w:bookmarkStart w:id="44" w:name="_Toc71497771"/>
       <w:r>
         <w:rPr>
           <w:lang w:val="sk-SK"/>
@@ -15768,7 +16186,7 @@
         </w:rPr>
       </w:pPr>
       <w:bookmarkStart w:id="45" w:name="_Toc57116202"/>
-      <w:bookmarkStart w:id="46" w:name="_Toc70367214"/>
+      <w:bookmarkStart w:id="46" w:name="_Toc71497772"/>
       <w:r>
         <w:rPr>
           <w:lang w:val="sk-SK"/>
@@ -15821,7 +16239,7 @@
         </w:rPr>
       </w:pPr>
       <w:bookmarkStart w:id="47" w:name="_Toc57116203"/>
-      <w:bookmarkStart w:id="48" w:name="_Toc70367215"/>
+      <w:bookmarkStart w:id="48" w:name="_Toc71497773"/>
       <w:r>
         <w:rPr>
           <w:lang w:val="sk-SK"/>
@@ -15920,7 +16338,7 @@
         </w:rPr>
       </w:pPr>
       <w:bookmarkStart w:id="49" w:name="_Toc57116204"/>
-      <w:bookmarkStart w:id="50" w:name="_Toc70367216"/>
+      <w:bookmarkStart w:id="50" w:name="_Toc71497774"/>
       <w:r>
         <w:rPr>
           <w:lang w:val="sk-SK"/>
@@ -15978,7 +16396,7 @@
           <w:lang w:val="sk-SK"/>
         </w:rPr>
       </w:pPr>
-      <w:bookmarkStart w:id="51" w:name="_Toc70367217"/>
+      <w:bookmarkStart w:id="51" w:name="_Toc71497775"/>
       <w:r>
         <w:rPr>
           <w:lang w:val="sk-SK"/>
@@ -16688,7 +17106,7 @@
           <w:lang w:val="sk-SK"/>
         </w:rPr>
       </w:pPr>
-      <w:bookmarkStart w:id="52" w:name="_Toc70367218"/>
+      <w:bookmarkStart w:id="52" w:name="_Toc71497776"/>
       <w:r>
         <w:rPr>
           <w:lang w:val="sk-SK"/>
@@ -17405,7 +17823,7 @@
           <w:lang w:val="sk-SK"/>
         </w:rPr>
       </w:pPr>
-      <w:bookmarkStart w:id="53" w:name="_Toc70367219"/>
+      <w:bookmarkStart w:id="53" w:name="_Toc71497777"/>
       <w:r>
         <w:rPr>
           <w:lang w:val="sk-SK"/>
@@ -18316,7 +18734,7 @@
           <w:lang w:val="sk-SK"/>
         </w:rPr>
       </w:pPr>
-      <w:bookmarkStart w:id="54" w:name="_Toc70367220"/>
+      <w:bookmarkStart w:id="54" w:name="_Toc71497778"/>
       <w:r>
         <w:rPr>
           <w:lang w:val="sk-SK"/>
@@ -19693,6 +20111,7 @@
       </w:pPr>
       <w:r>
         <w:rPr>
+          <w:noProof/>
           <w:lang w:val="sk-SK"/>
         </w:rPr>
         <w:drawing>
@@ -21238,7 +21657,7 @@
           <w:lang w:val="sk-SK"/>
         </w:rPr>
       </w:pPr>
-      <w:bookmarkStart w:id="55" w:name="_Toc70367221"/>
+      <w:bookmarkStart w:id="55" w:name="_Toc71497779"/>
       <w:r>
         <w:rPr>
           <w:lang w:val="sk-SK"/>
@@ -29705,6 +30124,564 @@
         </w:rPr>
       </w:pPr>
     </w:p>
+    <w:p>
+      <w:pPr>
+        <w:rPr>
+          <w:lang w:val="sk-SK"/>
+        </w:rPr>
+      </w:pPr>
+    </w:p>
+    <w:p>
+      <w:pPr>
+        <w:rPr>
+          <w:lang w:val="sk-SK"/>
+        </w:rPr>
+      </w:pPr>
+    </w:p>
+    <w:p>
+      <w:pPr>
+        <w:rPr>
+          <w:lang w:val="sk-SK"/>
+        </w:rPr>
+      </w:pPr>
+    </w:p>
+    <w:p>
+      <w:pPr>
+        <w:rPr>
+          <w:lang w:val="sk-SK"/>
+        </w:rPr>
+      </w:pPr>
+    </w:p>
+    <w:p>
+      <w:pPr>
+        <w:rPr>
+          <w:lang w:val="sk-SK"/>
+        </w:rPr>
+      </w:pPr>
+    </w:p>
+    <w:p>
+      <w:pPr>
+        <w:rPr>
+          <w:lang w:val="sk-SK"/>
+        </w:rPr>
+      </w:pPr>
+    </w:p>
+    <w:p>
+      <w:pPr>
+        <w:rPr>
+          <w:lang w:val="sk-SK"/>
+        </w:rPr>
+      </w:pPr>
+    </w:p>
+    <w:p>
+      <w:pPr>
+        <w:rPr>
+          <w:lang w:val="sk-SK"/>
+        </w:rPr>
+      </w:pPr>
+    </w:p>
+    <w:p>
+      <w:pPr>
+        <w:rPr>
+          <w:lang w:val="sk-SK"/>
+        </w:rPr>
+      </w:pPr>
+    </w:p>
+    <w:p>
+      <w:pPr>
+        <w:rPr>
+          <w:lang w:val="sk-SK"/>
+        </w:rPr>
+      </w:pPr>
+    </w:p>
+    <w:p>
+      <w:pPr>
+        <w:rPr>
+          <w:lang w:val="sk-SK"/>
+        </w:rPr>
+      </w:pPr>
+    </w:p>
+    <w:p>
+      <w:pPr>
+        <w:rPr>
+          <w:lang w:val="sk-SK"/>
+        </w:rPr>
+      </w:pPr>
+    </w:p>
+    <w:p>
+      <w:pPr>
+        <w:rPr>
+          <w:lang w:val="sk-SK"/>
+        </w:rPr>
+      </w:pPr>
+    </w:p>
+    <w:p>
+      <w:pPr>
+        <w:rPr>
+          <w:lang w:val="sk-SK"/>
+        </w:rPr>
+      </w:pPr>
+    </w:p>
+    <w:p>
+      <w:pPr>
+        <w:rPr>
+          <w:lang w:val="sk-SK"/>
+        </w:rPr>
+      </w:pPr>
+    </w:p>
+    <w:p>
+      <w:pPr>
+        <w:pStyle w:val="cyran2"/>
+        <w:rPr>
+          <w:lang w:val="sk-SK"/>
+        </w:rPr>
+      </w:pPr>
+      <w:bookmarkStart w:id="56" w:name="_Toc71497780"/>
+      <w:r>
+        <w:rPr>
+          <w:lang w:val="sk-SK"/>
+        </w:rPr>
+        <w:lastRenderedPageBreak/>
+        <w:t>Posudok na prototyp tímu č. 19</w:t>
+      </w:r>
+      <w:bookmarkEnd w:id="56"/>
+    </w:p>
+    <w:tbl>
+      <w:tblPr>
+        <w:tblStyle w:val="Mriekatabuky"/>
+        <w:tblW w:w="0" w:type="auto"/>
+        <w:tblLook w:val="04A0" w:firstRow="1" w:lastRow="0" w:firstColumn="1" w:lastColumn="0" w:noHBand="0" w:noVBand="1"/>
+      </w:tblPr>
+      <w:tblGrid>
+        <w:gridCol w:w="9029"/>
+      </w:tblGrid>
+      <w:tr>
+        <w:tc>
+          <w:tcPr>
+            <w:tcW w:w="9062" w:type="dxa"/>
+            <w:tcBorders>
+              <w:top w:val="nil"/>
+              <w:left w:val="nil"/>
+              <w:bottom w:val="single" w:sz="4" w:space="0" w:color="auto"/>
+              <w:right w:val="nil"/>
+            </w:tcBorders>
+          </w:tcPr>
+          <w:p>
+            <w:pPr>
+              <w:pStyle w:val="Nadpis1"/>
+              <w:numPr>
+                <w:ilvl w:val="0"/>
+                <w:numId w:val="36"/>
+              </w:numPr>
+              <w:ind w:left="318"/>
+              <w:outlineLvl w:val="0"/>
+            </w:pPr>
+            <w:bookmarkStart w:id="57" w:name="OLE_LINK7"/>
+            <w:bookmarkStart w:id="58" w:name="OLE_LINK8"/>
+            <w:bookmarkStart w:id="59" w:name="OLE_LINK9"/>
+            <w:bookmarkStart w:id="60" w:name="_Toc71497686"/>
+            <w:bookmarkStart w:id="61" w:name="_Toc71497781"/>
+            <w:r>
+              <w:t>Študenti bezpečnostného semináru</w:t>
+            </w:r>
+            <w:r>
+              <w:t xml:space="preserve">: </w:t>
+            </w:r>
+            <w:r>
+              <w:t xml:space="preserve">                                                  </w:t>
+            </w:r>
+            <w:r>
+              <w:t xml:space="preserve">Posudok na prototyp tímu </w:t>
+            </w:r>
+            <w:r>
+              <w:t>č. 19: CYRAN</w:t>
+            </w:r>
+            <w:bookmarkEnd w:id="60"/>
+            <w:bookmarkEnd w:id="61"/>
+          </w:p>
+        </w:tc>
+      </w:tr>
+    </w:tbl>
+    <w:p>
+      <w:pPr>
+        <w:pStyle w:val="Nadpis2"/>
+        <w:numPr>
+          <w:ilvl w:val="1"/>
+          <w:numId w:val="36"/>
+        </w:numPr>
+        <w:ind w:left="426" w:hanging="360"/>
+      </w:pPr>
+      <w:r>
+        <w:t xml:space="preserve"> </w:t>
+      </w:r>
+      <w:bookmarkStart w:id="62" w:name="_Toc71497687"/>
+      <w:bookmarkStart w:id="63" w:name="_Toc71497782"/>
+      <w:r>
+        <w:t>Úvod</w:t>
+      </w:r>
+      <w:bookmarkEnd w:id="62"/>
+      <w:bookmarkEnd w:id="63"/>
+      <w:r>
+        <w:t xml:space="preserve"> </w:t>
+      </w:r>
+    </w:p>
+    <w:p>
+      <w:pPr>
+        <w:spacing w:line="360" w:lineRule="auto"/>
+        <w:ind w:firstLine="567"/>
+        <w:jc w:val="both"/>
+        <w:rPr>
+          <w:rFonts w:ascii="Times New Roman" w:hAnsi="Times New Roman" w:cs="Times New Roman"/>
+          <w:sz w:val="24"/>
+          <w:szCs w:val="24"/>
+        </w:rPr>
+      </w:pPr>
+      <w:r>
+        <w:rPr>
+          <w:rFonts w:ascii="Times New Roman" w:hAnsi="Times New Roman" w:cs="Times New Roman"/>
+          <w:sz w:val="24"/>
+          <w:szCs w:val="24"/>
+        </w:rPr>
+        <w:t xml:space="preserve">Testovanie aplikácie vykonali študenti bezpečnostného semináru a každý z nich pridal spätnú väzbu a svoje postrehy. Projekt sa im veľmi páčil svojou originalitou ale rovnako aj kritizovali objavené nedostatky. Hodnotili, respektíve sa vyjadrovali ku kvalite výstupu, jednotlivým scenárom, kvalite používateľskej príručky a úrovni náročnosti, prípadne aj návrhu scenárov </w:t>
+      </w:r>
+    </w:p>
+    <w:p>
+      <w:pPr>
+        <w:pStyle w:val="Nadpis2"/>
+        <w:numPr>
+          <w:ilvl w:val="1"/>
+          <w:numId w:val="36"/>
+        </w:numPr>
+        <w:ind w:left="426" w:hanging="360"/>
+      </w:pPr>
+      <w:bookmarkStart w:id="64" w:name="_Toc71497688"/>
+      <w:bookmarkStart w:id="65" w:name="_Toc71497783"/>
+      <w:r>
+        <w:t>Hodnotenie prototypu</w:t>
+      </w:r>
+      <w:bookmarkEnd w:id="64"/>
+      <w:bookmarkEnd w:id="65"/>
+    </w:p>
+    <w:p>
+      <w:pPr>
+        <w:spacing w:line="360" w:lineRule="auto"/>
+        <w:ind w:firstLine="567"/>
+        <w:jc w:val="both"/>
+        <w:rPr>
+          <w:rFonts w:ascii="Times New Roman" w:hAnsi="Times New Roman" w:cs="Times New Roman"/>
+          <w:sz w:val="24"/>
+          <w:szCs w:val="24"/>
+        </w:rPr>
+      </w:pPr>
+      <w:r>
+        <w:rPr>
+          <w:rFonts w:ascii="Times New Roman" w:hAnsi="Times New Roman" w:cs="Times New Roman"/>
+          <w:sz w:val="24"/>
+          <w:szCs w:val="24"/>
+        </w:rPr>
+        <w:t xml:space="preserve">Študenti hodnotili jednotlivé scenáre, ktoré sa zároveň snažili prejsť. Rôzni používatelia mali rôznu úroveň schopností a znalostí z penetračného testovania. Niektorí zhrnuli iba identifikované chyby, ktoré ich pri riešení spomalili. Boli nimi nefunkčnosť vedľajšieho scenáru kvôli problémom s autentifikáciou do </w:t>
+      </w:r>
+      <w:proofErr w:type="spellStart"/>
+      <w:r>
+        <w:rPr>
+          <w:rFonts w:ascii="Times New Roman" w:hAnsi="Times New Roman" w:cs="Times New Roman"/>
+          <w:sz w:val="24"/>
+          <w:szCs w:val="24"/>
+        </w:rPr>
+        <w:t>FireBase</w:t>
+      </w:r>
+      <w:proofErr w:type="spellEnd"/>
+      <w:r>
+        <w:rPr>
+          <w:rFonts w:ascii="Times New Roman" w:hAnsi="Times New Roman" w:cs="Times New Roman"/>
+          <w:sz w:val="24"/>
+          <w:szCs w:val="24"/>
+        </w:rPr>
+        <w:t xml:space="preserve"> databázy, chýbajúce detaily v používateľskej príručke a podobne. Používatelia žiadali upraviť aj otázky v Google </w:t>
+      </w:r>
+      <w:proofErr w:type="spellStart"/>
+      <w:r>
+        <w:rPr>
+          <w:rFonts w:ascii="Times New Roman" w:hAnsi="Times New Roman" w:cs="Times New Roman"/>
+          <w:sz w:val="24"/>
+          <w:szCs w:val="24"/>
+        </w:rPr>
+        <w:t>Forms</w:t>
+      </w:r>
+      <w:proofErr w:type="spellEnd"/>
+      <w:r>
+        <w:rPr>
+          <w:rFonts w:ascii="Times New Roman" w:hAnsi="Times New Roman" w:cs="Times New Roman"/>
+          <w:sz w:val="24"/>
+          <w:szCs w:val="24"/>
+        </w:rPr>
+        <w:t xml:space="preserve"> pre možnosť lepšej spätnej väzby. Svoje postrehy zhrnuli v svojich emailoch.</w:t>
+      </w:r>
+      <w:r>
+        <w:rPr>
+          <w:rFonts w:ascii="Times New Roman" w:hAnsi="Times New Roman" w:cs="Times New Roman"/>
+          <w:sz w:val="24"/>
+          <w:szCs w:val="24"/>
+        </w:rPr>
+        <w:tab/>
+      </w:r>
+      <w:r>
+        <w:rPr>
+          <w:rFonts w:ascii="Times New Roman" w:hAnsi="Times New Roman" w:cs="Times New Roman"/>
+          <w:sz w:val="24"/>
+          <w:szCs w:val="24"/>
+        </w:rPr>
+        <w:tab/>
+      </w:r>
+      <w:r>
+        <w:rPr>
+          <w:rFonts w:ascii="Times New Roman" w:hAnsi="Times New Roman" w:cs="Times New Roman"/>
+          <w:sz w:val="24"/>
+          <w:szCs w:val="24"/>
+        </w:rPr>
+        <w:tab/>
+        <w:t xml:space="preserve">Jeden používateľ sa vyjadril o priamočiarosti úloh a dobrým zakomponovaním šifrovaním hesla a potrebou vynájsť sa pri jeho prelamovaní. Zároveň by chcel viac podobných úloh nútiacich rozmýšľať. Sám poskytol aj nejaké návrhy pre uskutočnenie. Očakával aj nejakú základnú ochranu na </w:t>
+      </w:r>
+      <w:proofErr w:type="spellStart"/>
+      <w:r>
+        <w:rPr>
+          <w:rFonts w:ascii="Times New Roman" w:hAnsi="Times New Roman" w:cs="Times New Roman"/>
+          <w:sz w:val="24"/>
+          <w:szCs w:val="24"/>
+        </w:rPr>
+        <w:t>frontende</w:t>
+      </w:r>
+      <w:proofErr w:type="spellEnd"/>
+      <w:r>
+        <w:rPr>
+          <w:rFonts w:ascii="Times New Roman" w:hAnsi="Times New Roman" w:cs="Times New Roman"/>
+          <w:sz w:val="24"/>
+          <w:szCs w:val="24"/>
+        </w:rPr>
+        <w:t xml:space="preserve"> proti SQL injekciám. </w:t>
+      </w:r>
+      <w:r>
+        <w:rPr>
+          <w:rFonts w:ascii="Times New Roman" w:hAnsi="Times New Roman" w:cs="Times New Roman"/>
+          <w:sz w:val="24"/>
+          <w:szCs w:val="24"/>
+        </w:rPr>
+        <w:tab/>
+      </w:r>
+      <w:r>
+        <w:rPr>
+          <w:rFonts w:ascii="Times New Roman" w:hAnsi="Times New Roman" w:cs="Times New Roman"/>
+          <w:sz w:val="24"/>
+          <w:szCs w:val="24"/>
+        </w:rPr>
+        <w:tab/>
+      </w:r>
+      <w:r>
+        <w:rPr>
+          <w:rFonts w:ascii="Times New Roman" w:hAnsi="Times New Roman" w:cs="Times New Roman"/>
+          <w:sz w:val="24"/>
+          <w:szCs w:val="24"/>
+        </w:rPr>
+        <w:tab/>
+      </w:r>
+      <w:r>
+        <w:rPr>
+          <w:rFonts w:ascii="Times New Roman" w:hAnsi="Times New Roman" w:cs="Times New Roman"/>
+          <w:sz w:val="24"/>
+          <w:szCs w:val="24"/>
+        </w:rPr>
+        <w:tab/>
+      </w:r>
+      <w:r>
+        <w:rPr>
+          <w:rFonts w:ascii="Times New Roman" w:hAnsi="Times New Roman" w:cs="Times New Roman"/>
+          <w:sz w:val="24"/>
+          <w:szCs w:val="24"/>
+        </w:rPr>
+        <w:tab/>
+      </w:r>
+      <w:r>
+        <w:rPr>
+          <w:rFonts w:ascii="Times New Roman" w:hAnsi="Times New Roman" w:cs="Times New Roman"/>
+          <w:sz w:val="24"/>
+          <w:szCs w:val="24"/>
+        </w:rPr>
+        <w:tab/>
+      </w:r>
+      <w:r>
+        <w:rPr>
+          <w:rFonts w:ascii="Times New Roman" w:hAnsi="Times New Roman" w:cs="Times New Roman"/>
+          <w:sz w:val="24"/>
+          <w:szCs w:val="24"/>
+        </w:rPr>
+        <w:t xml:space="preserve">Ďalší používateľ mal problém s opísanými chýbajúcimi </w:t>
+      </w:r>
+      <w:proofErr w:type="spellStart"/>
+      <w:r>
+        <w:rPr>
+          <w:rFonts w:ascii="Times New Roman" w:hAnsi="Times New Roman" w:cs="Times New Roman"/>
+          <w:sz w:val="24"/>
+          <w:szCs w:val="24"/>
+        </w:rPr>
+        <w:t>detailami</w:t>
+      </w:r>
+      <w:proofErr w:type="spellEnd"/>
+      <w:r>
+        <w:rPr>
+          <w:rFonts w:ascii="Times New Roman" w:hAnsi="Times New Roman" w:cs="Times New Roman"/>
+          <w:sz w:val="24"/>
+          <w:szCs w:val="24"/>
+        </w:rPr>
+        <w:t xml:space="preserve"> v používateľskej príručke, ale po kontaktovaní členov tímu sa podarilo všetko vyriešiť. K samotnému riešeniu sa vyjadril, že je to dosť dobré.  </w:t>
+      </w:r>
+    </w:p>
+    <w:p>
+      <w:pPr>
+        <w:pStyle w:val="Nadpis2"/>
+        <w:numPr>
+          <w:ilvl w:val="1"/>
+          <w:numId w:val="36"/>
+        </w:numPr>
+        <w:ind w:left="426" w:hanging="360"/>
+      </w:pPr>
+      <w:bookmarkStart w:id="66" w:name="_Toc71497689"/>
+      <w:bookmarkStart w:id="67" w:name="_Toc71497784"/>
+      <w:r>
+        <w:t>Hodnotenie práce tímu</w:t>
+      </w:r>
+      <w:bookmarkEnd w:id="66"/>
+      <w:bookmarkEnd w:id="67"/>
+    </w:p>
+    <w:p>
+      <w:pPr>
+        <w:spacing w:line="360" w:lineRule="auto"/>
+        <w:ind w:firstLine="426"/>
+        <w:jc w:val="both"/>
+        <w:rPr>
+          <w:rFonts w:ascii="Times New Roman" w:hAnsi="Times New Roman" w:cs="Times New Roman"/>
+          <w:sz w:val="24"/>
+          <w:szCs w:val="24"/>
+        </w:rPr>
+      </w:pPr>
+      <w:r>
+        <w:rPr>
+          <w:rFonts w:ascii="Times New Roman" w:hAnsi="Times New Roman" w:cs="Times New Roman"/>
+          <w:sz w:val="24"/>
+          <w:szCs w:val="24"/>
+        </w:rPr>
+        <w:t>Študenti sa nezaoberali prácou tímu, ale jednotliví členovia im počas testovania v prípade problémov asistovali poskytovaním rád a ďalšej pomoci. Najčastejšie problémy boli z </w:t>
+      </w:r>
+      <w:proofErr w:type="spellStart"/>
+      <w:r>
+        <w:rPr>
+          <w:rFonts w:ascii="Times New Roman" w:hAnsi="Times New Roman" w:cs="Times New Roman"/>
+          <w:sz w:val="24"/>
+          <w:szCs w:val="24"/>
+        </w:rPr>
+        <w:t>BurpSuitom</w:t>
+      </w:r>
+      <w:proofErr w:type="spellEnd"/>
+      <w:r>
+        <w:rPr>
+          <w:rFonts w:ascii="Times New Roman" w:hAnsi="Times New Roman" w:cs="Times New Roman"/>
+          <w:sz w:val="24"/>
+          <w:szCs w:val="24"/>
+        </w:rPr>
+        <w:t xml:space="preserve"> a chýbajúcou informáciou o lokálnom emailovom klientovi v používateľskej príručke, aj napriek tomu, že inštalačná príručka tento detail obsahovala.</w:t>
+      </w:r>
+    </w:p>
+    <w:p>
+      <w:pPr>
+        <w:pStyle w:val="Nadpis2"/>
+        <w:numPr>
+          <w:ilvl w:val="1"/>
+          <w:numId w:val="36"/>
+        </w:numPr>
+        <w:ind w:left="426" w:hanging="360"/>
+      </w:pPr>
+      <w:bookmarkStart w:id="68" w:name="_Toc71497690"/>
+      <w:bookmarkStart w:id="69" w:name="_Toc71497785"/>
+      <w:r>
+        <w:lastRenderedPageBreak/>
+        <w:t>Zhodnotenie</w:t>
+      </w:r>
+      <w:bookmarkEnd w:id="68"/>
+      <w:bookmarkEnd w:id="69"/>
+    </w:p>
+    <w:p>
+      <w:pPr>
+        <w:spacing w:line="360" w:lineRule="auto"/>
+        <w:ind w:firstLine="426"/>
+        <w:jc w:val="both"/>
+        <w:rPr>
+          <w:rFonts w:ascii="Times New Roman" w:hAnsi="Times New Roman" w:cs="Times New Roman"/>
+          <w:sz w:val="24"/>
+          <w:szCs w:val="24"/>
+        </w:rPr>
+      </w:pPr>
+      <w:r>
+        <w:rPr>
+          <w:rFonts w:ascii="Times New Roman" w:hAnsi="Times New Roman" w:cs="Times New Roman"/>
+          <w:sz w:val="24"/>
+          <w:szCs w:val="24"/>
+        </w:rPr>
+        <w:t xml:space="preserve">Aplikácia sa študentom páčila a pozitívne ju hodnotili. Zároveň poukazovali na nefunkčnosť jedného zo scenárov a nekompletnosť </w:t>
+      </w:r>
+      <w:proofErr w:type="spellStart"/>
+      <w:r>
+        <w:rPr>
+          <w:rFonts w:ascii="Times New Roman" w:hAnsi="Times New Roman" w:cs="Times New Roman"/>
+          <w:sz w:val="24"/>
+          <w:szCs w:val="24"/>
+        </w:rPr>
+        <w:t>setupu</w:t>
+      </w:r>
+      <w:proofErr w:type="spellEnd"/>
+      <w:r>
+        <w:rPr>
+          <w:rFonts w:ascii="Times New Roman" w:hAnsi="Times New Roman" w:cs="Times New Roman"/>
+          <w:sz w:val="24"/>
+          <w:szCs w:val="24"/>
+        </w:rPr>
+        <w:t xml:space="preserve"> </w:t>
+      </w:r>
+      <w:proofErr w:type="spellStart"/>
+      <w:r>
+        <w:rPr>
+          <w:rFonts w:ascii="Times New Roman" w:hAnsi="Times New Roman" w:cs="Times New Roman"/>
+          <w:sz w:val="24"/>
+          <w:szCs w:val="24"/>
+        </w:rPr>
+        <w:t>BurpSuite</w:t>
+      </w:r>
+      <w:proofErr w:type="spellEnd"/>
+      <w:r>
+        <w:rPr>
+          <w:rFonts w:ascii="Times New Roman" w:hAnsi="Times New Roman" w:cs="Times New Roman"/>
+          <w:sz w:val="24"/>
+          <w:szCs w:val="24"/>
+        </w:rPr>
+        <w:t xml:space="preserve"> nástroja spolu s chýbajúcou informáciou o lokálnom emailovom klientovi, ktorá bola spomenutá v inštalačnej príručke. </w:t>
+      </w:r>
+      <w:bookmarkEnd w:id="57"/>
+      <w:bookmarkEnd w:id="58"/>
+      <w:bookmarkEnd w:id="59"/>
+      <w:r>
+        <w:rPr>
+          <w:rFonts w:ascii="Times New Roman" w:hAnsi="Times New Roman" w:cs="Times New Roman"/>
+          <w:sz w:val="24"/>
+          <w:szCs w:val="24"/>
+        </w:rPr>
+        <w:t xml:space="preserve">Úlohy im prišli intuitívne, priamočiare, s originalitou zapracovania ale chceli by ich viac a s väčším sťažením riešenia týchto úloh. Väčšina študentov, ktorá produkt testovala dokončila hlavný scenár. </w:t>
+      </w:r>
+    </w:p>
+    <w:p>
+      <w:pPr>
+        <w:rPr>
+          <w:lang w:val="sk-SK"/>
+        </w:rPr>
+      </w:pPr>
+    </w:p>
     <w:sectPr>
       <w:footerReference w:type="default" r:id="rId52"/>
       <w:pgSz w:w="11909" w:h="16834"/>
@@ -29753,6 +30730,7 @@
         <w:docPartUnique/>
       </w:docPartObj>
     </w:sdtPr>
+    <w:sdtEndPr/>
     <w:sdtContent>
       <w:p>
         <w:pPr>
@@ -31486,6 +32464,92 @@
     </w:lvl>
   </w:abstractNum>
   <w:abstractNum w:abstractNumId="18" w15:restartNumberingAfterBreak="0">
+    <w:nsid w:val="50144770"/>
+    <w:multiLevelType w:val="multilevel"/>
+    <w:tmpl w:val="041B001F"/>
+    <w:lvl w:ilvl="0">
+      <w:start w:val="1"/>
+      <w:numFmt w:val="decimal"/>
+      <w:lvlText w:val="%1."/>
+      <w:lvlJc w:val="left"/>
+      <w:pPr>
+        <w:ind w:left="360" w:hanging="360"/>
+      </w:pPr>
+    </w:lvl>
+    <w:lvl w:ilvl="1">
+      <w:start w:val="1"/>
+      <w:numFmt w:val="decimal"/>
+      <w:lvlText w:val="%1.%2."/>
+      <w:lvlJc w:val="left"/>
+      <w:pPr>
+        <w:ind w:left="792" w:hanging="432"/>
+      </w:pPr>
+    </w:lvl>
+    <w:lvl w:ilvl="2">
+      <w:start w:val="1"/>
+      <w:numFmt w:val="decimal"/>
+      <w:lvlText w:val="%1.%2.%3."/>
+      <w:lvlJc w:val="left"/>
+      <w:pPr>
+        <w:ind w:left="1224" w:hanging="504"/>
+      </w:pPr>
+    </w:lvl>
+    <w:lvl w:ilvl="3">
+      <w:start w:val="1"/>
+      <w:numFmt w:val="decimal"/>
+      <w:lvlText w:val="%1.%2.%3.%4."/>
+      <w:lvlJc w:val="left"/>
+      <w:pPr>
+        <w:ind w:left="1728" w:hanging="648"/>
+      </w:pPr>
+    </w:lvl>
+    <w:lvl w:ilvl="4">
+      <w:start w:val="1"/>
+      <w:numFmt w:val="decimal"/>
+      <w:lvlText w:val="%1.%2.%3.%4.%5."/>
+      <w:lvlJc w:val="left"/>
+      <w:pPr>
+        <w:ind w:left="2232" w:hanging="792"/>
+      </w:pPr>
+    </w:lvl>
+    <w:lvl w:ilvl="5">
+      <w:start w:val="1"/>
+      <w:numFmt w:val="decimal"/>
+      <w:lvlText w:val="%1.%2.%3.%4.%5.%6."/>
+      <w:lvlJc w:val="left"/>
+      <w:pPr>
+        <w:ind w:left="2736" w:hanging="936"/>
+      </w:pPr>
+    </w:lvl>
+    <w:lvl w:ilvl="6">
+      <w:start w:val="1"/>
+      <w:numFmt w:val="decimal"/>
+      <w:lvlText w:val="%1.%2.%3.%4.%5.%6.%7."/>
+      <w:lvlJc w:val="left"/>
+      <w:pPr>
+        <w:ind w:left="3240" w:hanging="1080"/>
+      </w:pPr>
+    </w:lvl>
+    <w:lvl w:ilvl="7">
+      <w:start w:val="1"/>
+      <w:numFmt w:val="decimal"/>
+      <w:lvlText w:val="%1.%2.%3.%4.%5.%6.%7.%8."/>
+      <w:lvlJc w:val="left"/>
+      <w:pPr>
+        <w:ind w:left="3744" w:hanging="1224"/>
+      </w:pPr>
+    </w:lvl>
+    <w:lvl w:ilvl="8">
+      <w:start w:val="1"/>
+      <w:numFmt w:val="decimal"/>
+      <w:lvlText w:val="%1.%2.%3.%4.%5.%6.%7.%8.%9."/>
+      <w:lvlJc w:val="left"/>
+      <w:pPr>
+        <w:ind w:left="4320" w:hanging="1440"/>
+      </w:pPr>
+    </w:lvl>
+  </w:abstractNum>
+  <w:abstractNum w:abstractNumId="19" w15:restartNumberingAfterBreak="0">
     <w:nsid w:val="58A21233"/>
     <w:multiLevelType w:val="multilevel"/>
     <w:tmpl w:val="CA78EFAC"/>
@@ -31598,7 +32662,7 @@
       </w:rPr>
     </w:lvl>
   </w:abstractNum>
-  <w:abstractNum w:abstractNumId="19" w15:restartNumberingAfterBreak="0">
+  <w:abstractNum w:abstractNumId="20" w15:restartNumberingAfterBreak="0">
     <w:nsid w:val="5C5D2294"/>
     <w:multiLevelType w:val="multilevel"/>
     <w:tmpl w:val="041B0025"/>
@@ -31684,7 +32748,7 @@
       </w:pPr>
     </w:lvl>
   </w:abstractNum>
-  <w:abstractNum w:abstractNumId="20" w15:restartNumberingAfterBreak="0">
+  <w:abstractNum w:abstractNumId="21" w15:restartNumberingAfterBreak="0">
     <w:nsid w:val="5E4A78A3"/>
     <w:multiLevelType w:val="hybridMultilevel"/>
     <w:tmpl w:val="C8F27EF2"/>
@@ -31773,7 +32837,7 @@
       </w:pPr>
     </w:lvl>
   </w:abstractNum>
-  <w:abstractNum w:abstractNumId="21" w15:restartNumberingAfterBreak="0">
+  <w:abstractNum w:abstractNumId="22" w15:restartNumberingAfterBreak="0">
     <w:nsid w:val="5FB60C29"/>
     <w:multiLevelType w:val="hybridMultilevel"/>
     <w:tmpl w:val="4D229F48"/>
@@ -31886,7 +32950,7 @@
       </w:rPr>
     </w:lvl>
   </w:abstractNum>
-  <w:abstractNum w:abstractNumId="22" w15:restartNumberingAfterBreak="0">
+  <w:abstractNum w:abstractNumId="23" w15:restartNumberingAfterBreak="0">
     <w:nsid w:val="60CD5D3A"/>
     <w:multiLevelType w:val="hybridMultilevel"/>
     <w:tmpl w:val="01A4739C"/>
@@ -31999,7 +33063,7 @@
       </w:rPr>
     </w:lvl>
   </w:abstractNum>
-  <w:abstractNum w:abstractNumId="23" w15:restartNumberingAfterBreak="0">
+  <w:abstractNum w:abstractNumId="24" w15:restartNumberingAfterBreak="0">
     <w:nsid w:val="62E533F8"/>
     <w:multiLevelType w:val="multilevel"/>
     <w:tmpl w:val="E800ECD6"/>
@@ -32085,7 +33149,7 @@
       </w:pPr>
     </w:lvl>
   </w:abstractNum>
-  <w:abstractNum w:abstractNumId="24" w15:restartNumberingAfterBreak="0">
+  <w:abstractNum w:abstractNumId="25" w15:restartNumberingAfterBreak="0">
     <w:nsid w:val="651C3B9A"/>
     <w:multiLevelType w:val="hybridMultilevel"/>
     <w:tmpl w:val="79C86FB4"/>
@@ -32197,7 +33261,7 @@
       </w:rPr>
     </w:lvl>
   </w:abstractNum>
-  <w:abstractNum w:abstractNumId="25" w15:restartNumberingAfterBreak="0">
+  <w:abstractNum w:abstractNumId="26" w15:restartNumberingAfterBreak="0">
     <w:nsid w:val="675F7F21"/>
     <w:multiLevelType w:val="multilevel"/>
     <w:tmpl w:val="041B0025"/>
@@ -32283,7 +33347,7 @@
       </w:pPr>
     </w:lvl>
   </w:abstractNum>
-  <w:abstractNum w:abstractNumId="26" w15:restartNumberingAfterBreak="0">
+  <w:abstractNum w:abstractNumId="27" w15:restartNumberingAfterBreak="0">
     <w:nsid w:val="69E0003F"/>
     <w:multiLevelType w:val="hybridMultilevel"/>
     <w:tmpl w:val="25E41D7C"/>
@@ -32369,7 +33433,7 @@
       </w:pPr>
     </w:lvl>
   </w:abstractNum>
-  <w:abstractNum w:abstractNumId="27" w15:restartNumberingAfterBreak="0">
+  <w:abstractNum w:abstractNumId="28" w15:restartNumberingAfterBreak="0">
     <w:nsid w:val="6A825C12"/>
     <w:multiLevelType w:val="hybridMultilevel"/>
     <w:tmpl w:val="0C76773A"/>
@@ -32458,7 +33522,7 @@
       </w:pPr>
     </w:lvl>
   </w:abstractNum>
-  <w:abstractNum w:abstractNumId="28" w15:restartNumberingAfterBreak="0">
+  <w:abstractNum w:abstractNumId="29" w15:restartNumberingAfterBreak="0">
     <w:nsid w:val="6CA9548B"/>
     <w:multiLevelType w:val="multilevel"/>
     <w:tmpl w:val="041B0025"/>
@@ -32544,7 +33608,7 @@
       </w:pPr>
     </w:lvl>
   </w:abstractNum>
-  <w:abstractNum w:abstractNumId="29" w15:restartNumberingAfterBreak="0">
+  <w:abstractNum w:abstractNumId="30" w15:restartNumberingAfterBreak="0">
     <w:nsid w:val="6EC24A0B"/>
     <w:multiLevelType w:val="hybridMultilevel"/>
     <w:tmpl w:val="750229B8"/>
@@ -32657,7 +33721,7 @@
       </w:rPr>
     </w:lvl>
   </w:abstractNum>
-  <w:abstractNum w:abstractNumId="30" w15:restartNumberingAfterBreak="0">
+  <w:abstractNum w:abstractNumId="31" w15:restartNumberingAfterBreak="0">
     <w:nsid w:val="729C227A"/>
     <w:multiLevelType w:val="hybridMultilevel"/>
     <w:tmpl w:val="32BA82BC"/>
@@ -32746,7 +33810,7 @@
       </w:pPr>
     </w:lvl>
   </w:abstractNum>
-  <w:abstractNum w:abstractNumId="31" w15:restartNumberingAfterBreak="0">
+  <w:abstractNum w:abstractNumId="32" w15:restartNumberingAfterBreak="0">
     <w:nsid w:val="783F68A4"/>
     <w:multiLevelType w:val="hybridMultilevel"/>
     <w:tmpl w:val="5C3AA494"/>
@@ -32859,7 +33923,7 @@
       </w:rPr>
     </w:lvl>
   </w:abstractNum>
-  <w:abstractNum w:abstractNumId="32" w15:restartNumberingAfterBreak="0">
+  <w:abstractNum w:abstractNumId="33" w15:restartNumberingAfterBreak="0">
     <w:nsid w:val="7D933161"/>
     <w:multiLevelType w:val="hybridMultilevel"/>
     <w:tmpl w:val="010C7B6C"/>
@@ -32972,7 +34036,7 @@
       </w:rPr>
     </w:lvl>
   </w:abstractNum>
-  <w:abstractNum w:abstractNumId="33" w15:restartNumberingAfterBreak="0">
+  <w:abstractNum w:abstractNumId="34" w15:restartNumberingAfterBreak="0">
     <w:nsid w:val="7E3C1D43"/>
     <w:multiLevelType w:val="multilevel"/>
     <w:tmpl w:val="041B001F"/>
@@ -33058,7 +34122,7 @@
       </w:pPr>
     </w:lvl>
   </w:abstractNum>
-  <w:abstractNum w:abstractNumId="34" w15:restartNumberingAfterBreak="0">
+  <w:abstractNum w:abstractNumId="35" w15:restartNumberingAfterBreak="0">
     <w:nsid w:val="7FE951F6"/>
     <w:multiLevelType w:val="multilevel"/>
     <w:tmpl w:val="3334AC84"/>
@@ -33172,22 +34236,22 @@
     </w:lvl>
   </w:abstractNum>
   <w:num w:numId="1">
-    <w:abstractNumId w:val="34"/>
+    <w:abstractNumId w:val="35"/>
   </w:num>
   <w:num w:numId="2">
-    <w:abstractNumId w:val="18"/>
+    <w:abstractNumId w:val="19"/>
   </w:num>
   <w:num w:numId="3">
-    <w:abstractNumId w:val="20"/>
+    <w:abstractNumId w:val="21"/>
   </w:num>
   <w:num w:numId="4">
-    <w:abstractNumId w:val="24"/>
+    <w:abstractNumId w:val="25"/>
   </w:num>
   <w:num w:numId="5">
-    <w:abstractNumId w:val="27"/>
+    <w:abstractNumId w:val="28"/>
   </w:num>
   <w:num w:numId="6">
-    <w:abstractNumId w:val="30"/>
+    <w:abstractNumId w:val="31"/>
   </w:num>
   <w:num w:numId="7">
     <w:abstractNumId w:val="8"/>
@@ -33199,7 +34263,7 @@
     <w:abstractNumId w:val="13"/>
   </w:num>
   <w:num w:numId="10">
-    <w:abstractNumId w:val="33"/>
+    <w:abstractNumId w:val="34"/>
   </w:num>
   <w:num w:numId="11">
     <w:abstractNumId w:val="3"/>
@@ -33217,19 +34281,19 @@
     <w:abstractNumId w:val="5"/>
   </w:num>
   <w:num w:numId="16">
-    <w:abstractNumId w:val="19"/>
+    <w:abstractNumId w:val="20"/>
   </w:num>
   <w:num w:numId="17">
     <w:abstractNumId w:val="10"/>
   </w:num>
   <w:num w:numId="18">
-    <w:abstractNumId w:val="28"/>
+    <w:abstractNumId w:val="29"/>
   </w:num>
   <w:num w:numId="19">
     <w:abstractNumId w:val="15"/>
   </w:num>
   <w:num w:numId="20">
-    <w:abstractNumId w:val="25"/>
+    <w:abstractNumId w:val="26"/>
   </w:num>
   <w:num w:numId="21">
     <w:abstractNumId w:val="1"/>
@@ -33238,19 +34302,19 @@
     <w:abstractNumId w:val="14"/>
   </w:num>
   <w:num w:numId="23">
-    <w:abstractNumId w:val="31"/>
+    <w:abstractNumId w:val="32"/>
   </w:num>
   <w:num w:numId="24">
-    <w:abstractNumId w:val="21"/>
+    <w:abstractNumId w:val="22"/>
   </w:num>
   <w:num w:numId="25">
     <w:abstractNumId w:val="4"/>
   </w:num>
   <w:num w:numId="26">
-    <w:abstractNumId w:val="32"/>
+    <w:abstractNumId w:val="33"/>
   </w:num>
   <w:num w:numId="27">
-    <w:abstractNumId w:val="29"/>
+    <w:abstractNumId w:val="30"/>
   </w:num>
   <w:num w:numId="28">
     <w:abstractNumId w:val="12"/>
@@ -33259,7 +34323,7 @@
     <w:abstractNumId w:val="9"/>
   </w:num>
   <w:num w:numId="30">
-    <w:abstractNumId w:val="22"/>
+    <w:abstractNumId w:val="23"/>
   </w:num>
   <w:num w:numId="31">
     <w:abstractNumId w:val="11"/>
@@ -33320,7 +34384,7 @@
     </w:lvlOverride>
   </w:num>
   <w:num w:numId="33">
-    <w:abstractNumId w:val="23"/>
+    <w:abstractNumId w:val="24"/>
     <w:lvlOverride w:ilvl="0">
       <w:startOverride w:val="30"/>
     </w:lvlOverride>
@@ -33380,7 +34444,7 @@
     </w:lvlOverride>
   </w:num>
   <w:num w:numId="35">
-    <w:abstractNumId w:val="26"/>
+    <w:abstractNumId w:val="27"/>
     <w:lvlOverride w:ilvl="0">
       <w:startOverride w:val="1"/>
     </w:lvlOverride>
@@ -33408,6 +34472,9 @@
     <w:lvlOverride w:ilvl="8">
       <w:startOverride w:val="1"/>
     </w:lvlOverride>
+  </w:num>
+  <w:num w:numId="36">
+    <w:abstractNumId w:val="18"/>
   </w:num>
 </w:numbering>
 </file>

</xml_diff>

<commit_message>
Update of final files
</commit_message>
<xml_diff>
--- a/docs/download/Inžinierske-dielo-CYRAN.docx
+++ b/docs/download/Inžinierske-dielo-CYRAN.docx
@@ -548,7 +548,7 @@
         </w:rPr>
         <w:fldChar w:fldCharType="separate"/>
       </w:r>
-      <w:hyperlink w:anchor="_Toc71497742" w:history="1">
+      <w:hyperlink w:anchor="_Toc71651033" w:history="1">
         <w:r>
           <w:rPr>
             <w:rStyle w:val="Hypertextovprepojenie"/>
@@ -596,7 +596,7 @@
             <w:noProof/>
             <w:webHidden/>
           </w:rPr>
-          <w:instrText xml:space="preserve"> PAGEREF _Toc71497742 \h </w:instrText>
+          <w:instrText xml:space="preserve"> PAGEREF _Toc71651033 \h </w:instrText>
         </w:r>
         <w:r>
           <w:rPr>
@@ -642,7 +642,7 @@
           <w:lang w:val="sk-SK"/>
         </w:rPr>
       </w:pPr>
-      <w:hyperlink w:anchor="_Toc71497743" w:history="1">
+      <w:hyperlink w:anchor="_Toc71651034" w:history="1">
         <w:r>
           <w:rPr>
             <w:rStyle w:val="Hypertextovprepojenie"/>
@@ -686,7 +686,7 @@
             <w:noProof/>
             <w:webHidden/>
           </w:rPr>
-          <w:instrText xml:space="preserve"> PAGEREF _Toc71497743 \h </w:instrText>
+          <w:instrText xml:space="preserve"> PAGEREF _Toc71651034 \h </w:instrText>
         </w:r>
         <w:r>
           <w:rPr>
@@ -732,7 +732,7 @@
           <w:lang w:val="sk-SK"/>
         </w:rPr>
       </w:pPr>
-      <w:hyperlink w:anchor="_Toc71497744" w:history="1">
+      <w:hyperlink w:anchor="_Toc71651035" w:history="1">
         <w:r>
           <w:rPr>
             <w:rStyle w:val="Hypertextovprepojenie"/>
@@ -776,7 +776,7 @@
             <w:noProof/>
             <w:webHidden/>
           </w:rPr>
-          <w:instrText xml:space="preserve"> PAGEREF _Toc71497744 \h </w:instrText>
+          <w:instrText xml:space="preserve"> PAGEREF _Toc71651035 \h </w:instrText>
         </w:r>
         <w:r>
           <w:rPr>
@@ -822,7 +822,7 @@
           <w:lang w:val="sk-SK"/>
         </w:rPr>
       </w:pPr>
-      <w:hyperlink w:anchor="_Toc71497745" w:history="1">
+      <w:hyperlink w:anchor="_Toc71651036" w:history="1">
         <w:r>
           <w:rPr>
             <w:rStyle w:val="Hypertextovprepojenie"/>
@@ -868,7 +868,7 @@
             <w:noProof/>
             <w:webHidden/>
           </w:rPr>
-          <w:instrText xml:space="preserve"> PAGEREF _Toc71497745 \h </w:instrText>
+          <w:instrText xml:space="preserve"> PAGEREF _Toc71651036 \h </w:instrText>
         </w:r>
         <w:r>
           <w:rPr>
@@ -914,7 +914,7 @@
           <w:lang w:val="sk-SK"/>
         </w:rPr>
       </w:pPr>
-      <w:hyperlink w:anchor="_Toc71497746" w:history="1">
+      <w:hyperlink w:anchor="_Toc71651037" w:history="1">
         <w:r>
           <w:rPr>
             <w:rStyle w:val="Hypertextovprepojenie"/>
@@ -962,7 +962,7 @@
             <w:noProof/>
             <w:webHidden/>
           </w:rPr>
-          <w:instrText xml:space="preserve"> PAGEREF _Toc71497746 \h </w:instrText>
+          <w:instrText xml:space="preserve"> PAGEREF _Toc71651037 \h </w:instrText>
         </w:r>
         <w:r>
           <w:rPr>
@@ -1008,7 +1008,7 @@
           <w:lang w:val="sk-SK"/>
         </w:rPr>
       </w:pPr>
-      <w:hyperlink w:anchor="_Toc71497747" w:history="1">
+      <w:hyperlink w:anchor="_Toc71651038" w:history="1">
         <w:r>
           <w:rPr>
             <w:rStyle w:val="Hypertextovprepojenie"/>
@@ -1052,7 +1052,7 @@
             <w:noProof/>
             <w:webHidden/>
           </w:rPr>
-          <w:instrText xml:space="preserve"> PAGEREF _Toc71497747 \h </w:instrText>
+          <w:instrText xml:space="preserve"> PAGEREF _Toc71651038 \h </w:instrText>
         </w:r>
         <w:r>
           <w:rPr>
@@ -1098,7 +1098,7 @@
           <w:lang w:val="sk-SK"/>
         </w:rPr>
       </w:pPr>
-      <w:hyperlink w:anchor="_Toc71497748" w:history="1">
+      <w:hyperlink w:anchor="_Toc71651039" w:history="1">
         <w:r>
           <w:rPr>
             <w:rStyle w:val="Hypertextovprepojenie"/>
@@ -1142,7 +1142,7 @@
             <w:noProof/>
             <w:webHidden/>
           </w:rPr>
-          <w:instrText xml:space="preserve"> PAGEREF _Toc71497748 \h </w:instrText>
+          <w:instrText xml:space="preserve"> PAGEREF _Toc71651039 \h </w:instrText>
         </w:r>
         <w:r>
           <w:rPr>
@@ -1188,7 +1188,7 @@
           <w:lang w:val="sk-SK"/>
         </w:rPr>
       </w:pPr>
-      <w:hyperlink w:anchor="_Toc71497749" w:history="1">
+      <w:hyperlink w:anchor="_Toc71651040" w:history="1">
         <w:r>
           <w:rPr>
             <w:rStyle w:val="Hypertextovprepojenie"/>
@@ -1232,7 +1232,7 @@
             <w:noProof/>
             <w:webHidden/>
           </w:rPr>
-          <w:instrText xml:space="preserve"> PAGEREF _Toc71497749 \h </w:instrText>
+          <w:instrText xml:space="preserve"> PAGEREF _Toc71651040 \h </w:instrText>
         </w:r>
         <w:r>
           <w:rPr>
@@ -1278,7 +1278,7 @@
           <w:lang w:val="sk-SK"/>
         </w:rPr>
       </w:pPr>
-      <w:hyperlink w:anchor="_Toc71497750" w:history="1">
+      <w:hyperlink w:anchor="_Toc71651041" w:history="1">
         <w:r>
           <w:rPr>
             <w:rStyle w:val="Hypertextovprepojenie"/>
@@ -1322,7 +1322,7 @@
             <w:noProof/>
             <w:webHidden/>
           </w:rPr>
-          <w:instrText xml:space="preserve"> PAGEREF _Toc71497750 \h </w:instrText>
+          <w:instrText xml:space="preserve"> PAGEREF _Toc71651041 \h </w:instrText>
         </w:r>
         <w:r>
           <w:rPr>
@@ -1368,7 +1368,7 @@
           <w:lang w:val="sk-SK"/>
         </w:rPr>
       </w:pPr>
-      <w:hyperlink w:anchor="_Toc71497751" w:history="1">
+      <w:hyperlink w:anchor="_Toc71651042" w:history="1">
         <w:r>
           <w:rPr>
             <w:rStyle w:val="Hypertextovprepojenie"/>
@@ -1412,7 +1412,7 @@
             <w:noProof/>
             <w:webHidden/>
           </w:rPr>
-          <w:instrText xml:space="preserve"> PAGEREF _Toc71497751 \h </w:instrText>
+          <w:instrText xml:space="preserve"> PAGEREF _Toc71651042 \h </w:instrText>
         </w:r>
         <w:r>
           <w:rPr>
@@ -1458,7 +1458,7 @@
           <w:lang w:val="sk-SK"/>
         </w:rPr>
       </w:pPr>
-      <w:hyperlink w:anchor="_Toc71497752" w:history="1">
+      <w:hyperlink w:anchor="_Toc71651043" w:history="1">
         <w:r>
           <w:rPr>
             <w:rStyle w:val="Hypertextovprepojenie"/>
@@ -1502,7 +1502,7 @@
             <w:noProof/>
             <w:webHidden/>
           </w:rPr>
-          <w:instrText xml:space="preserve"> PAGEREF _Toc71497752 \h </w:instrText>
+          <w:instrText xml:space="preserve"> PAGEREF _Toc71651043 \h </w:instrText>
         </w:r>
         <w:r>
           <w:rPr>
@@ -1548,7 +1548,7 @@
           <w:lang w:val="sk-SK"/>
         </w:rPr>
       </w:pPr>
-      <w:hyperlink w:anchor="_Toc71497753" w:history="1">
+      <w:hyperlink w:anchor="_Toc71651044" w:history="1">
         <w:r>
           <w:rPr>
             <w:rStyle w:val="Hypertextovprepojenie"/>
@@ -1598,7 +1598,7 @@
             <w:noProof/>
             <w:webHidden/>
           </w:rPr>
-          <w:instrText xml:space="preserve"> PAGEREF _Toc71497753 \h </w:instrText>
+          <w:instrText xml:space="preserve"> PAGEREF _Toc71651044 \h </w:instrText>
         </w:r>
         <w:r>
           <w:rPr>
@@ -1644,7 +1644,7 @@
           <w:lang w:val="sk-SK"/>
         </w:rPr>
       </w:pPr>
-      <w:hyperlink w:anchor="_Toc71497754" w:history="1">
+      <w:hyperlink w:anchor="_Toc71651045" w:history="1">
         <w:r>
           <w:rPr>
             <w:rStyle w:val="Hypertextovprepojenie"/>
@@ -1690,7 +1690,7 @@
             <w:noProof/>
             <w:webHidden/>
           </w:rPr>
-          <w:instrText xml:space="preserve"> PAGEREF _Toc71497754 \h </w:instrText>
+          <w:instrText xml:space="preserve"> PAGEREF _Toc71651045 \h </w:instrText>
         </w:r>
         <w:r>
           <w:rPr>
@@ -1735,7 +1735,7 @@
           <w:lang w:val="sk-SK"/>
         </w:rPr>
       </w:pPr>
-      <w:hyperlink w:anchor="_Toc71497755" w:history="1">
+      <w:hyperlink w:anchor="_Toc71651046" w:history="1">
         <w:r>
           <w:rPr>
             <w:rStyle w:val="Hypertextovprepojenie"/>
@@ -1763,7 +1763,7 @@
             <w:noProof/>
             <w:webHidden/>
           </w:rPr>
-          <w:instrText xml:space="preserve"> PAGEREF _Toc71497755 \h </w:instrText>
+          <w:instrText xml:space="preserve"> PAGEREF _Toc71651046 \h </w:instrText>
         </w:r>
         <w:r>
           <w:rPr>
@@ -1808,7 +1808,7 @@
           <w:lang w:val="sk-SK"/>
         </w:rPr>
       </w:pPr>
-      <w:hyperlink w:anchor="_Toc71497756" w:history="1">
+      <w:hyperlink w:anchor="_Toc71651047" w:history="1">
         <w:r>
           <w:rPr>
             <w:rStyle w:val="Hypertextovprepojenie"/>
@@ -1836,7 +1836,7 @@
             <w:noProof/>
             <w:webHidden/>
           </w:rPr>
-          <w:instrText xml:space="preserve"> PAGEREF _Toc71497756 \h </w:instrText>
+          <w:instrText xml:space="preserve"> PAGEREF _Toc71651047 \h </w:instrText>
         </w:r>
         <w:r>
           <w:rPr>
@@ -1881,7 +1881,7 @@
           <w:lang w:val="sk-SK"/>
         </w:rPr>
       </w:pPr>
-      <w:hyperlink w:anchor="_Toc71497757" w:history="1">
+      <w:hyperlink w:anchor="_Toc71651048" w:history="1">
         <w:r>
           <w:rPr>
             <w:rStyle w:val="Hypertextovprepojenie"/>
@@ -1909,7 +1909,7 @@
             <w:noProof/>
             <w:webHidden/>
           </w:rPr>
-          <w:instrText xml:space="preserve"> PAGEREF _Toc71497757 \h </w:instrText>
+          <w:instrText xml:space="preserve"> PAGEREF _Toc71651048 \h </w:instrText>
         </w:r>
         <w:r>
           <w:rPr>
@@ -1954,7 +1954,7 @@
           <w:lang w:val="sk-SK"/>
         </w:rPr>
       </w:pPr>
-      <w:hyperlink w:anchor="_Toc71497758" w:history="1">
+      <w:hyperlink w:anchor="_Toc71651049" w:history="1">
         <w:r>
           <w:rPr>
             <w:rStyle w:val="Hypertextovprepojenie"/>
@@ -1982,7 +1982,7 @@
             <w:noProof/>
             <w:webHidden/>
           </w:rPr>
-          <w:instrText xml:space="preserve"> PAGEREF _Toc71497758 \h </w:instrText>
+          <w:instrText xml:space="preserve"> PAGEREF _Toc71651049 \h </w:instrText>
         </w:r>
         <w:r>
           <w:rPr>
@@ -2027,7 +2027,7 @@
           <w:lang w:val="sk-SK"/>
         </w:rPr>
       </w:pPr>
-      <w:hyperlink w:anchor="_Toc71497759" w:history="1">
+      <w:hyperlink w:anchor="_Toc71651050" w:history="1">
         <w:r>
           <w:rPr>
             <w:rStyle w:val="Hypertextovprepojenie"/>
@@ -2055,7 +2055,7 @@
             <w:noProof/>
             <w:webHidden/>
           </w:rPr>
-          <w:instrText xml:space="preserve"> PAGEREF _Toc71497759 \h </w:instrText>
+          <w:instrText xml:space="preserve"> PAGEREF _Toc71651050 \h </w:instrText>
         </w:r>
         <w:r>
           <w:rPr>
@@ -2101,7 +2101,7 @@
           <w:lang w:val="sk-SK"/>
         </w:rPr>
       </w:pPr>
-      <w:hyperlink w:anchor="_Toc71497760" w:history="1">
+      <w:hyperlink w:anchor="_Toc71651051" w:history="1">
         <w:r>
           <w:rPr>
             <w:rStyle w:val="Hypertextovprepojenie"/>
@@ -2147,7 +2147,7 @@
             <w:noProof/>
             <w:webHidden/>
           </w:rPr>
-          <w:instrText xml:space="preserve"> PAGEREF _Toc71497760 \h </w:instrText>
+          <w:instrText xml:space="preserve"> PAGEREF _Toc71651051 \h </w:instrText>
         </w:r>
         <w:r>
           <w:rPr>
@@ -2192,7 +2192,7 @@
           <w:lang w:val="sk-SK"/>
         </w:rPr>
       </w:pPr>
-      <w:hyperlink w:anchor="_Toc71497761" w:history="1">
+      <w:hyperlink w:anchor="_Toc71651052" w:history="1">
         <w:r>
           <w:rPr>
             <w:rStyle w:val="Hypertextovprepojenie"/>
@@ -2220,7 +2220,7 @@
             <w:noProof/>
             <w:webHidden/>
           </w:rPr>
-          <w:instrText xml:space="preserve"> PAGEREF _Toc71497761 \h </w:instrText>
+          <w:instrText xml:space="preserve"> PAGEREF _Toc71651052 \h </w:instrText>
         </w:r>
         <w:r>
           <w:rPr>
@@ -2265,7 +2265,7 @@
           <w:lang w:val="sk-SK"/>
         </w:rPr>
       </w:pPr>
-      <w:hyperlink w:anchor="_Toc71497762" w:history="1">
+      <w:hyperlink w:anchor="_Toc71651053" w:history="1">
         <w:r>
           <w:rPr>
             <w:rStyle w:val="Hypertextovprepojenie"/>
@@ -2293,7 +2293,7 @@
             <w:noProof/>
             <w:webHidden/>
           </w:rPr>
-          <w:instrText xml:space="preserve"> PAGEREF _Toc71497762 \h </w:instrText>
+          <w:instrText xml:space="preserve"> PAGEREF _Toc71651053 \h </w:instrText>
         </w:r>
         <w:r>
           <w:rPr>
@@ -2338,7 +2338,7 @@
           <w:lang w:val="sk-SK"/>
         </w:rPr>
       </w:pPr>
-      <w:hyperlink w:anchor="_Toc71497763" w:history="1">
+      <w:hyperlink w:anchor="_Toc71651054" w:history="1">
         <w:r>
           <w:rPr>
             <w:rStyle w:val="Hypertextovprepojenie"/>
@@ -2366,7 +2366,7 @@
             <w:noProof/>
             <w:webHidden/>
           </w:rPr>
-          <w:instrText xml:space="preserve"> PAGEREF _Toc71497763 \h </w:instrText>
+          <w:instrText xml:space="preserve"> PAGEREF _Toc71651054 \h </w:instrText>
         </w:r>
         <w:r>
           <w:rPr>
@@ -2411,7 +2411,7 @@
           <w:lang w:val="sk-SK"/>
         </w:rPr>
       </w:pPr>
-      <w:hyperlink w:anchor="_Toc71497764" w:history="1">
+      <w:hyperlink w:anchor="_Toc71651055" w:history="1">
         <w:r>
           <w:rPr>
             <w:rStyle w:val="Hypertextovprepojenie"/>
@@ -2439,7 +2439,7 @@
             <w:noProof/>
             <w:webHidden/>
           </w:rPr>
-          <w:instrText xml:space="preserve"> PAGEREF _Toc71497764 \h </w:instrText>
+          <w:instrText xml:space="preserve"> PAGEREF _Toc71651055 \h </w:instrText>
         </w:r>
         <w:r>
           <w:rPr>
@@ -2484,7 +2484,7 @@
           <w:lang w:val="sk-SK"/>
         </w:rPr>
       </w:pPr>
-      <w:hyperlink w:anchor="_Toc71497765" w:history="1">
+      <w:hyperlink w:anchor="_Toc71651056" w:history="1">
         <w:r>
           <w:rPr>
             <w:rStyle w:val="Hypertextovprepojenie"/>
@@ -2512,7 +2512,7 @@
             <w:noProof/>
             <w:webHidden/>
           </w:rPr>
-          <w:instrText xml:space="preserve"> PAGEREF _Toc71497765 \h </w:instrText>
+          <w:instrText xml:space="preserve"> PAGEREF _Toc71651056 \h </w:instrText>
         </w:r>
         <w:r>
           <w:rPr>
@@ -2557,7 +2557,7 @@
           <w:lang w:val="sk-SK"/>
         </w:rPr>
       </w:pPr>
-      <w:hyperlink w:anchor="_Toc71497766" w:history="1">
+      <w:hyperlink w:anchor="_Toc71651057" w:history="1">
         <w:r>
           <w:rPr>
             <w:rStyle w:val="Hypertextovprepojenie"/>
@@ -2585,7 +2585,7 @@
             <w:noProof/>
             <w:webHidden/>
           </w:rPr>
-          <w:instrText xml:space="preserve"> PAGEREF _Toc71497766 \h </w:instrText>
+          <w:instrText xml:space="preserve"> PAGEREF _Toc71651057 \h </w:instrText>
         </w:r>
         <w:r>
           <w:rPr>
@@ -2630,7 +2630,7 @@
           <w:lang w:val="sk-SK"/>
         </w:rPr>
       </w:pPr>
-      <w:hyperlink w:anchor="_Toc71497767" w:history="1">
+      <w:hyperlink w:anchor="_Toc71651058" w:history="1">
         <w:r>
           <w:rPr>
             <w:rStyle w:val="Hypertextovprepojenie"/>
@@ -2658,7 +2658,7 @@
             <w:noProof/>
             <w:webHidden/>
           </w:rPr>
-          <w:instrText xml:space="preserve"> PAGEREF _Toc71497767 \h </w:instrText>
+          <w:instrText xml:space="preserve"> PAGEREF _Toc71651058 \h </w:instrText>
         </w:r>
         <w:r>
           <w:rPr>
@@ -2703,7 +2703,7 @@
           <w:lang w:val="sk-SK"/>
         </w:rPr>
       </w:pPr>
-      <w:hyperlink w:anchor="_Toc71497768" w:history="1">
+      <w:hyperlink w:anchor="_Toc71651059" w:history="1">
         <w:r>
           <w:rPr>
             <w:rStyle w:val="Hypertextovprepojenie"/>
@@ -2731,7 +2731,7 @@
             <w:noProof/>
             <w:webHidden/>
           </w:rPr>
-          <w:instrText xml:space="preserve"> PAGEREF _Toc71497768 \h </w:instrText>
+          <w:instrText xml:space="preserve"> PAGEREF _Toc71651059 \h </w:instrText>
         </w:r>
         <w:r>
           <w:rPr>
@@ -2776,7 +2776,7 @@
           <w:lang w:val="sk-SK"/>
         </w:rPr>
       </w:pPr>
-      <w:hyperlink w:anchor="_Toc71497769" w:history="1">
+      <w:hyperlink w:anchor="_Toc71651060" w:history="1">
         <w:r>
           <w:rPr>
             <w:rStyle w:val="Hypertextovprepojenie"/>
@@ -2804,7 +2804,7 @@
             <w:noProof/>
             <w:webHidden/>
           </w:rPr>
-          <w:instrText xml:space="preserve"> PAGEREF _Toc71497769 \h </w:instrText>
+          <w:instrText xml:space="preserve"> PAGEREF _Toc71651060 \h </w:instrText>
         </w:r>
         <w:r>
           <w:rPr>
@@ -2849,7 +2849,7 @@
           <w:lang w:val="sk-SK"/>
         </w:rPr>
       </w:pPr>
-      <w:hyperlink w:anchor="_Toc71497770" w:history="1">
+      <w:hyperlink w:anchor="_Toc71651061" w:history="1">
         <w:r>
           <w:rPr>
             <w:rStyle w:val="Hypertextovprepojenie"/>
@@ -2877,7 +2877,7 @@
             <w:noProof/>
             <w:webHidden/>
           </w:rPr>
-          <w:instrText xml:space="preserve"> PAGEREF _Toc71497770 \h </w:instrText>
+          <w:instrText xml:space="preserve"> PAGEREF _Toc71651061 \h </w:instrText>
         </w:r>
         <w:r>
           <w:rPr>
@@ -2923,7 +2923,7 @@
           <w:lang w:val="sk-SK"/>
         </w:rPr>
       </w:pPr>
-      <w:hyperlink w:anchor="_Toc71497771" w:history="1">
+      <w:hyperlink w:anchor="_Toc71651062" w:history="1">
         <w:r>
           <w:rPr>
             <w:rStyle w:val="Hypertextovprepojenie"/>
@@ -2969,7 +2969,7 @@
             <w:noProof/>
             <w:webHidden/>
           </w:rPr>
-          <w:instrText xml:space="preserve"> PAGEREF _Toc71497771 \h </w:instrText>
+          <w:instrText xml:space="preserve"> PAGEREF _Toc71651062 \h </w:instrText>
         </w:r>
         <w:r>
           <w:rPr>
@@ -3014,7 +3014,7 @@
           <w:lang w:val="sk-SK"/>
         </w:rPr>
       </w:pPr>
-      <w:hyperlink w:anchor="_Toc71497772" w:history="1">
+      <w:hyperlink w:anchor="_Toc71651063" w:history="1">
         <w:r>
           <w:rPr>
             <w:rStyle w:val="Hypertextovprepojenie"/>
@@ -3042,7 +3042,7 @@
             <w:noProof/>
             <w:webHidden/>
           </w:rPr>
-          <w:instrText xml:space="preserve"> PAGEREF _Toc71497772 \h </w:instrText>
+          <w:instrText xml:space="preserve"> PAGEREF _Toc71651063 \h </w:instrText>
         </w:r>
         <w:r>
           <w:rPr>
@@ -3087,7 +3087,7 @@
           <w:lang w:val="sk-SK"/>
         </w:rPr>
       </w:pPr>
-      <w:hyperlink w:anchor="_Toc71497773" w:history="1">
+      <w:hyperlink w:anchor="_Toc71651064" w:history="1">
         <w:r>
           <w:rPr>
             <w:rStyle w:val="Hypertextovprepojenie"/>
@@ -3115,7 +3115,7 @@
             <w:noProof/>
             <w:webHidden/>
           </w:rPr>
-          <w:instrText xml:space="preserve"> PAGEREF _Toc71497773 \h </w:instrText>
+          <w:instrText xml:space="preserve"> PAGEREF _Toc71651064 \h </w:instrText>
         </w:r>
         <w:r>
           <w:rPr>
@@ -3160,7 +3160,7 @@
           <w:lang w:val="sk-SK"/>
         </w:rPr>
       </w:pPr>
-      <w:hyperlink w:anchor="_Toc71497774" w:history="1">
+      <w:hyperlink w:anchor="_Toc71651065" w:history="1">
         <w:r>
           <w:rPr>
             <w:rStyle w:val="Hypertextovprepojenie"/>
@@ -3188,7 +3188,7 @@
             <w:noProof/>
             <w:webHidden/>
           </w:rPr>
-          <w:instrText xml:space="preserve"> PAGEREF _Toc71497774 \h </w:instrText>
+          <w:instrText xml:space="preserve"> PAGEREF _Toc71651065 \h </w:instrText>
         </w:r>
         <w:r>
           <w:rPr>
@@ -3233,7 +3233,7 @@
           <w:lang w:val="sk-SK"/>
         </w:rPr>
       </w:pPr>
-      <w:hyperlink w:anchor="_Toc71497775" w:history="1">
+      <w:hyperlink w:anchor="_Toc71651066" w:history="1">
         <w:r>
           <w:rPr>
             <w:rStyle w:val="Hypertextovprepojenie"/>
@@ -3261,7 +3261,7 @@
             <w:noProof/>
             <w:webHidden/>
           </w:rPr>
-          <w:instrText xml:space="preserve"> PAGEREF _Toc71497775 \h </w:instrText>
+          <w:instrText xml:space="preserve"> PAGEREF _Toc71651066 \h </w:instrText>
         </w:r>
         <w:r>
           <w:rPr>
@@ -3306,7 +3306,7 @@
           <w:lang w:val="sk-SK"/>
         </w:rPr>
       </w:pPr>
-      <w:hyperlink w:anchor="_Toc71497776" w:history="1">
+      <w:hyperlink w:anchor="_Toc71651067" w:history="1">
         <w:r>
           <w:rPr>
             <w:rStyle w:val="Hypertextovprepojenie"/>
@@ -3334,7 +3334,7 @@
             <w:noProof/>
             <w:webHidden/>
           </w:rPr>
-          <w:instrText xml:space="preserve"> PAGEREF _Toc71497776 \h </w:instrText>
+          <w:instrText xml:space="preserve"> PAGEREF _Toc71651067 \h </w:instrText>
         </w:r>
         <w:r>
           <w:rPr>
@@ -3380,7 +3380,7 @@
           <w:lang w:val="sk-SK"/>
         </w:rPr>
       </w:pPr>
-      <w:hyperlink w:anchor="_Toc71497777" w:history="1">
+      <w:hyperlink w:anchor="_Toc71651068" w:history="1">
         <w:r>
           <w:rPr>
             <w:rStyle w:val="Hypertextovprepojenie"/>
@@ -3426,7 +3426,7 @@
             <w:noProof/>
             <w:webHidden/>
           </w:rPr>
-          <w:instrText xml:space="preserve"> PAGEREF _Toc71497777 \h </w:instrText>
+          <w:instrText xml:space="preserve"> PAGEREF _Toc71651068 \h </w:instrText>
         </w:r>
         <w:r>
           <w:rPr>
@@ -3471,7 +3471,7 @@
           <w:lang w:val="sk-SK"/>
         </w:rPr>
       </w:pPr>
-      <w:hyperlink w:anchor="_Toc71497778" w:history="1">
+      <w:hyperlink w:anchor="_Toc71651069" w:history="1">
         <w:r>
           <w:rPr>
             <w:rStyle w:val="Hypertextovprepojenie"/>
@@ -3499,7 +3499,7 @@
             <w:noProof/>
             <w:webHidden/>
           </w:rPr>
-          <w:instrText xml:space="preserve"> PAGEREF _Toc71497778 \h </w:instrText>
+          <w:instrText xml:space="preserve"> PAGEREF _Toc71651069 \h </w:instrText>
         </w:r>
         <w:r>
           <w:rPr>
@@ -3544,7 +3544,7 @@
           <w:lang w:val="sk-SK"/>
         </w:rPr>
       </w:pPr>
-      <w:hyperlink w:anchor="_Toc71497779" w:history="1">
+      <w:hyperlink w:anchor="_Toc71651070" w:history="1">
         <w:r>
           <w:rPr>
             <w:rStyle w:val="Hypertextovprepojenie"/>
@@ -3572,7 +3572,7 @@
             <w:noProof/>
             <w:webHidden/>
           </w:rPr>
-          <w:instrText xml:space="preserve"> PAGEREF _Toc71497779 \h </w:instrText>
+          <w:instrText xml:space="preserve"> PAGEREF _Toc71651070 \h </w:instrText>
         </w:r>
         <w:r>
           <w:rPr>
@@ -3611,11 +3611,14 @@
           <w:tab w:val="right" w:leader="underscore" w:pos="9019"/>
         </w:tabs>
         <w:rPr>
-          <w:rStyle w:val="Hypertextovprepojenie"/>
+          <w:rFonts w:eastAsiaTheme="minorEastAsia" w:cstheme="minorBidi"/>
+          <w:b w:val="0"/>
+          <w:bCs w:val="0"/>
           <w:noProof/>
-        </w:rPr>
-      </w:pPr>
-      <w:hyperlink w:anchor="_Toc71497780" w:history="1">
+          <w:lang w:val="sk-SK"/>
+        </w:rPr>
+      </w:pPr>
+      <w:hyperlink w:anchor="_Toc71651071" w:history="1">
         <w:r>
           <w:rPr>
             <w:rStyle w:val="Hypertextovprepojenie"/>
@@ -3640,7 +3643,7 @@
             <w:noProof/>
             <w:lang w:val="sk-SK"/>
           </w:rPr>
-          <w:t>Posudok na prototyp tímu č. 19</w:t>
+          <w:t>Posudky na prototyp tímu č. 19</w:t>
         </w:r>
         <w:r>
           <w:rPr>
@@ -3661,7 +3664,7 @@
             <w:noProof/>
             <w:webHidden/>
           </w:rPr>
-          <w:instrText xml:space="preserve"> PAGEREF _Toc71497780 \h </w:instrText>
+          <w:instrText xml:space="preserve"> PAGEREF _Toc71651071 \h </w:instrText>
         </w:r>
         <w:r>
           <w:rPr>
@@ -3694,17 +3697,146 @@
     </w:p>
     <w:p>
       <w:pPr>
-        <w:rPr>
+        <w:pStyle w:val="Obsah3"/>
+        <w:tabs>
+          <w:tab w:val="right" w:leader="underscore" w:pos="9019"/>
+        </w:tabs>
+        <w:rPr>
+          <w:rFonts w:eastAsiaTheme="minorEastAsia" w:cstheme="minorBidi"/>
           <w:noProof/>
-        </w:rPr>
-      </w:pPr>
-    </w:p>
-    <w:p>
-      <w:pPr>
-        <w:rPr>
+          <w:sz w:val="22"/>
+          <w:szCs w:val="22"/>
+          <w:lang w:val="sk-SK"/>
+        </w:rPr>
+      </w:pPr>
+      <w:hyperlink w:anchor="_Toc71651072" w:history="1">
+        <w:r>
+          <w:rPr>
+            <w:rStyle w:val="Hypertextovprepojenie"/>
+            <w:noProof/>
+            <w:lang w:val="sk-SK"/>
+          </w:rPr>
+          <w:t>Posudok na základe používateľského testovania</w:t>
+        </w:r>
+        <w:r>
+          <w:rPr>
+            <w:noProof/>
+            <w:webHidden/>
+          </w:rPr>
+          <w:tab/>
+        </w:r>
+        <w:r>
+          <w:rPr>
+            <w:noProof/>
+            <w:webHidden/>
+          </w:rPr>
+          <w:fldChar w:fldCharType="begin"/>
+        </w:r>
+        <w:r>
+          <w:rPr>
+            <w:noProof/>
+            <w:webHidden/>
+          </w:rPr>
+          <w:instrText xml:space="preserve"> PAGEREF _Toc71651072 \h </w:instrText>
+        </w:r>
+        <w:r>
+          <w:rPr>
+            <w:noProof/>
+            <w:webHidden/>
+          </w:rPr>
+        </w:r>
+        <w:r>
+          <w:rPr>
+            <w:noProof/>
+            <w:webHidden/>
+          </w:rPr>
+          <w:fldChar w:fldCharType="separate"/>
+        </w:r>
+        <w:r>
+          <w:rPr>
+            <w:noProof/>
+            <w:webHidden/>
+          </w:rPr>
+          <w:t>43</w:t>
+        </w:r>
+        <w:r>
+          <w:rPr>
+            <w:noProof/>
+            <w:webHidden/>
+          </w:rPr>
+          <w:fldChar w:fldCharType="end"/>
+        </w:r>
+      </w:hyperlink>
+    </w:p>
+    <w:p>
+      <w:pPr>
+        <w:pStyle w:val="Obsah3"/>
+        <w:tabs>
+          <w:tab w:val="right" w:leader="underscore" w:pos="9019"/>
+        </w:tabs>
+        <w:rPr>
+          <w:rStyle w:val="Hypertextovprepojenie"/>
           <w:noProof/>
         </w:rPr>
       </w:pPr>
+      <w:hyperlink w:anchor="_Toc71651078" w:history="1">
+        <w:r>
+          <w:rPr>
+            <w:rStyle w:val="Hypertextovprepojenie"/>
+            <w:noProof/>
+            <w:lang w:val="sk-SK"/>
+          </w:rPr>
+          <w:t>Posudky jednotlivých testerov z bezpečnostného semináru</w:t>
+        </w:r>
+        <w:r>
+          <w:rPr>
+            <w:noProof/>
+            <w:webHidden/>
+          </w:rPr>
+          <w:tab/>
+        </w:r>
+        <w:r>
+          <w:rPr>
+            <w:noProof/>
+            <w:webHidden/>
+          </w:rPr>
+          <w:fldChar w:fldCharType="begin"/>
+        </w:r>
+        <w:r>
+          <w:rPr>
+            <w:noProof/>
+            <w:webHidden/>
+          </w:rPr>
+          <w:instrText xml:space="preserve"> PAGEREF _Toc71651078 \h </w:instrText>
+        </w:r>
+        <w:r>
+          <w:rPr>
+            <w:noProof/>
+            <w:webHidden/>
+          </w:rPr>
+        </w:r>
+        <w:r>
+          <w:rPr>
+            <w:noProof/>
+            <w:webHidden/>
+          </w:rPr>
+          <w:fldChar w:fldCharType="separate"/>
+        </w:r>
+        <w:r>
+          <w:rPr>
+            <w:noProof/>
+            <w:webHidden/>
+          </w:rPr>
+          <w:t>44</w:t>
+        </w:r>
+        <w:r>
+          <w:rPr>
+            <w:noProof/>
+            <w:webHidden/>
+          </w:rPr>
+          <w:fldChar w:fldCharType="end"/>
+        </w:r>
+      </w:hyperlink>
     </w:p>
     <w:p>
       <w:pPr>
@@ -4044,7 +4176,7 @@
       <w:r>
         <w:t xml:space="preserve"> </w:t>
       </w:r>
-      <w:bookmarkStart w:id="1" w:name="_Toc71497742"/>
+      <w:bookmarkStart w:id="1" w:name="_Toc71651033"/>
       <w:r>
         <w:t>Požiadavky</w:t>
       </w:r>
@@ -4194,7 +4326,7 @@
         <w:pStyle w:val="cyran2"/>
       </w:pPr>
       <w:bookmarkStart w:id="2" w:name="_Toc57155380"/>
-      <w:bookmarkStart w:id="3" w:name="_Toc71497743"/>
+      <w:bookmarkStart w:id="3" w:name="_Toc71651034"/>
       <w:r>
         <w:t>Scenáre</w:t>
       </w:r>
@@ -4448,7 +4580,7 @@
         <w:pStyle w:val="cyran2"/>
       </w:pPr>
       <w:bookmarkStart w:id="4" w:name="_Toc57155381"/>
-      <w:bookmarkStart w:id="5" w:name="_Toc71497744"/>
+      <w:bookmarkStart w:id="5" w:name="_Toc71651035"/>
       <w:r>
         <w:t>Nasadenie</w:t>
       </w:r>
@@ -4563,7 +4695,7 @@
         </w:rPr>
       </w:pPr>
       <w:bookmarkStart w:id="6" w:name="_Toc57155382"/>
-      <w:bookmarkStart w:id="7" w:name="_Toc71497745"/>
+      <w:bookmarkStart w:id="7" w:name="_Toc71651036"/>
       <w:proofErr w:type="spellStart"/>
       <w:r>
         <w:rPr>
@@ -4862,7 +4994,7 @@
         <w:pStyle w:val="cyran1"/>
       </w:pPr>
       <w:bookmarkStart w:id="8" w:name="_Toc57155383"/>
-      <w:bookmarkStart w:id="9" w:name="_Toc71497746"/>
+      <w:bookmarkStart w:id="9" w:name="_Toc71651037"/>
       <w:r>
         <w:lastRenderedPageBreak/>
         <w:t>Big Picture</w:t>
@@ -4885,7 +5017,7 @@
         <w:pStyle w:val="cyran2"/>
       </w:pPr>
       <w:bookmarkStart w:id="10" w:name="_Toc57155384"/>
-      <w:bookmarkStart w:id="11" w:name="_Toc71497747"/>
+      <w:bookmarkStart w:id="11" w:name="_Toc71651038"/>
       <w:r>
         <w:t>Úvod</w:t>
       </w:r>
@@ -5015,7 +5147,7 @@
         <w:pStyle w:val="cyran2"/>
       </w:pPr>
       <w:bookmarkStart w:id="12" w:name="_Toc57155385"/>
-      <w:bookmarkStart w:id="13" w:name="_Toc71497748"/>
+      <w:bookmarkStart w:id="13" w:name="_Toc71651039"/>
       <w:r>
         <w:t>Ciele</w:t>
       </w:r>
@@ -5511,7 +5643,7 @@
         <w:pStyle w:val="cyran2"/>
       </w:pPr>
       <w:bookmarkStart w:id="14" w:name="_Toc57155386"/>
-      <w:bookmarkStart w:id="15" w:name="_Toc71497749"/>
+      <w:bookmarkStart w:id="15" w:name="_Toc71651040"/>
       <w:r>
         <w:t>Ohraničenia</w:t>
       </w:r>
@@ -5554,7 +5686,7 @@
         <w:pStyle w:val="cyran2"/>
       </w:pPr>
       <w:bookmarkStart w:id="16" w:name="_Toc57155387"/>
-      <w:bookmarkStart w:id="17" w:name="_Toc71497750"/>
+      <w:bookmarkStart w:id="17" w:name="_Toc71651041"/>
       <w:r>
         <w:t>Globálne ciele na zimný semester</w:t>
       </w:r>
@@ -6025,7 +6157,7 @@
       <w:pPr>
         <w:pStyle w:val="cyran2"/>
       </w:pPr>
-      <w:bookmarkStart w:id="18" w:name="_Toc71497751"/>
+      <w:bookmarkStart w:id="18" w:name="_Toc71651042"/>
       <w:r>
         <w:t xml:space="preserve">Globálne ciele na </w:t>
       </w:r>
@@ -6569,7 +6701,7 @@
       </w:pPr>
       <w:bookmarkStart w:id="19" w:name="_Toc57155388"/>
       <w:bookmarkStart w:id="20" w:name="_Hlk57146542"/>
-      <w:bookmarkStart w:id="21" w:name="_Toc71497752"/>
+      <w:bookmarkStart w:id="21" w:name="_Toc71651043"/>
       <w:r>
         <w:t>Celkový pohľad na systém</w:t>
       </w:r>
@@ -6884,7 +7016,7 @@
           <w:lang w:val="sk-SK"/>
         </w:rPr>
       </w:pPr>
-      <w:bookmarkStart w:id="22" w:name="_Toc71497753"/>
+      <w:bookmarkStart w:id="22" w:name="_Toc71651044"/>
       <w:r>
         <w:rPr>
           <w:lang w:val="sk-SK"/>
@@ -7032,7 +7164,7 @@
           <w:lang w:val="sk-SK"/>
         </w:rPr>
       </w:pPr>
-      <w:bookmarkStart w:id="23" w:name="_Toc71497754"/>
+      <w:bookmarkStart w:id="23" w:name="_Toc71651045"/>
       <w:proofErr w:type="spellStart"/>
       <w:r>
         <w:rPr>
@@ -7359,7 +7491,7 @@
           <w:lang w:val="sk-SK"/>
         </w:rPr>
       </w:pPr>
-      <w:bookmarkStart w:id="24" w:name="_Toc71497755"/>
+      <w:bookmarkStart w:id="24" w:name="_Toc71651046"/>
       <w:r>
         <w:rPr>
           <w:lang w:val="sk-SK"/>
@@ -7546,7 +7678,7 @@
           <w:lang w:val="sk-SK"/>
         </w:rPr>
       </w:pPr>
-      <w:bookmarkStart w:id="25" w:name="_Toc71497756"/>
+      <w:bookmarkStart w:id="25" w:name="_Toc71651047"/>
       <w:r>
         <w:rPr>
           <w:lang w:val="sk-SK"/>
@@ -8464,7 +8596,7 @@
         </w:rPr>
       </w:pPr>
       <w:bookmarkStart w:id="26" w:name="_Hlk69479111"/>
-      <w:bookmarkStart w:id="27" w:name="_Toc71497757"/>
+      <w:bookmarkStart w:id="27" w:name="_Toc71651048"/>
       <w:proofErr w:type="spellStart"/>
       <w:r>
         <w:rPr>
@@ -8958,7 +9090,7 @@
           <w:lang w:val="sk-SK"/>
         </w:rPr>
       </w:pPr>
-      <w:bookmarkStart w:id="29" w:name="_Toc71497758"/>
+      <w:bookmarkStart w:id="29" w:name="_Toc71651049"/>
       <w:r>
         <w:rPr>
           <w:lang w:val="sk-SK"/>
@@ -9269,7 +9401,7 @@
           <w:lang w:val="sk-SK"/>
         </w:rPr>
       </w:pPr>
-      <w:bookmarkStart w:id="30" w:name="_Toc71497759"/>
+      <w:bookmarkStart w:id="30" w:name="_Toc71651050"/>
       <w:r>
         <w:rPr>
           <w:lang w:val="sk-SK"/>
@@ -9534,7 +9666,7 @@
           <w:lang w:val="sk-SK"/>
         </w:rPr>
       </w:pPr>
-      <w:bookmarkStart w:id="31" w:name="_Toc71497760"/>
+      <w:bookmarkStart w:id="31" w:name="_Toc71651051"/>
       <w:r>
         <w:rPr>
           <w:lang w:val="sk-SK"/>
@@ -9839,7 +9971,7 @@
           <w:lang w:val="sk-SK"/>
         </w:rPr>
       </w:pPr>
-      <w:bookmarkStart w:id="32" w:name="_Toc71497761"/>
+      <w:bookmarkStart w:id="32" w:name="_Toc71651052"/>
       <w:r>
         <w:rPr>
           <w:lang w:val="sk-SK"/>
@@ -9921,7 +10053,7 @@
           <w:lang w:val="sk-SK"/>
         </w:rPr>
       </w:pPr>
-      <w:bookmarkStart w:id="33" w:name="_Toc71497762"/>
+      <w:bookmarkStart w:id="33" w:name="_Toc71651053"/>
       <w:r>
         <w:rPr>
           <w:lang w:val="sk-SK"/>
@@ -10124,7 +10256,7 @@
           <w:lang w:val="sk-SK"/>
         </w:rPr>
       </w:pPr>
-      <w:bookmarkStart w:id="34" w:name="_Toc71497763"/>
+      <w:bookmarkStart w:id="34" w:name="_Toc71651054"/>
       <w:r>
         <w:rPr>
           <w:lang w:val="sk-SK"/>
@@ -10443,7 +10575,7 @@
           <w:lang w:val="sk-SK"/>
         </w:rPr>
       </w:pPr>
-      <w:bookmarkStart w:id="35" w:name="_Toc71497764"/>
+      <w:bookmarkStart w:id="35" w:name="_Toc71651055"/>
       <w:r>
         <w:rPr>
           <w:lang w:val="sk-SK"/>
@@ -10622,7 +10754,7 @@
           <w:lang w:val="sk-SK"/>
         </w:rPr>
       </w:pPr>
-      <w:bookmarkStart w:id="36" w:name="_Toc71497765"/>
+      <w:bookmarkStart w:id="36" w:name="_Toc71651056"/>
       <w:r>
         <w:rPr>
           <w:lang w:val="sk-SK"/>
@@ -10917,7 +11049,7 @@
           <w:lang w:val="sk-SK"/>
         </w:rPr>
       </w:pPr>
-      <w:bookmarkStart w:id="38" w:name="_Toc71497766"/>
+      <w:bookmarkStart w:id="38" w:name="_Toc71651057"/>
       <w:r>
         <w:rPr>
           <w:lang w:val="sk-SK"/>
@@ -12374,7 +12506,7 @@
         </w:rPr>
       </w:pPr>
       <w:bookmarkStart w:id="39" w:name="_Toc59206626"/>
-      <w:bookmarkStart w:id="40" w:name="_Toc71497767"/>
+      <w:bookmarkStart w:id="40" w:name="_Toc71651058"/>
       <w:r>
         <w:rPr>
           <w:lang w:val="sk-SK"/>
@@ -12678,7 +12810,7 @@
           <w:lang w:val="sk-SK"/>
         </w:rPr>
       </w:pPr>
-      <w:bookmarkStart w:id="41" w:name="_Toc71497768"/>
+      <w:bookmarkStart w:id="41" w:name="_Toc71651059"/>
       <w:r>
         <w:rPr>
           <w:lang w:val="sk-SK"/>
@@ -13191,7 +13323,7 @@
           <w:lang w:val="sk-SK"/>
         </w:rPr>
       </w:pPr>
-      <w:bookmarkStart w:id="42" w:name="_Toc71497769"/>
+      <w:bookmarkStart w:id="42" w:name="_Toc71651060"/>
       <w:r>
         <w:rPr>
           <w:lang w:val="sk-SK"/>
@@ -13321,7 +13453,7 @@
           <w:lang w:val="sk-SK"/>
         </w:rPr>
       </w:pPr>
-      <w:bookmarkStart w:id="43" w:name="_Toc71497770"/>
+      <w:bookmarkStart w:id="43" w:name="_Toc71651061"/>
       <w:r>
         <w:rPr>
           <w:lang w:val="sk-SK"/>
@@ -15910,7 +16042,7 @@
           <w:lang w:val="sk-SK"/>
         </w:rPr>
       </w:pPr>
-      <w:bookmarkStart w:id="44" w:name="_Toc71497771"/>
+      <w:bookmarkStart w:id="44" w:name="_Toc71651062"/>
       <w:r>
         <w:rPr>
           <w:lang w:val="sk-SK"/>
@@ -16186,7 +16318,7 @@
         </w:rPr>
       </w:pPr>
       <w:bookmarkStart w:id="45" w:name="_Toc57116202"/>
-      <w:bookmarkStart w:id="46" w:name="_Toc71497772"/>
+      <w:bookmarkStart w:id="46" w:name="_Toc71651063"/>
       <w:r>
         <w:rPr>
           <w:lang w:val="sk-SK"/>
@@ -16239,7 +16371,7 @@
         </w:rPr>
       </w:pPr>
       <w:bookmarkStart w:id="47" w:name="_Toc57116203"/>
-      <w:bookmarkStart w:id="48" w:name="_Toc71497773"/>
+      <w:bookmarkStart w:id="48" w:name="_Toc71651064"/>
       <w:r>
         <w:rPr>
           <w:lang w:val="sk-SK"/>
@@ -16338,7 +16470,7 @@
         </w:rPr>
       </w:pPr>
       <w:bookmarkStart w:id="49" w:name="_Toc57116204"/>
-      <w:bookmarkStart w:id="50" w:name="_Toc71497774"/>
+      <w:bookmarkStart w:id="50" w:name="_Toc71651065"/>
       <w:r>
         <w:rPr>
           <w:lang w:val="sk-SK"/>
@@ -16396,7 +16528,7 @@
           <w:lang w:val="sk-SK"/>
         </w:rPr>
       </w:pPr>
-      <w:bookmarkStart w:id="51" w:name="_Toc71497775"/>
+      <w:bookmarkStart w:id="51" w:name="_Toc71651066"/>
       <w:r>
         <w:rPr>
           <w:lang w:val="sk-SK"/>
@@ -17106,7 +17238,7 @@
           <w:lang w:val="sk-SK"/>
         </w:rPr>
       </w:pPr>
-      <w:bookmarkStart w:id="52" w:name="_Toc71497776"/>
+      <w:bookmarkStart w:id="52" w:name="_Toc71651067"/>
       <w:r>
         <w:rPr>
           <w:lang w:val="sk-SK"/>
@@ -17823,7 +17955,7 @@
           <w:lang w:val="sk-SK"/>
         </w:rPr>
       </w:pPr>
-      <w:bookmarkStart w:id="53" w:name="_Toc71497777"/>
+      <w:bookmarkStart w:id="53" w:name="_Toc71651068"/>
       <w:r>
         <w:rPr>
           <w:lang w:val="sk-SK"/>
@@ -18734,7 +18866,7 @@
           <w:lang w:val="sk-SK"/>
         </w:rPr>
       </w:pPr>
-      <w:bookmarkStart w:id="54" w:name="_Toc71497778"/>
+      <w:bookmarkStart w:id="54" w:name="_Toc71651069"/>
       <w:r>
         <w:rPr>
           <w:lang w:val="sk-SK"/>
@@ -21657,7 +21789,7 @@
           <w:lang w:val="sk-SK"/>
         </w:rPr>
       </w:pPr>
-      <w:bookmarkStart w:id="55" w:name="_Toc71497779"/>
+      <w:bookmarkStart w:id="55" w:name="_Toc71651070"/>
       <w:r>
         <w:rPr>
           <w:lang w:val="sk-SK"/>
@@ -30236,15 +30368,64 @@
           <w:lang w:val="sk-SK"/>
         </w:rPr>
       </w:pPr>
-      <w:bookmarkStart w:id="56" w:name="_Toc71497780"/>
+      <w:bookmarkStart w:id="56" w:name="_Toc71651071"/>
       <w:r>
         <w:rPr>
           <w:lang w:val="sk-SK"/>
         </w:rPr>
         <w:lastRenderedPageBreak/>
-        <w:t>Posudok na prototyp tímu č. 19</w:t>
+        <w:t>Posudk</w:t>
+      </w:r>
+      <w:r>
+        <w:rPr>
+          <w:lang w:val="sk-SK"/>
+        </w:rPr>
+        <w:t>y</w:t>
+      </w:r>
+      <w:r>
+        <w:rPr>
+          <w:lang w:val="sk-SK"/>
+        </w:rPr>
+        <w:t xml:space="preserve"> na prototyp tímu č. 19</w:t>
       </w:r>
       <w:bookmarkEnd w:id="56"/>
+    </w:p>
+    <w:p>
+      <w:pPr>
+        <w:spacing w:line="360" w:lineRule="auto"/>
+        <w:ind w:firstLine="576"/>
+        <w:rPr>
+          <w:rFonts w:ascii="Times New Roman" w:hAnsi="Times New Roman" w:cs="Times New Roman"/>
+          <w:sz w:val="24"/>
+          <w:szCs w:val="24"/>
+          <w:lang w:val="sk-SK"/>
+        </w:rPr>
+      </w:pPr>
+      <w:r>
+        <w:rPr>
+          <w:rFonts w:ascii="Times New Roman" w:hAnsi="Times New Roman" w:cs="Times New Roman"/>
+          <w:sz w:val="24"/>
+          <w:szCs w:val="24"/>
+          <w:lang w:val="sk-SK"/>
+        </w:rPr>
+        <w:t>Na základe spätnej väzby z používateľského testovania sme vypracovali posudok podľa určeného protokolu. Rovnako sme zaslali posudky priamo na vypracovanie používateľom z používateľského testovania, ktorí boli účastníci bezpečnostného semináru. Niektorí nám neodpovedali. Od dvoch používateľov sa podarilo získať vyplnený protokol.</w:t>
+      </w:r>
+    </w:p>
+    <w:p>
+      <w:pPr>
+        <w:pStyle w:val="cyran3"/>
+        <w:rPr>
+          <w:lang w:val="sk-SK"/>
+        </w:rPr>
+      </w:pPr>
+      <w:bookmarkStart w:id="57" w:name="_Toc71651072"/>
+      <w:r>
+        <w:rPr>
+          <w:lang w:val="sk-SK"/>
+        </w:rPr>
+        <w:t>Posudok na základe používateľského testovania</w:t>
+      </w:r>
+      <w:bookmarkEnd w:id="57"/>
     </w:p>
     <w:tbl>
       <w:tblPr>
@@ -30276,11 +30457,12 @@
               <w:ind w:left="318"/>
               <w:outlineLvl w:val="0"/>
             </w:pPr>
-            <w:bookmarkStart w:id="57" w:name="OLE_LINK7"/>
-            <w:bookmarkStart w:id="58" w:name="OLE_LINK8"/>
-            <w:bookmarkStart w:id="59" w:name="OLE_LINK9"/>
-            <w:bookmarkStart w:id="60" w:name="_Toc71497686"/>
-            <w:bookmarkStart w:id="61" w:name="_Toc71497781"/>
+            <w:bookmarkStart w:id="58" w:name="_Toc71497686"/>
+            <w:bookmarkStart w:id="59" w:name="_Toc71497781"/>
+            <w:bookmarkStart w:id="60" w:name="OLE_LINK7"/>
+            <w:bookmarkStart w:id="61" w:name="OLE_LINK8"/>
+            <w:bookmarkStart w:id="62" w:name="OLE_LINK9"/>
+            <w:bookmarkStart w:id="63" w:name="_Toc71651073"/>
             <w:r>
               <w:t>Študenti bezpečnostného semináru</w:t>
             </w:r>
@@ -30296,8 +30478,9 @@
             <w:r>
               <w:t>č. 19: CYRAN</w:t>
             </w:r>
-            <w:bookmarkEnd w:id="60"/>
-            <w:bookmarkEnd w:id="61"/>
+            <w:bookmarkEnd w:id="58"/>
+            <w:bookmarkEnd w:id="59"/>
+            <w:bookmarkEnd w:id="63"/>
           </w:p>
         </w:tc>
       </w:tr>
@@ -30314,13 +30497,15 @@
       <w:r>
         <w:t xml:space="preserve"> </w:t>
       </w:r>
-      <w:bookmarkStart w:id="62" w:name="_Toc71497687"/>
-      <w:bookmarkStart w:id="63" w:name="_Toc71497782"/>
+      <w:bookmarkStart w:id="64" w:name="_Toc71497687"/>
+      <w:bookmarkStart w:id="65" w:name="_Toc71497782"/>
+      <w:bookmarkStart w:id="66" w:name="_Toc71651074"/>
       <w:r>
         <w:t>Úvod</w:t>
       </w:r>
-      <w:bookmarkEnd w:id="62"/>
-      <w:bookmarkEnd w:id="63"/>
+      <w:bookmarkEnd w:id="64"/>
+      <w:bookmarkEnd w:id="65"/>
+      <w:bookmarkEnd w:id="66"/>
       <w:r>
         <w:t xml:space="preserve"> </w:t>
       </w:r>
@@ -30354,13 +30539,15 @@
         </w:numPr>
         <w:ind w:left="426" w:hanging="360"/>
       </w:pPr>
-      <w:bookmarkStart w:id="64" w:name="_Toc71497688"/>
-      <w:bookmarkStart w:id="65" w:name="_Toc71497783"/>
+      <w:bookmarkStart w:id="67" w:name="_Toc71497688"/>
+      <w:bookmarkStart w:id="68" w:name="_Toc71497783"/>
+      <w:bookmarkStart w:id="69" w:name="_Toc71651075"/>
       <w:r>
         <w:t>Hodnotenie prototypu</w:t>
       </w:r>
-      <w:bookmarkEnd w:id="64"/>
-      <w:bookmarkEnd w:id="65"/>
+      <w:bookmarkEnd w:id="67"/>
+      <w:bookmarkEnd w:id="68"/>
+      <w:bookmarkEnd w:id="69"/>
     </w:p>
     <w:p>
       <w:pPr>
@@ -30507,13 +30694,6 @@
           <w:szCs w:val="24"/>
         </w:rPr>
         <w:tab/>
-      </w:r>
-      <w:r>
-        <w:rPr>
-          <w:rFonts w:ascii="Times New Roman" w:hAnsi="Times New Roman" w:cs="Times New Roman"/>
-          <w:sz w:val="24"/>
-          <w:szCs w:val="24"/>
-        </w:rPr>
         <w:t xml:space="preserve">Ďalší používateľ mal problém s opísanými chýbajúcimi </w:t>
       </w:r>
       <w:proofErr w:type="spellStart"/>
@@ -30544,13 +30724,16 @@
         </w:numPr>
         <w:ind w:left="426" w:hanging="360"/>
       </w:pPr>
-      <w:bookmarkStart w:id="66" w:name="_Toc71497689"/>
-      <w:bookmarkStart w:id="67" w:name="_Toc71497784"/>
-      <w:r>
+      <w:bookmarkStart w:id="70" w:name="_Toc71497689"/>
+      <w:bookmarkStart w:id="71" w:name="_Toc71497784"/>
+      <w:bookmarkStart w:id="72" w:name="_Toc71651076"/>
+      <w:r>
+        <w:lastRenderedPageBreak/>
         <w:t>Hodnotenie práce tímu</w:t>
       </w:r>
-      <w:bookmarkEnd w:id="66"/>
-      <w:bookmarkEnd w:id="67"/>
+      <w:bookmarkEnd w:id="70"/>
+      <w:bookmarkEnd w:id="71"/>
+      <w:bookmarkEnd w:id="72"/>
     </w:p>
     <w:p>
       <w:pPr>
@@ -30599,14 +30782,15 @@
         </w:numPr>
         <w:ind w:left="426" w:hanging="360"/>
       </w:pPr>
-      <w:bookmarkStart w:id="68" w:name="_Toc71497690"/>
-      <w:bookmarkStart w:id="69" w:name="_Toc71497785"/>
-      <w:r>
-        <w:lastRenderedPageBreak/>
+      <w:bookmarkStart w:id="73" w:name="_Toc71497690"/>
+      <w:bookmarkStart w:id="74" w:name="_Toc71497785"/>
+      <w:bookmarkStart w:id="75" w:name="_Toc71651077"/>
+      <w:r>
         <w:t>Zhodnotenie</w:t>
       </w:r>
-      <w:bookmarkEnd w:id="68"/>
-      <w:bookmarkEnd w:id="69"/>
+      <w:bookmarkEnd w:id="73"/>
+      <w:bookmarkEnd w:id="74"/>
+      <w:bookmarkEnd w:id="75"/>
     </w:p>
     <w:p>
       <w:pPr>
@@ -30663,9 +30847,9 @@
         </w:rPr>
         <w:t xml:space="preserve"> nástroja spolu s chýbajúcou informáciou o lokálnom emailovom klientovi, ktorá bola spomenutá v inštalačnej príručke. </w:t>
       </w:r>
-      <w:bookmarkEnd w:id="57"/>
-      <w:bookmarkEnd w:id="58"/>
-      <w:bookmarkEnd w:id="59"/>
+      <w:bookmarkEnd w:id="60"/>
+      <w:bookmarkEnd w:id="61"/>
+      <w:bookmarkEnd w:id="62"/>
       <w:r>
         <w:rPr>
           <w:rFonts w:ascii="Times New Roman" w:hAnsi="Times New Roman" w:cs="Times New Roman"/>
@@ -30677,6 +30861,430 @@
     </w:p>
     <w:p>
       <w:pPr>
+        <w:rPr>
+          <w:lang w:val="sk-SK"/>
+        </w:rPr>
+      </w:pPr>
+    </w:p>
+    <w:p>
+      <w:pPr>
+        <w:pStyle w:val="cyran3"/>
+        <w:rPr>
+          <w:lang w:val="sk-SK"/>
+        </w:rPr>
+      </w:pPr>
+      <w:bookmarkStart w:id="76" w:name="_Toc71651078"/>
+      <w:r>
+        <w:rPr>
+          <w:lang w:val="sk-SK"/>
+        </w:rPr>
+        <w:t>Posud</w:t>
+      </w:r>
+      <w:r>
+        <w:rPr>
+          <w:lang w:val="sk-SK"/>
+        </w:rPr>
+        <w:t>ky jednotlivých testerov z bezpečnostného semináru</w:t>
+      </w:r>
+      <w:bookmarkEnd w:id="76"/>
+    </w:p>
+    <w:tbl>
+      <w:tblPr>
+        <w:tblStyle w:val="Mriekatabuky"/>
+        <w:tblW w:w="0" w:type="auto"/>
+        <w:tblLook w:val="04A0" w:firstRow="1" w:lastRow="0" w:firstColumn="1" w:lastColumn="0" w:noHBand="0" w:noVBand="1"/>
+      </w:tblPr>
+      <w:tblGrid>
+        <w:gridCol w:w="9029"/>
+      </w:tblGrid>
+      <w:tr>
+        <w:tc>
+          <w:tcPr>
+            <w:tcW w:w="9062" w:type="dxa"/>
+            <w:tcBorders>
+              <w:top w:val="nil"/>
+              <w:left w:val="nil"/>
+              <w:bottom w:val="single" w:sz="4" w:space="0" w:color="auto"/>
+              <w:right w:val="nil"/>
+            </w:tcBorders>
+          </w:tcPr>
+          <w:p>
+            <w:pPr>
+              <w:pStyle w:val="Nadpis1"/>
+              <w:numPr>
+                <w:ilvl w:val="0"/>
+                <w:numId w:val="36"/>
+              </w:numPr>
+              <w:ind w:left="318"/>
+              <w:outlineLvl w:val="0"/>
+            </w:pPr>
+            <w:bookmarkStart w:id="77" w:name="_Toc71651079"/>
+            <w:r>
+              <w:t>Účastník 1</w:t>
+            </w:r>
+            <w:r>
+              <w:t xml:space="preserve">: </w:t>
+            </w:r>
+            <w:r>
+              <w:t xml:space="preserve">                                                  </w:t>
+            </w:r>
+            <w:r>
+              <w:t xml:space="preserve">Posudok na prototyp tímu </w:t>
+            </w:r>
+            <w:r>
+              <w:t>č. 19: CYRAN</w:t>
+            </w:r>
+            <w:bookmarkEnd w:id="77"/>
+          </w:p>
+        </w:tc>
+      </w:tr>
+    </w:tbl>
+    <w:p>
+      <w:pPr>
+        <w:pStyle w:val="Nadpis2"/>
+        <w:numPr>
+          <w:ilvl w:val="1"/>
+          <w:numId w:val="36"/>
+        </w:numPr>
+        <w:ind w:left="426" w:hanging="360"/>
+      </w:pPr>
+      <w:bookmarkStart w:id="78" w:name="_Toc71651080"/>
+      <w:r>
+        <w:t>Hodnotenie prototypu</w:t>
+      </w:r>
+      <w:bookmarkEnd w:id="78"/>
+    </w:p>
+    <w:p>
+      <w:pPr>
+        <w:spacing w:line="360" w:lineRule="auto"/>
+        <w:ind w:firstLine="567"/>
+        <w:jc w:val="both"/>
+        <w:rPr>
+          <w:rFonts w:ascii="Times New Roman" w:hAnsi="Times New Roman" w:cs="Times New Roman"/>
+          <w:sz w:val="24"/>
+          <w:szCs w:val="24"/>
+        </w:rPr>
+      </w:pPr>
+      <w:r>
+        <w:rPr>
+          <w:rFonts w:ascii="Times New Roman" w:hAnsi="Times New Roman" w:cs="Times New Roman"/>
+          <w:sz w:val="24"/>
+          <w:szCs w:val="24"/>
+        </w:rPr>
+        <w:t>Celkovo si myslím, že tento projekt má potenciál, študenti dokázali navrhnúť celkom slušný prototyp, ktorý viac menej fungoval, aj keď bolo odhalených pár chýb, ktoré ale nebude zložité opraviť. Základný prototyp je dosť dobrý, aj keď ja by som uvítal viac rôznorodých úloh, ktoré treba v tejto hre splniť. Možno by sa tam hodili viaceré úrovne obťažnosti. Inak bol prototyp solídny a dobre pripravený. Inštalácia bola jednoduchá a dokumentácia obsahovala zväčša dostatočné inštrukcie na splnenie potrebných krokov a úloh.</w:t>
+      </w:r>
+    </w:p>
+    <w:p>
+      <w:pPr>
+        <w:pStyle w:val="Nadpis2"/>
+        <w:numPr>
+          <w:ilvl w:val="1"/>
+          <w:numId w:val="36"/>
+        </w:numPr>
+        <w:ind w:left="426" w:hanging="360"/>
+      </w:pPr>
+      <w:bookmarkStart w:id="79" w:name="_Toc71651081"/>
+      <w:r>
+        <w:lastRenderedPageBreak/>
+        <w:t>Zhodnotenie</w:t>
+      </w:r>
+      <w:bookmarkEnd w:id="79"/>
+    </w:p>
+    <w:p>
+      <w:pPr>
+        <w:spacing w:line="360" w:lineRule="auto"/>
+        <w:ind w:firstLine="567"/>
+        <w:jc w:val="both"/>
+        <w:rPr>
+          <w:rFonts w:ascii="Times New Roman" w:hAnsi="Times New Roman" w:cs="Times New Roman"/>
+          <w:sz w:val="24"/>
+          <w:szCs w:val="24"/>
+        </w:rPr>
+      </w:pPr>
+      <w:r>
+        <w:rPr>
+          <w:rFonts w:ascii="Times New Roman" w:hAnsi="Times New Roman" w:cs="Times New Roman"/>
+          <w:sz w:val="24"/>
+          <w:szCs w:val="24"/>
+        </w:rPr>
+        <w:t>Výsledok práce tímu je veľmi dobrý a spĺňa ciele, ktoré boli v tomto projekte určené. Implementácia je na veľmi dobrej úrovni, ale v niektorých častiach je úroveň nižšia, prípadne niektoré časti nie sú plne dokončené.</w:t>
+      </w:r>
+    </w:p>
+    <w:p>
+      <w:pPr>
+        <w:spacing w:line="360" w:lineRule="auto"/>
+        <w:ind w:firstLine="567"/>
+        <w:jc w:val="both"/>
+        <w:rPr>
+          <w:rFonts w:ascii="Times New Roman" w:hAnsi="Times New Roman" w:cs="Times New Roman"/>
+          <w:sz w:val="24"/>
+          <w:szCs w:val="24"/>
+        </w:rPr>
+      </w:pPr>
+      <w:r>
+        <w:rPr>
+          <w:rFonts w:ascii="Times New Roman" w:hAnsi="Times New Roman" w:cs="Times New Roman"/>
+          <w:sz w:val="24"/>
+          <w:szCs w:val="24"/>
+        </w:rPr>
+        <w:t xml:space="preserve">Pár nedostatkov informácií bolo už pri inštalácii projektu na vlastnom stroji, v tejto oblasti je určite možné vylepšiť dokumentáciu a pridať aj návody na riešenie bežných problémov s nasadením. Pri niektorých úlohách boli inštrukcie nedostatočné, a bolo potrebné </w:t>
+      </w:r>
+      <w:proofErr w:type="spellStart"/>
+      <w:r>
+        <w:rPr>
+          <w:rFonts w:ascii="Times New Roman" w:hAnsi="Times New Roman" w:cs="Times New Roman"/>
+          <w:sz w:val="24"/>
+          <w:szCs w:val="24"/>
+        </w:rPr>
+        <w:t>investigovať</w:t>
+      </w:r>
+      <w:proofErr w:type="spellEnd"/>
+      <w:r>
+        <w:rPr>
+          <w:rFonts w:ascii="Times New Roman" w:hAnsi="Times New Roman" w:cs="Times New Roman"/>
+          <w:sz w:val="24"/>
+          <w:szCs w:val="24"/>
+        </w:rPr>
+        <w:t xml:space="preserve"> problémy, ktoré bránili v splnení úlohy. Jedna úloha nefungovala vôbec, zdalo sa, že </w:t>
+      </w:r>
+      <w:proofErr w:type="spellStart"/>
+      <w:r>
+        <w:rPr>
+          <w:rFonts w:ascii="Times New Roman" w:hAnsi="Times New Roman" w:cs="Times New Roman"/>
+          <w:sz w:val="24"/>
+          <w:szCs w:val="24"/>
+        </w:rPr>
+        <w:t>backend</w:t>
+      </w:r>
+      <w:proofErr w:type="spellEnd"/>
+      <w:r>
+        <w:rPr>
+          <w:rFonts w:ascii="Times New Roman" w:hAnsi="Times New Roman" w:cs="Times New Roman"/>
+          <w:sz w:val="24"/>
+          <w:szCs w:val="24"/>
+        </w:rPr>
+        <w:t xml:space="preserve"> aplikácie nemá implementované potrebné API volanie.</w:t>
+      </w:r>
+    </w:p>
+    <w:p>
+      <w:pPr>
+        <w:spacing w:line="360" w:lineRule="auto"/>
+        <w:ind w:firstLine="567"/>
+        <w:jc w:val="both"/>
+        <w:rPr>
+          <w:rFonts w:ascii="Times New Roman" w:hAnsi="Times New Roman" w:cs="Times New Roman"/>
+          <w:sz w:val="24"/>
+          <w:szCs w:val="24"/>
+        </w:rPr>
+      </w:pPr>
+      <w:r>
+        <w:rPr>
+          <w:rFonts w:ascii="Times New Roman" w:hAnsi="Times New Roman" w:cs="Times New Roman"/>
+          <w:sz w:val="24"/>
+          <w:szCs w:val="24"/>
+        </w:rPr>
+        <w:t xml:space="preserve">Úlohy sa mi páčili, a niektoré by bolo lepšie </w:t>
+      </w:r>
+      <w:proofErr w:type="spellStart"/>
+      <w:r>
+        <w:rPr>
+          <w:rFonts w:ascii="Times New Roman" w:hAnsi="Times New Roman" w:cs="Times New Roman"/>
+          <w:sz w:val="24"/>
+          <w:szCs w:val="24"/>
+        </w:rPr>
+        <w:t>zťažiť</w:t>
+      </w:r>
+      <w:proofErr w:type="spellEnd"/>
+      <w:r>
+        <w:rPr>
+          <w:rFonts w:ascii="Times New Roman" w:hAnsi="Times New Roman" w:cs="Times New Roman"/>
+          <w:sz w:val="24"/>
+          <w:szCs w:val="24"/>
+        </w:rPr>
+        <w:t xml:space="preserve">, a pridať ešte pár ďalších, aby hra trvala trochu dlhšie. Prípadne by som ocenil viac kreativity, aby sa z úloh študent naučil zaujímavé techniky, ktoré sa využívajú pri </w:t>
+      </w:r>
+      <w:proofErr w:type="spellStart"/>
+      <w:r>
+        <w:rPr>
+          <w:rFonts w:ascii="Times New Roman" w:hAnsi="Times New Roman" w:cs="Times New Roman"/>
+          <w:sz w:val="24"/>
+          <w:szCs w:val="24"/>
+        </w:rPr>
+        <w:t>exploitácii</w:t>
+      </w:r>
+      <w:proofErr w:type="spellEnd"/>
+      <w:r>
+        <w:rPr>
+          <w:rFonts w:ascii="Times New Roman" w:hAnsi="Times New Roman" w:cs="Times New Roman"/>
+          <w:sz w:val="24"/>
+          <w:szCs w:val="24"/>
+        </w:rPr>
+        <w:t xml:space="preserve"> webových služieb.</w:t>
+      </w:r>
+    </w:p>
+    <w:p>
+      <w:pPr>
+        <w:spacing w:line="360" w:lineRule="auto"/>
+        <w:ind w:firstLine="567"/>
+        <w:jc w:val="both"/>
+        <w:rPr>
+          <w:rFonts w:ascii="Times New Roman" w:hAnsi="Times New Roman" w:cs="Times New Roman"/>
+          <w:sz w:val="24"/>
+          <w:szCs w:val="24"/>
+        </w:rPr>
+      </w:pPr>
+    </w:p>
+    <w:tbl>
+      <w:tblPr>
+        <w:tblStyle w:val="Mriekatabuky"/>
+        <w:tblW w:w="0" w:type="auto"/>
+        <w:tblLook w:val="04A0" w:firstRow="1" w:lastRow="0" w:firstColumn="1" w:lastColumn="0" w:noHBand="0" w:noVBand="1"/>
+      </w:tblPr>
+      <w:tblGrid>
+        <w:gridCol w:w="9029"/>
+      </w:tblGrid>
+      <w:tr>
+        <w:tc>
+          <w:tcPr>
+            <w:tcW w:w="9062" w:type="dxa"/>
+            <w:tcBorders>
+              <w:top w:val="nil"/>
+              <w:left w:val="nil"/>
+              <w:bottom w:val="single" w:sz="4" w:space="0" w:color="auto"/>
+              <w:right w:val="nil"/>
+            </w:tcBorders>
+          </w:tcPr>
+          <w:p>
+            <w:pPr>
+              <w:pStyle w:val="Nadpis1"/>
+              <w:numPr>
+                <w:ilvl w:val="0"/>
+                <w:numId w:val="36"/>
+              </w:numPr>
+              <w:ind w:left="318"/>
+              <w:outlineLvl w:val="0"/>
+            </w:pPr>
+            <w:bookmarkStart w:id="80" w:name="_Toc71651082"/>
+            <w:r>
+              <w:t xml:space="preserve">Účastník </w:t>
+            </w:r>
+            <w:r>
+              <w:t>2</w:t>
+            </w:r>
+            <w:r>
+              <w:t xml:space="preserve"> (tím č. 15)</w:t>
+            </w:r>
+            <w:r>
+              <w:t xml:space="preserve">: </w:t>
+            </w:r>
+            <w:r>
+              <w:t xml:space="preserve">                                                  </w:t>
+            </w:r>
+            <w:r>
+              <w:t xml:space="preserve">Posudok na prototyp tímu </w:t>
+            </w:r>
+            <w:r>
+              <w:t>č. 19: CYRAN</w:t>
+            </w:r>
+            <w:bookmarkEnd w:id="80"/>
+          </w:p>
+        </w:tc>
+      </w:tr>
+    </w:tbl>
+    <w:p>
+      <w:pPr>
+        <w:pStyle w:val="Nadpis2"/>
+        <w:numPr>
+          <w:ilvl w:val="1"/>
+          <w:numId w:val="36"/>
+        </w:numPr>
+        <w:ind w:left="426" w:hanging="360"/>
+      </w:pPr>
+      <w:bookmarkStart w:id="81" w:name="_Toc71651083"/>
+      <w:r>
+        <w:t>Hodnotenie prototypu</w:t>
+      </w:r>
+      <w:bookmarkEnd w:id="81"/>
+    </w:p>
+    <w:p>
+      <w:pPr>
+        <w:spacing w:line="360" w:lineRule="auto"/>
+        <w:ind w:firstLine="567"/>
+        <w:jc w:val="both"/>
+        <w:rPr>
+          <w:rFonts w:ascii="Times New Roman" w:hAnsi="Times New Roman" w:cs="Times New Roman"/>
+          <w:sz w:val="24"/>
+          <w:szCs w:val="24"/>
+        </w:rPr>
+      </w:pPr>
+      <w:r>
+        <w:rPr>
+          <w:rFonts w:ascii="Times New Roman" w:hAnsi="Times New Roman" w:cs="Times New Roman"/>
+          <w:sz w:val="24"/>
+          <w:szCs w:val="24"/>
+        </w:rPr>
+        <w:t>Tím Y sa zaoberal projektom zameraným najmä na vytvorenie interaktívnej hry poukazujúcej na riziká a nebezpečenstvá spojené s manažovaním a tvorbou e-</w:t>
+      </w:r>
+      <w:proofErr w:type="spellStart"/>
+      <w:r>
+        <w:rPr>
+          <w:rFonts w:ascii="Times New Roman" w:hAnsi="Times New Roman" w:cs="Times New Roman"/>
+          <w:sz w:val="24"/>
+          <w:szCs w:val="24"/>
+        </w:rPr>
+        <w:t>shopu</w:t>
+      </w:r>
+      <w:proofErr w:type="spellEnd"/>
+      <w:r>
+        <w:rPr>
+          <w:rFonts w:ascii="Times New Roman" w:hAnsi="Times New Roman" w:cs="Times New Roman"/>
+          <w:sz w:val="24"/>
+          <w:szCs w:val="24"/>
+        </w:rPr>
+        <w:t xml:space="preserve">. Pri testovaní som postupoval podľa dodanej príručky. Pripomienky k nej sme dodal už v čase testovania, </w:t>
+      </w:r>
+      <w:proofErr w:type="spellStart"/>
+      <w:r>
+        <w:rPr>
+          <w:rFonts w:ascii="Times New Roman" w:hAnsi="Times New Roman" w:cs="Times New Roman"/>
+          <w:sz w:val="24"/>
+          <w:szCs w:val="24"/>
+        </w:rPr>
+        <w:t>t.j</w:t>
+      </w:r>
+      <w:proofErr w:type="spellEnd"/>
+      <w:r>
+        <w:rPr>
+          <w:rFonts w:ascii="Times New Roman" w:hAnsi="Times New Roman" w:cs="Times New Roman"/>
+          <w:sz w:val="24"/>
+          <w:szCs w:val="24"/>
+        </w:rPr>
+        <w:t xml:space="preserve">. Apríl 2021. V konečnom dôsledku sa mi podarilo všetko správne a bez väčších problémov nainštalovať. Musím zhodnotiť, že predvedený produkt na mňa pôsobil zaujímavo a jeho </w:t>
+      </w:r>
+      <w:proofErr w:type="spellStart"/>
+      <w:r>
+        <w:rPr>
+          <w:rFonts w:ascii="Times New Roman" w:hAnsi="Times New Roman" w:cs="Times New Roman"/>
+          <w:sz w:val="24"/>
+          <w:szCs w:val="24"/>
+        </w:rPr>
+        <w:t>edukatívna</w:t>
+      </w:r>
+      <w:proofErr w:type="spellEnd"/>
+      <w:r>
+        <w:rPr>
+          <w:rFonts w:ascii="Times New Roman" w:hAnsi="Times New Roman" w:cs="Times New Roman"/>
+          <w:sz w:val="24"/>
+          <w:szCs w:val="24"/>
+        </w:rPr>
+        <w:t xml:space="preserve"> forma priniesla svoje ovocie v podobe nadobudnutia nových znalostí. Pozitívne hodnotím najmä prístup, akým tvorcovia vysvetľujú danú problematiku. Jediným negatívom spojeným s projektom boli časte gramatické chyby, ktoré sa časom určite podarilo/podarí odstrániť.  </w:t>
+      </w:r>
+    </w:p>
+    <w:p>
+      <w:pPr>
+        <w:spacing w:line="360" w:lineRule="auto"/>
+        <w:ind w:firstLine="567"/>
+        <w:jc w:val="both"/>
         <w:rPr>
           <w:lang w:val="sk-SK"/>
         </w:rPr>

</xml_diff>